<commit_message>
algunos arreglos al docu
</commit_message>
<xml_diff>
--- a/Manual de Usuario/Documento Lógica PR1.docx
+++ b/Manual de Usuario/Documento Lógica PR1.docx
@@ -120,6 +120,7 @@
                         <w:szCs w:val="80"/>
                       </w:rPr>
                     </w:pPr>
+                    <w:proofErr w:type="spellStart"/>
                     <w:r>
                       <w:rPr>
                         <w:rFonts w:asciiTheme="majorHAnsi" w:eastAsiaTheme="majorEastAsia" w:hAnsiTheme="majorHAnsi" w:cstheme="majorBidi"/>
@@ -127,7 +128,17 @@
                         <w:sz w:val="80"/>
                         <w:szCs w:val="80"/>
                       </w:rPr>
-                      <w:t>Flick Color</w:t>
+                      <w:t>Flick</w:t>
+                    </w:r>
+                    <w:proofErr w:type="spellEnd"/>
+                    <w:r>
+                      <w:rPr>
+                        <w:rFonts w:asciiTheme="majorHAnsi" w:eastAsiaTheme="majorEastAsia" w:hAnsiTheme="majorHAnsi" w:cstheme="majorBidi"/>
+                        <w:color w:val="4F81BD" w:themeColor="accent1"/>
+                        <w:sz w:val="80"/>
+                        <w:szCs w:val="80"/>
+                      </w:rPr>
+                      <w:t xml:space="preserve"> Color</w:t>
                     </w:r>
                   </w:p>
                 </w:sdtContent>
@@ -324,7 +335,7 @@
           <w:r>
             <w:fldChar w:fldCharType="separate"/>
           </w:r>
-          <w:hyperlink w:anchor="_Toc514070846" w:history="1">
+          <w:hyperlink w:anchor="_Toc514071288" w:history="1">
             <w:r>
               <w:rPr>
                 <w:rStyle w:val="Hipervnculo"/>
@@ -351,7 +362,7 @@
                 <w:noProof/>
                 <w:webHidden/>
               </w:rPr>
-              <w:instrText xml:space="preserve"> PAGEREF _Toc514070846 \h </w:instrText>
+              <w:instrText xml:space="preserve"> PAGEREF _Toc514071288 \h </w:instrText>
             </w:r>
             <w:r>
               <w:rPr>
@@ -396,7 +407,7 @@
               <w:lang w:val="es-AR"/>
             </w:rPr>
           </w:pPr>
-          <w:hyperlink w:anchor="_Toc514070847" w:history="1">
+          <w:hyperlink w:anchor="_Toc514071289" w:history="1">
             <w:r>
               <w:rPr>
                 <w:rStyle w:val="Hipervnculo"/>
@@ -423,7 +434,7 @@
                 <w:noProof/>
                 <w:webHidden/>
               </w:rPr>
-              <w:instrText xml:space="preserve"> PAGEREF _Toc514070847 \h </w:instrText>
+              <w:instrText xml:space="preserve"> PAGEREF _Toc514071289 \h </w:instrText>
             </w:r>
             <w:r>
               <w:rPr>
@@ -468,7 +479,7 @@
               <w:lang w:val="es-AR"/>
             </w:rPr>
           </w:pPr>
-          <w:hyperlink w:anchor="_Toc514070848" w:history="1">
+          <w:hyperlink w:anchor="_Toc514071290" w:history="1">
             <w:r>
               <w:rPr>
                 <w:rStyle w:val="Hipervnculo"/>
@@ -496,7 +507,7 @@
                 <w:noProof/>
                 <w:webHidden/>
               </w:rPr>
-              <w:instrText xml:space="preserve"> PAGEREF _Toc514070848 \h </w:instrText>
+              <w:instrText xml:space="preserve"> PAGEREF _Toc514071290 \h </w:instrText>
             </w:r>
             <w:r>
               <w:rPr>
@@ -541,7 +552,7 @@
               <w:lang w:val="es-AR"/>
             </w:rPr>
           </w:pPr>
-          <w:hyperlink w:anchor="_Toc514070849" w:history="1">
+          <w:hyperlink w:anchor="_Toc514071291" w:history="1">
             <w:r>
               <w:rPr>
                 <w:rStyle w:val="Hipervnculo"/>
@@ -569,7 +580,7 @@
                 <w:noProof/>
                 <w:webHidden/>
               </w:rPr>
-              <w:instrText xml:space="preserve"> PAGEREF _Toc514070849 \h </w:instrText>
+              <w:instrText xml:space="preserve"> PAGEREF _Toc514071291 \h </w:instrText>
             </w:r>
             <w:r>
               <w:rPr>
@@ -614,7 +625,7 @@
               <w:lang w:val="es-AR"/>
             </w:rPr>
           </w:pPr>
-          <w:hyperlink w:anchor="_Toc514070850" w:history="1">
+          <w:hyperlink w:anchor="_Toc514071292" w:history="1">
             <w:r>
               <w:rPr>
                 <w:rStyle w:val="Hipervnculo"/>
@@ -642,7 +653,7 @@
                 <w:noProof/>
                 <w:webHidden/>
               </w:rPr>
-              <w:instrText xml:space="preserve"> PAGEREF _Toc514070850 \h </w:instrText>
+              <w:instrText xml:space="preserve"> PAGEREF _Toc514071292 \h </w:instrText>
             </w:r>
             <w:r>
               <w:rPr>
@@ -687,7 +698,7 @@
               <w:lang w:val="es-AR"/>
             </w:rPr>
           </w:pPr>
-          <w:hyperlink w:anchor="_Toc514070851" w:history="1">
+          <w:hyperlink w:anchor="_Toc514071293" w:history="1">
             <w:r>
               <w:rPr>
                 <w:rStyle w:val="Hipervnculo"/>
@@ -715,7 +726,7 @@
                 <w:noProof/>
                 <w:webHidden/>
               </w:rPr>
-              <w:instrText xml:space="preserve"> PAGEREF _Toc514070851 \h </w:instrText>
+              <w:instrText xml:space="preserve"> PAGEREF _Toc514071293 \h </w:instrText>
             </w:r>
             <w:r>
               <w:rPr>
@@ -760,7 +771,7 @@
               <w:lang w:val="es-AR"/>
             </w:rPr>
           </w:pPr>
-          <w:hyperlink w:anchor="_Toc514070852" w:history="1">
+          <w:hyperlink w:anchor="_Toc514071294" w:history="1">
             <w:r>
               <w:rPr>
                 <w:rStyle w:val="Hipervnculo"/>
@@ -788,7 +799,7 @@
                 <w:noProof/>
                 <w:webHidden/>
               </w:rPr>
-              <w:instrText xml:space="preserve"> PAGEREF _Toc514070852 \h </w:instrText>
+              <w:instrText xml:space="preserve"> PAGEREF _Toc514071294 \h </w:instrText>
             </w:r>
             <w:r>
               <w:rPr>
@@ -833,7 +844,7 @@
               <w:lang w:val="es-AR"/>
             </w:rPr>
           </w:pPr>
-          <w:hyperlink w:anchor="_Toc514070853" w:history="1">
+          <w:hyperlink w:anchor="_Toc514071295" w:history="1">
             <w:r>
               <w:rPr>
                 <w:rStyle w:val="Hipervnculo"/>
@@ -861,7 +872,7 @@
                 <w:noProof/>
                 <w:webHidden/>
               </w:rPr>
-              <w:instrText xml:space="preserve"> PAGEREF _Toc514070853 \h </w:instrText>
+              <w:instrText xml:space="preserve"> PAGEREF _Toc514071295 \h </w:instrText>
             </w:r>
             <w:r>
               <w:rPr>
@@ -906,7 +917,7 @@
               <w:lang w:val="es-AR"/>
             </w:rPr>
           </w:pPr>
-          <w:hyperlink w:anchor="_Toc514070854" w:history="1">
+          <w:hyperlink w:anchor="_Toc514071296" w:history="1">
             <w:r>
               <w:rPr>
                 <w:rStyle w:val="Hipervnculo"/>
@@ -934,7 +945,7 @@
                 <w:noProof/>
                 <w:webHidden/>
               </w:rPr>
-              <w:instrText xml:space="preserve"> PAGEREF _Toc514070854 \h </w:instrText>
+              <w:instrText xml:space="preserve"> PAGEREF _Toc514071296 \h </w:instrText>
             </w:r>
             <w:r>
               <w:rPr>
@@ -955,6 +966,78 @@
                 <w:webHidden/>
               </w:rPr>
               <w:t>3</w:t>
+            </w:r>
+            <w:r>
+              <w:rPr>
+                <w:noProof/>
+                <w:webHidden/>
+              </w:rPr>
+              <w:fldChar w:fldCharType="end"/>
+            </w:r>
+          </w:hyperlink>
+        </w:p>
+        <w:p>
+          <w:pPr>
+            <w:pStyle w:val="TDC1"/>
+            <w:tabs>
+              <w:tab w:val="right" w:leader="dot" w:pos="8495"/>
+            </w:tabs>
+            <w:rPr>
+              <w:rFonts w:asciiTheme="minorHAnsi" w:eastAsiaTheme="minorEastAsia" w:hAnsiTheme="minorHAnsi" w:cstheme="minorBidi"/>
+              <w:noProof/>
+              <w:sz w:val="22"/>
+              <w:szCs w:val="22"/>
+              <w:lang w:val="es-AR"/>
+            </w:rPr>
+          </w:pPr>
+          <w:hyperlink w:anchor="_Toc514071297" w:history="1">
+            <w:r>
+              <w:rPr>
+                <w:rStyle w:val="Hipervnculo"/>
+                <w:noProof/>
+              </w:rPr>
+              <w:t>CONCLUSIONES Y OBSERVACIONES GENERALES</w:t>
+            </w:r>
+            <w:r>
+              <w:rPr>
+                <w:noProof/>
+                <w:webHidden/>
+              </w:rPr>
+              <w:tab/>
+            </w:r>
+            <w:r>
+              <w:rPr>
+                <w:noProof/>
+                <w:webHidden/>
+              </w:rPr>
+              <w:fldChar w:fldCharType="begin"/>
+            </w:r>
+            <w:r>
+              <w:rPr>
+                <w:noProof/>
+                <w:webHidden/>
+              </w:rPr>
+              <w:instrText xml:space="preserve"> PAGEREF _Toc514071297 \h </w:instrText>
+            </w:r>
+            <w:r>
+              <w:rPr>
+                <w:noProof/>
+                <w:webHidden/>
+              </w:rPr>
+            </w:r>
+            <w:r>
+              <w:rPr>
+                <w:noProof/>
+                <w:webHidden/>
+              </w:rPr>
+              <w:fldChar w:fldCharType="separate"/>
+            </w:r>
+            <w:r>
+              <w:rPr>
+                <w:noProof/>
+                <w:webHidden/>
+              </w:rPr>
+              <w:t>4</w:t>
             </w:r>
             <w:r>
               <w:rPr>
@@ -991,7 +1074,7 @@
       <w:pPr>
         <w:pStyle w:val="Ttulo1"/>
       </w:pPr>
-      <w:bookmarkStart w:id="0" w:name="_Toc514070846"/>
+      <w:bookmarkStart w:id="0" w:name="_Toc514071288"/>
       <w:r>
         <w:lastRenderedPageBreak/>
         <w:t>ASPECTOS</w:t>
@@ -1069,7 +1152,35 @@
         <w:rPr>
           <w:lang w:val="es-AR" w:eastAsia="en-US"/>
         </w:rPr>
-        <w:t xml:space="preserve">ver los problemas requeridos desde el lado del Lenguaje Prolog por el proyecto era necesario para asegurar el correcto funcionamiento del juego, decidimos que lo primero a resolver era encontrar la forma de que el código Prolog modifique el estado interno del tablero de juego correctamente, siendo que </w:t>
+        <w:t xml:space="preserve">ver los problemas requeridos desde el lado del Lenguaje </w:t>
+      </w:r>
+      <w:proofErr w:type="spellStart"/>
+      <w:r>
+        <w:rPr>
+          <w:lang w:val="es-AR" w:eastAsia="en-US"/>
+        </w:rPr>
+        <w:t>Prolog</w:t>
+      </w:r>
+      <w:proofErr w:type="spellEnd"/>
+      <w:r>
+        <w:rPr>
+          <w:lang w:val="es-AR" w:eastAsia="en-US"/>
+        </w:rPr>
+        <w:t xml:space="preserve"> por el proyecto era necesario para asegurar el correcto funcionamiento del juego, decidimos que lo primero a resolver era encontrar la forma de que el código </w:t>
+      </w:r>
+      <w:proofErr w:type="spellStart"/>
+      <w:r>
+        <w:rPr>
+          <w:lang w:val="es-AR" w:eastAsia="en-US"/>
+        </w:rPr>
+        <w:t>Prolog</w:t>
+      </w:r>
+      <w:proofErr w:type="spellEnd"/>
+      <w:r>
+        <w:rPr>
+          <w:lang w:val="es-AR" w:eastAsia="en-US"/>
+        </w:rPr>
+        <w:t xml:space="preserve"> modifique el estado interno del tablero de juego correctamente, siendo que </w:t>
       </w:r>
       <w:r>
         <w:rPr>
@@ -1164,7 +1275,57 @@
           <w:lang w:val="es-AR" w:eastAsia="en-US"/>
         </w:rPr>
         <w:tab/>
-        <w:t>Mientras se llevaba a cabo la implementación gráfica de las componentes, se desarrolló la parte lógica de las ayudas y del cambio de tablero de juego desde el lenguaje Prolog, los predicados usados par</w:t>
+        <w:t>Mientras se llevaba a cabo la implementación de las componentes</w:t>
+      </w:r>
+      <w:r>
+        <w:rPr>
+          <w:lang w:val="es-AR" w:eastAsia="en-US"/>
+        </w:rPr>
+        <w:t xml:space="preserve"> </w:t>
+      </w:r>
+      <w:r>
+        <w:rPr>
+          <w:lang w:val="es-AR" w:eastAsia="en-US"/>
+        </w:rPr>
+        <w:t>gráfica</w:t>
+      </w:r>
+      <w:r>
+        <w:rPr>
+          <w:lang w:val="es-AR" w:eastAsia="en-US"/>
+        </w:rPr>
+        <w:t>s</w:t>
+      </w:r>
+      <w:r>
+        <w:rPr>
+          <w:lang w:val="es-AR" w:eastAsia="en-US"/>
+        </w:rPr>
+        <w:t>, se desarr</w:t>
+      </w:r>
+      <w:r>
+        <w:rPr>
+          <w:lang w:val="es-AR" w:eastAsia="en-US"/>
+        </w:rPr>
+        <w:t>o</w:t>
+      </w:r>
+      <w:r>
+        <w:rPr>
+          <w:lang w:val="es-AR" w:eastAsia="en-US"/>
+        </w:rPr>
+        <w:t xml:space="preserve">lló la parte lógica de las ayudas y del cambio de tablero de juego desde el lenguaje </w:t>
+      </w:r>
+      <w:proofErr w:type="spellStart"/>
+      <w:r>
+        <w:rPr>
+          <w:lang w:val="es-AR" w:eastAsia="en-US"/>
+        </w:rPr>
+        <w:t>Prolog</w:t>
+      </w:r>
+      <w:proofErr w:type="spellEnd"/>
+      <w:r>
+        <w:rPr>
+          <w:lang w:val="es-AR" w:eastAsia="en-US"/>
+        </w:rPr>
+        <w:t>, los predicados usados par</w:t>
       </w:r>
       <w:r>
         <w:rPr>
@@ -1176,22 +1337,40 @@
         <w:rPr>
           <w:lang w:val="es-AR" w:eastAsia="en-US"/>
         </w:rPr>
-        <w:t>en cierta manera que será descrita en detalle en sus secciones correspondientes.</w:t>
-      </w:r>
-    </w:p>
-    <w:p>
-      <w:pPr>
-        <w:rPr>
-          <w:lang w:val="es-AR" w:eastAsia="en-US"/>
-        </w:rPr>
-      </w:pPr>
-    </w:p>
-    <w:p>
-      <w:pPr>
-        <w:rPr>
-          <w:lang w:val="es-AR" w:eastAsia="en-US"/>
-        </w:rPr>
-      </w:pPr>
+        <w:t>en cierta manera que será descrita en detalle en sus secci</w:t>
+      </w:r>
+      <w:r>
+        <w:rPr>
+          <w:lang w:val="es-AR" w:eastAsia="en-US"/>
+        </w:rPr>
+        <w:t>o</w:t>
+      </w:r>
+      <w:r>
+        <w:rPr>
+          <w:lang w:val="es-AR" w:eastAsia="en-US"/>
+        </w:rPr>
+        <w:t>nes correspondientes.</w:t>
+      </w:r>
+    </w:p>
+    <w:p>
+      <w:pPr>
+        <w:rPr>
+          <w:lang w:val="es-AR" w:eastAsia="en-US"/>
+        </w:rPr>
+      </w:pPr>
+    </w:p>
+    <w:p>
+      <w:pPr>
+        <w:rPr>
+          <w:lang w:val="es-AR" w:eastAsia="en-US"/>
+        </w:rPr>
+      </w:pPr>
+      <w:r>
+        <w:rPr>
+          <w:lang w:val="es-AR" w:eastAsia="en-US"/>
+        </w:rPr>
+        <w:tab/>
+      </w:r>
     </w:p>
     <w:p>
       <w:pPr>
@@ -1239,7 +1418,7 @@
       <w:pPr>
         <w:pStyle w:val="Ttulo1"/>
       </w:pPr>
-      <w:bookmarkStart w:id="1" w:name="_Toc514070847"/>
+      <w:bookmarkStart w:id="1" w:name="_Toc514071289"/>
       <w:r>
         <w:lastRenderedPageBreak/>
         <w:t>ESTRATEGIAS DE RESOLUCIÓN GENERALES</w:t>
@@ -1266,7 +1445,7 @@
         </w:rPr>
         <w:t xml:space="preserve">  </w:t>
       </w:r>
-      <w:bookmarkStart w:id="2" w:name="_Toc514070848"/>
+      <w:bookmarkStart w:id="2" w:name="_Toc514071290"/>
       <w:r>
         <w:rPr>
           <w:lang w:eastAsia="en-US"/>
@@ -1301,7 +1480,7 @@
         </w:rPr>
         <w:tab/>
       </w:r>
-      <w:bookmarkStart w:id="3" w:name="_Toc514070849"/>
+      <w:bookmarkStart w:id="3" w:name="_Toc514071291"/>
       <w:r>
         <w:rPr>
           <w:lang w:val="es-ES" w:eastAsia="en-US"/>
@@ -1337,7 +1516,7 @@
         </w:rPr>
         <w:tab/>
       </w:r>
-      <w:bookmarkStart w:id="4" w:name="_Toc514070850"/>
+      <w:bookmarkStart w:id="4" w:name="_Toc514071292"/>
       <w:r>
         <w:rPr>
           <w:lang w:val="es-ES" w:eastAsia="en-US"/>
@@ -1379,7 +1558,7 @@
         </w:rPr>
         <w:tab/>
       </w:r>
-      <w:bookmarkStart w:id="5" w:name="_Toc514070851"/>
+      <w:bookmarkStart w:id="5" w:name="_Toc514071293"/>
       <w:r>
         <w:rPr>
           <w:lang w:val="es-ES" w:eastAsia="en-US"/>
@@ -1410,14 +1589,16 @@
           <w:lang w:eastAsia="en-US"/>
         </w:rPr>
       </w:pPr>
-      <w:bookmarkStart w:id="6" w:name="_Toc514070852"/>
+      <w:bookmarkStart w:id="6" w:name="_Toc514071294"/>
       <w:r>
         <w:rPr>
           <w:lang w:eastAsia="en-US"/>
         </w:rPr>
         <w:t>LADO DEL SERVIDOR: LENGUAJES JAVASCRIPT, HTML Y CSS</w:t>
       </w:r>
+      <w:bookmarkStart w:id="7" w:name="_GoBack"/>
       <w:bookmarkEnd w:id="6"/>
+      <w:bookmarkEnd w:id="7"/>
     </w:p>
     <w:p>
       <w:pPr>
@@ -1445,14 +1626,14 @@
         </w:rPr>
         <w:tab/>
       </w:r>
-      <w:bookmarkStart w:id="7" w:name="_Toc514070853"/>
+      <w:bookmarkStart w:id="8" w:name="_Toc514071295"/>
       <w:r>
         <w:rPr>
           <w:lang w:val="es-ES" w:eastAsia="en-US"/>
         </w:rPr>
         <w:t>DISEÑO Y FORMA DE LA INTERFAZ</w:t>
       </w:r>
-      <w:bookmarkEnd w:id="7"/>
+      <w:bookmarkEnd w:id="8"/>
     </w:p>
     <w:p>
       <w:pPr>
@@ -1463,6 +1644,40 @@
     </w:p>
     <w:p>
       <w:pPr>
+        <w:rPr>
+          <w:lang w:val="es-ES" w:eastAsia="en-US"/>
+        </w:rPr>
+      </w:pPr>
+      <w:r>
+        <w:rPr>
+          <w:lang w:val="es-ES" w:eastAsia="en-US"/>
+        </w:rPr>
+        <w:tab/>
+      </w:r>
+      <w:r>
+        <w:rPr>
+          <w:lang w:val="es-ES" w:eastAsia="en-US"/>
+        </w:rPr>
+        <w:tab/>
+        <w:t xml:space="preserve">Aunque una interfaz base fue </w:t>
+      </w:r>
+      <w:proofErr w:type="spellStart"/>
+      <w:r>
+        <w:rPr>
+          <w:lang w:val="es-ES" w:eastAsia="en-US"/>
+        </w:rPr>
+        <w:t>proveida</w:t>
+      </w:r>
+      <w:proofErr w:type="spellEnd"/>
+      <w:r>
+        <w:rPr>
+          <w:lang w:val="es-ES" w:eastAsia="en-US"/>
+        </w:rPr>
+        <w:t xml:space="preserve"> por la cátedra, fue necesario extenderla para agregar las demás funcionalidades requeridas por el proyecto</w:t>
+      </w:r>
+    </w:p>
+    <w:p>
+      <w:pPr>
         <w:pStyle w:val="Ttulo3"/>
         <w:rPr>
           <w:lang w:val="es-ES" w:eastAsia="en-US"/>
@@ -1474,14 +1689,14 @@
         </w:rPr>
         <w:tab/>
       </w:r>
-      <w:bookmarkStart w:id="8" w:name="_Toc514070854"/>
+      <w:bookmarkStart w:id="9" w:name="_Toc514071296"/>
       <w:r>
         <w:rPr>
           <w:lang w:val="es-ES" w:eastAsia="en-US"/>
         </w:rPr>
         <w:t>FUNCIONALIDADES DE LA INTERFAZ, COMUNICACIÓN CON PROLOG</w:t>
       </w:r>
-      <w:bookmarkEnd w:id="8"/>
+      <w:bookmarkEnd w:id="9"/>
     </w:p>
     <w:p>
       <w:pPr>
@@ -1521,12 +1736,12 @@
       <w:pPr>
         <w:pStyle w:val="Ttulo1"/>
       </w:pPr>
+      <w:bookmarkStart w:id="10" w:name="_Toc514071297"/>
       <w:r>
         <w:lastRenderedPageBreak/>
         <w:t>CONCLUSIONES Y OBSERVACIONES GENERALES</w:t>
       </w:r>
-      <w:bookmarkStart w:id="9" w:name="_GoBack"/>
-      <w:bookmarkEnd w:id="9"/>
+      <w:bookmarkEnd w:id="10"/>
     </w:p>
     <w:p>
       <w:pPr>
@@ -1657,7 +1872,7 @@
         <w:noProof/>
         <w:lang w:val="es-ES"/>
       </w:rPr>
-      <w:t>4</w:t>
+      <w:t>3</w:t>
     </w:r>
     <w:r>
       <w:rPr>
@@ -2861,36 +3076,6 @@
         </w:p>
       </w:docPartBody>
     </w:docPart>
-    <w:docPart>
-      <w:docPartPr>
-        <w:name w:val="8DB400AF581A443FAAD1C39665478895"/>
-        <w:category>
-          <w:name w:val="General"/>
-          <w:gallery w:val="placeholder"/>
-        </w:category>
-        <w:types>
-          <w:type w:val="bbPlcHdr"/>
-        </w:types>
-        <w:behaviors>
-          <w:behavior w:val="content"/>
-        </w:behaviors>
-        <w:guid w:val="{8AC4A24C-9D0B-4DF7-8450-EACA261C0882}"/>
-      </w:docPartPr>
-      <w:docPartBody>
-        <w:p>
-          <w:pPr>
-            <w:pStyle w:val="8DB400AF581A443FAAD1C39665478895"/>
-          </w:pPr>
-          <w:r>
-            <w:rPr>
-              <w:color w:val="4F81BD" w:themeColor="accent1"/>
-              <w:lang w:val="es-ES"/>
-            </w:rPr>
-            <w:t>[Seleccione la fecha]</w:t>
-          </w:r>
-        </w:p>
-      </w:docPartBody>
-    </w:docPart>
   </w:docParts>
 </w:glossaryDocument>
 </file>
@@ -2966,6 +3151,7 @@
   <w:rsids>
     <w:rsidRoot w:val="00F56BB9"/>
     <w:rsid w:val="002360C9"/>
+    <w:rsid w:val="00270E66"/>
     <w:rsid w:val="003C0198"/>
     <w:rsid w:val="0071113B"/>
     <w:rsid w:val="00F56BB9"/>
@@ -3734,7 +3920,7 @@
 </file>
 
 <file path=customXml/itemProps2.xml><?xml version="1.0" encoding="utf-8"?>
-<ds:datastoreItem xmlns:ds="http://schemas.openxmlformats.org/officeDocument/2006/customXml" ds:itemID="{AEF6CC05-BDE8-4DCE-A88B-9B97228FA99E}">
+<ds:datastoreItem xmlns:ds="http://schemas.openxmlformats.org/officeDocument/2006/customXml" ds:itemID="{65593C8B-5C12-4B2F-A69B-0CA93F16593F}">
   <ds:schemaRefs>
     <ds:schemaRef ds:uri="http://schemas.openxmlformats.org/officeDocument/2006/bibliography"/>
   </ds:schemaRefs>

</xml_diff>

<commit_message>
más cambios en el informe
</commit_message>
<xml_diff>
--- a/Manual de Usuario/Documento Lógica PR1.docx
+++ b/Manual de Usuario/Documento Lógica PR1.docx
@@ -1,6 +1,6 @@
 
 <file path=word/document.xml><?xml version="1.0" encoding="utf-8"?>
-<w:document xmlns:wpc="http://schemas.microsoft.com/office/word/2010/wordprocessingCanvas" xmlns:mc="http://schemas.openxmlformats.org/markup-compatibility/2006" xmlns:o="urn:schemas-microsoft-com:office:office" xmlns:r="http://schemas.openxmlformats.org/officeDocument/2006/relationships" xmlns:m="http://schemas.openxmlformats.org/officeDocument/2006/math" xmlns:v="urn:schemas-microsoft-com:vml" xmlns:wp14="http://schemas.microsoft.com/office/word/2010/wordprocessingDrawing" xmlns:wp="http://schemas.openxmlformats.org/drawingml/2006/wordprocessingDrawing" xmlns:w10="urn:schemas-microsoft-com:office:word" xmlns:w="http://schemas.openxmlformats.org/wordprocessingml/2006/main" xmlns:w14="http://schemas.microsoft.com/office/word/2010/wordml" xmlns:wpg="http://schemas.microsoft.com/office/word/2010/wordprocessingGroup" xmlns:wpi="http://schemas.microsoft.com/office/word/2010/wordprocessingInk" xmlns:wne="http://schemas.microsoft.com/office/word/2006/wordml" xmlns:wps="http://schemas.microsoft.com/office/word/2010/wordprocessingShape" mc:Ignorable="w14 wp14">
+<w:document xmlns:wpc="http://schemas.microsoft.com/office/word/2010/wordprocessingCanvas" xmlns:cx="http://schemas.microsoft.com/office/drawing/2014/chartex" xmlns:cx1="http://schemas.microsoft.com/office/drawing/2015/9/8/chartex" xmlns:cx2="http://schemas.microsoft.com/office/drawing/2015/10/21/chartex" xmlns:cx3="http://schemas.microsoft.com/office/drawing/2016/5/9/chartex" xmlns:cx4="http://schemas.microsoft.com/office/drawing/2016/5/10/chartex" xmlns:cx5="http://schemas.microsoft.com/office/drawing/2016/5/11/chartex" xmlns:cx6="http://schemas.microsoft.com/office/drawing/2016/5/12/chartex" xmlns:cx7="http://schemas.microsoft.com/office/drawing/2016/5/13/chartex" xmlns:cx8="http://schemas.microsoft.com/office/drawing/2016/5/14/chartex" xmlns:mc="http://schemas.openxmlformats.org/markup-compatibility/2006" xmlns:o="urn:schemas-microsoft-com:office:office" xmlns:r="http://schemas.openxmlformats.org/officeDocument/2006/relationships" xmlns:m="http://schemas.openxmlformats.org/officeDocument/2006/math" xmlns:v="urn:schemas-microsoft-com:vml" xmlns:wp14="http://schemas.microsoft.com/office/word/2010/wordprocessingDrawing" xmlns:wp="http://schemas.openxmlformats.org/drawingml/2006/wordprocessingDrawing" xmlns:w10="urn:schemas-microsoft-com:office:word" xmlns:w="http://schemas.openxmlformats.org/wordprocessingml/2006/main" xmlns:w14="http://schemas.microsoft.com/office/word/2010/wordml" xmlns:w15="http://schemas.microsoft.com/office/word/2012/wordml" xmlns:w16se="http://schemas.microsoft.com/office/word/2015/wordml/symex" xmlns:wpg="http://schemas.microsoft.com/office/word/2010/wordprocessingGroup" xmlns:wpi="http://schemas.microsoft.com/office/word/2010/wordprocessingInk" xmlns:wne="http://schemas.microsoft.com/office/word/2006/wordml" xmlns:wps="http://schemas.microsoft.com/office/word/2010/wordprocessingShape" mc:Ignorable="w14 w15 w16se wp14">
   <w:body>
     <w:sdt>
       <w:sdtPr>
@@ -300,7 +300,7 @@
       <w:sdtContent>
         <w:p>
           <w:pPr>
-            <w:pStyle w:val="TtulodeTDC"/>
+            <w:pStyle w:val="TtuloTDC"/>
           </w:pPr>
           <w:r>
             <w:rPr>
@@ -1437,19 +1437,21 @@
         <w:rPr>
           <w:lang w:val="es-AR" w:eastAsia="en-US"/>
         </w:rPr>
-        <w:t>Siendo un proyecto comprendido por distintas partes de diferente envergadura, asignar prioridades al proyecto fue crucial para resolverlo satisfactoriamente, siendo que reso</w:t>
-      </w:r>
+        <w:t xml:space="preserve">Siendo un proyecto comprendido por distintas partes de diferente envergadura, asignar prioridades al proyecto fue crucial para resolverlo satisfactoriamente, siendo que resolver los problemas requeridos desde el lado del Lenguaje </w:t>
+      </w:r>
+      <w:proofErr w:type="spellStart"/>
       <w:r>
         <w:rPr>
           <w:lang w:val="es-AR" w:eastAsia="en-US"/>
         </w:rPr>
-        <w:t>l</w:t>
-      </w:r>
+        <w:t>Prolog</w:t>
+      </w:r>
+      <w:proofErr w:type="spellEnd"/>
       <w:r>
         <w:rPr>
           <w:lang w:val="es-AR" w:eastAsia="en-US"/>
         </w:rPr>
-        <w:t xml:space="preserve">ver los problemas requeridos desde el lado del Lenguaje </w:t>
+        <w:t xml:space="preserve"> por el proyecto era necesario para asegurar el correcto funcionamiento del juego, decidimos que lo primero a resolver era encontrar la forma de que el código </w:t>
       </w:r>
       <w:proofErr w:type="spellStart"/>
       <w:r>
@@ -1463,89 +1465,39 @@
         <w:rPr>
           <w:lang w:val="es-AR" w:eastAsia="en-US"/>
         </w:rPr>
-        <w:t xml:space="preserve"> por el proyecto era necesario para asegurar el correcto funcionamiento del juego, decidimos que lo primero a resolver era encontrar la forma de que el código </w:t>
-      </w:r>
-      <w:proofErr w:type="spellStart"/>
+        <w:t xml:space="preserve"> modifique el estado interno del tablero de juego correctamente, siendo que </w:t>
+      </w:r>
       <w:r>
         <w:rPr>
           <w:lang w:val="es-AR" w:eastAsia="en-US"/>
         </w:rPr>
-        <w:t>Prolog</w:t>
-      </w:r>
-      <w:proofErr w:type="spellEnd"/>
+        <w:t>si se podía asegurar el correcto funcionamiento de un algoritmo que recorra el tablero y modifique el mismo, los demás requerimientos podían ser satisfechos fácilmente con mínimas modificaciones sobre el mismo algoritmo.</w:t>
+      </w:r>
       <w:r>
         <w:rPr>
           <w:lang w:val="es-AR" w:eastAsia="en-US"/>
         </w:rPr>
-        <w:t xml:space="preserve"> modifique el estado interno del tablero de juego correctamente, siendo que </w:t>
-      </w:r>
-      <w:r>
+        <w:br/>
+      </w:r>
+    </w:p>
+    <w:p>
+      <w:pPr>
         <w:rPr>
           <w:lang w:val="es-AR" w:eastAsia="en-US"/>
         </w:rPr>
-        <w:t>si se podía asegurar el correcto funcionamiento de un algoritmo que recorra el tablero y modifique el mismo, los demás requerimientos podían ser satisfechos fáci</w:t>
-      </w:r>
+      </w:pPr>
       <w:r>
         <w:rPr>
           <w:lang w:val="es-AR" w:eastAsia="en-US"/>
         </w:rPr>
-        <w:t>l</w:t>
+        <w:tab/>
       </w:r>
       <w:r>
         <w:rPr>
           <w:lang w:val="es-AR" w:eastAsia="en-US"/>
         </w:rPr>
-        <w:t>mente con mínimas modificaciones sobre el mismo algoritmo.</w:t>
-      </w:r>
-      <w:r>
-        <w:rPr>
-          <w:lang w:val="es-AR" w:eastAsia="en-US"/>
-        </w:rPr>
-        <w:br/>
-      </w:r>
-    </w:p>
-    <w:p>
-      <w:pPr>
-        <w:rPr>
-          <w:lang w:val="es-AR" w:eastAsia="en-US"/>
-        </w:rPr>
-      </w:pPr>
-      <w:r>
-        <w:rPr>
-          <w:lang w:val="es-AR" w:eastAsia="en-US"/>
-        </w:rPr>
         <w:tab/>
-      </w:r>
-      <w:r>
-        <w:rPr>
-          <w:lang w:val="es-AR" w:eastAsia="en-US"/>
-        </w:rPr>
-        <w:tab/>
-        <w:t>Luego, determinamos como  segunda prioridad la implementación de los co</w:t>
-      </w:r>
-      <w:r>
-        <w:rPr>
-          <w:lang w:val="es-AR" w:eastAsia="en-US"/>
-        </w:rPr>
-        <w:t>m</w:t>
-      </w:r>
-      <w:r>
-        <w:rPr>
-          <w:lang w:val="es-AR" w:eastAsia="en-US"/>
-        </w:rPr>
-        <w:t>ponentes JavaScript necesarios para albergar la lógica de las ayudas y del cambio de tablero de juego, fue necesario recurrir a fuentes de información adicionales, ya que nuestro conoc</w:t>
-      </w:r>
-      <w:r>
-        <w:rPr>
-          <w:lang w:val="es-AR" w:eastAsia="en-US"/>
-        </w:rPr>
-        <w:t>i</w:t>
-      </w:r>
-      <w:r>
-        <w:rPr>
-          <w:lang w:val="es-AR" w:eastAsia="en-US"/>
-        </w:rPr>
-        <w:t>miento sobre el Lenguaje era limitado</w:t>
+        <w:t>Luego, determinamos como  segunda prioridad la implementación de los componentes JavaScript necesarios para albergar la lógica de las ayudas y del cambio de tablero de juego, fue necesario recurrir a fuentes de información adicionales, ya que nuestro conocimiento sobre el Lenguaje era limitado</w:t>
       </w:r>
     </w:p>
     <w:p>
@@ -1698,7 +1650,7 @@
         <w:rPr>
           <w:noProof/>
           <w:w w:val="66"/>
-          <w:lang w:val="es-AR"/>
+          <w:lang w:val="es-AR" w:eastAsia="ja-JP"/>
         </w:rPr>
         <mc:AlternateContent>
           <mc:Choice Requires="wps">
@@ -1786,7 +1738,7 @@
           </mc:Choice>
           <mc:Fallback>
             <w:pict>
-              <v:shapetype id="_x0000_t202" coordsize="21600,21600" o:spt="202" path="m,l,21600r21600,l21600,xe">
+              <v:shapetype w14:anchorId="12633BB4" id="_x0000_t202" coordsize="21600,21600" o:spt="202" path="m,l,21600r21600,l21600,xe">
                 <v:stroke joinstyle="miter"/>
                 <v:path gradientshapeok="t" o:connecttype="rect"/>
               </v:shapetype>
@@ -1817,7 +1769,7 @@
         <w:rPr>
           <w:noProof/>
           <w:w w:val="66"/>
-          <w:lang w:val="es-AR"/>
+          <w:lang w:val="es-AR" w:eastAsia="ja-JP"/>
         </w:rPr>
         <mc:AlternateContent>
           <mc:Choice Requires="wps">
@@ -1905,7 +1857,7 @@
           </mc:Choice>
           <mc:Fallback>
             <w:pict>
-              <v:shape id="7 Cuadro de texto" o:spid="_x0000_s1027" type="#_x0000_t202" style="position:absolute;left:0;text-align:left;margin-left:91.8pt;margin-top:64.6pt;width:1in;height:22.65pt;z-index:251663360;visibility:visible;mso-wrap-style:none;mso-height-percent:0;mso-wrap-distance-left:9pt;mso-wrap-distance-top:0;mso-wrap-distance-right:9pt;mso-wrap-distance-bottom:0;mso-position-horizontal:absolute;mso-position-horizontal-relative:text;mso-position-vertical:absolute;mso-position-vertical-relative:text;mso-height-percent:0;mso-height-relative:margin;v-text-anchor:top" o:gfxdata="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" fillcolor="white [3201]" strokeweight=".5pt">
+              <v:shape w14:anchorId="5E16DDB5" id="7 Cuadro de texto" o:spid="_x0000_s1027" type="#_x0000_t202" style="position:absolute;left:0;text-align:left;margin-left:91.8pt;margin-top:64.6pt;width:1in;height:22.65pt;z-index:251663360;visibility:visible;mso-wrap-style:none;mso-height-percent:0;mso-wrap-distance-left:9pt;mso-wrap-distance-top:0;mso-wrap-distance-right:9pt;mso-wrap-distance-bottom:0;mso-position-horizontal:absolute;mso-position-horizontal-relative:text;mso-position-vertical:absolute;mso-position-vertical-relative:text;mso-height-percent:0;mso-height-relative:margin;v-text-anchor:top" o:gfxdata="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" fillcolor="white [3201]" strokeweight=".5pt">
                 <v:textbox>
                   <w:txbxContent>
                     <w:p>
@@ -1932,7 +1884,7 @@
         <w:rPr>
           <w:noProof/>
           <w:w w:val="66"/>
-          <w:lang w:val="es-AR"/>
+          <w:lang w:val="es-AR" w:eastAsia="ja-JP"/>
         </w:rPr>
         <mc:AlternateContent>
           <mc:Choice Requires="wps">
@@ -2020,7 +1972,7 @@
           </mc:Choice>
           <mc:Fallback>
             <w:pict>
-              <v:shape id="6 Cuadro de texto" o:spid="_x0000_s1028" type="#_x0000_t202" style="position:absolute;left:0;text-align:left;margin-left:91.8pt;margin-top:219.15pt;width:1in;height:19.4pt;z-index:251662336;visibility:visible;mso-wrap-style:none;mso-height-percent:0;mso-wrap-distance-left:9pt;mso-wrap-distance-top:0;mso-wrap-distance-right:9pt;mso-wrap-distance-bottom:0;mso-position-horizontal:absolute;mso-position-horizontal-relative:text;mso-position-vertical:absolute;mso-position-vertical-relative:text;mso-height-percent:0;mso-height-relative:margin;v-text-anchor:top" o:gfxdata="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" fillcolor="white [3201]" strokeweight=".5pt">
+              <v:shape w14:anchorId="0B9BF451" id="6 Cuadro de texto" o:spid="_x0000_s1028" type="#_x0000_t202" style="position:absolute;left:0;text-align:left;margin-left:91.8pt;margin-top:219.15pt;width:1in;height:19.4pt;z-index:251662336;visibility:visible;mso-wrap-style:none;mso-height-percent:0;mso-wrap-distance-left:9pt;mso-wrap-distance-top:0;mso-wrap-distance-right:9pt;mso-wrap-distance-bottom:0;mso-position-horizontal:absolute;mso-position-horizontal-relative:text;mso-position-vertical:absolute;mso-position-vertical-relative:text;mso-height-percent:0;mso-height-relative:margin;v-text-anchor:top" o:gfxdata="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" fillcolor="white [3201]" strokeweight=".5pt">
                 <v:textbox>
                   <w:txbxContent>
                     <w:p>
@@ -2047,7 +1999,7 @@
         <w:rPr>
           <w:noProof/>
           <w:w w:val="66"/>
-          <w:lang w:val="es-AR"/>
+          <w:lang w:val="es-AR" w:eastAsia="ja-JP"/>
         </w:rPr>
         <mc:AlternateContent>
           <mc:Choice Requires="wps">
@@ -2135,7 +2087,7 @@
           </mc:Choice>
           <mc:Fallback>
             <w:pict>
-              <v:shape id="5 Cuadro de texto" o:spid="_x0000_s1029" type="#_x0000_t202" style="position:absolute;left:0;text-align:left;margin-left:112.05pt;margin-top:137.4pt;width:1in;height:24.25pt;z-index:251661312;visibility:visible;mso-wrap-style:none;mso-height-percent:0;mso-wrap-distance-left:9pt;mso-wrap-distance-top:0;mso-wrap-distance-right:9pt;mso-wrap-distance-bottom:0;mso-position-horizontal:absolute;mso-position-horizontal-relative:text;mso-position-vertical:absolute;mso-position-vertical-relative:text;mso-height-percent:0;mso-height-relative:margin;v-text-anchor:top" o:gfxdata="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" fillcolor="white [3201]" strokeweight=".5pt">
+              <v:shape w14:anchorId="7089D656" id="5 Cuadro de texto" o:spid="_x0000_s1029" type="#_x0000_t202" style="position:absolute;left:0;text-align:left;margin-left:112.05pt;margin-top:137.4pt;width:1in;height:24.25pt;z-index:251661312;visibility:visible;mso-wrap-style:none;mso-height-percent:0;mso-wrap-distance-left:9pt;mso-wrap-distance-top:0;mso-wrap-distance-right:9pt;mso-wrap-distance-bottom:0;mso-position-horizontal:absolute;mso-position-horizontal-relative:text;mso-position-vertical:absolute;mso-position-vertical-relative:text;mso-height-percent:0;mso-height-relative:margin;v-text-anchor:top" o:gfxdata="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" fillcolor="white [3201]" strokeweight=".5pt">
                 <v:textbox>
                   <w:txbxContent>
                     <w:p>
@@ -2162,7 +2114,7 @@
         <w:rPr>
           <w:noProof/>
           <w:w w:val="66"/>
-          <w:lang w:val="es-AR"/>
+          <w:lang w:val="es-AR" w:eastAsia="ja-JP"/>
         </w:rPr>
         <mc:AlternateContent>
           <mc:Choice Requires="wps">
@@ -2250,7 +2202,7 @@
           </mc:Choice>
           <mc:Fallback>
             <w:pict>
-              <v:shape id="3 Cuadro de texto" o:spid="_x0000_s1030" type="#_x0000_t202" style="position:absolute;left:0;text-align:left;margin-left:19.3pt;margin-top:8.8pt;width:1in;height:22.65pt;z-index:251659264;visibility:visible;mso-wrap-style:none;mso-height-percent:0;mso-wrap-distance-left:9pt;mso-wrap-distance-top:0;mso-wrap-distance-right:9pt;mso-wrap-distance-bottom:0;mso-position-horizontal:absolute;mso-position-horizontal-relative:text;mso-position-vertical:absolute;mso-position-vertical-relative:text;mso-height-percent:0;mso-height-relative:margin;v-text-anchor:top" o:gfxdata="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" fillcolor="white [3201]" strokeweight=".5pt">
+              <v:shape w14:anchorId="57DEDBC7" id="3 Cuadro de texto" o:spid="_x0000_s1030" type="#_x0000_t202" style="position:absolute;left:0;text-align:left;margin-left:19.3pt;margin-top:8.8pt;width:1in;height:22.65pt;z-index:251659264;visibility:visible;mso-wrap-style:none;mso-height-percent:0;mso-wrap-distance-left:9pt;mso-wrap-distance-top:0;mso-wrap-distance-right:9pt;mso-wrap-distance-bottom:0;mso-position-horizontal:absolute;mso-position-horizontal-relative:text;mso-position-vertical:absolute;mso-position-vertical-relative:text;mso-height-percent:0;mso-height-relative:margin;v-text-anchor:top" o:gfxdata="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" fillcolor="white [3201]" strokeweight=".5pt">
                 <v:textbox>
                   <w:txbxContent>
                     <w:p>
@@ -2276,7 +2228,7 @@
       <w:r>
         <w:rPr>
           <w:noProof/>
-          <w:lang w:val="es-AR"/>
+          <w:lang w:val="es-AR" w:eastAsia="ja-JP"/>
         </w:rPr>
         <w:drawing>
           <wp:inline distT="0" distB="0" distL="0" distR="0" wp14:anchorId="3D5B2FA4" wp14:editId="6E3F7194">
@@ -2294,7 +2246,7 @@
                     <pic:cNvPicPr/>
                   </pic:nvPicPr>
                   <pic:blipFill rotWithShape="1">
-                    <a:blip r:embed="rId10"/>
+                    <a:blip r:embed="rId9"/>
                     <a:srcRect l="16010" t="16949" r="17475" b="7797"/>
                     <a:stretch/>
                   </pic:blipFill>
@@ -2324,7 +2276,7 @@
     </w:p>
     <w:p>
       <w:pPr>
-        <w:pStyle w:val="Epgrafe"/>
+        <w:pStyle w:val="Descripcin"/>
         <w:jc w:val="center"/>
         <w:rPr>
           <w:lang w:val="es-ES"/>
@@ -2334,14 +2286,27 @@
       <w:r>
         <w:t xml:space="preserve">Ilustración </w:t>
       </w:r>
-      <w:fldSimple w:instr=" SEQ Ilustración \* ARABIC ">
-        <w:r>
-          <w:rPr>
-            <w:noProof/>
-          </w:rPr>
-          <w:t>1</w:t>
-        </w:r>
-      </w:fldSimple>
+      <w:r>
+        <w:fldChar w:fldCharType="begin"/>
+      </w:r>
+      <w:r>
+        <w:instrText xml:space="preserve"> SEQ Ilustración \* ARABIC </w:instrText>
+      </w:r>
+      <w:r>
+        <w:fldChar w:fldCharType="separate"/>
+      </w:r>
+      <w:r>
+        <w:rPr>
+          <w:noProof/>
+        </w:rPr>
+        <w:t>1</w:t>
+      </w:r>
+      <w:r>
+        <w:rPr>
+          <w:noProof/>
+        </w:rPr>
+        <w:fldChar w:fldCharType="end"/>
+      </w:r>
       <w:bookmarkEnd w:id="4"/>
       <w:r>
         <w:t>: Interfaz del Juego</w:t>
@@ -2718,64 +2683,40 @@
         <w:rPr>
           <w:lang w:val="es-AR" w:eastAsia="en-US"/>
         </w:rPr>
-        <w:t xml:space="preserve"> donde debe hacerse clic sobre cualquiera de los 6 colores para m</w:t>
-      </w:r>
-      <w:r>
+        <w:t xml:space="preserve"> donde debe hacerse clic sobre cualquiera de los 6 colores para modificar el tablero de juego con el color deseado, cuando se presiona uno de los botones, la esquina superior izquierda del tablero cambiará al color deseado, y con eso cambiará a todas las casillas adyacentes a ella que sean del mismo color, hasta que se encuentren casillas adyacentes de colores distintos</w:t>
+      </w:r>
+    </w:p>
+    <w:p>
+      <w:pPr>
         <w:rPr>
           <w:lang w:val="es-AR" w:eastAsia="en-US"/>
         </w:rPr>
-        <w:t>o</w:t>
-      </w:r>
-      <w:r>
+      </w:pPr>
+    </w:p>
+    <w:p>
+      <w:pPr>
         <w:rPr>
           <w:lang w:val="es-AR" w:eastAsia="en-US"/>
         </w:rPr>
-        <w:t>dificar el tablero de juego con el color deseado, cuando se presiona uno de los botones, la esquina superior izquierda del tablero cambiará al color deseado, y con eso cambiará a todas las casillas adyacentes a ella que sean del mismo color, hasta que se encuentren casillas adyacentes de colores distintos</w:t>
-      </w:r>
-    </w:p>
-    <w:p>
-      <w:pPr>
+      </w:pPr>
+      <w:r>
         <w:rPr>
           <w:lang w:val="es-AR" w:eastAsia="en-US"/>
         </w:rPr>
-      </w:pPr>
-    </w:p>
-    <w:p>
-      <w:pPr>
+        <w:tab/>
+      </w:r>
+      <w:r>
         <w:rPr>
           <w:lang w:val="es-AR" w:eastAsia="en-US"/>
         </w:rPr>
-      </w:pPr>
+        <w:tab/>
+      </w:r>
       <w:r>
         <w:rPr>
           <w:lang w:val="es-AR" w:eastAsia="en-US"/>
         </w:rPr>
         <w:tab/>
-      </w:r>
-      <w:r>
-        <w:rPr>
-          <w:lang w:val="es-AR" w:eastAsia="en-US"/>
-        </w:rPr>
-        <w:tab/>
-      </w:r>
-      <w:r>
-        <w:rPr>
-          <w:lang w:val="es-AR" w:eastAsia="en-US"/>
-        </w:rPr>
-        <w:tab/>
-        <w:t>Si el jugador todavía no ha empezado a jugar, puede optar por cambiar el tablero de juego actual, haciendo uso del Botón de Cambio de Grilla, esto hará que se ca</w:t>
-      </w:r>
-      <w:r>
-        <w:rPr>
-          <w:lang w:val="es-AR" w:eastAsia="en-US"/>
-        </w:rPr>
-        <w:t>r</w:t>
-      </w:r>
-      <w:r>
-        <w:rPr>
-          <w:lang w:val="es-AR" w:eastAsia="en-US"/>
-        </w:rPr>
-        <w:t>gue otro tablero del repertorio de tableros disponibles del juego</w:t>
+        <w:t>Si el jugador todavía no ha empezado a jugar, puede optar por cambiar el tablero de juego actual, haciendo uso del Botón de Cambio de Grilla, esto hará que se cargue otro tablero del repertorio de tableros disponibles del juego</w:t>
       </w:r>
     </w:p>
     <w:p>
@@ -3110,7 +3051,28 @@
         </w:rPr>
         <w:t xml:space="preserve"> ayudas&gt;</w:t>
       </w:r>
-      <w:bookmarkStart w:id="11" w:name="_GoBack"/>
+    </w:p>
+    <w:p>
+      <w:pPr>
+        <w:rPr>
+          <w:lang w:val="es-ES" w:eastAsia="en-US"/>
+        </w:rPr>
+      </w:pPr>
+    </w:p>
+    <w:p>
+      <w:pPr>
+        <w:pStyle w:val="Ttulo2"/>
+        <w:rPr>
+          <w:lang w:eastAsia="en-US"/>
+        </w:rPr>
+      </w:pPr>
+      <w:bookmarkStart w:id="11" w:name="_Toc514169566"/>
+      <w:r>
+        <w:rPr>
+          <w:lang w:eastAsia="en-US"/>
+        </w:rPr>
+        <w:t>LADO DEL SERVIDOR: LENGUAJES JAVASCRIPT, HTML Y CSS</w:t>
+      </w:r>
       <w:bookmarkEnd w:id="11"/>
     </w:p>
     <w:p>
@@ -3119,57 +3081,34 @@
           <w:lang w:val="es-ES" w:eastAsia="en-US"/>
         </w:rPr>
       </w:pPr>
-    </w:p>
-    <w:p>
-      <w:pPr>
-        <w:pStyle w:val="Ttulo2"/>
-        <w:rPr>
-          <w:lang w:eastAsia="en-US"/>
-        </w:rPr>
-      </w:pPr>
-      <w:bookmarkStart w:id="12" w:name="_Toc514169566"/>
-      <w:r>
-        <w:rPr>
-          <w:lang w:eastAsia="en-US"/>
-        </w:rPr>
-        <w:t>LADO DEL SERVIDOR: LENGUAJES JAVASCRIPT, HTML Y CSS</w:t>
+      <w:r>
+        <w:rPr>
+          <w:lang w:val="es-ES" w:eastAsia="en-US"/>
+        </w:rPr>
+        <w:tab/>
+      </w:r>
+    </w:p>
+    <w:p>
+      <w:pPr>
+        <w:pStyle w:val="Ttulo3"/>
+        <w:rPr>
+          <w:lang w:val="es-ES" w:eastAsia="en-US"/>
+        </w:rPr>
+      </w:pPr>
+      <w:r>
+        <w:rPr>
+          <w:lang w:val="es-ES" w:eastAsia="en-US"/>
+        </w:rPr>
+        <w:tab/>
+      </w:r>
+      <w:bookmarkStart w:id="12" w:name="_Toc514169567"/>
+      <w:r>
+        <w:rPr>
+          <w:lang w:val="es-ES" w:eastAsia="en-US"/>
+        </w:rPr>
+        <w:t>DISEÑO Y FORMA DE LA INTERFAZ</w:t>
       </w:r>
       <w:bookmarkEnd w:id="12"/>
-    </w:p>
-    <w:p>
-      <w:pPr>
-        <w:rPr>
-          <w:lang w:val="es-ES" w:eastAsia="en-US"/>
-        </w:rPr>
-      </w:pPr>
-      <w:r>
-        <w:rPr>
-          <w:lang w:val="es-ES" w:eastAsia="en-US"/>
-        </w:rPr>
-        <w:tab/>
-      </w:r>
-    </w:p>
-    <w:p>
-      <w:pPr>
-        <w:pStyle w:val="Ttulo3"/>
-        <w:rPr>
-          <w:lang w:val="es-ES" w:eastAsia="en-US"/>
-        </w:rPr>
-      </w:pPr>
-      <w:r>
-        <w:rPr>
-          <w:lang w:val="es-ES" w:eastAsia="en-US"/>
-        </w:rPr>
-        <w:tab/>
-      </w:r>
-      <w:bookmarkStart w:id="13" w:name="_Toc514169567"/>
-      <w:r>
-        <w:rPr>
-          <w:lang w:val="es-ES" w:eastAsia="en-US"/>
-        </w:rPr>
-        <w:t>DISEÑO Y FORMA DE LA INTERFAZ</w:t>
-      </w:r>
-      <w:bookmarkEnd w:id="13"/>
     </w:p>
     <w:p>
       <w:pPr>
@@ -3245,19 +3184,19 @@
         <w:rPr>
           <w:lang w:val="es-ES" w:eastAsia="en-US"/>
         </w:rPr>
-        <w:t>átedra, para esto, definimos el resto de componentes que necesitaríamos en el Código HTML dentro de la sección correspondiente a esta barra lateral para que luego podamos acceder a ellas dentro del Código JavaScript sin tener que definir las variables múltiples veces para proveerles de la Lógica necesaria para op</w:t>
-      </w:r>
-      <w:r>
-        <w:rPr>
-          <w:lang w:val="es-ES" w:eastAsia="en-US"/>
-        </w:rPr>
-        <w:t>e</w:t>
-      </w:r>
-      <w:r>
-        <w:rPr>
-          <w:lang w:val="es-ES" w:eastAsia="en-US"/>
-        </w:rPr>
-        <w:t>rar correctamente</w:t>
+        <w:t>átedra, para esto, definimos el resto de componentes que necesitaríamos en el Código HTML dentro de la sección correspondiente a esta barra lateral para que lueg</w:t>
+      </w:r>
+      <w:r>
+        <w:rPr>
+          <w:lang w:val="es-ES" w:eastAsia="en-US"/>
+        </w:rPr>
+        <w:t xml:space="preserve">o podamos acceder a ellas desde </w:t>
+      </w:r>
+      <w:r>
+        <w:rPr>
+          <w:lang w:val="es-ES" w:eastAsia="en-US"/>
+        </w:rPr>
+        <w:t>el Código JavaScript sin tener que definir las variables múltiples veces para proveerles de la Lógica necesaria para operar correctamente</w:t>
       </w:r>
     </w:p>
     <w:p>
@@ -3271,19 +3210,7 @@
           <w:lang w:val="es-ES" w:eastAsia="en-US"/>
         </w:rPr>
         <w:tab/>
-        <w:t>La parte del Código CSS del proyecto solo fue modificada para proveer a las comp</w:t>
-      </w:r>
-      <w:r>
-        <w:rPr>
-          <w:lang w:val="es-ES" w:eastAsia="en-US"/>
-        </w:rPr>
-        <w:t>o</w:t>
-      </w:r>
-      <w:r>
-        <w:rPr>
-          <w:lang w:val="es-ES" w:eastAsia="en-US"/>
-        </w:rPr>
-        <w:t>nentes agregadas a la interfaz de un toque gráfico adecuado</w:t>
+        <w:t>La parte del Código CSS del proyecto solo fue modificada para proveer a las componentes agregadas a la interfaz de un toque gráfico adecuado</w:t>
       </w:r>
     </w:p>
     <w:p>
@@ -3304,20 +3231,16 @@
           <w:lang w:val="es-ES" w:eastAsia="en-US"/>
         </w:rPr>
         <w:tab/>
-        <w:t>Un problema que surgió mientras se diseñaba la interfaz era el espaciado de los ic</w:t>
-      </w:r>
-      <w:r>
-        <w:rPr>
-          <w:lang w:val="es-ES" w:eastAsia="en-US"/>
-        </w:rPr>
-        <w:t>o</w:t>
-      </w:r>
-      <w:r>
-        <w:rPr>
-          <w:lang w:val="es-ES" w:eastAsia="en-US"/>
-        </w:rPr>
-        <w:t xml:space="preserve">nos, </w:t>
-      </w:r>
+        <w:t xml:space="preserve">Un problema que surgió mientras se diseñaba la interfaz era el espaciado de los iconos, </w:t>
+      </w:r>
+      <w:r>
+        <w:rPr>
+          <w:lang w:val="es-ES" w:eastAsia="en-US"/>
+        </w:rPr>
+        <w:t>los mismos presentaban problemas de organización y colisionaban de manera irregular con los demás botones de la interfaz</w:t>
+      </w:r>
+      <w:bookmarkStart w:id="13" w:name="_GoBack"/>
+      <w:bookmarkEnd w:id="13"/>
     </w:p>
     <w:p>
       <w:pPr>
@@ -3365,19 +3288,7 @@
           <w:lang w:val="es-ES" w:eastAsia="en-US"/>
         </w:rPr>
         <w:tab/>
-        <w:t>El código JavaScript hace uso de una librería provista por la cátedra denom</w:t>
-      </w:r>
-      <w:r>
-        <w:rPr>
-          <w:lang w:val="es-ES" w:eastAsia="en-US"/>
-        </w:rPr>
-        <w:t>i</w:t>
-      </w:r>
-      <w:r>
-        <w:rPr>
-          <w:lang w:val="es-ES" w:eastAsia="en-US"/>
-        </w:rPr>
-        <w:t>nada “</w:t>
+        <w:t>El código JavaScript hace uso de una librería provista por la cátedra denominada “</w:t>
       </w:r>
       <w:proofErr w:type="spellStart"/>
       <w:r>
@@ -3493,7 +3404,7 @@
       </w:r>
     </w:p>
     <w:sectPr>
-      <w:footerReference w:type="default" r:id="rId11"/>
+      <w:footerReference w:type="default" r:id="rId10"/>
       <w:pgSz w:w="11907" w:h="16839" w:code="9"/>
       <w:pgMar w:top="1417" w:right="1701" w:bottom="1417" w:left="1701" w:header="708" w:footer="708" w:gutter="0"/>
       <w:pgNumType w:start="0"/>
@@ -3506,7 +3417,7 @@
 </file>
 
 <file path=word/endnotes.xml><?xml version="1.0" encoding="utf-8"?>
-<w:endnotes xmlns:wpc="http://schemas.microsoft.com/office/word/2010/wordprocessingCanvas" xmlns:mc="http://schemas.openxmlformats.org/markup-compatibility/2006" xmlns:o="urn:schemas-microsoft-com:office:office" xmlns:r="http://schemas.openxmlformats.org/officeDocument/2006/relationships" xmlns:m="http://schemas.openxmlformats.org/officeDocument/2006/math" xmlns:v="urn:schemas-microsoft-com:vml" xmlns:wp14="http://schemas.microsoft.com/office/word/2010/wordprocessingDrawing" xmlns:wp="http://schemas.openxmlformats.org/drawingml/2006/wordprocessingDrawing" xmlns:w10="urn:schemas-microsoft-com:office:word" xmlns:w="http://schemas.openxmlformats.org/wordprocessingml/2006/main" xmlns:w14="http://schemas.microsoft.com/office/word/2010/wordml" xmlns:wpg="http://schemas.microsoft.com/office/word/2010/wordprocessingGroup" xmlns:wpi="http://schemas.microsoft.com/office/word/2010/wordprocessingInk" xmlns:wne="http://schemas.microsoft.com/office/word/2006/wordml" xmlns:wps="http://schemas.microsoft.com/office/word/2010/wordprocessingShape" mc:Ignorable="w14 wp14">
+<w:endnotes xmlns:wpc="http://schemas.microsoft.com/office/word/2010/wordprocessingCanvas" xmlns:cx="http://schemas.microsoft.com/office/drawing/2014/chartex" xmlns:cx1="http://schemas.microsoft.com/office/drawing/2015/9/8/chartex" xmlns:cx2="http://schemas.microsoft.com/office/drawing/2015/10/21/chartex" xmlns:cx3="http://schemas.microsoft.com/office/drawing/2016/5/9/chartex" xmlns:cx4="http://schemas.microsoft.com/office/drawing/2016/5/10/chartex" xmlns:cx5="http://schemas.microsoft.com/office/drawing/2016/5/11/chartex" xmlns:cx6="http://schemas.microsoft.com/office/drawing/2016/5/12/chartex" xmlns:cx7="http://schemas.microsoft.com/office/drawing/2016/5/13/chartex" xmlns:cx8="http://schemas.microsoft.com/office/drawing/2016/5/14/chartex" xmlns:mc="http://schemas.openxmlformats.org/markup-compatibility/2006" xmlns:o="urn:schemas-microsoft-com:office:office" xmlns:r="http://schemas.openxmlformats.org/officeDocument/2006/relationships" xmlns:m="http://schemas.openxmlformats.org/officeDocument/2006/math" xmlns:v="urn:schemas-microsoft-com:vml" xmlns:wp14="http://schemas.microsoft.com/office/word/2010/wordprocessingDrawing" xmlns:wp="http://schemas.openxmlformats.org/drawingml/2006/wordprocessingDrawing" xmlns:w10="urn:schemas-microsoft-com:office:word" xmlns:w="http://schemas.openxmlformats.org/wordprocessingml/2006/main" xmlns:w14="http://schemas.microsoft.com/office/word/2010/wordml" xmlns:w15="http://schemas.microsoft.com/office/word/2012/wordml" xmlns:w16se="http://schemas.microsoft.com/office/word/2015/wordml/symex" xmlns:wpg="http://schemas.microsoft.com/office/word/2010/wordprocessingGroup" xmlns:wpi="http://schemas.microsoft.com/office/word/2010/wordprocessingInk" xmlns:wne="http://schemas.microsoft.com/office/word/2006/wordml" xmlns:wps="http://schemas.microsoft.com/office/word/2010/wordprocessingShape" mc:Ignorable="w14 w15 w16se wp14">
   <w:endnote w:type="separator" w:id="-1">
     <w:p>
       <w:r>
@@ -3525,7 +3436,7 @@
 </file>
 
 <file path=word/footer1.xml><?xml version="1.0" encoding="utf-8"?>
-<w:ftr xmlns:wpc="http://schemas.microsoft.com/office/word/2010/wordprocessingCanvas" xmlns:mc="http://schemas.openxmlformats.org/markup-compatibility/2006" xmlns:o="urn:schemas-microsoft-com:office:office" xmlns:r="http://schemas.openxmlformats.org/officeDocument/2006/relationships" xmlns:m="http://schemas.openxmlformats.org/officeDocument/2006/math" xmlns:v="urn:schemas-microsoft-com:vml" xmlns:wp14="http://schemas.microsoft.com/office/word/2010/wordprocessingDrawing" xmlns:wp="http://schemas.openxmlformats.org/drawingml/2006/wordprocessingDrawing" xmlns:w10="urn:schemas-microsoft-com:office:word" xmlns:w="http://schemas.openxmlformats.org/wordprocessingml/2006/main" xmlns:w14="http://schemas.microsoft.com/office/word/2010/wordml" xmlns:wpg="http://schemas.microsoft.com/office/word/2010/wordprocessingGroup" xmlns:wpi="http://schemas.microsoft.com/office/word/2010/wordprocessingInk" xmlns:wne="http://schemas.microsoft.com/office/word/2006/wordml" xmlns:wps="http://schemas.microsoft.com/office/word/2010/wordprocessingShape" mc:Ignorable="w14 wp14">
+<w:ftr xmlns:wpc="http://schemas.microsoft.com/office/word/2010/wordprocessingCanvas" xmlns:cx="http://schemas.microsoft.com/office/drawing/2014/chartex" xmlns:cx1="http://schemas.microsoft.com/office/drawing/2015/9/8/chartex" xmlns:cx2="http://schemas.microsoft.com/office/drawing/2015/10/21/chartex" xmlns:cx3="http://schemas.microsoft.com/office/drawing/2016/5/9/chartex" xmlns:cx4="http://schemas.microsoft.com/office/drawing/2016/5/10/chartex" xmlns:cx5="http://schemas.microsoft.com/office/drawing/2016/5/11/chartex" xmlns:cx6="http://schemas.microsoft.com/office/drawing/2016/5/12/chartex" xmlns:cx7="http://schemas.microsoft.com/office/drawing/2016/5/13/chartex" xmlns:cx8="http://schemas.microsoft.com/office/drawing/2016/5/14/chartex" xmlns:mc="http://schemas.openxmlformats.org/markup-compatibility/2006" xmlns:o="urn:schemas-microsoft-com:office:office" xmlns:r="http://schemas.openxmlformats.org/officeDocument/2006/relationships" xmlns:m="http://schemas.openxmlformats.org/officeDocument/2006/math" xmlns:v="urn:schemas-microsoft-com:vml" xmlns:wp14="http://schemas.microsoft.com/office/word/2010/wordprocessingDrawing" xmlns:wp="http://schemas.openxmlformats.org/drawingml/2006/wordprocessingDrawing" xmlns:w10="urn:schemas-microsoft-com:office:word" xmlns:w="http://schemas.openxmlformats.org/wordprocessingml/2006/main" xmlns:w14="http://schemas.microsoft.com/office/word/2010/wordml" xmlns:w15="http://schemas.microsoft.com/office/word/2012/wordml" xmlns:w16se="http://schemas.microsoft.com/office/word/2015/wordml/symex" xmlns:wpg="http://schemas.microsoft.com/office/word/2010/wordprocessingGroup" xmlns:wpi="http://schemas.microsoft.com/office/word/2010/wordprocessingInk" xmlns:wne="http://schemas.microsoft.com/office/word/2006/wordml" xmlns:wps="http://schemas.microsoft.com/office/word/2010/wordprocessingShape" mc:Ignorable="w14 w15 w16se wp14">
   <w:p>
     <w:pPr>
       <w:pStyle w:val="Piedepgina"/>
@@ -3576,7 +3487,7 @@
         <w:noProof/>
         <w:lang w:val="es-ES"/>
       </w:rPr>
-      <w:t>4</w:t>
+      <w:t>5</w:t>
     </w:r>
     <w:r>
       <w:rPr>
@@ -3594,7 +3505,7 @@
 </file>
 
 <file path=word/footnotes.xml><?xml version="1.0" encoding="utf-8"?>
-<w:footnotes xmlns:wpc="http://schemas.microsoft.com/office/word/2010/wordprocessingCanvas" xmlns:mc="http://schemas.openxmlformats.org/markup-compatibility/2006" xmlns:o="urn:schemas-microsoft-com:office:office" xmlns:r="http://schemas.openxmlformats.org/officeDocument/2006/relationships" xmlns:m="http://schemas.openxmlformats.org/officeDocument/2006/math" xmlns:v="urn:schemas-microsoft-com:vml" xmlns:wp14="http://schemas.microsoft.com/office/word/2010/wordprocessingDrawing" xmlns:wp="http://schemas.openxmlformats.org/drawingml/2006/wordprocessingDrawing" xmlns:w10="urn:schemas-microsoft-com:office:word" xmlns:w="http://schemas.openxmlformats.org/wordprocessingml/2006/main" xmlns:w14="http://schemas.microsoft.com/office/word/2010/wordml" xmlns:wpg="http://schemas.microsoft.com/office/word/2010/wordprocessingGroup" xmlns:wpi="http://schemas.microsoft.com/office/word/2010/wordprocessingInk" xmlns:wne="http://schemas.microsoft.com/office/word/2006/wordml" xmlns:wps="http://schemas.microsoft.com/office/word/2010/wordprocessingShape" mc:Ignorable="w14 wp14">
+<w:footnotes xmlns:wpc="http://schemas.microsoft.com/office/word/2010/wordprocessingCanvas" xmlns:cx="http://schemas.microsoft.com/office/drawing/2014/chartex" xmlns:cx1="http://schemas.microsoft.com/office/drawing/2015/9/8/chartex" xmlns:cx2="http://schemas.microsoft.com/office/drawing/2015/10/21/chartex" xmlns:cx3="http://schemas.microsoft.com/office/drawing/2016/5/9/chartex" xmlns:cx4="http://schemas.microsoft.com/office/drawing/2016/5/10/chartex" xmlns:cx5="http://schemas.microsoft.com/office/drawing/2016/5/11/chartex" xmlns:cx6="http://schemas.microsoft.com/office/drawing/2016/5/12/chartex" xmlns:cx7="http://schemas.microsoft.com/office/drawing/2016/5/13/chartex" xmlns:cx8="http://schemas.microsoft.com/office/drawing/2016/5/14/chartex" xmlns:mc="http://schemas.openxmlformats.org/markup-compatibility/2006" xmlns:o="urn:schemas-microsoft-com:office:office" xmlns:r="http://schemas.openxmlformats.org/officeDocument/2006/relationships" xmlns:m="http://schemas.openxmlformats.org/officeDocument/2006/math" xmlns:v="urn:schemas-microsoft-com:vml" xmlns:wp14="http://schemas.microsoft.com/office/word/2010/wordprocessingDrawing" xmlns:wp="http://schemas.openxmlformats.org/drawingml/2006/wordprocessingDrawing" xmlns:w10="urn:schemas-microsoft-com:office:word" xmlns:w="http://schemas.openxmlformats.org/wordprocessingml/2006/main" xmlns:w14="http://schemas.microsoft.com/office/word/2010/wordml" xmlns:w15="http://schemas.microsoft.com/office/word/2012/wordml" xmlns:w16se="http://schemas.microsoft.com/office/word/2015/wordml/symex" xmlns:wpg="http://schemas.microsoft.com/office/word/2010/wordprocessingGroup" xmlns:wpi="http://schemas.microsoft.com/office/word/2010/wordprocessingInk" xmlns:wne="http://schemas.microsoft.com/office/word/2006/wordml" xmlns:wps="http://schemas.microsoft.com/office/word/2010/wordprocessingShape" mc:Ignorable="w14 w15 w16se wp14">
   <w:footnote w:type="separator" w:id="-1">
     <w:p>
       <w:r>
@@ -3613,8 +3524,8 @@
 </file>
 
 <file path=word/numbering.xml><?xml version="1.0" encoding="utf-8"?>
-<w:numbering xmlns:wpc="http://schemas.microsoft.com/office/word/2010/wordprocessingCanvas" xmlns:mc="http://schemas.openxmlformats.org/markup-compatibility/2006" xmlns:o="urn:schemas-microsoft-com:office:office" xmlns:r="http://schemas.openxmlformats.org/officeDocument/2006/relationships" xmlns:m="http://schemas.openxmlformats.org/officeDocument/2006/math" xmlns:v="urn:schemas-microsoft-com:vml" xmlns:wp14="http://schemas.microsoft.com/office/word/2010/wordprocessingDrawing" xmlns:wp="http://schemas.openxmlformats.org/drawingml/2006/wordprocessingDrawing" xmlns:w10="urn:schemas-microsoft-com:office:word" xmlns:w="http://schemas.openxmlformats.org/wordprocessingml/2006/main" xmlns:w14="http://schemas.microsoft.com/office/word/2010/wordml" xmlns:wpg="http://schemas.microsoft.com/office/word/2010/wordprocessingGroup" xmlns:wpi="http://schemas.microsoft.com/office/word/2010/wordprocessingInk" xmlns:wne="http://schemas.microsoft.com/office/word/2006/wordml" xmlns:wps="http://schemas.microsoft.com/office/word/2010/wordprocessingShape" mc:Ignorable="w14 wp14">
-  <w:abstractNum w:abstractNumId="0">
+<w:numbering xmlns:wpc="http://schemas.microsoft.com/office/word/2010/wordprocessingCanvas" xmlns:cx="http://schemas.microsoft.com/office/drawing/2014/chartex" xmlns:cx1="http://schemas.microsoft.com/office/drawing/2015/9/8/chartex" xmlns:cx2="http://schemas.microsoft.com/office/drawing/2015/10/21/chartex" xmlns:cx3="http://schemas.microsoft.com/office/drawing/2016/5/9/chartex" xmlns:cx4="http://schemas.microsoft.com/office/drawing/2016/5/10/chartex" xmlns:cx5="http://schemas.microsoft.com/office/drawing/2016/5/11/chartex" xmlns:cx6="http://schemas.microsoft.com/office/drawing/2016/5/12/chartex" xmlns:cx7="http://schemas.microsoft.com/office/drawing/2016/5/13/chartex" xmlns:cx8="http://schemas.microsoft.com/office/drawing/2016/5/14/chartex" xmlns:mc="http://schemas.openxmlformats.org/markup-compatibility/2006" xmlns:o="urn:schemas-microsoft-com:office:office" xmlns:r="http://schemas.openxmlformats.org/officeDocument/2006/relationships" xmlns:m="http://schemas.openxmlformats.org/officeDocument/2006/math" xmlns:v="urn:schemas-microsoft-com:vml" xmlns:wp14="http://schemas.microsoft.com/office/word/2010/wordprocessingDrawing" xmlns:wp="http://schemas.openxmlformats.org/drawingml/2006/wordprocessingDrawing" xmlns:w10="urn:schemas-microsoft-com:office:word" xmlns:w="http://schemas.openxmlformats.org/wordprocessingml/2006/main" xmlns:w14="http://schemas.microsoft.com/office/word/2010/wordml" xmlns:w15="http://schemas.microsoft.com/office/word/2012/wordml" xmlns:w16se="http://schemas.microsoft.com/office/word/2015/wordml/symex" xmlns:wpg="http://schemas.microsoft.com/office/word/2010/wordprocessingGroup" xmlns:wpi="http://schemas.microsoft.com/office/word/2010/wordprocessingInk" xmlns:wne="http://schemas.microsoft.com/office/word/2006/wordml" xmlns:wps="http://schemas.microsoft.com/office/word/2010/wordprocessingShape" mc:Ignorable="w14 w15 w16se wp14">
+  <w:abstractNum w:abstractNumId="0" w15:restartNumberingAfterBreak="0">
     <w:nsid w:val="33BE2D4B"/>
     <w:multiLevelType w:val="hybridMultilevel"/>
     <w:tmpl w:val="963AC7AE"/>
@@ -3734,7 +3645,7 @@
 </file>
 
 <file path=word/styles.xml><?xml version="1.0" encoding="utf-8"?>
-<w:styles xmlns:mc="http://schemas.openxmlformats.org/markup-compatibility/2006" xmlns:r="http://schemas.openxmlformats.org/officeDocument/2006/relationships" xmlns:w="http://schemas.openxmlformats.org/wordprocessingml/2006/main" xmlns:w14="http://schemas.microsoft.com/office/word/2010/wordml" mc:Ignorable="w14">
+<w:styles xmlns:mc="http://schemas.openxmlformats.org/markup-compatibility/2006" xmlns:r="http://schemas.openxmlformats.org/officeDocument/2006/relationships" xmlns:w="http://schemas.openxmlformats.org/wordprocessingml/2006/main" xmlns:w14="http://schemas.microsoft.com/office/word/2010/wordml" xmlns:w15="http://schemas.microsoft.com/office/word/2012/wordml" xmlns:w16se="http://schemas.microsoft.com/office/word/2015/wordml/symex" mc:Ignorable="w14 w15 w16se">
   <w:docDefaults>
     <w:rPrDefault>
       <w:rPr>
@@ -3752,144 +3663,381 @@
       </w:pPr>
     </w:pPrDefault>
   </w:docDefaults>
-  <w:latentStyles w:defLockedState="0" w:defUIPriority="99" w:defSemiHidden="1" w:defUnhideWhenUsed="1" w:defQFormat="0" w:count="267">
-    <w:lsdException w:name="Normal" w:semiHidden="0" w:uiPriority="0" w:unhideWhenUsed="0" w:qFormat="1"/>
-    <w:lsdException w:name="heading 1" w:semiHidden="0" w:uiPriority="9" w:unhideWhenUsed="0" w:qFormat="1"/>
-    <w:lsdException w:name="heading 2" w:uiPriority="0" w:qFormat="1"/>
-    <w:lsdException w:name="heading 3" w:uiPriority="9" w:qFormat="1"/>
-    <w:lsdException w:name="heading 4" w:uiPriority="9" w:qFormat="1"/>
-    <w:lsdException w:name="heading 5" w:uiPriority="9" w:qFormat="1"/>
-    <w:lsdException w:name="heading 6" w:uiPriority="9" w:qFormat="1"/>
-    <w:lsdException w:name="heading 7" w:uiPriority="9" w:qFormat="1"/>
-    <w:lsdException w:name="heading 8" w:uiPriority="9" w:qFormat="1"/>
-    <w:lsdException w:name="heading 9" w:uiPriority="9" w:qFormat="1"/>
-    <w:lsdException w:name="toc 1" w:uiPriority="39"/>
-    <w:lsdException w:name="toc 2" w:uiPriority="39"/>
-    <w:lsdException w:name="toc 3" w:uiPriority="39"/>
-    <w:lsdException w:name="toc 4" w:uiPriority="39"/>
-    <w:lsdException w:name="toc 5" w:uiPriority="39"/>
-    <w:lsdException w:name="toc 6" w:uiPriority="39"/>
-    <w:lsdException w:name="toc 7" w:uiPriority="39"/>
-    <w:lsdException w:name="toc 8" w:uiPriority="39"/>
-    <w:lsdException w:name="toc 9" w:uiPriority="39"/>
-    <w:lsdException w:name="caption" w:uiPriority="35" w:qFormat="1"/>
-    <w:lsdException w:name="Title" w:semiHidden="0" w:uiPriority="10" w:unhideWhenUsed="0" w:qFormat="1"/>
-    <w:lsdException w:name="Default Paragraph Font" w:uiPriority="1"/>
-    <w:lsdException w:name="Subtitle" w:semiHidden="0" w:uiPriority="11" w:unhideWhenUsed="0" w:qFormat="1"/>
-    <w:lsdException w:name="Strong" w:semiHidden="0" w:uiPriority="22" w:unhideWhenUsed="0" w:qFormat="1"/>
-    <w:lsdException w:name="Emphasis" w:semiHidden="0" w:uiPriority="20" w:unhideWhenUsed="0" w:qFormat="1"/>
-    <w:lsdException w:name="Table Grid" w:semiHidden="0" w:uiPriority="59" w:unhideWhenUsed="0"/>
-    <w:lsdException w:name="Placeholder Text" w:unhideWhenUsed="0"/>
-    <w:lsdException w:name="No Spacing" w:semiHidden="0" w:uiPriority="1" w:unhideWhenUsed="0" w:qFormat="1"/>
-    <w:lsdException w:name="Light Shading" w:semiHidden="0" w:uiPriority="60" w:unhideWhenUsed="0"/>
-    <w:lsdException w:name="Light List" w:semiHidden="0" w:uiPriority="61" w:unhideWhenUsed="0"/>
-    <w:lsdException w:name="Light Grid" w:semiHidden="0" w:uiPriority="62" w:unhideWhenUsed="0"/>
-    <w:lsdException w:name="Medium Shading 1" w:semiHidden="0" w:uiPriority="63" w:unhideWhenUsed="0"/>
-    <w:lsdException w:name="Medium Shading 2" w:semiHidden="0" w:uiPriority="64" w:unhideWhenUsed="0"/>
-    <w:lsdException w:name="Medium List 1" w:semiHidden="0" w:uiPriority="65" w:unhideWhenUsed="0"/>
-    <w:lsdException w:name="Medium List 2" w:semiHidden="0" w:uiPriority="66" w:unhideWhenUsed="0"/>
-    <w:lsdException w:name="Medium Grid 1" w:semiHidden="0" w:uiPriority="67" w:unhideWhenUsed="0"/>
-    <w:lsdException w:name="Medium Grid 2" w:semiHidden="0" w:uiPriority="68" w:unhideWhenUsed="0"/>
-    <w:lsdException w:name="Medium Grid 3" w:semiHidden="0" w:uiPriority="69" w:unhideWhenUsed="0"/>
-    <w:lsdException w:name="Dark List" w:semiHidden="0" w:uiPriority="70" w:unhideWhenUsed="0"/>
-    <w:lsdException w:name="Colorful Shading" w:semiHidden="0" w:uiPriority="71" w:unhideWhenUsed="0"/>
-    <w:lsdException w:name="Colorful List" w:semiHidden="0" w:uiPriority="72" w:unhideWhenUsed="0"/>
-    <w:lsdException w:name="Colorful Grid" w:semiHidden="0" w:uiPriority="73" w:unhideWhenUsed="0"/>
-    <w:lsdException w:name="Light Shading Accent 1" w:semiHidden="0" w:uiPriority="60" w:unhideWhenUsed="0"/>
-    <w:lsdException w:name="Light List Accent 1" w:semiHidden="0" w:uiPriority="61" w:unhideWhenUsed="0"/>
-    <w:lsdException w:name="Light Grid Accent 1" w:semiHidden="0" w:uiPriority="62" w:unhideWhenUsed="0"/>
-    <w:lsdException w:name="Medium Shading 1 Accent 1" w:semiHidden="0" w:uiPriority="63" w:unhideWhenUsed="0"/>
-    <w:lsdException w:name="Medium Shading 2 Accent 1" w:semiHidden="0" w:uiPriority="64" w:unhideWhenUsed="0"/>
-    <w:lsdException w:name="Medium List 1 Accent 1" w:semiHidden="0" w:uiPriority="65" w:unhideWhenUsed="0"/>
-    <w:lsdException w:name="Revision" w:unhideWhenUsed="0"/>
-    <w:lsdException w:name="List Paragraph" w:semiHidden="0" w:uiPriority="34" w:unhideWhenUsed="0" w:qFormat="1"/>
-    <w:lsdException w:name="Quote" w:semiHidden="0" w:uiPriority="29" w:unhideWhenUsed="0" w:qFormat="1"/>
-    <w:lsdException w:name="Intense Quote" w:semiHidden="0" w:uiPriority="30" w:unhideWhenUsed="0" w:qFormat="1"/>
-    <w:lsdException w:name="Medium List 2 Accent 1" w:semiHidden="0" w:uiPriority="66" w:unhideWhenUsed="0"/>
-    <w:lsdException w:name="Medium Grid 1 Accent 1" w:semiHidden="0" w:uiPriority="67" w:unhideWhenUsed="0"/>
-    <w:lsdException w:name="Medium Grid 2 Accent 1" w:semiHidden="0" w:uiPriority="68" w:unhideWhenUsed="0"/>
-    <w:lsdException w:name="Medium Grid 3 Accent 1" w:semiHidden="0" w:uiPriority="69" w:unhideWhenUsed="0"/>
-    <w:lsdException w:name="Dark List Accent 1" w:semiHidden="0" w:uiPriority="70" w:unhideWhenUsed="0"/>
-    <w:lsdException w:name="Colorful Shading Accent 1" w:semiHidden="0" w:uiPriority="71" w:unhideWhenUsed="0"/>
-    <w:lsdException w:name="Colorful List Accent 1" w:semiHidden="0" w:uiPriority="72" w:unhideWhenUsed="0"/>
-    <w:lsdException w:name="Colorful Grid Accent 1" w:semiHidden="0" w:uiPriority="73" w:unhideWhenUsed="0"/>
-    <w:lsdException w:name="Light Shading Accent 2" w:semiHidden="0" w:uiPriority="60" w:unhideWhenUsed="0"/>
-    <w:lsdException w:name="Light List Accent 2" w:semiHidden="0" w:uiPriority="61" w:unhideWhenUsed="0"/>
-    <w:lsdException w:name="Light Grid Accent 2" w:semiHidden="0" w:uiPriority="62" w:unhideWhenUsed="0"/>
-    <w:lsdException w:name="Medium Shading 1 Accent 2" w:semiHidden="0" w:uiPriority="63" w:unhideWhenUsed="0"/>
-    <w:lsdException w:name="Medium Shading 2 Accent 2" w:semiHidden="0" w:uiPriority="64" w:unhideWhenUsed="0"/>
-    <w:lsdException w:name="Medium List 1 Accent 2" w:semiHidden="0" w:uiPriority="65" w:unhideWhenUsed="0"/>
-    <w:lsdException w:name="Medium List 2 Accent 2" w:semiHidden="0" w:uiPriority="66" w:unhideWhenUsed="0"/>
-    <w:lsdException w:name="Medium Grid 1 Accent 2" w:semiHidden="0" w:uiPriority="67" w:unhideWhenUsed="0"/>
-    <w:lsdException w:name="Medium Grid 2 Accent 2" w:semiHidden="0" w:uiPriority="68" w:unhideWhenUsed="0"/>
-    <w:lsdException w:name="Medium Grid 3 Accent 2" w:semiHidden="0" w:uiPriority="69" w:unhideWhenUsed="0"/>
-    <w:lsdException w:name="Dark List Accent 2" w:semiHidden="0" w:uiPriority="70" w:unhideWhenUsed="0"/>
-    <w:lsdException w:name="Colorful Shading Accent 2" w:semiHidden="0" w:uiPriority="71" w:unhideWhenUsed="0"/>
-    <w:lsdException w:name="Colorful List Accent 2" w:semiHidden="0" w:uiPriority="72" w:unhideWhenUsed="0"/>
-    <w:lsdException w:name="Colorful Grid Accent 2" w:semiHidden="0" w:uiPriority="73" w:unhideWhenUsed="0"/>
-    <w:lsdException w:name="Light Shading Accent 3" w:semiHidden="0" w:uiPriority="60" w:unhideWhenUsed="0"/>
-    <w:lsdException w:name="Light List Accent 3" w:semiHidden="0" w:uiPriority="61" w:unhideWhenUsed="0"/>
-    <w:lsdException w:name="Light Grid Accent 3" w:semiHidden="0" w:uiPriority="62" w:unhideWhenUsed="0"/>
-    <w:lsdException w:name="Medium Shading 1 Accent 3" w:semiHidden="0" w:uiPriority="63" w:unhideWhenUsed="0"/>
-    <w:lsdException w:name="Medium Shading 2 Accent 3" w:semiHidden="0" w:uiPriority="64" w:unhideWhenUsed="0"/>
-    <w:lsdException w:name="Medium List 1 Accent 3" w:semiHidden="0" w:uiPriority="65" w:unhideWhenUsed="0"/>
-    <w:lsdException w:name="Medium List 2 Accent 3" w:semiHidden="0" w:uiPriority="66" w:unhideWhenUsed="0"/>
-    <w:lsdException w:name="Medium Grid 1 Accent 3" w:semiHidden="0" w:uiPriority="67" w:unhideWhenUsed="0"/>
-    <w:lsdException w:name="Medium Grid 2 Accent 3" w:semiHidden="0" w:uiPriority="68" w:unhideWhenUsed="0"/>
-    <w:lsdException w:name="Medium Grid 3 Accent 3" w:semiHidden="0" w:uiPriority="69" w:unhideWhenUsed="0"/>
-    <w:lsdException w:name="Dark List Accent 3" w:semiHidden="0" w:uiPriority="70" w:unhideWhenUsed="0"/>
-    <w:lsdException w:name="Colorful Shading Accent 3" w:semiHidden="0" w:uiPriority="71" w:unhideWhenUsed="0"/>
-    <w:lsdException w:name="Colorful List Accent 3" w:semiHidden="0" w:uiPriority="72" w:unhideWhenUsed="0"/>
-    <w:lsdException w:name="Colorful Grid Accent 3" w:semiHidden="0" w:uiPriority="73" w:unhideWhenUsed="0"/>
-    <w:lsdException w:name="Light Shading Accent 4" w:semiHidden="0" w:uiPriority="60" w:unhideWhenUsed="0"/>
-    <w:lsdException w:name="Light List Accent 4" w:semiHidden="0" w:uiPriority="61" w:unhideWhenUsed="0"/>
-    <w:lsdException w:name="Light Grid Accent 4" w:semiHidden="0" w:uiPriority="62" w:unhideWhenUsed="0"/>
-    <w:lsdException w:name="Medium Shading 1 Accent 4" w:semiHidden="0" w:uiPriority="63" w:unhideWhenUsed="0"/>
-    <w:lsdException w:name="Medium Shading 2 Accent 4" w:semiHidden="0" w:uiPriority="64" w:unhideWhenUsed="0"/>
-    <w:lsdException w:name="Medium List 1 Accent 4" w:semiHidden="0" w:uiPriority="65" w:unhideWhenUsed="0"/>
-    <w:lsdException w:name="Medium List 2 Accent 4" w:semiHidden="0" w:uiPriority="66" w:unhideWhenUsed="0"/>
-    <w:lsdException w:name="Medium Grid 1 Accent 4" w:semiHidden="0" w:uiPriority="67" w:unhideWhenUsed="0"/>
-    <w:lsdException w:name="Medium Grid 2 Accent 4" w:semiHidden="0" w:uiPriority="68" w:unhideWhenUsed="0"/>
-    <w:lsdException w:name="Medium Grid 3 Accent 4" w:semiHidden="0" w:uiPriority="69" w:unhideWhenUsed="0"/>
-    <w:lsdException w:name="Dark List Accent 4" w:semiHidden="0" w:uiPriority="70" w:unhideWhenUsed="0"/>
-    <w:lsdException w:name="Colorful Shading Accent 4" w:semiHidden="0" w:uiPriority="71" w:unhideWhenUsed="0"/>
-    <w:lsdException w:name="Colorful List Accent 4" w:semiHidden="0" w:uiPriority="72" w:unhideWhenUsed="0"/>
-    <w:lsdException w:name="Colorful Grid Accent 4" w:semiHidden="0" w:uiPriority="73" w:unhideWhenUsed="0"/>
-    <w:lsdException w:name="Light Shading Accent 5" w:semiHidden="0" w:uiPriority="60" w:unhideWhenUsed="0"/>
-    <w:lsdException w:name="Light List Accent 5" w:semiHidden="0" w:uiPriority="61" w:unhideWhenUsed="0"/>
-    <w:lsdException w:name="Light Grid Accent 5" w:semiHidden="0" w:uiPriority="62" w:unhideWhenUsed="0"/>
-    <w:lsdException w:name="Medium Shading 1 Accent 5" w:semiHidden="0" w:uiPriority="63" w:unhideWhenUsed="0"/>
-    <w:lsdException w:name="Medium Shading 2 Accent 5" w:semiHidden="0" w:uiPriority="64" w:unhideWhenUsed="0"/>
-    <w:lsdException w:name="Medium List 1 Accent 5" w:semiHidden="0" w:uiPriority="65" w:unhideWhenUsed="0"/>
-    <w:lsdException w:name="Medium List 2 Accent 5" w:semiHidden="0" w:uiPriority="66" w:unhideWhenUsed="0"/>
-    <w:lsdException w:name="Medium Grid 1 Accent 5" w:semiHidden="0" w:uiPriority="67" w:unhideWhenUsed="0"/>
-    <w:lsdException w:name="Medium Grid 2 Accent 5" w:semiHidden="0" w:uiPriority="68" w:unhideWhenUsed="0"/>
-    <w:lsdException w:name="Medium Grid 3 Accent 5" w:semiHidden="0" w:uiPriority="69" w:unhideWhenUsed="0"/>
-    <w:lsdException w:name="Dark List Accent 5" w:semiHidden="0" w:uiPriority="70" w:unhideWhenUsed="0"/>
-    <w:lsdException w:name="Colorful Shading Accent 5" w:semiHidden="0" w:uiPriority="71" w:unhideWhenUsed="0"/>
-    <w:lsdException w:name="Colorful List Accent 5" w:semiHidden="0" w:uiPriority="72" w:unhideWhenUsed="0"/>
-    <w:lsdException w:name="Colorful Grid Accent 5" w:semiHidden="0" w:uiPriority="73" w:unhideWhenUsed="0"/>
-    <w:lsdException w:name="Light Shading Accent 6" w:semiHidden="0" w:uiPriority="60" w:unhideWhenUsed="0"/>
-    <w:lsdException w:name="Light List Accent 6" w:semiHidden="0" w:uiPriority="61" w:unhideWhenUsed="0"/>
-    <w:lsdException w:name="Light Grid Accent 6" w:semiHidden="0" w:uiPriority="62" w:unhideWhenUsed="0"/>
-    <w:lsdException w:name="Medium Shading 1 Accent 6" w:semiHidden="0" w:uiPriority="63" w:unhideWhenUsed="0"/>
-    <w:lsdException w:name="Medium Shading 2 Accent 6" w:semiHidden="0" w:uiPriority="64" w:unhideWhenUsed="0"/>
-    <w:lsdException w:name="Medium List 1 Accent 6" w:semiHidden="0" w:uiPriority="65" w:unhideWhenUsed="0"/>
-    <w:lsdException w:name="Medium List 2 Accent 6" w:semiHidden="0" w:uiPriority="66" w:unhideWhenUsed="0"/>
-    <w:lsdException w:name="Medium Grid 1 Accent 6" w:semiHidden="0" w:uiPriority="67" w:unhideWhenUsed="0"/>
-    <w:lsdException w:name="Medium Grid 2 Accent 6" w:semiHidden="0" w:uiPriority="68" w:unhideWhenUsed="0"/>
-    <w:lsdException w:name="Medium Grid 3 Accent 6" w:semiHidden="0" w:uiPriority="69" w:unhideWhenUsed="0"/>
-    <w:lsdException w:name="Dark List Accent 6" w:semiHidden="0" w:uiPriority="70" w:unhideWhenUsed="0"/>
-    <w:lsdException w:name="Colorful Shading Accent 6" w:semiHidden="0" w:uiPriority="71" w:unhideWhenUsed="0"/>
-    <w:lsdException w:name="Colorful List Accent 6" w:semiHidden="0" w:uiPriority="72" w:unhideWhenUsed="0"/>
-    <w:lsdException w:name="Colorful Grid Accent 6" w:semiHidden="0" w:uiPriority="73" w:unhideWhenUsed="0"/>
-    <w:lsdException w:name="Subtle Emphasis" w:semiHidden="0" w:uiPriority="19" w:unhideWhenUsed="0" w:qFormat="1"/>
-    <w:lsdException w:name="Intense Emphasis" w:semiHidden="0" w:uiPriority="21" w:unhideWhenUsed="0" w:qFormat="1"/>
-    <w:lsdException w:name="Subtle Reference" w:semiHidden="0" w:uiPriority="31" w:unhideWhenUsed="0" w:qFormat="1"/>
-    <w:lsdException w:name="Intense Reference" w:semiHidden="0" w:uiPriority="32" w:unhideWhenUsed="0" w:qFormat="1"/>
-    <w:lsdException w:name="Book Title" w:semiHidden="0" w:uiPriority="33" w:unhideWhenUsed="0" w:qFormat="1"/>
-    <w:lsdException w:name="Bibliography" w:uiPriority="37"/>
-    <w:lsdException w:name="TOC Heading" w:uiPriority="39" w:qFormat="1"/>
+  <w:latentStyles w:defLockedState="0" w:defUIPriority="99" w:defSemiHidden="0" w:defUnhideWhenUsed="0" w:defQFormat="0" w:count="374">
+    <w:lsdException w:name="Normal" w:uiPriority="0" w:qFormat="1"/>
+    <w:lsdException w:name="heading 1" w:uiPriority="9" w:qFormat="1"/>
+    <w:lsdException w:name="heading 2" w:semiHidden="1" w:uiPriority="0" w:unhideWhenUsed="1" w:qFormat="1"/>
+    <w:lsdException w:name="heading 3" w:semiHidden="1" w:uiPriority="9" w:unhideWhenUsed="1" w:qFormat="1"/>
+    <w:lsdException w:name="heading 4" w:semiHidden="1" w:uiPriority="9" w:unhideWhenUsed="1" w:qFormat="1"/>
+    <w:lsdException w:name="heading 5" w:semiHidden="1" w:uiPriority="9" w:unhideWhenUsed="1" w:qFormat="1"/>
+    <w:lsdException w:name="heading 6" w:semiHidden="1" w:uiPriority="9" w:unhideWhenUsed="1" w:qFormat="1"/>
+    <w:lsdException w:name="heading 7" w:semiHidden="1" w:uiPriority="9" w:unhideWhenUsed="1" w:qFormat="1"/>
+    <w:lsdException w:name="heading 8" w:semiHidden="1" w:uiPriority="9" w:unhideWhenUsed="1" w:qFormat="1"/>
+    <w:lsdException w:name="heading 9" w:semiHidden="1" w:uiPriority="9" w:unhideWhenUsed="1" w:qFormat="1"/>
+    <w:lsdException w:name="index 1" w:semiHidden="1" w:unhideWhenUsed="1"/>
+    <w:lsdException w:name="index 2" w:semiHidden="1" w:unhideWhenUsed="1"/>
+    <w:lsdException w:name="index 3" w:semiHidden="1" w:unhideWhenUsed="1"/>
+    <w:lsdException w:name="index 4" w:semiHidden="1" w:unhideWhenUsed="1"/>
+    <w:lsdException w:name="index 5" w:semiHidden="1" w:unhideWhenUsed="1"/>
+    <w:lsdException w:name="index 6" w:semiHidden="1" w:unhideWhenUsed="1"/>
+    <w:lsdException w:name="index 7" w:semiHidden="1" w:unhideWhenUsed="1"/>
+    <w:lsdException w:name="index 8" w:semiHidden="1" w:unhideWhenUsed="1"/>
+    <w:lsdException w:name="index 9" w:semiHidden="1" w:unhideWhenUsed="1"/>
+    <w:lsdException w:name="toc 1" w:semiHidden="1" w:uiPriority="39" w:unhideWhenUsed="1"/>
+    <w:lsdException w:name="toc 2" w:semiHidden="1" w:uiPriority="39" w:unhideWhenUsed="1"/>
+    <w:lsdException w:name="toc 3" w:semiHidden="1" w:uiPriority="39" w:unhideWhenUsed="1"/>
+    <w:lsdException w:name="toc 4" w:semiHidden="1" w:uiPriority="39" w:unhideWhenUsed="1"/>
+    <w:lsdException w:name="toc 5" w:semiHidden="1" w:uiPriority="39" w:unhideWhenUsed="1"/>
+    <w:lsdException w:name="toc 6" w:semiHidden="1" w:uiPriority="39" w:unhideWhenUsed="1"/>
+    <w:lsdException w:name="toc 7" w:semiHidden="1" w:uiPriority="39" w:unhideWhenUsed="1"/>
+    <w:lsdException w:name="toc 8" w:semiHidden="1" w:uiPriority="39" w:unhideWhenUsed="1"/>
+    <w:lsdException w:name="toc 9" w:semiHidden="1" w:uiPriority="39" w:unhideWhenUsed="1"/>
+    <w:lsdException w:name="Normal Indent" w:semiHidden="1" w:unhideWhenUsed="1"/>
+    <w:lsdException w:name="footnote text" w:semiHidden="1" w:unhideWhenUsed="1"/>
+    <w:lsdException w:name="annotation text" w:semiHidden="1" w:unhideWhenUsed="1"/>
+    <w:lsdException w:name="header" w:semiHidden="1" w:unhideWhenUsed="1"/>
+    <w:lsdException w:name="footer" w:semiHidden="1" w:unhideWhenUsed="1"/>
+    <w:lsdException w:name="index heading" w:semiHidden="1" w:unhideWhenUsed="1"/>
+    <w:lsdException w:name="caption" w:semiHidden="1" w:uiPriority="35" w:unhideWhenUsed="1" w:qFormat="1"/>
+    <w:lsdException w:name="table of figures" w:semiHidden="1" w:unhideWhenUsed="1"/>
+    <w:lsdException w:name="envelope address" w:semiHidden="1" w:unhideWhenUsed="1"/>
+    <w:lsdException w:name="envelope return" w:semiHidden="1" w:unhideWhenUsed="1"/>
+    <w:lsdException w:name="footnote reference" w:semiHidden="1" w:unhideWhenUsed="1"/>
+    <w:lsdException w:name="annotation reference" w:semiHidden="1" w:unhideWhenUsed="1"/>
+    <w:lsdException w:name="line number" w:semiHidden="1" w:unhideWhenUsed="1"/>
+    <w:lsdException w:name="page number" w:semiHidden="1" w:unhideWhenUsed="1"/>
+    <w:lsdException w:name="endnote reference" w:semiHidden="1" w:unhideWhenUsed="1"/>
+    <w:lsdException w:name="endnote text" w:semiHidden="1" w:unhideWhenUsed="1"/>
+    <w:lsdException w:name="table of authorities" w:semiHidden="1" w:unhideWhenUsed="1"/>
+    <w:lsdException w:name="macro" w:semiHidden="1" w:unhideWhenUsed="1"/>
+    <w:lsdException w:name="toa heading" w:semiHidden="1" w:unhideWhenUsed="1"/>
+    <w:lsdException w:name="List" w:semiHidden="1" w:unhideWhenUsed="1"/>
+    <w:lsdException w:name="List Bullet" w:semiHidden="1" w:unhideWhenUsed="1"/>
+    <w:lsdException w:name="List Number" w:semiHidden="1" w:unhideWhenUsed="1"/>
+    <w:lsdException w:name="List 2" w:semiHidden="1" w:unhideWhenUsed="1"/>
+    <w:lsdException w:name="List 3" w:semiHidden="1" w:unhideWhenUsed="1"/>
+    <w:lsdException w:name="List 4" w:semiHidden="1" w:unhideWhenUsed="1"/>
+    <w:lsdException w:name="List 5" w:semiHidden="1" w:unhideWhenUsed="1"/>
+    <w:lsdException w:name="List Bullet 2" w:semiHidden="1" w:unhideWhenUsed="1"/>
+    <w:lsdException w:name="List Bullet 3" w:semiHidden="1" w:unhideWhenUsed="1"/>
+    <w:lsdException w:name="List Bullet 4" w:semiHidden="1" w:unhideWhenUsed="1"/>
+    <w:lsdException w:name="List Bullet 5" w:semiHidden="1" w:unhideWhenUsed="1"/>
+    <w:lsdException w:name="List Number 2" w:semiHidden="1" w:unhideWhenUsed="1"/>
+    <w:lsdException w:name="List Number 3" w:semiHidden="1" w:unhideWhenUsed="1"/>
+    <w:lsdException w:name="List Number 4" w:semiHidden="1" w:unhideWhenUsed="1"/>
+    <w:lsdException w:name="List Number 5" w:semiHidden="1" w:unhideWhenUsed="1"/>
+    <w:lsdException w:name="Title" w:uiPriority="10" w:qFormat="1"/>
+    <w:lsdException w:name="Closing" w:semiHidden="1" w:unhideWhenUsed="1"/>
+    <w:lsdException w:name="Signature" w:semiHidden="1" w:unhideWhenUsed="1"/>
+    <w:lsdException w:name="Default Paragraph Font" w:semiHidden="1" w:uiPriority="1" w:unhideWhenUsed="1"/>
+    <w:lsdException w:name="Body Text" w:semiHidden="1" w:unhideWhenUsed="1"/>
+    <w:lsdException w:name="Body Text Indent" w:semiHidden="1" w:unhideWhenUsed="1"/>
+    <w:lsdException w:name="List Continue" w:semiHidden="1" w:unhideWhenUsed="1"/>
+    <w:lsdException w:name="List Continue 2" w:semiHidden="1" w:unhideWhenUsed="1"/>
+    <w:lsdException w:name="List Continue 3" w:semiHidden="1" w:unhideWhenUsed="1"/>
+    <w:lsdException w:name="List Continue 4" w:semiHidden="1" w:unhideWhenUsed="1"/>
+    <w:lsdException w:name="List Continue 5" w:semiHidden="1" w:unhideWhenUsed="1"/>
+    <w:lsdException w:name="Message Header" w:semiHidden="1" w:unhideWhenUsed="1"/>
+    <w:lsdException w:name="Subtitle" w:uiPriority="11" w:qFormat="1"/>
+    <w:lsdException w:name="Salutation" w:semiHidden="1" w:unhideWhenUsed="1"/>
+    <w:lsdException w:name="Date" w:semiHidden="1" w:unhideWhenUsed="1"/>
+    <w:lsdException w:name="Body Text First Indent" w:semiHidden="1" w:unhideWhenUsed="1"/>
+    <w:lsdException w:name="Body Text First Indent 2" w:semiHidden="1" w:unhideWhenUsed="1"/>
+    <w:lsdException w:name="Note Heading" w:semiHidden="1" w:unhideWhenUsed="1"/>
+    <w:lsdException w:name="Body Text 2" w:semiHidden="1" w:unhideWhenUsed="1"/>
+    <w:lsdException w:name="Body Text 3" w:semiHidden="1" w:unhideWhenUsed="1"/>
+    <w:lsdException w:name="Body Text Indent 2" w:semiHidden="1" w:unhideWhenUsed="1"/>
+    <w:lsdException w:name="Body Text Indent 3" w:semiHidden="1" w:unhideWhenUsed="1"/>
+    <w:lsdException w:name="Block Text" w:semiHidden="1" w:unhideWhenUsed="1"/>
+    <w:lsdException w:name="Hyperlink" w:semiHidden="1" w:unhideWhenUsed="1"/>
+    <w:lsdException w:name="FollowedHyperlink" w:semiHidden="1" w:unhideWhenUsed="1"/>
+    <w:lsdException w:name="Strong" w:uiPriority="22" w:qFormat="1"/>
+    <w:lsdException w:name="Emphasis" w:uiPriority="20" w:qFormat="1"/>
+    <w:lsdException w:name="Document Map" w:semiHidden="1" w:unhideWhenUsed="1"/>
+    <w:lsdException w:name="Plain Text" w:semiHidden="1" w:unhideWhenUsed="1"/>
+    <w:lsdException w:name="E-mail Signature" w:semiHidden="1" w:unhideWhenUsed="1"/>
+    <w:lsdException w:name="HTML Top of Form" w:semiHidden="1" w:unhideWhenUsed="1"/>
+    <w:lsdException w:name="HTML Bottom of Form" w:semiHidden="1" w:unhideWhenUsed="1"/>
+    <w:lsdException w:name="Normal (Web)" w:semiHidden="1" w:unhideWhenUsed="1"/>
+    <w:lsdException w:name="HTML Acronym" w:semiHidden="1" w:unhideWhenUsed="1"/>
+    <w:lsdException w:name="HTML Address" w:semiHidden="1" w:unhideWhenUsed="1"/>
+    <w:lsdException w:name="HTML Cite" w:semiHidden="1" w:unhideWhenUsed="1"/>
+    <w:lsdException w:name="HTML Code" w:semiHidden="1" w:unhideWhenUsed="1"/>
+    <w:lsdException w:name="HTML Definition" w:semiHidden="1" w:unhideWhenUsed="1"/>
+    <w:lsdException w:name="HTML Keyboard" w:semiHidden="1" w:unhideWhenUsed="1"/>
+    <w:lsdException w:name="HTML Preformatted" w:semiHidden="1" w:unhideWhenUsed="1"/>
+    <w:lsdException w:name="HTML Sample" w:semiHidden="1" w:unhideWhenUsed="1"/>
+    <w:lsdException w:name="HTML Typewriter" w:semiHidden="1" w:unhideWhenUsed="1"/>
+    <w:lsdException w:name="HTML Variable" w:semiHidden="1" w:unhideWhenUsed="1"/>
+    <w:lsdException w:name="Normal Table" w:semiHidden="1" w:unhideWhenUsed="1"/>
+    <w:lsdException w:name="annotation subject" w:semiHidden="1" w:unhideWhenUsed="1"/>
+    <w:lsdException w:name="No List" w:semiHidden="1" w:unhideWhenUsed="1"/>
+    <w:lsdException w:name="Outline List 1" w:semiHidden="1" w:unhideWhenUsed="1"/>
+    <w:lsdException w:name="Outline List 2" w:semiHidden="1" w:unhideWhenUsed="1"/>
+    <w:lsdException w:name="Outline List 3" w:semiHidden="1" w:unhideWhenUsed="1"/>
+    <w:lsdException w:name="Table Simple 1" w:semiHidden="1" w:unhideWhenUsed="1"/>
+    <w:lsdException w:name="Table Simple 2" w:semiHidden="1" w:unhideWhenUsed="1"/>
+    <w:lsdException w:name="Table Simple 3" w:semiHidden="1" w:unhideWhenUsed="1"/>
+    <w:lsdException w:name="Table Classic 1" w:semiHidden="1" w:unhideWhenUsed="1"/>
+    <w:lsdException w:name="Table Classic 2" w:semiHidden="1" w:unhideWhenUsed="1"/>
+    <w:lsdException w:name="Table Classic 3" w:semiHidden="1" w:unhideWhenUsed="1"/>
+    <w:lsdException w:name="Table Classic 4" w:semiHidden="1" w:unhideWhenUsed="1"/>
+    <w:lsdException w:name="Table Colorful 1" w:semiHidden="1" w:unhideWhenUsed="1"/>
+    <w:lsdException w:name="Table Colorful 2" w:semiHidden="1" w:unhideWhenUsed="1"/>
+    <w:lsdException w:name="Table Colorful 3" w:semiHidden="1" w:unhideWhenUsed="1"/>
+    <w:lsdException w:name="Table Columns 1" w:semiHidden="1" w:unhideWhenUsed="1"/>
+    <w:lsdException w:name="Table Columns 2" w:semiHidden="1" w:unhideWhenUsed="1"/>
+    <w:lsdException w:name="Table Columns 3" w:semiHidden="1" w:unhideWhenUsed="1"/>
+    <w:lsdException w:name="Table Columns 4" w:semiHidden="1" w:unhideWhenUsed="1"/>
+    <w:lsdException w:name="Table Columns 5" w:semiHidden="1" w:unhideWhenUsed="1"/>
+    <w:lsdException w:name="Table Grid 1" w:semiHidden="1" w:unhideWhenUsed="1"/>
+    <w:lsdException w:name="Table Grid 2" w:semiHidden="1" w:unhideWhenUsed="1"/>
+    <w:lsdException w:name="Table Grid 3" w:semiHidden="1" w:unhideWhenUsed="1"/>
+    <w:lsdException w:name="Table Grid 4" w:semiHidden="1" w:unhideWhenUsed="1"/>
+    <w:lsdException w:name="Table Grid 5" w:semiHidden="1" w:unhideWhenUsed="1"/>
+    <w:lsdException w:name="Table Grid 6" w:semiHidden="1" w:unhideWhenUsed="1"/>
+    <w:lsdException w:name="Table Grid 7" w:semiHidden="1" w:unhideWhenUsed="1"/>
+    <w:lsdException w:name="Table Grid 8" w:semiHidden="1" w:unhideWhenUsed="1"/>
+    <w:lsdException w:name="Table List 1" w:semiHidden="1" w:unhideWhenUsed="1"/>
+    <w:lsdException w:name="Table List 2" w:semiHidden="1" w:unhideWhenUsed="1"/>
+    <w:lsdException w:name="Table List 3" w:semiHidden="1" w:unhideWhenUsed="1"/>
+    <w:lsdException w:name="Table List 4" w:semiHidden="1" w:unhideWhenUsed="1"/>
+    <w:lsdException w:name="Table List 5" w:semiHidden="1" w:unhideWhenUsed="1"/>
+    <w:lsdException w:name="Table List 6" w:semiHidden="1" w:unhideWhenUsed="1"/>
+    <w:lsdException w:name="Table List 7" w:semiHidden="1" w:unhideWhenUsed="1"/>
+    <w:lsdException w:name="Table List 8" w:semiHidden="1" w:unhideWhenUsed="1"/>
+    <w:lsdException w:name="Table 3D effects 1" w:semiHidden="1" w:unhideWhenUsed="1"/>
+    <w:lsdException w:name="Table 3D effects 2" w:semiHidden="1" w:unhideWhenUsed="1"/>
+    <w:lsdException w:name="Table 3D effects 3" w:semiHidden="1" w:unhideWhenUsed="1"/>
+    <w:lsdException w:name="Table Contemporary" w:semiHidden="1" w:unhideWhenUsed="1"/>
+    <w:lsdException w:name="Table Elegant" w:semiHidden="1" w:unhideWhenUsed="1"/>
+    <w:lsdException w:name="Table Professional" w:semiHidden="1" w:unhideWhenUsed="1"/>
+    <w:lsdException w:name="Table Subtle 1" w:semiHidden="1" w:unhideWhenUsed="1"/>
+    <w:lsdException w:name="Table Subtle 2" w:semiHidden="1" w:unhideWhenUsed="1"/>
+    <w:lsdException w:name="Table Web 1" w:semiHidden="1" w:unhideWhenUsed="1"/>
+    <w:lsdException w:name="Table Web 2" w:semiHidden="1" w:unhideWhenUsed="1"/>
+    <w:lsdException w:name="Table Web 3" w:semiHidden="1" w:unhideWhenUsed="1"/>
+    <w:lsdException w:name="Balloon Text" w:semiHidden="1" w:unhideWhenUsed="1"/>
+    <w:lsdException w:name="Table Grid" w:semiHidden="1" w:uiPriority="59" w:unhideWhenUsed="1"/>
+    <w:lsdException w:name="Table Theme" w:semiHidden="1" w:unhideWhenUsed="1"/>
+    <w:lsdException w:name="Placeholder Text" w:semiHidden="1"/>
+    <w:lsdException w:name="No Spacing" w:uiPriority="1" w:qFormat="1"/>
+    <w:lsdException w:name="Light Shading" w:uiPriority="60"/>
+    <w:lsdException w:name="Light List" w:uiPriority="61"/>
+    <w:lsdException w:name="Light Grid" w:uiPriority="62"/>
+    <w:lsdException w:name="Medium Shading 1" w:uiPriority="63"/>
+    <w:lsdException w:name="Medium Shading 2" w:uiPriority="64"/>
+    <w:lsdException w:name="Medium List 1" w:uiPriority="65"/>
+    <w:lsdException w:name="Medium List 2" w:uiPriority="66"/>
+    <w:lsdException w:name="Medium Grid 1" w:uiPriority="67"/>
+    <w:lsdException w:name="Medium Grid 2" w:uiPriority="68"/>
+    <w:lsdException w:name="Medium Grid 3" w:uiPriority="69"/>
+    <w:lsdException w:name="Dark List" w:uiPriority="70"/>
+    <w:lsdException w:name="Colorful Shading" w:uiPriority="71"/>
+    <w:lsdException w:name="Colorful List" w:uiPriority="72"/>
+    <w:lsdException w:name="Colorful Grid" w:uiPriority="73"/>
+    <w:lsdException w:name="Light Shading Accent 1" w:uiPriority="60"/>
+    <w:lsdException w:name="Light List Accent 1" w:uiPriority="61"/>
+    <w:lsdException w:name="Light Grid Accent 1" w:uiPriority="62"/>
+    <w:lsdException w:name="Medium Shading 1 Accent 1" w:uiPriority="63"/>
+    <w:lsdException w:name="Medium Shading 2 Accent 1" w:uiPriority="64"/>
+    <w:lsdException w:name="Medium List 1 Accent 1" w:uiPriority="65"/>
+    <w:lsdException w:name="Revision" w:semiHidden="1"/>
+    <w:lsdException w:name="List Paragraph" w:uiPriority="34" w:qFormat="1"/>
+    <w:lsdException w:name="Quote" w:uiPriority="29" w:qFormat="1"/>
+    <w:lsdException w:name="Intense Quote" w:uiPriority="30" w:qFormat="1"/>
+    <w:lsdException w:name="Medium List 2 Accent 1" w:uiPriority="66"/>
+    <w:lsdException w:name="Medium Grid 1 Accent 1" w:uiPriority="67"/>
+    <w:lsdException w:name="Medium Grid 2 Accent 1" w:uiPriority="68"/>
+    <w:lsdException w:name="Medium Grid 3 Accent 1" w:uiPriority="69"/>
+    <w:lsdException w:name="Dark List Accent 1" w:uiPriority="70"/>
+    <w:lsdException w:name="Colorful Shading Accent 1" w:uiPriority="71"/>
+    <w:lsdException w:name="Colorful List Accent 1" w:uiPriority="72"/>
+    <w:lsdException w:name="Colorful Grid Accent 1" w:uiPriority="73"/>
+    <w:lsdException w:name="Light Shading Accent 2" w:uiPriority="60"/>
+    <w:lsdException w:name="Light List Accent 2" w:uiPriority="61"/>
+    <w:lsdException w:name="Light Grid Accent 2" w:uiPriority="62"/>
+    <w:lsdException w:name="Medium Shading 1 Accent 2" w:uiPriority="63"/>
+    <w:lsdException w:name="Medium Shading 2 Accent 2" w:uiPriority="64"/>
+    <w:lsdException w:name="Medium List 1 Accent 2" w:uiPriority="65"/>
+    <w:lsdException w:name="Medium List 2 Accent 2" w:uiPriority="66"/>
+    <w:lsdException w:name="Medium Grid 1 Accent 2" w:uiPriority="67"/>
+    <w:lsdException w:name="Medium Grid 2 Accent 2" w:uiPriority="68"/>
+    <w:lsdException w:name="Medium Grid 3 Accent 2" w:uiPriority="69"/>
+    <w:lsdException w:name="Dark List Accent 2" w:uiPriority="70"/>
+    <w:lsdException w:name="Colorful Shading Accent 2" w:uiPriority="71"/>
+    <w:lsdException w:name="Colorful List Accent 2" w:uiPriority="72"/>
+    <w:lsdException w:name="Colorful Grid Accent 2" w:uiPriority="73"/>
+    <w:lsdException w:name="Light Shading Accent 3" w:uiPriority="60"/>
+    <w:lsdException w:name="Light List Accent 3" w:uiPriority="61"/>
+    <w:lsdException w:name="Light Grid Accent 3" w:uiPriority="62"/>
+    <w:lsdException w:name="Medium Shading 1 Accent 3" w:uiPriority="63"/>
+    <w:lsdException w:name="Medium Shading 2 Accent 3" w:uiPriority="64"/>
+    <w:lsdException w:name="Medium List 1 Accent 3" w:uiPriority="65"/>
+    <w:lsdException w:name="Medium List 2 Accent 3" w:uiPriority="66"/>
+    <w:lsdException w:name="Medium Grid 1 Accent 3" w:uiPriority="67"/>
+    <w:lsdException w:name="Medium Grid 2 Accent 3" w:uiPriority="68"/>
+    <w:lsdException w:name="Medium Grid 3 Accent 3" w:uiPriority="69"/>
+    <w:lsdException w:name="Dark List Accent 3" w:uiPriority="70"/>
+    <w:lsdException w:name="Colorful Shading Accent 3" w:uiPriority="71"/>
+    <w:lsdException w:name="Colorful List Accent 3" w:uiPriority="72"/>
+    <w:lsdException w:name="Colorful Grid Accent 3" w:uiPriority="73"/>
+    <w:lsdException w:name="Light Shading Accent 4" w:uiPriority="60"/>
+    <w:lsdException w:name="Light List Accent 4" w:uiPriority="61"/>
+    <w:lsdException w:name="Light Grid Accent 4" w:uiPriority="62"/>
+    <w:lsdException w:name="Medium Shading 1 Accent 4" w:uiPriority="63"/>
+    <w:lsdException w:name="Medium Shading 2 Accent 4" w:uiPriority="64"/>
+    <w:lsdException w:name="Medium List 1 Accent 4" w:uiPriority="65"/>
+    <w:lsdException w:name="Medium List 2 Accent 4" w:uiPriority="66"/>
+    <w:lsdException w:name="Medium Grid 1 Accent 4" w:uiPriority="67"/>
+    <w:lsdException w:name="Medium Grid 2 Accent 4" w:uiPriority="68"/>
+    <w:lsdException w:name="Medium Grid 3 Accent 4" w:uiPriority="69"/>
+    <w:lsdException w:name="Dark List Accent 4" w:uiPriority="70"/>
+    <w:lsdException w:name="Colorful Shading Accent 4" w:uiPriority="71"/>
+    <w:lsdException w:name="Colorful List Accent 4" w:uiPriority="72"/>
+    <w:lsdException w:name="Colorful Grid Accent 4" w:uiPriority="73"/>
+    <w:lsdException w:name="Light Shading Accent 5" w:uiPriority="60"/>
+    <w:lsdException w:name="Light List Accent 5" w:uiPriority="61"/>
+    <w:lsdException w:name="Light Grid Accent 5" w:uiPriority="62"/>
+    <w:lsdException w:name="Medium Shading 1 Accent 5" w:uiPriority="63"/>
+    <w:lsdException w:name="Medium Shading 2 Accent 5" w:uiPriority="64"/>
+    <w:lsdException w:name="Medium List 1 Accent 5" w:uiPriority="65"/>
+    <w:lsdException w:name="Medium List 2 Accent 5" w:uiPriority="66"/>
+    <w:lsdException w:name="Medium Grid 1 Accent 5" w:uiPriority="67"/>
+    <w:lsdException w:name="Medium Grid 2 Accent 5" w:uiPriority="68"/>
+    <w:lsdException w:name="Medium Grid 3 Accent 5" w:uiPriority="69"/>
+    <w:lsdException w:name="Dark List Accent 5" w:uiPriority="70"/>
+    <w:lsdException w:name="Colorful Shading Accent 5" w:uiPriority="71"/>
+    <w:lsdException w:name="Colorful List Accent 5" w:uiPriority="72"/>
+    <w:lsdException w:name="Colorful Grid Accent 5" w:uiPriority="73"/>
+    <w:lsdException w:name="Light Shading Accent 6" w:uiPriority="60"/>
+    <w:lsdException w:name="Light List Accent 6" w:uiPriority="61"/>
+    <w:lsdException w:name="Light Grid Accent 6" w:uiPriority="62"/>
+    <w:lsdException w:name="Medium Shading 1 Accent 6" w:uiPriority="63"/>
+    <w:lsdException w:name="Medium Shading 2 Accent 6" w:uiPriority="64"/>
+    <w:lsdException w:name="Medium List 1 Accent 6" w:uiPriority="65"/>
+    <w:lsdException w:name="Medium List 2 Accent 6" w:uiPriority="66"/>
+    <w:lsdException w:name="Medium Grid 1 Accent 6" w:uiPriority="67"/>
+    <w:lsdException w:name="Medium Grid 2 Accent 6" w:uiPriority="68"/>
+    <w:lsdException w:name="Medium Grid 3 Accent 6" w:uiPriority="69"/>
+    <w:lsdException w:name="Dark List Accent 6" w:uiPriority="70"/>
+    <w:lsdException w:name="Colorful Shading Accent 6" w:uiPriority="71"/>
+    <w:lsdException w:name="Colorful List Accent 6" w:uiPriority="72"/>
+    <w:lsdException w:name="Colorful Grid Accent 6" w:uiPriority="73"/>
+    <w:lsdException w:name="Subtle Emphasis" w:uiPriority="19" w:qFormat="1"/>
+    <w:lsdException w:name="Intense Emphasis" w:uiPriority="21" w:qFormat="1"/>
+    <w:lsdException w:name="Subtle Reference" w:uiPriority="31" w:qFormat="1"/>
+    <w:lsdException w:name="Intense Reference" w:uiPriority="32" w:qFormat="1"/>
+    <w:lsdException w:name="Book Title" w:uiPriority="33" w:qFormat="1"/>
+    <w:lsdException w:name="Bibliography" w:semiHidden="1" w:uiPriority="37" w:unhideWhenUsed="1"/>
+    <w:lsdException w:name="TOC Heading" w:semiHidden="1" w:uiPriority="39" w:unhideWhenUsed="1" w:qFormat="1"/>
+    <w:lsdException w:name="Plain Table 1" w:uiPriority="41"/>
+    <w:lsdException w:name="Plain Table 2" w:uiPriority="42"/>
+    <w:lsdException w:name="Plain Table 3" w:uiPriority="43"/>
+    <w:lsdException w:name="Plain Table 4" w:uiPriority="44"/>
+    <w:lsdException w:name="Plain Table 5" w:uiPriority="45"/>
+    <w:lsdException w:name="Grid Table Light" w:uiPriority="40"/>
+    <w:lsdException w:name="Grid Table 1 Light" w:uiPriority="46"/>
+    <w:lsdException w:name="Grid Table 2" w:uiPriority="47"/>
+    <w:lsdException w:name="Grid Table 3" w:uiPriority="48"/>
+    <w:lsdException w:name="Grid Table 4" w:uiPriority="49"/>
+    <w:lsdException w:name="Grid Table 5 Dark" w:uiPriority="50"/>
+    <w:lsdException w:name="Grid Table 6 Colorful" w:uiPriority="51"/>
+    <w:lsdException w:name="Grid Table 7 Colorful" w:uiPriority="52"/>
+    <w:lsdException w:name="Grid Table 1 Light Accent 1" w:uiPriority="46"/>
+    <w:lsdException w:name="Grid Table 2 Accent 1" w:uiPriority="47"/>
+    <w:lsdException w:name="Grid Table 3 Accent 1" w:uiPriority="48"/>
+    <w:lsdException w:name="Grid Table 4 Accent 1" w:uiPriority="49"/>
+    <w:lsdException w:name="Grid Table 5 Dark Accent 1" w:uiPriority="50"/>
+    <w:lsdException w:name="Grid Table 6 Colorful Accent 1" w:uiPriority="51"/>
+    <w:lsdException w:name="Grid Table 7 Colorful Accent 1" w:uiPriority="52"/>
+    <w:lsdException w:name="Grid Table 1 Light Accent 2" w:uiPriority="46"/>
+    <w:lsdException w:name="Grid Table 2 Accent 2" w:uiPriority="47"/>
+    <w:lsdException w:name="Grid Table 3 Accent 2" w:uiPriority="48"/>
+    <w:lsdException w:name="Grid Table 4 Accent 2" w:uiPriority="49"/>
+    <w:lsdException w:name="Grid Table 5 Dark Accent 2" w:uiPriority="50"/>
+    <w:lsdException w:name="Grid Table 6 Colorful Accent 2" w:uiPriority="51"/>
+    <w:lsdException w:name="Grid Table 7 Colorful Accent 2" w:uiPriority="52"/>
+    <w:lsdException w:name="Grid Table 1 Light Accent 3" w:uiPriority="46"/>
+    <w:lsdException w:name="Grid Table 2 Accent 3" w:uiPriority="47"/>
+    <w:lsdException w:name="Grid Table 3 Accent 3" w:uiPriority="48"/>
+    <w:lsdException w:name="Grid Table 4 Accent 3" w:uiPriority="49"/>
+    <w:lsdException w:name="Grid Table 5 Dark Accent 3" w:uiPriority="50"/>
+    <w:lsdException w:name="Grid Table 6 Colorful Accent 3" w:uiPriority="51"/>
+    <w:lsdException w:name="Grid Table 7 Colorful Accent 3" w:uiPriority="52"/>
+    <w:lsdException w:name="Grid Table 1 Light Accent 4" w:uiPriority="46"/>
+    <w:lsdException w:name="Grid Table 2 Accent 4" w:uiPriority="47"/>
+    <w:lsdException w:name="Grid Table 3 Accent 4" w:uiPriority="48"/>
+    <w:lsdException w:name="Grid Table 4 Accent 4" w:uiPriority="49"/>
+    <w:lsdException w:name="Grid Table 5 Dark Accent 4" w:uiPriority="50"/>
+    <w:lsdException w:name="Grid Table 6 Colorful Accent 4" w:uiPriority="51"/>
+    <w:lsdException w:name="Grid Table 7 Colorful Accent 4" w:uiPriority="52"/>
+    <w:lsdException w:name="Grid Table 1 Light Accent 5" w:uiPriority="46"/>
+    <w:lsdException w:name="Grid Table 2 Accent 5" w:uiPriority="47"/>
+    <w:lsdException w:name="Grid Table 3 Accent 5" w:uiPriority="48"/>
+    <w:lsdException w:name="Grid Table 4 Accent 5" w:uiPriority="49"/>
+    <w:lsdException w:name="Grid Table 5 Dark Accent 5" w:uiPriority="50"/>
+    <w:lsdException w:name="Grid Table 6 Colorful Accent 5" w:uiPriority="51"/>
+    <w:lsdException w:name="Grid Table 7 Colorful Accent 5" w:uiPriority="52"/>
+    <w:lsdException w:name="Grid Table 1 Light Accent 6" w:uiPriority="46"/>
+    <w:lsdException w:name="Grid Table 2 Accent 6" w:uiPriority="47"/>
+    <w:lsdException w:name="Grid Table 3 Accent 6" w:uiPriority="48"/>
+    <w:lsdException w:name="Grid Table 4 Accent 6" w:uiPriority="49"/>
+    <w:lsdException w:name="Grid Table 5 Dark Accent 6" w:uiPriority="50"/>
+    <w:lsdException w:name="Grid Table 6 Colorful Accent 6" w:uiPriority="51"/>
+    <w:lsdException w:name="Grid Table 7 Colorful Accent 6" w:uiPriority="52"/>
+    <w:lsdException w:name="List Table 1 Light" w:uiPriority="46"/>
+    <w:lsdException w:name="List Table 2" w:uiPriority="47"/>
+    <w:lsdException w:name="List Table 3" w:uiPriority="48"/>
+    <w:lsdException w:name="List Table 4" w:uiPriority="49"/>
+    <w:lsdException w:name="List Table 5 Dark" w:uiPriority="50"/>
+    <w:lsdException w:name="List Table 6 Colorful" w:uiPriority="51"/>
+    <w:lsdException w:name="List Table 7 Colorful" w:uiPriority="52"/>
+    <w:lsdException w:name="List Table 1 Light Accent 1" w:uiPriority="46"/>
+    <w:lsdException w:name="List Table 2 Accent 1" w:uiPriority="47"/>
+    <w:lsdException w:name="List Table 3 Accent 1" w:uiPriority="48"/>
+    <w:lsdException w:name="List Table 4 Accent 1" w:uiPriority="49"/>
+    <w:lsdException w:name="List Table 5 Dark Accent 1" w:uiPriority="50"/>
+    <w:lsdException w:name="List Table 6 Colorful Accent 1" w:uiPriority="51"/>
+    <w:lsdException w:name="List Table 7 Colorful Accent 1" w:uiPriority="52"/>
+    <w:lsdException w:name="List Table 1 Light Accent 2" w:uiPriority="46"/>
+    <w:lsdException w:name="List Table 2 Accent 2" w:uiPriority="47"/>
+    <w:lsdException w:name="List Table 3 Accent 2" w:uiPriority="48"/>
+    <w:lsdException w:name="List Table 4 Accent 2" w:uiPriority="49"/>
+    <w:lsdException w:name="List Table 5 Dark Accent 2" w:uiPriority="50"/>
+    <w:lsdException w:name="List Table 6 Colorful Accent 2" w:uiPriority="51"/>
+    <w:lsdException w:name="List Table 7 Colorful Accent 2" w:uiPriority="52"/>
+    <w:lsdException w:name="List Table 1 Light Accent 3" w:uiPriority="46"/>
+    <w:lsdException w:name="List Table 2 Accent 3" w:uiPriority="47"/>
+    <w:lsdException w:name="List Table 3 Accent 3" w:uiPriority="48"/>
+    <w:lsdException w:name="List Table 4 Accent 3" w:uiPriority="49"/>
+    <w:lsdException w:name="List Table 5 Dark Accent 3" w:uiPriority="50"/>
+    <w:lsdException w:name="List Table 6 Colorful Accent 3" w:uiPriority="51"/>
+    <w:lsdException w:name="List Table 7 Colorful Accent 3" w:uiPriority="52"/>
+    <w:lsdException w:name="List Table 1 Light Accent 4" w:uiPriority="46"/>
+    <w:lsdException w:name="List Table 2 Accent 4" w:uiPriority="47"/>
+    <w:lsdException w:name="List Table 3 Accent 4" w:uiPriority="48"/>
+    <w:lsdException w:name="List Table 4 Accent 4" w:uiPriority="49"/>
+    <w:lsdException w:name="List Table 5 Dark Accent 4" w:uiPriority="50"/>
+    <w:lsdException w:name="List Table 6 Colorful Accent 4" w:uiPriority="51"/>
+    <w:lsdException w:name="List Table 7 Colorful Accent 4" w:uiPriority="52"/>
+    <w:lsdException w:name="List Table 1 Light Accent 5" w:uiPriority="46"/>
+    <w:lsdException w:name="List Table 2 Accent 5" w:uiPriority="47"/>
+    <w:lsdException w:name="List Table 3 Accent 5" w:uiPriority="48"/>
+    <w:lsdException w:name="List Table 4 Accent 5" w:uiPriority="49"/>
+    <w:lsdException w:name="List Table 5 Dark Accent 5" w:uiPriority="50"/>
+    <w:lsdException w:name="List Table 6 Colorful Accent 5" w:uiPriority="51"/>
+    <w:lsdException w:name="List Table 7 Colorful Accent 5" w:uiPriority="52"/>
+    <w:lsdException w:name="List Table 1 Light Accent 6" w:uiPriority="46"/>
+    <w:lsdException w:name="List Table 2 Accent 6" w:uiPriority="47"/>
+    <w:lsdException w:name="List Table 3 Accent 6" w:uiPriority="48"/>
+    <w:lsdException w:name="List Table 4 Accent 6" w:uiPriority="49"/>
+    <w:lsdException w:name="List Table 5 Dark Accent 6" w:uiPriority="50"/>
+    <w:lsdException w:name="List Table 6 Colorful Accent 6" w:uiPriority="51"/>
+    <w:lsdException w:name="List Table 7 Colorful Accent 6" w:uiPriority="52"/>
+    <w:lsdException w:name="Mention" w:semiHidden="1" w:unhideWhenUsed="1"/>
+    <w:lsdException w:name="Smart Hyperlink" w:semiHidden="1" w:unhideWhenUsed="1"/>
+    <w:lsdException w:name="Hashtag" w:semiHidden="1" w:unhideWhenUsed="1"/>
   </w:latentStyles>
   <w:style w:type="paragraph" w:default="1" w:styleId="Normal">
     <w:name w:val="Normal"/>
@@ -3998,11 +4146,11 @@
     <w:semiHidden/>
     <w:unhideWhenUsed/>
   </w:style>
-  <w:style w:type="paragraph" w:styleId="Epgrafe">
+  <w:style w:type="paragraph" w:styleId="Descripcin">
     <w:name w:val="caption"/>
     <w:basedOn w:val="Normal"/>
     <w:next w:val="Normal"/>
-    <w:link w:val="EpgrafeCar"/>
+    <w:link w:val="DescripcinCar"/>
     <w:autoRedefine/>
     <w:uiPriority w:val="35"/>
     <w:unhideWhenUsed/>
@@ -4017,9 +4165,9 @@
       <w:lang w:val="es-AR" w:eastAsia="en-US"/>
     </w:rPr>
   </w:style>
-  <w:style w:type="character" w:customStyle="1" w:styleId="EpgrafeCar">
-    <w:name w:val="Epígrafe Car"/>
-    <w:link w:val="Epgrafe"/>
+  <w:style w:type="character" w:customStyle="1" w:styleId="DescripcinCar">
+    <w:name w:val="Descripción Car"/>
+    <w:link w:val="Descripcin"/>
     <w:uiPriority w:val="35"/>
     <w:locked/>
     <w:rsid w:val="00420FC4"/>
@@ -4181,7 +4329,7 @@
       <w:lang w:val="es" w:eastAsia="es-AR"/>
     </w:rPr>
   </w:style>
-  <w:style w:type="paragraph" w:styleId="TtulodeTDC">
+  <w:style w:type="paragraph" w:styleId="TtuloTDC">
     <w:name w:val="TOC Heading"/>
     <w:basedOn w:val="Ttulo1"/>
     <w:next w:val="Normal"/>
@@ -4275,7 +4423,6 @@
       <w:spacing w:after="0" w:line="240" w:lineRule="auto"/>
     </w:pPr>
     <w:tblPr>
-      <w:tblInd w:w="0" w:type="dxa"/>
       <w:tblBorders>
         <w:top w:val="single" w:sz="4" w:space="0" w:color="auto"/>
         <w:left w:val="single" w:sz="4" w:space="0" w:color="auto"/>
@@ -4284,585 +4431,6 @@
         <w:insideH w:val="single" w:sz="4" w:space="0" w:color="auto"/>
         <w:insideV w:val="single" w:sz="4" w:space="0" w:color="auto"/>
       </w:tblBorders>
-      <w:tblCellMar>
-        <w:top w:w="0" w:type="dxa"/>
-        <w:left w:w="108" w:type="dxa"/>
-        <w:bottom w:w="0" w:type="dxa"/>
-        <w:right w:w="108" w:type="dxa"/>
-      </w:tblCellMar>
-    </w:tblPr>
-  </w:style>
-  <w:style w:type="paragraph" w:styleId="Prrafodelista">
-    <w:name w:val="List Paragraph"/>
-    <w:basedOn w:val="Normal"/>
-    <w:uiPriority w:val="34"/>
-    <w:qFormat/>
-    <w:rsid w:val="00003265"/>
-    <w:pPr>
-      <w:ind w:left="720"/>
-      <w:contextualSpacing/>
-    </w:pPr>
-  </w:style>
-</w:styles>
-</file>
-
-<file path=word/stylesWithEffects.xml><?xml version="1.0" encoding="utf-8"?>
-<w:styles xmlns:wpc="http://schemas.microsoft.com/office/word/2010/wordprocessingCanvas" xmlns:mc="http://schemas.openxmlformats.org/markup-compatibility/2006" xmlns:o="urn:schemas-microsoft-com:office:office" xmlns:r="http://schemas.openxmlformats.org/officeDocument/2006/relationships" xmlns:m="http://schemas.openxmlformats.org/officeDocument/2006/math" xmlns:v="urn:schemas-microsoft-com:vml" xmlns:wp14="http://schemas.microsoft.com/office/word/2010/wordprocessingDrawing" xmlns:wp="http://schemas.openxmlformats.org/drawingml/2006/wordprocessingDrawing" xmlns:w10="urn:schemas-microsoft-com:office:word" xmlns:w="http://schemas.openxmlformats.org/wordprocessingml/2006/main" xmlns:w14="http://schemas.microsoft.com/office/word/2010/wordml" xmlns:wpg="http://schemas.microsoft.com/office/word/2010/wordprocessingGroup" xmlns:wpi="http://schemas.microsoft.com/office/word/2010/wordprocessingInk" xmlns:wne="http://schemas.microsoft.com/office/word/2006/wordml" xmlns:wps="http://schemas.microsoft.com/office/word/2010/wordprocessingShape" mc:Ignorable="w14 wp14">
-  <w:docDefaults>
-    <w:rPrDefault>
-      <w:rPr>
-        <w:rFonts w:ascii="Arial" w:eastAsia="Arial Unicode MS" w:hAnsi="Arial" w:cs="Segoe UI"/>
-        <w:b/>
-        <w:color w:val="000000"/>
-        <w:w w:val="66"/>
-        <w:szCs w:val="23"/>
-        <w:lang w:val="es-AR" w:eastAsia="en-US" w:bidi="ar-SA"/>
-      </w:rPr>
-    </w:rPrDefault>
-    <w:pPrDefault>
-      <w:pPr>
-        <w:spacing w:after="200" w:line="276" w:lineRule="auto"/>
-      </w:pPr>
-    </w:pPrDefault>
-  </w:docDefaults>
-  <w:latentStyles w:defLockedState="0" w:defUIPriority="99" w:defSemiHidden="1" w:defUnhideWhenUsed="1" w:defQFormat="0" w:count="267">
-    <w:lsdException w:name="Normal" w:semiHidden="0" w:uiPriority="0" w:unhideWhenUsed="0" w:qFormat="1"/>
-    <w:lsdException w:name="heading 1" w:semiHidden="0" w:uiPriority="9" w:unhideWhenUsed="0" w:qFormat="1"/>
-    <w:lsdException w:name="heading 2" w:uiPriority="0" w:qFormat="1"/>
-    <w:lsdException w:name="heading 3" w:uiPriority="9" w:qFormat="1"/>
-    <w:lsdException w:name="heading 4" w:uiPriority="9" w:qFormat="1"/>
-    <w:lsdException w:name="heading 5" w:uiPriority="9" w:qFormat="1"/>
-    <w:lsdException w:name="heading 6" w:uiPriority="9" w:qFormat="1"/>
-    <w:lsdException w:name="heading 7" w:uiPriority="9" w:qFormat="1"/>
-    <w:lsdException w:name="heading 8" w:uiPriority="9" w:qFormat="1"/>
-    <w:lsdException w:name="heading 9" w:uiPriority="9" w:qFormat="1"/>
-    <w:lsdException w:name="toc 1" w:uiPriority="39"/>
-    <w:lsdException w:name="toc 2" w:uiPriority="39"/>
-    <w:lsdException w:name="toc 3" w:uiPriority="39"/>
-    <w:lsdException w:name="toc 4" w:uiPriority="39"/>
-    <w:lsdException w:name="toc 5" w:uiPriority="39"/>
-    <w:lsdException w:name="toc 6" w:uiPriority="39"/>
-    <w:lsdException w:name="toc 7" w:uiPriority="39"/>
-    <w:lsdException w:name="toc 8" w:uiPriority="39"/>
-    <w:lsdException w:name="toc 9" w:uiPriority="39"/>
-    <w:lsdException w:name="caption" w:uiPriority="35" w:qFormat="1"/>
-    <w:lsdException w:name="Title" w:semiHidden="0" w:uiPriority="10" w:unhideWhenUsed="0" w:qFormat="1"/>
-    <w:lsdException w:name="Default Paragraph Font" w:uiPriority="1"/>
-    <w:lsdException w:name="Subtitle" w:semiHidden="0" w:uiPriority="11" w:unhideWhenUsed="0" w:qFormat="1"/>
-    <w:lsdException w:name="Strong" w:semiHidden="0" w:uiPriority="22" w:unhideWhenUsed="0" w:qFormat="1"/>
-    <w:lsdException w:name="Emphasis" w:semiHidden="0" w:uiPriority="20" w:unhideWhenUsed="0" w:qFormat="1"/>
-    <w:lsdException w:name="Table Grid" w:semiHidden="0" w:uiPriority="59" w:unhideWhenUsed="0"/>
-    <w:lsdException w:name="Placeholder Text" w:unhideWhenUsed="0"/>
-    <w:lsdException w:name="No Spacing" w:semiHidden="0" w:uiPriority="1" w:unhideWhenUsed="0" w:qFormat="1"/>
-    <w:lsdException w:name="Light Shading" w:semiHidden="0" w:uiPriority="60" w:unhideWhenUsed="0"/>
-    <w:lsdException w:name="Light List" w:semiHidden="0" w:uiPriority="61" w:unhideWhenUsed="0"/>
-    <w:lsdException w:name="Light Grid" w:semiHidden="0" w:uiPriority="62" w:unhideWhenUsed="0"/>
-    <w:lsdException w:name="Medium Shading 1" w:semiHidden="0" w:uiPriority="63" w:unhideWhenUsed="0"/>
-    <w:lsdException w:name="Medium Shading 2" w:semiHidden="0" w:uiPriority="64" w:unhideWhenUsed="0"/>
-    <w:lsdException w:name="Medium List 1" w:semiHidden="0" w:uiPriority="65" w:unhideWhenUsed="0"/>
-    <w:lsdException w:name="Medium List 2" w:semiHidden="0" w:uiPriority="66" w:unhideWhenUsed="0"/>
-    <w:lsdException w:name="Medium Grid 1" w:semiHidden="0" w:uiPriority="67" w:unhideWhenUsed="0"/>
-    <w:lsdException w:name="Medium Grid 2" w:semiHidden="0" w:uiPriority="68" w:unhideWhenUsed="0"/>
-    <w:lsdException w:name="Medium Grid 3" w:semiHidden="0" w:uiPriority="69" w:unhideWhenUsed="0"/>
-    <w:lsdException w:name="Dark List" w:semiHidden="0" w:uiPriority="70" w:unhideWhenUsed="0"/>
-    <w:lsdException w:name="Colorful Shading" w:semiHidden="0" w:uiPriority="71" w:unhideWhenUsed="0"/>
-    <w:lsdException w:name="Colorful List" w:semiHidden="0" w:uiPriority="72" w:unhideWhenUsed="0"/>
-    <w:lsdException w:name="Colorful Grid" w:semiHidden="0" w:uiPriority="73" w:unhideWhenUsed="0"/>
-    <w:lsdException w:name="Light Shading Accent 1" w:semiHidden="0" w:uiPriority="60" w:unhideWhenUsed="0"/>
-    <w:lsdException w:name="Light List Accent 1" w:semiHidden="0" w:uiPriority="61" w:unhideWhenUsed="0"/>
-    <w:lsdException w:name="Light Grid Accent 1" w:semiHidden="0" w:uiPriority="62" w:unhideWhenUsed="0"/>
-    <w:lsdException w:name="Medium Shading 1 Accent 1" w:semiHidden="0" w:uiPriority="63" w:unhideWhenUsed="0"/>
-    <w:lsdException w:name="Medium Shading 2 Accent 1" w:semiHidden="0" w:uiPriority="64" w:unhideWhenUsed="0"/>
-    <w:lsdException w:name="Medium List 1 Accent 1" w:semiHidden="0" w:uiPriority="65" w:unhideWhenUsed="0"/>
-    <w:lsdException w:name="Revision" w:unhideWhenUsed="0"/>
-    <w:lsdException w:name="List Paragraph" w:semiHidden="0" w:uiPriority="34" w:unhideWhenUsed="0" w:qFormat="1"/>
-    <w:lsdException w:name="Quote" w:semiHidden="0" w:uiPriority="29" w:unhideWhenUsed="0" w:qFormat="1"/>
-    <w:lsdException w:name="Intense Quote" w:semiHidden="0" w:uiPriority="30" w:unhideWhenUsed="0" w:qFormat="1"/>
-    <w:lsdException w:name="Medium List 2 Accent 1" w:semiHidden="0" w:uiPriority="66" w:unhideWhenUsed="0"/>
-    <w:lsdException w:name="Medium Grid 1 Accent 1" w:semiHidden="0" w:uiPriority="67" w:unhideWhenUsed="0"/>
-    <w:lsdException w:name="Medium Grid 2 Accent 1" w:semiHidden="0" w:uiPriority="68" w:unhideWhenUsed="0"/>
-    <w:lsdException w:name="Medium Grid 3 Accent 1" w:semiHidden="0" w:uiPriority="69" w:unhideWhenUsed="0"/>
-    <w:lsdException w:name="Dark List Accent 1" w:semiHidden="0" w:uiPriority="70" w:unhideWhenUsed="0"/>
-    <w:lsdException w:name="Colorful Shading Accent 1" w:semiHidden="0" w:uiPriority="71" w:unhideWhenUsed="0"/>
-    <w:lsdException w:name="Colorful List Accent 1" w:semiHidden="0" w:uiPriority="72" w:unhideWhenUsed="0"/>
-    <w:lsdException w:name="Colorful Grid Accent 1" w:semiHidden="0" w:uiPriority="73" w:unhideWhenUsed="0"/>
-    <w:lsdException w:name="Light Shading Accent 2" w:semiHidden="0" w:uiPriority="60" w:unhideWhenUsed="0"/>
-    <w:lsdException w:name="Light List Accent 2" w:semiHidden="0" w:uiPriority="61" w:unhideWhenUsed="0"/>
-    <w:lsdException w:name="Light Grid Accent 2" w:semiHidden="0" w:uiPriority="62" w:unhideWhenUsed="0"/>
-    <w:lsdException w:name="Medium Shading 1 Accent 2" w:semiHidden="0" w:uiPriority="63" w:unhideWhenUsed="0"/>
-    <w:lsdException w:name="Medium Shading 2 Accent 2" w:semiHidden="0" w:uiPriority="64" w:unhideWhenUsed="0"/>
-    <w:lsdException w:name="Medium List 1 Accent 2" w:semiHidden="0" w:uiPriority="65" w:unhideWhenUsed="0"/>
-    <w:lsdException w:name="Medium List 2 Accent 2" w:semiHidden="0" w:uiPriority="66" w:unhideWhenUsed="0"/>
-    <w:lsdException w:name="Medium Grid 1 Accent 2" w:semiHidden="0" w:uiPriority="67" w:unhideWhenUsed="0"/>
-    <w:lsdException w:name="Medium Grid 2 Accent 2" w:semiHidden="0" w:uiPriority="68" w:unhideWhenUsed="0"/>
-    <w:lsdException w:name="Medium Grid 3 Accent 2" w:semiHidden="0" w:uiPriority="69" w:unhideWhenUsed="0"/>
-    <w:lsdException w:name="Dark List Accent 2" w:semiHidden="0" w:uiPriority="70" w:unhideWhenUsed="0"/>
-    <w:lsdException w:name="Colorful Shading Accent 2" w:semiHidden="0" w:uiPriority="71" w:unhideWhenUsed="0"/>
-    <w:lsdException w:name="Colorful List Accent 2" w:semiHidden="0" w:uiPriority="72" w:unhideWhenUsed="0"/>
-    <w:lsdException w:name="Colorful Grid Accent 2" w:semiHidden="0" w:uiPriority="73" w:unhideWhenUsed="0"/>
-    <w:lsdException w:name="Light Shading Accent 3" w:semiHidden="0" w:uiPriority="60" w:unhideWhenUsed="0"/>
-    <w:lsdException w:name="Light List Accent 3" w:semiHidden="0" w:uiPriority="61" w:unhideWhenUsed="0"/>
-    <w:lsdException w:name="Light Grid Accent 3" w:semiHidden="0" w:uiPriority="62" w:unhideWhenUsed="0"/>
-    <w:lsdException w:name="Medium Shading 1 Accent 3" w:semiHidden="0" w:uiPriority="63" w:unhideWhenUsed="0"/>
-    <w:lsdException w:name="Medium Shading 2 Accent 3" w:semiHidden="0" w:uiPriority="64" w:unhideWhenUsed="0"/>
-    <w:lsdException w:name="Medium List 1 Accent 3" w:semiHidden="0" w:uiPriority="65" w:unhideWhenUsed="0"/>
-    <w:lsdException w:name="Medium List 2 Accent 3" w:semiHidden="0" w:uiPriority="66" w:unhideWhenUsed="0"/>
-    <w:lsdException w:name="Medium Grid 1 Accent 3" w:semiHidden="0" w:uiPriority="67" w:unhideWhenUsed="0"/>
-    <w:lsdException w:name="Medium Grid 2 Accent 3" w:semiHidden="0" w:uiPriority="68" w:unhideWhenUsed="0"/>
-    <w:lsdException w:name="Medium Grid 3 Accent 3" w:semiHidden="0" w:uiPriority="69" w:unhideWhenUsed="0"/>
-    <w:lsdException w:name="Dark List Accent 3" w:semiHidden="0" w:uiPriority="70" w:unhideWhenUsed="0"/>
-    <w:lsdException w:name="Colorful Shading Accent 3" w:semiHidden="0" w:uiPriority="71" w:unhideWhenUsed="0"/>
-    <w:lsdException w:name="Colorful List Accent 3" w:semiHidden="0" w:uiPriority="72" w:unhideWhenUsed="0"/>
-    <w:lsdException w:name="Colorful Grid Accent 3" w:semiHidden="0" w:uiPriority="73" w:unhideWhenUsed="0"/>
-    <w:lsdException w:name="Light Shading Accent 4" w:semiHidden="0" w:uiPriority="60" w:unhideWhenUsed="0"/>
-    <w:lsdException w:name="Light List Accent 4" w:semiHidden="0" w:uiPriority="61" w:unhideWhenUsed="0"/>
-    <w:lsdException w:name="Light Grid Accent 4" w:semiHidden="0" w:uiPriority="62" w:unhideWhenUsed="0"/>
-    <w:lsdException w:name="Medium Shading 1 Accent 4" w:semiHidden="0" w:uiPriority="63" w:unhideWhenUsed="0"/>
-    <w:lsdException w:name="Medium Shading 2 Accent 4" w:semiHidden="0" w:uiPriority="64" w:unhideWhenUsed="0"/>
-    <w:lsdException w:name="Medium List 1 Accent 4" w:semiHidden="0" w:uiPriority="65" w:unhideWhenUsed="0"/>
-    <w:lsdException w:name="Medium List 2 Accent 4" w:semiHidden="0" w:uiPriority="66" w:unhideWhenUsed="0"/>
-    <w:lsdException w:name="Medium Grid 1 Accent 4" w:semiHidden="0" w:uiPriority="67" w:unhideWhenUsed="0"/>
-    <w:lsdException w:name="Medium Grid 2 Accent 4" w:semiHidden="0" w:uiPriority="68" w:unhideWhenUsed="0"/>
-    <w:lsdException w:name="Medium Grid 3 Accent 4" w:semiHidden="0" w:uiPriority="69" w:unhideWhenUsed="0"/>
-    <w:lsdException w:name="Dark List Accent 4" w:semiHidden="0" w:uiPriority="70" w:unhideWhenUsed="0"/>
-    <w:lsdException w:name="Colorful Shading Accent 4" w:semiHidden="0" w:uiPriority="71" w:unhideWhenUsed="0"/>
-    <w:lsdException w:name="Colorful List Accent 4" w:semiHidden="0" w:uiPriority="72" w:unhideWhenUsed="0"/>
-    <w:lsdException w:name="Colorful Grid Accent 4" w:semiHidden="0" w:uiPriority="73" w:unhideWhenUsed="0"/>
-    <w:lsdException w:name="Light Shading Accent 5" w:semiHidden="0" w:uiPriority="60" w:unhideWhenUsed="0"/>
-    <w:lsdException w:name="Light List Accent 5" w:semiHidden="0" w:uiPriority="61" w:unhideWhenUsed="0"/>
-    <w:lsdException w:name="Light Grid Accent 5" w:semiHidden="0" w:uiPriority="62" w:unhideWhenUsed="0"/>
-    <w:lsdException w:name="Medium Shading 1 Accent 5" w:semiHidden="0" w:uiPriority="63" w:unhideWhenUsed="0"/>
-    <w:lsdException w:name="Medium Shading 2 Accent 5" w:semiHidden="0" w:uiPriority="64" w:unhideWhenUsed="0"/>
-    <w:lsdException w:name="Medium List 1 Accent 5" w:semiHidden="0" w:uiPriority="65" w:unhideWhenUsed="0"/>
-    <w:lsdException w:name="Medium List 2 Accent 5" w:semiHidden="0" w:uiPriority="66" w:unhideWhenUsed="0"/>
-    <w:lsdException w:name="Medium Grid 1 Accent 5" w:semiHidden="0" w:uiPriority="67" w:unhideWhenUsed="0"/>
-    <w:lsdException w:name="Medium Grid 2 Accent 5" w:semiHidden="0" w:uiPriority="68" w:unhideWhenUsed="0"/>
-    <w:lsdException w:name="Medium Grid 3 Accent 5" w:semiHidden="0" w:uiPriority="69" w:unhideWhenUsed="0"/>
-    <w:lsdException w:name="Dark List Accent 5" w:semiHidden="0" w:uiPriority="70" w:unhideWhenUsed="0"/>
-    <w:lsdException w:name="Colorful Shading Accent 5" w:semiHidden="0" w:uiPriority="71" w:unhideWhenUsed="0"/>
-    <w:lsdException w:name="Colorful List Accent 5" w:semiHidden="0" w:uiPriority="72" w:unhideWhenUsed="0"/>
-    <w:lsdException w:name="Colorful Grid Accent 5" w:semiHidden="0" w:uiPriority="73" w:unhideWhenUsed="0"/>
-    <w:lsdException w:name="Light Shading Accent 6" w:semiHidden="0" w:uiPriority="60" w:unhideWhenUsed="0"/>
-    <w:lsdException w:name="Light List Accent 6" w:semiHidden="0" w:uiPriority="61" w:unhideWhenUsed="0"/>
-    <w:lsdException w:name="Light Grid Accent 6" w:semiHidden="0" w:uiPriority="62" w:unhideWhenUsed="0"/>
-    <w:lsdException w:name="Medium Shading 1 Accent 6" w:semiHidden="0" w:uiPriority="63" w:unhideWhenUsed="0"/>
-    <w:lsdException w:name="Medium Shading 2 Accent 6" w:semiHidden="0" w:uiPriority="64" w:unhideWhenUsed="0"/>
-    <w:lsdException w:name="Medium List 1 Accent 6" w:semiHidden="0" w:uiPriority="65" w:unhideWhenUsed="0"/>
-    <w:lsdException w:name="Medium List 2 Accent 6" w:semiHidden="0" w:uiPriority="66" w:unhideWhenUsed="0"/>
-    <w:lsdException w:name="Medium Grid 1 Accent 6" w:semiHidden="0" w:uiPriority="67" w:unhideWhenUsed="0"/>
-    <w:lsdException w:name="Medium Grid 2 Accent 6" w:semiHidden="0" w:uiPriority="68" w:unhideWhenUsed="0"/>
-    <w:lsdException w:name="Medium Grid 3 Accent 6" w:semiHidden="0" w:uiPriority="69" w:unhideWhenUsed="0"/>
-    <w:lsdException w:name="Dark List Accent 6" w:semiHidden="0" w:uiPriority="70" w:unhideWhenUsed="0"/>
-    <w:lsdException w:name="Colorful Shading Accent 6" w:semiHidden="0" w:uiPriority="71" w:unhideWhenUsed="0"/>
-    <w:lsdException w:name="Colorful List Accent 6" w:semiHidden="0" w:uiPriority="72" w:unhideWhenUsed="0"/>
-    <w:lsdException w:name="Colorful Grid Accent 6" w:semiHidden="0" w:uiPriority="73" w:unhideWhenUsed="0"/>
-    <w:lsdException w:name="Subtle Emphasis" w:semiHidden="0" w:uiPriority="19" w:unhideWhenUsed="0" w:qFormat="1"/>
-    <w:lsdException w:name="Intense Emphasis" w:semiHidden="0" w:uiPriority="21" w:unhideWhenUsed="0" w:qFormat="1"/>
-    <w:lsdException w:name="Subtle Reference" w:semiHidden="0" w:uiPriority="31" w:unhideWhenUsed="0" w:qFormat="1"/>
-    <w:lsdException w:name="Intense Reference" w:semiHidden="0" w:uiPriority="32" w:unhideWhenUsed="0" w:qFormat="1"/>
-    <w:lsdException w:name="Book Title" w:semiHidden="0" w:uiPriority="33" w:unhideWhenUsed="0" w:qFormat="1"/>
-    <w:lsdException w:name="Bibliography" w:uiPriority="37"/>
-    <w:lsdException w:name="TOC Heading" w:uiPriority="39" w:qFormat="1"/>
-  </w:latentStyles>
-  <w:style w:type="paragraph" w:default="1" w:styleId="Normal">
-    <w:name w:val="Normal"/>
-    <w:qFormat/>
-    <w:rsid w:val="001E3D6A"/>
-    <w:pPr>
-      <w:spacing w:after="0" w:line="240" w:lineRule="auto"/>
-    </w:pPr>
-    <w:rPr>
-      <w:rFonts w:cs="Arial Unicode MS"/>
-      <w:b w:val="0"/>
-      <w:color w:val="auto"/>
-      <w:w w:val="100"/>
-      <w:szCs w:val="24"/>
-      <w:lang w:val="es" w:eastAsia="es-AR"/>
-    </w:rPr>
-  </w:style>
-  <w:style w:type="paragraph" w:styleId="Ttulo1">
-    <w:name w:val="heading 1"/>
-    <w:basedOn w:val="Normal"/>
-    <w:next w:val="Normal"/>
-    <w:link w:val="Ttulo1Car"/>
-    <w:uiPriority w:val="9"/>
-    <w:qFormat/>
-    <w:rsid w:val="00AE6903"/>
-    <w:pPr>
-      <w:keepNext/>
-      <w:keepLines/>
-      <w:spacing w:before="480" w:line="276" w:lineRule="auto"/>
-      <w:jc w:val="both"/>
-      <w:outlineLvl w:val="0"/>
-    </w:pPr>
-    <w:rPr>
-      <w:rFonts w:ascii="Tahoma" w:eastAsiaTheme="majorEastAsia" w:hAnsi="Tahoma" w:cstheme="majorBidi"/>
-      <w:b/>
-      <w:bCs/>
-      <w:color w:val="000000" w:themeColor="text1"/>
-      <w:w w:val="66"/>
-      <w:sz w:val="24"/>
-      <w:szCs w:val="28"/>
-      <w:lang w:val="es-AR" w:eastAsia="en-US"/>
-    </w:rPr>
-  </w:style>
-  <w:style w:type="paragraph" w:styleId="Ttulo2">
-    <w:name w:val="heading 2"/>
-    <w:basedOn w:val="Normal"/>
-    <w:next w:val="Normal"/>
-    <w:link w:val="Ttulo2Car"/>
-    <w:qFormat/>
-    <w:rsid w:val="00DE339D"/>
-    <w:pPr>
-      <w:keepNext/>
-      <w:outlineLvl w:val="1"/>
-    </w:pPr>
-    <w:rPr>
-      <w:rFonts w:eastAsia="Times New Roman" w:cs="Times New Roman"/>
-      <w:szCs w:val="20"/>
-      <w:lang w:val="es-ES"/>
-    </w:rPr>
-  </w:style>
-  <w:style w:type="paragraph" w:styleId="Ttulo3">
-    <w:name w:val="heading 3"/>
-    <w:basedOn w:val="Normal"/>
-    <w:next w:val="Normal"/>
-    <w:link w:val="Ttulo3Car"/>
-    <w:uiPriority w:val="9"/>
-    <w:unhideWhenUsed/>
-    <w:qFormat/>
-    <w:rsid w:val="00FA104D"/>
-    <w:pPr>
-      <w:keepNext/>
-      <w:keepLines/>
-      <w:spacing w:before="200"/>
-      <w:outlineLvl w:val="2"/>
-    </w:pPr>
-    <w:rPr>
-      <w:rFonts w:eastAsiaTheme="majorEastAsia" w:cstheme="majorBidi"/>
-      <w:b/>
-      <w:bCs/>
-    </w:rPr>
-  </w:style>
-  <w:style w:type="character" w:default="1" w:styleId="Fuentedeprrafopredeter">
-    <w:name w:val="Default Paragraph Font"/>
-    <w:uiPriority w:val="1"/>
-    <w:semiHidden/>
-    <w:unhideWhenUsed/>
-  </w:style>
-  <w:style w:type="table" w:default="1" w:styleId="Tablanormal">
-    <w:name w:val="Normal Table"/>
-    <w:uiPriority w:val="99"/>
-    <w:semiHidden/>
-    <w:unhideWhenUsed/>
-    <w:tblPr>
-      <w:tblInd w:w="0" w:type="dxa"/>
-      <w:tblCellMar>
-        <w:top w:w="0" w:type="dxa"/>
-        <w:left w:w="108" w:type="dxa"/>
-        <w:bottom w:w="0" w:type="dxa"/>
-        <w:right w:w="108" w:type="dxa"/>
-      </w:tblCellMar>
-    </w:tblPr>
-  </w:style>
-  <w:style w:type="numbering" w:default="1" w:styleId="Sinlista">
-    <w:name w:val="No List"/>
-    <w:uiPriority w:val="99"/>
-    <w:semiHidden/>
-    <w:unhideWhenUsed/>
-  </w:style>
-  <w:style w:type="paragraph" w:styleId="Epgrafe">
-    <w:name w:val="caption"/>
-    <w:basedOn w:val="Normal"/>
-    <w:next w:val="Normal"/>
-    <w:link w:val="EpgrafeCar"/>
-    <w:autoRedefine/>
-    <w:uiPriority w:val="35"/>
-    <w:unhideWhenUsed/>
-    <w:qFormat/>
-    <w:rsid w:val="00420FC4"/>
-    <w:rPr>
-      <w:rFonts w:eastAsiaTheme="minorHAnsi" w:cstheme="minorBidi"/>
-      <w:b/>
-      <w:bCs/>
-      <w:color w:val="000000" w:themeColor="text1"/>
-      <w:szCs w:val="18"/>
-      <w:lang w:val="es-AR" w:eastAsia="en-US"/>
-    </w:rPr>
-  </w:style>
-  <w:style w:type="character" w:customStyle="1" w:styleId="EpgrafeCar">
-    <w:name w:val="Epígrafe Car"/>
-    <w:link w:val="Epgrafe"/>
-    <w:uiPriority w:val="35"/>
-    <w:locked/>
-    <w:rsid w:val="00420FC4"/>
-    <w:rPr>
-      <w:rFonts w:eastAsiaTheme="minorHAnsi" w:cstheme="minorBidi"/>
-      <w:bCs/>
-      <w:color w:val="000000" w:themeColor="text1"/>
-      <w:w w:val="100"/>
-      <w:szCs w:val="18"/>
-    </w:rPr>
-  </w:style>
-  <w:style w:type="character" w:customStyle="1" w:styleId="Ttulo2Car">
-    <w:name w:val="Título 2 Car"/>
-    <w:basedOn w:val="Fuentedeprrafopredeter"/>
-    <w:link w:val="Ttulo2"/>
-    <w:rsid w:val="00DE339D"/>
-    <w:rPr>
-      <w:rFonts w:ascii="Arial" w:eastAsia="Times New Roman" w:hAnsi="Arial" w:cs="Times New Roman"/>
-      <w:sz w:val="20"/>
-      <w:szCs w:val="20"/>
-      <w:lang w:val="es-ES" w:eastAsia="es-AR"/>
-    </w:rPr>
-  </w:style>
-  <w:style w:type="character" w:customStyle="1" w:styleId="Ttulo1Car">
-    <w:name w:val="Título 1 Car"/>
-    <w:basedOn w:val="Fuentedeprrafopredeter"/>
-    <w:link w:val="Ttulo1"/>
-    <w:uiPriority w:val="9"/>
-    <w:rsid w:val="00AE6903"/>
-    <w:rPr>
-      <w:rFonts w:ascii="Tahoma" w:eastAsiaTheme="majorEastAsia" w:hAnsi="Tahoma" w:cstheme="majorBidi"/>
-      <w:bCs/>
-      <w:color w:val="000000" w:themeColor="text1"/>
-      <w:sz w:val="24"/>
-      <w:szCs w:val="28"/>
-    </w:rPr>
-  </w:style>
-  <w:style w:type="paragraph" w:styleId="Sinespaciado">
-    <w:name w:val="No Spacing"/>
-    <w:link w:val="SinespaciadoCar"/>
-    <w:uiPriority w:val="1"/>
-    <w:qFormat/>
-    <w:rsid w:val="00BB0638"/>
-    <w:pPr>
-      <w:spacing w:after="0" w:line="240" w:lineRule="auto"/>
-    </w:pPr>
-    <w:rPr>
-      <w:rFonts w:asciiTheme="minorHAnsi" w:eastAsiaTheme="minorEastAsia" w:hAnsiTheme="minorHAnsi" w:cstheme="minorBidi"/>
-      <w:b w:val="0"/>
-      <w:color w:val="auto"/>
-      <w:w w:val="100"/>
-      <w:sz w:val="22"/>
-      <w:szCs w:val="22"/>
-      <w:lang w:eastAsia="es-AR"/>
-    </w:rPr>
-  </w:style>
-  <w:style w:type="character" w:customStyle="1" w:styleId="SinespaciadoCar">
-    <w:name w:val="Sin espaciado Car"/>
-    <w:basedOn w:val="Fuentedeprrafopredeter"/>
-    <w:link w:val="Sinespaciado"/>
-    <w:uiPriority w:val="1"/>
-    <w:rsid w:val="00BB0638"/>
-    <w:rPr>
-      <w:rFonts w:asciiTheme="minorHAnsi" w:eastAsiaTheme="minorEastAsia" w:hAnsiTheme="minorHAnsi" w:cstheme="minorBidi"/>
-      <w:b w:val="0"/>
-      <w:color w:val="auto"/>
-      <w:w w:val="100"/>
-      <w:sz w:val="22"/>
-      <w:szCs w:val="22"/>
-      <w:lang w:eastAsia="es-AR"/>
-    </w:rPr>
-  </w:style>
-  <w:style w:type="paragraph" w:styleId="Textodeglobo">
-    <w:name w:val="Balloon Text"/>
-    <w:basedOn w:val="Normal"/>
-    <w:link w:val="TextodegloboCar"/>
-    <w:uiPriority w:val="99"/>
-    <w:semiHidden/>
-    <w:unhideWhenUsed/>
-    <w:rsid w:val="00BB0638"/>
-    <w:rPr>
-      <w:rFonts w:ascii="Tahoma" w:hAnsi="Tahoma" w:cs="Tahoma"/>
-      <w:sz w:val="16"/>
-      <w:szCs w:val="16"/>
-    </w:rPr>
-  </w:style>
-  <w:style w:type="character" w:customStyle="1" w:styleId="TextodegloboCar">
-    <w:name w:val="Texto de globo Car"/>
-    <w:basedOn w:val="Fuentedeprrafopredeter"/>
-    <w:link w:val="Textodeglobo"/>
-    <w:uiPriority w:val="99"/>
-    <w:semiHidden/>
-    <w:rsid w:val="00BB0638"/>
-    <w:rPr>
-      <w:rFonts w:ascii="Tahoma" w:hAnsi="Tahoma" w:cs="Tahoma"/>
-      <w:b w:val="0"/>
-      <w:color w:val="auto"/>
-      <w:w w:val="100"/>
-      <w:sz w:val="16"/>
-      <w:szCs w:val="16"/>
-      <w:lang w:val="es" w:eastAsia="es-AR"/>
-    </w:rPr>
-  </w:style>
-  <w:style w:type="paragraph" w:styleId="Encabezado">
-    <w:name w:val="header"/>
-    <w:basedOn w:val="Normal"/>
-    <w:link w:val="EncabezadoCar"/>
-    <w:uiPriority w:val="99"/>
-    <w:unhideWhenUsed/>
-    <w:rsid w:val="00BB0638"/>
-    <w:pPr>
-      <w:tabs>
-        <w:tab w:val="center" w:pos="4419"/>
-        <w:tab w:val="right" w:pos="8838"/>
-      </w:tabs>
-    </w:pPr>
-  </w:style>
-  <w:style w:type="character" w:customStyle="1" w:styleId="EncabezadoCar">
-    <w:name w:val="Encabezado Car"/>
-    <w:basedOn w:val="Fuentedeprrafopredeter"/>
-    <w:link w:val="Encabezado"/>
-    <w:uiPriority w:val="99"/>
-    <w:rsid w:val="00BB0638"/>
-    <w:rPr>
-      <w:rFonts w:cs="Arial Unicode MS"/>
-      <w:b w:val="0"/>
-      <w:color w:val="auto"/>
-      <w:w w:val="100"/>
-      <w:szCs w:val="24"/>
-      <w:lang w:val="es" w:eastAsia="es-AR"/>
-    </w:rPr>
-  </w:style>
-  <w:style w:type="paragraph" w:styleId="Piedepgina">
-    <w:name w:val="footer"/>
-    <w:basedOn w:val="Normal"/>
-    <w:link w:val="PiedepginaCar"/>
-    <w:uiPriority w:val="99"/>
-    <w:unhideWhenUsed/>
-    <w:rsid w:val="00BB0638"/>
-    <w:pPr>
-      <w:tabs>
-        <w:tab w:val="center" w:pos="4419"/>
-        <w:tab w:val="right" w:pos="8838"/>
-      </w:tabs>
-    </w:pPr>
-  </w:style>
-  <w:style w:type="character" w:customStyle="1" w:styleId="PiedepginaCar">
-    <w:name w:val="Pie de página Car"/>
-    <w:basedOn w:val="Fuentedeprrafopredeter"/>
-    <w:link w:val="Piedepgina"/>
-    <w:uiPriority w:val="99"/>
-    <w:rsid w:val="00BB0638"/>
-    <w:rPr>
-      <w:rFonts w:cs="Arial Unicode MS"/>
-      <w:b w:val="0"/>
-      <w:color w:val="auto"/>
-      <w:w w:val="100"/>
-      <w:szCs w:val="24"/>
-      <w:lang w:val="es" w:eastAsia="es-AR"/>
-    </w:rPr>
-  </w:style>
-  <w:style w:type="paragraph" w:styleId="TtulodeTDC">
-    <w:name w:val="TOC Heading"/>
-    <w:basedOn w:val="Ttulo1"/>
-    <w:next w:val="Normal"/>
-    <w:uiPriority w:val="39"/>
-    <w:semiHidden/>
-    <w:unhideWhenUsed/>
-    <w:qFormat/>
-    <w:rsid w:val="002E21DF"/>
-    <w:pPr>
-      <w:outlineLvl w:val="9"/>
-    </w:pPr>
-    <w:rPr>
-      <w:rFonts w:asciiTheme="majorHAnsi" w:hAnsiTheme="majorHAnsi"/>
-      <w:b w:val="0"/>
-      <w:color w:val="365F91" w:themeColor="accent1" w:themeShade="BF"/>
-      <w:w w:val="100"/>
-      <w:sz w:val="28"/>
-      <w:lang w:eastAsia="es-AR"/>
-    </w:rPr>
-  </w:style>
-  <w:style w:type="character" w:customStyle="1" w:styleId="Ttulo3Car">
-    <w:name w:val="Título 3 Car"/>
-    <w:basedOn w:val="Fuentedeprrafopredeter"/>
-    <w:link w:val="Ttulo3"/>
-    <w:uiPriority w:val="9"/>
-    <w:rsid w:val="00FA104D"/>
-    <w:rPr>
-      <w:rFonts w:eastAsiaTheme="majorEastAsia" w:cstheme="majorBidi"/>
-      <w:bCs/>
-      <w:color w:val="auto"/>
-      <w:w w:val="100"/>
-      <w:szCs w:val="24"/>
-      <w:lang w:val="es" w:eastAsia="es-AR"/>
-    </w:rPr>
-  </w:style>
-  <w:style w:type="paragraph" w:styleId="TDC1">
-    <w:name w:val="toc 1"/>
-    <w:basedOn w:val="Normal"/>
-    <w:next w:val="Normal"/>
-    <w:autoRedefine/>
-    <w:uiPriority w:val="39"/>
-    <w:unhideWhenUsed/>
-    <w:rsid w:val="009F69A5"/>
-    <w:pPr>
-      <w:spacing w:after="100"/>
-    </w:pPr>
-  </w:style>
-  <w:style w:type="paragraph" w:styleId="TDC2">
-    <w:name w:val="toc 2"/>
-    <w:basedOn w:val="Normal"/>
-    <w:next w:val="Normal"/>
-    <w:autoRedefine/>
-    <w:uiPriority w:val="39"/>
-    <w:unhideWhenUsed/>
-    <w:rsid w:val="009F69A5"/>
-    <w:pPr>
-      <w:spacing w:after="100"/>
-      <w:ind w:left="200"/>
-    </w:pPr>
-  </w:style>
-  <w:style w:type="paragraph" w:styleId="TDC3">
-    <w:name w:val="toc 3"/>
-    <w:basedOn w:val="Normal"/>
-    <w:next w:val="Normal"/>
-    <w:autoRedefine/>
-    <w:uiPriority w:val="39"/>
-    <w:unhideWhenUsed/>
-    <w:rsid w:val="009F69A5"/>
-    <w:pPr>
-      <w:spacing w:after="100"/>
-      <w:ind w:left="400"/>
-    </w:pPr>
-  </w:style>
-  <w:style w:type="character" w:styleId="Hipervnculo">
-    <w:name w:val="Hyperlink"/>
-    <w:basedOn w:val="Fuentedeprrafopredeter"/>
-    <w:uiPriority w:val="99"/>
-    <w:unhideWhenUsed/>
-    <w:rsid w:val="009F69A5"/>
-    <w:rPr>
-      <w:color w:val="0000FF" w:themeColor="hyperlink"/>
-      <w:u w:val="single"/>
-    </w:rPr>
-  </w:style>
-  <w:style w:type="table" w:styleId="Tablaconcuadrcula">
-    <w:name w:val="Table Grid"/>
-    <w:basedOn w:val="Tablanormal"/>
-    <w:uiPriority w:val="59"/>
-    <w:rsid w:val="00F3047A"/>
-    <w:pPr>
-      <w:spacing w:after="0" w:line="240" w:lineRule="auto"/>
-    </w:pPr>
-    <w:tblPr>
-      <w:tblInd w:w="0" w:type="dxa"/>
-      <w:tblBorders>
-        <w:top w:val="single" w:sz="4" w:space="0" w:color="auto"/>
-        <w:left w:val="single" w:sz="4" w:space="0" w:color="auto"/>
-        <w:bottom w:val="single" w:sz="4" w:space="0" w:color="auto"/>
-        <w:right w:val="single" w:sz="4" w:space="0" w:color="auto"/>
-        <w:insideH w:val="single" w:sz="4" w:space="0" w:color="auto"/>
-        <w:insideV w:val="single" w:sz="4" w:space="0" w:color="auto"/>
-      </w:tblBorders>
-      <w:tblCellMar>
-        <w:top w:w="0" w:type="dxa"/>
-        <w:left w:w="108" w:type="dxa"/>
-        <w:bottom w:w="0" w:type="dxa"/>
-        <w:right w:w="108" w:type="dxa"/>
-      </w:tblCellMar>
     </w:tblPr>
   </w:style>
   <w:style w:type="paragraph" w:styleId="Prrafodelista">
@@ -4880,7 +4448,7 @@
 </file>
 
 <file path=word/glossary/document.xml><?xml version="1.0" encoding="utf-8"?>
-<w:glossaryDocument xmlns:wpc="http://schemas.microsoft.com/office/word/2010/wordprocessingCanvas" xmlns:mc="http://schemas.openxmlformats.org/markup-compatibility/2006" xmlns:o="urn:schemas-microsoft-com:office:office" xmlns:r="http://schemas.openxmlformats.org/officeDocument/2006/relationships" xmlns:m="http://schemas.openxmlformats.org/officeDocument/2006/math" xmlns:v="urn:schemas-microsoft-com:vml" xmlns:wp14="http://schemas.microsoft.com/office/word/2010/wordprocessingDrawing" xmlns:wp="http://schemas.openxmlformats.org/drawingml/2006/wordprocessingDrawing" xmlns:w10="urn:schemas-microsoft-com:office:word" xmlns:w="http://schemas.openxmlformats.org/wordprocessingml/2006/main" xmlns:w14="http://schemas.microsoft.com/office/word/2010/wordml" xmlns:wpg="http://schemas.microsoft.com/office/word/2010/wordprocessingGroup" xmlns:wpi="http://schemas.microsoft.com/office/word/2010/wordprocessingInk" xmlns:wne="http://schemas.microsoft.com/office/word/2006/wordml" xmlns:wps="http://schemas.microsoft.com/office/word/2010/wordprocessingShape" mc:Ignorable="w14 wp14">
+<w:glossaryDocument xmlns:wpc="http://schemas.microsoft.com/office/word/2010/wordprocessingCanvas" xmlns:cx="http://schemas.microsoft.com/office/drawing/2014/chartex" xmlns:cx1="http://schemas.microsoft.com/office/drawing/2015/9/8/chartex" xmlns:cx2="http://schemas.microsoft.com/office/drawing/2015/10/21/chartex" xmlns:cx3="http://schemas.microsoft.com/office/drawing/2016/5/9/chartex" xmlns:cx4="http://schemas.microsoft.com/office/drawing/2016/5/10/chartex" xmlns:cx5="http://schemas.microsoft.com/office/drawing/2016/5/11/chartex" xmlns:cx6="http://schemas.microsoft.com/office/drawing/2016/5/12/chartex" xmlns:cx7="http://schemas.microsoft.com/office/drawing/2016/5/13/chartex" xmlns:cx8="http://schemas.microsoft.com/office/drawing/2016/5/14/chartex" xmlns:mc="http://schemas.openxmlformats.org/markup-compatibility/2006" xmlns:o="urn:schemas-microsoft-com:office:office" xmlns:r="http://schemas.openxmlformats.org/officeDocument/2006/relationships" xmlns:m="http://schemas.openxmlformats.org/officeDocument/2006/math" xmlns:v="urn:schemas-microsoft-com:vml" xmlns:wp14="http://schemas.microsoft.com/office/word/2010/wordprocessingDrawing" xmlns:wp="http://schemas.openxmlformats.org/drawingml/2006/wordprocessingDrawing" xmlns:w10="urn:schemas-microsoft-com:office:word" xmlns:w="http://schemas.openxmlformats.org/wordprocessingml/2006/main" xmlns:w14="http://schemas.microsoft.com/office/word/2010/wordml" xmlns:w15="http://schemas.microsoft.com/office/word/2012/wordml" xmlns:w16se="http://schemas.microsoft.com/office/word/2015/wordml/symex" xmlns:wpg="http://schemas.microsoft.com/office/word/2010/wordprocessingGroup" xmlns:wpi="http://schemas.microsoft.com/office/word/2010/wordprocessingInk" xmlns:wne="http://schemas.microsoft.com/office/word/2006/wordml" xmlns:wps="http://schemas.microsoft.com/office/word/2010/wordprocessingShape" mc:Ignorable="w14 w15 w16se wp14">
   <w:docParts>
     <w:docPart>
       <w:docPartPr>
@@ -4935,7 +4503,7 @@
           <w:r>
             <w:rPr>
               <w:rFonts w:asciiTheme="majorHAnsi" w:eastAsiaTheme="majorEastAsia" w:hAnsiTheme="majorHAnsi" w:cstheme="majorBidi"/>
-              <w:color w:val="4F81BD" w:themeColor="accent1"/>
+              <w:color w:val="4472C4" w:themeColor="accent1"/>
               <w:sz w:val="80"/>
               <w:szCs w:val="80"/>
               <w:lang w:val="es-ES"/>
@@ -4980,7 +4548,7 @@
 </file>
 
 <file path=word/glossary/fontTable.xml><?xml version="1.0" encoding="utf-8"?>
-<w:fonts xmlns:mc="http://schemas.openxmlformats.org/markup-compatibility/2006" xmlns:r="http://schemas.openxmlformats.org/officeDocument/2006/relationships" xmlns:w="http://schemas.openxmlformats.org/wordprocessingml/2006/main" xmlns:w14="http://schemas.microsoft.com/office/word/2010/wordml" mc:Ignorable="w14">
+<w:fonts xmlns:mc="http://schemas.openxmlformats.org/markup-compatibility/2006" xmlns:r="http://schemas.openxmlformats.org/officeDocument/2006/relationships" xmlns:w="http://schemas.openxmlformats.org/wordprocessingml/2006/main" xmlns:w14="http://schemas.microsoft.com/office/word/2010/wordml" xmlns:w15="http://schemas.microsoft.com/office/word/2012/wordml" xmlns:w16se="http://schemas.microsoft.com/office/word/2015/wordml/symex" mc:Ignorable="w14 w15 w16se">
   <w:font w:name="Symbol">
     <w:panose1 w:val="05050102010706020507"/>
     <w:charset w:val="02"/>
@@ -5037,12 +4605,28 @@
     <w:pitch w:val="variable"/>
     <w:sig w:usb0="E1002EFF" w:usb1="C000605B" w:usb2="00000029" w:usb3="00000000" w:csb0="000101FF" w:csb1="00000000"/>
   </w:font>
+  <w:font w:name="MS Gothic">
+    <w:altName w:val="ＭＳ ゴシック"/>
+    <w:panose1 w:val="020B0609070205080204"/>
+    <w:charset w:val="80"/>
+    <w:family w:val="modern"/>
+    <w:pitch w:val="fixed"/>
+    <w:sig w:usb0="E00002FF" w:usb1="6AC7FDFB" w:usb2="08000012" w:usb3="00000000" w:csb0="0002009F" w:csb1="00000000"/>
+  </w:font>
   <w:font w:name="Calibri">
     <w:panose1 w:val="020F0502020204030204"/>
     <w:charset w:val="00"/>
     <w:family w:val="swiss"/>
     <w:pitch w:val="variable"/>
     <w:sig w:usb0="E0002AFF" w:usb1="C000247B" w:usb2="00000009" w:usb3="00000000" w:csb0="000001FF" w:csb1="00000000"/>
+  </w:font>
+  <w:font w:name="MS Mincho">
+    <w:altName w:val="ＭＳ 明朝"/>
+    <w:panose1 w:val="02020609040205080304"/>
+    <w:charset w:val="80"/>
+    <w:family w:val="modern"/>
+    <w:pitch w:val="fixed"/>
+    <w:sig w:usb0="E00002FF" w:usb1="6AC7FDFB" w:usb2="08000012" w:usb3="00000000" w:csb0="0002009F" w:csb1="00000000"/>
   </w:font>
   <w:font w:name="Cambria">
     <w:panose1 w:val="02040503050406030204"/>
@@ -5051,11 +4635,34 @@
     <w:pitch w:val="variable"/>
     <w:sig w:usb0="E00006FF" w:usb1="400004FF" w:usb2="00000000" w:usb3="00000000" w:csb0="0000019F" w:csb1="00000000"/>
   </w:font>
+  <w:font w:name="Yu Mincho">
+    <w:altName w:val="游明朝"/>
+    <w:panose1 w:val="02020400000000000000"/>
+    <w:charset w:val="80"/>
+    <w:family w:val="roman"/>
+    <w:pitch w:val="variable"/>
+    <w:sig w:usb0="800002E7" w:usb1="2AC7FCFF" w:usb2="00000012" w:usb3="00000000" w:csb0="0002009F" w:csb1="00000000"/>
+  </w:font>
+  <w:font w:name="Calibri Light">
+    <w:panose1 w:val="020F0302020204030204"/>
+    <w:charset w:val="00"/>
+    <w:family w:val="swiss"/>
+    <w:pitch w:val="variable"/>
+    <w:sig w:usb0="E0002AFF" w:usb1="C000247B" w:usb2="00000009" w:usb3="00000000" w:csb0="000001FF" w:csb1="00000000"/>
+  </w:font>
+  <w:font w:name="Yu Gothic Light">
+    <w:altName w:val="游ゴシック Light"/>
+    <w:panose1 w:val="020B0300000000000000"/>
+    <w:charset w:val="80"/>
+    <w:family w:val="swiss"/>
+    <w:pitch w:val="variable"/>
+    <w:sig w:usb0="E00002FF" w:usb1="2AC7FDFF" w:usb2="00000016" w:usb3="00000000" w:csb0="0002009F" w:csb1="00000000"/>
+  </w:font>
 </w:fonts>
 </file>
 
 <file path=word/glossary/settings.xml><?xml version="1.0" encoding="utf-8"?>
-<w:settings xmlns:mc="http://schemas.openxmlformats.org/markup-compatibility/2006" xmlns:o="urn:schemas-microsoft-com:office:office" xmlns:r="http://schemas.openxmlformats.org/officeDocument/2006/relationships" xmlns:m="http://schemas.openxmlformats.org/officeDocument/2006/math" xmlns:v="urn:schemas-microsoft-com:vml" xmlns:w10="urn:schemas-microsoft-com:office:word" xmlns:w="http://schemas.openxmlformats.org/wordprocessingml/2006/main" xmlns:w14="http://schemas.microsoft.com/office/word/2010/wordml" xmlns:sl="http://schemas.openxmlformats.org/schemaLibrary/2006/main" mc:Ignorable="w14">
+<w:settings xmlns:mc="http://schemas.openxmlformats.org/markup-compatibility/2006" xmlns:o="urn:schemas-microsoft-com:office:office" xmlns:r="http://schemas.openxmlformats.org/officeDocument/2006/relationships" xmlns:m="http://schemas.openxmlformats.org/officeDocument/2006/math" xmlns:v="urn:schemas-microsoft-com:vml" xmlns:w10="urn:schemas-microsoft-com:office:word" xmlns:w="http://schemas.openxmlformats.org/wordprocessingml/2006/main" xmlns:w14="http://schemas.microsoft.com/office/word/2010/wordml" xmlns:w15="http://schemas.microsoft.com/office/word/2012/wordml" xmlns:w16se="http://schemas.microsoft.com/office/word/2015/wordml/symex" xmlns:sl="http://schemas.openxmlformats.org/schemaLibrary/2006/main" mc:Ignorable="w14 w15 w16se">
   <w:view w:val="normal"/>
   <w:revisionView w:comments="0" w:insDel="0" w:formatting="0" w:inkAnnotations="0"/>
   <w:defaultTabStop w:val="708"/>
@@ -5075,6 +4682,7 @@
     <w:rsid w:val="00270E66"/>
     <w:rsid w:val="003C0198"/>
     <w:rsid w:val="0071113B"/>
+    <w:rsid w:val="009C5E11"/>
     <w:rsid w:val="00F56BB9"/>
   </w:rsids>
   <m:mathPr>
@@ -5090,7 +4698,7 @@
     <m:intLim m:val="subSup"/>
     <m:naryLim m:val="undOvr"/>
   </m:mathPr>
-  <w:themeFontLang w:val="es-AR"/>
+  <w:themeFontLang w:val="es-AR" w:eastAsia="ja-JP"/>
   <w:clrSchemeMapping w:bg1="light1" w:t1="dark1" w:bg2="light2" w:t2="dark2" w:accent1="accent1" w:accent2="accent2" w:accent3="accent3" w:accent4="accent4" w:accent5="accent5" w:accent6="accent6" w:hyperlink="hyperlink" w:followedHyperlink="followedHyperlink"/>
   <w:decimalSymbol w:val=","/>
   <w:listSeparator w:val=";"/>
@@ -5098,7 +4706,7 @@
 </file>
 
 <file path=word/glossary/styles.xml><?xml version="1.0" encoding="utf-8"?>
-<w:styles xmlns:mc="http://schemas.openxmlformats.org/markup-compatibility/2006" xmlns:r="http://schemas.openxmlformats.org/officeDocument/2006/relationships" xmlns:w="http://schemas.openxmlformats.org/wordprocessingml/2006/main" xmlns:w14="http://schemas.microsoft.com/office/word/2010/wordml" mc:Ignorable="w14">
+<w:styles xmlns:mc="http://schemas.openxmlformats.org/markup-compatibility/2006" xmlns:r="http://schemas.openxmlformats.org/officeDocument/2006/relationships" xmlns:w="http://schemas.openxmlformats.org/wordprocessingml/2006/main" xmlns:w14="http://schemas.microsoft.com/office/word/2010/wordml" xmlns:w15="http://schemas.microsoft.com/office/word/2012/wordml" xmlns:w16se="http://schemas.microsoft.com/office/word/2015/wordml/symex" mc:Ignorable="w14 w15 w16se">
   <w:docDefaults>
     <w:rPrDefault>
       <w:rPr>
@@ -5114,358 +4722,381 @@
       </w:pPr>
     </w:pPrDefault>
   </w:docDefaults>
-  <w:latentStyles w:defLockedState="0" w:defUIPriority="99" w:defSemiHidden="1" w:defUnhideWhenUsed="1" w:defQFormat="0" w:count="267">
-    <w:lsdException w:name="Normal" w:semiHidden="0" w:uiPriority="0" w:unhideWhenUsed="0" w:qFormat="1"/>
-    <w:lsdException w:name="heading 1" w:semiHidden="0" w:uiPriority="9" w:unhideWhenUsed="0" w:qFormat="1"/>
-    <w:lsdException w:name="heading 2" w:uiPriority="9" w:qFormat="1"/>
-    <w:lsdException w:name="heading 3" w:uiPriority="9" w:qFormat="1"/>
-    <w:lsdException w:name="heading 4" w:uiPriority="9" w:qFormat="1"/>
-    <w:lsdException w:name="heading 5" w:uiPriority="9" w:qFormat="1"/>
-    <w:lsdException w:name="heading 6" w:uiPriority="9" w:qFormat="1"/>
-    <w:lsdException w:name="heading 7" w:uiPriority="9" w:qFormat="1"/>
-    <w:lsdException w:name="heading 8" w:uiPriority="9" w:qFormat="1"/>
-    <w:lsdException w:name="heading 9" w:uiPriority="9" w:qFormat="1"/>
-    <w:lsdException w:name="toc 1" w:uiPriority="39"/>
-    <w:lsdException w:name="toc 2" w:uiPriority="39"/>
-    <w:lsdException w:name="toc 3" w:uiPriority="39"/>
-    <w:lsdException w:name="toc 4" w:uiPriority="39"/>
-    <w:lsdException w:name="toc 5" w:uiPriority="39"/>
-    <w:lsdException w:name="toc 6" w:uiPriority="39"/>
-    <w:lsdException w:name="toc 7" w:uiPriority="39"/>
-    <w:lsdException w:name="toc 8" w:uiPriority="39"/>
-    <w:lsdException w:name="toc 9" w:uiPriority="39"/>
-    <w:lsdException w:name="caption" w:uiPriority="35" w:qFormat="1"/>
-    <w:lsdException w:name="Title" w:semiHidden="0" w:uiPriority="10" w:unhideWhenUsed="0" w:qFormat="1"/>
-    <w:lsdException w:name="Default Paragraph Font" w:uiPriority="1"/>
-    <w:lsdException w:name="Subtitle" w:semiHidden="0" w:uiPriority="11" w:unhideWhenUsed="0" w:qFormat="1"/>
-    <w:lsdException w:name="Strong" w:semiHidden="0" w:uiPriority="22" w:unhideWhenUsed="0" w:qFormat="1"/>
-    <w:lsdException w:name="Emphasis" w:semiHidden="0" w:uiPriority="20" w:unhideWhenUsed="0" w:qFormat="1"/>
-    <w:lsdException w:name="Table Grid" w:semiHidden="0" w:uiPriority="59" w:unhideWhenUsed="0"/>
-    <w:lsdException w:name="Placeholder Text" w:unhideWhenUsed="0"/>
-    <w:lsdException w:name="No Spacing" w:semiHidden="0" w:uiPriority="1" w:unhideWhenUsed="0" w:qFormat="1"/>
-    <w:lsdException w:name="Light Shading" w:semiHidden="0" w:uiPriority="60" w:unhideWhenUsed="0"/>
-    <w:lsdException w:name="Light List" w:semiHidden="0" w:uiPriority="61" w:unhideWhenUsed="0"/>
-    <w:lsdException w:name="Light Grid" w:semiHidden="0" w:uiPriority="62" w:unhideWhenUsed="0"/>
-    <w:lsdException w:name="Medium Shading 1" w:semiHidden="0" w:uiPriority="63" w:unhideWhenUsed="0"/>
-    <w:lsdException w:name="Medium Shading 2" w:semiHidden="0" w:uiPriority="64" w:unhideWhenUsed="0"/>
-    <w:lsdException w:name="Medium List 1" w:semiHidden="0" w:uiPriority="65" w:unhideWhenUsed="0"/>
-    <w:lsdException w:name="Medium List 2" w:semiHidden="0" w:uiPriority="66" w:unhideWhenUsed="0"/>
-    <w:lsdException w:name="Medium Grid 1" w:semiHidden="0" w:uiPriority="67" w:unhideWhenUsed="0"/>
-    <w:lsdException w:name="Medium Grid 2" w:semiHidden="0" w:uiPriority="68" w:unhideWhenUsed="0"/>
-    <w:lsdException w:name="Medium Grid 3" w:semiHidden="0" w:uiPriority="69" w:unhideWhenUsed="0"/>
-    <w:lsdException w:name="Dark List" w:semiHidden="0" w:uiPriority="70" w:unhideWhenUsed="0"/>
-    <w:lsdException w:name="Colorful Shading" w:semiHidden="0" w:uiPriority="71" w:unhideWhenUsed="0"/>
-    <w:lsdException w:name="Colorful List" w:semiHidden="0" w:uiPriority="72" w:unhideWhenUsed="0"/>
-    <w:lsdException w:name="Colorful Grid" w:semiHidden="0" w:uiPriority="73" w:unhideWhenUsed="0"/>
-    <w:lsdException w:name="Light Shading Accent 1" w:semiHidden="0" w:uiPriority="60" w:unhideWhenUsed="0"/>
-    <w:lsdException w:name="Light List Accent 1" w:semiHidden="0" w:uiPriority="61" w:unhideWhenUsed="0"/>
-    <w:lsdException w:name="Light Grid Accent 1" w:semiHidden="0" w:uiPriority="62" w:unhideWhenUsed="0"/>
-    <w:lsdException w:name="Medium Shading 1 Accent 1" w:semiHidden="0" w:uiPriority="63" w:unhideWhenUsed="0"/>
-    <w:lsdException w:name="Medium Shading 2 Accent 1" w:semiHidden="0" w:uiPriority="64" w:unhideWhenUsed="0"/>
-    <w:lsdException w:name="Medium List 1 Accent 1" w:semiHidden="0" w:uiPriority="65" w:unhideWhenUsed="0"/>
-    <w:lsdException w:name="Revision" w:unhideWhenUsed="0"/>
-    <w:lsdException w:name="List Paragraph" w:semiHidden="0" w:uiPriority="34" w:unhideWhenUsed="0" w:qFormat="1"/>
-    <w:lsdException w:name="Quote" w:semiHidden="0" w:uiPriority="29" w:unhideWhenUsed="0" w:qFormat="1"/>
-    <w:lsdException w:name="Intense Quote" w:semiHidden="0" w:uiPriority="30" w:unhideWhenUsed="0" w:qFormat="1"/>
-    <w:lsdException w:name="Medium List 2 Accent 1" w:semiHidden="0" w:uiPriority="66" w:unhideWhenUsed="0"/>
-    <w:lsdException w:name="Medium Grid 1 Accent 1" w:semiHidden="0" w:uiPriority="67" w:unhideWhenUsed="0"/>
-    <w:lsdException w:name="Medium Grid 2 Accent 1" w:semiHidden="0" w:uiPriority="68" w:unhideWhenUsed="0"/>
-    <w:lsdException w:name="Medium Grid 3 Accent 1" w:semiHidden="0" w:uiPriority="69" w:unhideWhenUsed="0"/>
-    <w:lsdException w:name="Dark List Accent 1" w:semiHidden="0" w:uiPriority="70" w:unhideWhenUsed="0"/>
-    <w:lsdException w:name="Colorful Shading Accent 1" w:semiHidden="0" w:uiPriority="71" w:unhideWhenUsed="0"/>
-    <w:lsdException w:name="Colorful List Accent 1" w:semiHidden="0" w:uiPriority="72" w:unhideWhenUsed="0"/>
-    <w:lsdException w:name="Colorful Grid Accent 1" w:semiHidden="0" w:uiPriority="73" w:unhideWhenUsed="0"/>
-    <w:lsdException w:name="Light Shading Accent 2" w:semiHidden="0" w:uiPriority="60" w:unhideWhenUsed="0"/>
-    <w:lsdException w:name="Light List Accent 2" w:semiHidden="0" w:uiPriority="61" w:unhideWhenUsed="0"/>
-    <w:lsdException w:name="Light Grid Accent 2" w:semiHidden="0" w:uiPriority="62" w:unhideWhenUsed="0"/>
-    <w:lsdException w:name="Medium Shading 1 Accent 2" w:semiHidden="0" w:uiPriority="63" w:unhideWhenUsed="0"/>
-    <w:lsdException w:name="Medium Shading 2 Accent 2" w:semiHidden="0" w:uiPriority="64" w:unhideWhenUsed="0"/>
-    <w:lsdException w:name="Medium List 1 Accent 2" w:semiHidden="0" w:uiPriority="65" w:unhideWhenUsed="0"/>
-    <w:lsdException w:name="Medium List 2 Accent 2" w:semiHidden="0" w:uiPriority="66" w:unhideWhenUsed="0"/>
-    <w:lsdException w:name="Medium Grid 1 Accent 2" w:semiHidden="0" w:uiPriority="67" w:unhideWhenUsed="0"/>
-    <w:lsdException w:name="Medium Grid 2 Accent 2" w:semiHidden="0" w:uiPriority="68" w:unhideWhenUsed="0"/>
-    <w:lsdException w:name="Medium Grid 3 Accent 2" w:semiHidden="0" w:uiPriority="69" w:unhideWhenUsed="0"/>
-    <w:lsdException w:name="Dark List Accent 2" w:semiHidden="0" w:uiPriority="70" w:unhideWhenUsed="0"/>
-    <w:lsdException w:name="Colorful Shading Accent 2" w:semiHidden="0" w:uiPriority="71" w:unhideWhenUsed="0"/>
-    <w:lsdException w:name="Colorful List Accent 2" w:semiHidden="0" w:uiPriority="72" w:unhideWhenUsed="0"/>
-    <w:lsdException w:name="Colorful Grid Accent 2" w:semiHidden="0" w:uiPriority="73" w:unhideWhenUsed="0"/>
-    <w:lsdException w:name="Light Shading Accent 3" w:semiHidden="0" w:uiPriority="60" w:unhideWhenUsed="0"/>
-    <w:lsdException w:name="Light List Accent 3" w:semiHidden="0" w:uiPriority="61" w:unhideWhenUsed="0"/>
-    <w:lsdException w:name="Light Grid Accent 3" w:semiHidden="0" w:uiPriority="62" w:unhideWhenUsed="0"/>
-    <w:lsdException w:name="Medium Shading 1 Accent 3" w:semiHidden="0" w:uiPriority="63" w:unhideWhenUsed="0"/>
-    <w:lsdException w:name="Medium Shading 2 Accent 3" w:semiHidden="0" w:uiPriority="64" w:unhideWhenUsed="0"/>
-    <w:lsdException w:name="Medium List 1 Accent 3" w:semiHidden="0" w:uiPriority="65" w:unhideWhenUsed="0"/>
-    <w:lsdException w:name="Medium List 2 Accent 3" w:semiHidden="0" w:uiPriority="66" w:unhideWhenUsed="0"/>
-    <w:lsdException w:name="Medium Grid 1 Accent 3" w:semiHidden="0" w:uiPriority="67" w:unhideWhenUsed="0"/>
-    <w:lsdException w:name="Medium Grid 2 Accent 3" w:semiHidden="0" w:uiPriority="68" w:unhideWhenUsed="0"/>
-    <w:lsdException w:name="Medium Grid 3 Accent 3" w:semiHidden="0" w:uiPriority="69" w:unhideWhenUsed="0"/>
-    <w:lsdException w:name="Dark List Accent 3" w:semiHidden="0" w:uiPriority="70" w:unhideWhenUsed="0"/>
-    <w:lsdException w:name="Colorful Shading Accent 3" w:semiHidden="0" w:uiPriority="71" w:unhideWhenUsed="0"/>
-    <w:lsdException w:name="Colorful List Accent 3" w:semiHidden="0" w:uiPriority="72" w:unhideWhenUsed="0"/>
-    <w:lsdException w:name="Colorful Grid Accent 3" w:semiHidden="0" w:uiPriority="73" w:unhideWhenUsed="0"/>
-    <w:lsdException w:name="Light Shading Accent 4" w:semiHidden="0" w:uiPriority="60" w:unhideWhenUsed="0"/>
-    <w:lsdException w:name="Light List Accent 4" w:semiHidden="0" w:uiPriority="61" w:unhideWhenUsed="0"/>
-    <w:lsdException w:name="Light Grid Accent 4" w:semiHidden="0" w:uiPriority="62" w:unhideWhenUsed="0"/>
-    <w:lsdException w:name="Medium Shading 1 Accent 4" w:semiHidden="0" w:uiPriority="63" w:unhideWhenUsed="0"/>
-    <w:lsdException w:name="Medium Shading 2 Accent 4" w:semiHidden="0" w:uiPriority="64" w:unhideWhenUsed="0"/>
-    <w:lsdException w:name="Medium List 1 Accent 4" w:semiHidden="0" w:uiPriority="65" w:unhideWhenUsed="0"/>
-    <w:lsdException w:name="Medium List 2 Accent 4" w:semiHidden="0" w:uiPriority="66" w:unhideWhenUsed="0"/>
-    <w:lsdException w:name="Medium Grid 1 Accent 4" w:semiHidden="0" w:uiPriority="67" w:unhideWhenUsed="0"/>
-    <w:lsdException w:name="Medium Grid 2 Accent 4" w:semiHidden="0" w:uiPriority="68" w:unhideWhenUsed="0"/>
-    <w:lsdException w:name="Medium Grid 3 Accent 4" w:semiHidden="0" w:uiPriority="69" w:unhideWhenUsed="0"/>
-    <w:lsdException w:name="Dark List Accent 4" w:semiHidden="0" w:uiPriority="70" w:unhideWhenUsed="0"/>
-    <w:lsdException w:name="Colorful Shading Accent 4" w:semiHidden="0" w:uiPriority="71" w:unhideWhenUsed="0"/>
-    <w:lsdException w:name="Colorful List Accent 4" w:semiHidden="0" w:uiPriority="72" w:unhideWhenUsed="0"/>
-    <w:lsdException w:name="Colorful Grid Accent 4" w:semiHidden="0" w:uiPriority="73" w:unhideWhenUsed="0"/>
-    <w:lsdException w:name="Light Shading Accent 5" w:semiHidden="0" w:uiPriority="60" w:unhideWhenUsed="0"/>
-    <w:lsdException w:name="Light List Accent 5" w:semiHidden="0" w:uiPriority="61" w:unhideWhenUsed="0"/>
-    <w:lsdException w:name="Light Grid Accent 5" w:semiHidden="0" w:uiPriority="62" w:unhideWhenUsed="0"/>
-    <w:lsdException w:name="Medium Shading 1 Accent 5" w:semiHidden="0" w:uiPriority="63" w:unhideWhenUsed="0"/>
-    <w:lsdException w:name="Medium Shading 2 Accent 5" w:semiHidden="0" w:uiPriority="64" w:unhideWhenUsed="0"/>
-    <w:lsdException w:name="Medium List 1 Accent 5" w:semiHidden="0" w:uiPriority="65" w:unhideWhenUsed="0"/>
-    <w:lsdException w:name="Medium List 2 Accent 5" w:semiHidden="0" w:uiPriority="66" w:unhideWhenUsed="0"/>
-    <w:lsdException w:name="Medium Grid 1 Accent 5" w:semiHidden="0" w:uiPriority="67" w:unhideWhenUsed="0"/>
-    <w:lsdException w:name="Medium Grid 2 Accent 5" w:semiHidden="0" w:uiPriority="68" w:unhideWhenUsed="0"/>
-    <w:lsdException w:name="Medium Grid 3 Accent 5" w:semiHidden="0" w:uiPriority="69" w:unhideWhenUsed="0"/>
-    <w:lsdException w:name="Dark List Accent 5" w:semiHidden="0" w:uiPriority="70" w:unhideWhenUsed="0"/>
-    <w:lsdException w:name="Colorful Shading Accent 5" w:semiHidden="0" w:uiPriority="71" w:unhideWhenUsed="0"/>
-    <w:lsdException w:name="Colorful List Accent 5" w:semiHidden="0" w:uiPriority="72" w:unhideWhenUsed="0"/>
-    <w:lsdException w:name="Colorful Grid Accent 5" w:semiHidden="0" w:uiPriority="73" w:unhideWhenUsed="0"/>
-    <w:lsdException w:name="Light Shading Accent 6" w:semiHidden="0" w:uiPriority="60" w:unhideWhenUsed="0"/>
-    <w:lsdException w:name="Light List Accent 6" w:semiHidden="0" w:uiPriority="61" w:unhideWhenUsed="0"/>
-    <w:lsdException w:name="Light Grid Accent 6" w:semiHidden="0" w:uiPriority="62" w:unhideWhenUsed="0"/>
-    <w:lsdException w:name="Medium Shading 1 Accent 6" w:semiHidden="0" w:uiPriority="63" w:unhideWhenUsed="0"/>
-    <w:lsdException w:name="Medium Shading 2 Accent 6" w:semiHidden="0" w:uiPriority="64" w:unhideWhenUsed="0"/>
-    <w:lsdException w:name="Medium List 1 Accent 6" w:semiHidden="0" w:uiPriority="65" w:unhideWhenUsed="0"/>
-    <w:lsdException w:name="Medium List 2 Accent 6" w:semiHidden="0" w:uiPriority="66" w:unhideWhenUsed="0"/>
-    <w:lsdException w:name="Medium Grid 1 Accent 6" w:semiHidden="0" w:uiPriority="67" w:unhideWhenUsed="0"/>
-    <w:lsdException w:name="Medium Grid 2 Accent 6" w:semiHidden="0" w:uiPriority="68" w:unhideWhenUsed="0"/>
-    <w:lsdException w:name="Medium Grid 3 Accent 6" w:semiHidden="0" w:uiPriority="69" w:unhideWhenUsed="0"/>
-    <w:lsdException w:name="Dark List Accent 6" w:semiHidden="0" w:uiPriority="70" w:unhideWhenUsed="0"/>
-    <w:lsdException w:name="Colorful Shading Accent 6" w:semiHidden="0" w:uiPriority="71" w:unhideWhenUsed="0"/>
-    <w:lsdException w:name="Colorful List Accent 6" w:semiHidden="0" w:uiPriority="72" w:unhideWhenUsed="0"/>
-    <w:lsdException w:name="Colorful Grid Accent 6" w:semiHidden="0" w:uiPriority="73" w:unhideWhenUsed="0"/>
-    <w:lsdException w:name="Subtle Emphasis" w:semiHidden="0" w:uiPriority="19" w:unhideWhenUsed="0" w:qFormat="1"/>
-    <w:lsdException w:name="Intense Emphasis" w:semiHidden="0" w:uiPriority="21" w:unhideWhenUsed="0" w:qFormat="1"/>
-    <w:lsdException w:name="Subtle Reference" w:semiHidden="0" w:uiPriority="31" w:unhideWhenUsed="0" w:qFormat="1"/>
-    <w:lsdException w:name="Intense Reference" w:semiHidden="0" w:uiPriority="32" w:unhideWhenUsed="0" w:qFormat="1"/>
-    <w:lsdException w:name="Book Title" w:semiHidden="0" w:uiPriority="33" w:unhideWhenUsed="0" w:qFormat="1"/>
-    <w:lsdException w:name="Bibliography" w:uiPriority="37"/>
-    <w:lsdException w:name="TOC Heading" w:uiPriority="39" w:qFormat="1"/>
-  </w:latentStyles>
-  <w:style w:type="paragraph" w:default="1" w:styleId="Normal">
-    <w:name w:val="Normal"/>
-    <w:qFormat/>
-  </w:style>
-  <w:style w:type="character" w:default="1" w:styleId="Fuentedeprrafopredeter">
-    <w:name w:val="Default Paragraph Font"/>
-    <w:uiPriority w:val="1"/>
-    <w:semiHidden/>
-    <w:unhideWhenUsed/>
-  </w:style>
-  <w:style w:type="table" w:default="1" w:styleId="Tablanormal">
-    <w:name w:val="Normal Table"/>
-    <w:uiPriority w:val="99"/>
-    <w:semiHidden/>
-    <w:unhideWhenUsed/>
-    <w:tblPr>
-      <w:tblInd w:w="0" w:type="dxa"/>
-      <w:tblCellMar>
-        <w:top w:w="0" w:type="dxa"/>
-        <w:left w:w="108" w:type="dxa"/>
-        <w:bottom w:w="0" w:type="dxa"/>
-        <w:right w:w="108" w:type="dxa"/>
-      </w:tblCellMar>
-    </w:tblPr>
-  </w:style>
-  <w:style w:type="numbering" w:default="1" w:styleId="Sinlista">
-    <w:name w:val="No List"/>
-    <w:uiPriority w:val="99"/>
-    <w:semiHidden/>
-    <w:unhideWhenUsed/>
-  </w:style>
-  <w:style w:type="paragraph" w:customStyle="1" w:styleId="93709061063D44FA8F634128E1261ACF">
-    <w:name w:val="93709061063D44FA8F634128E1261ACF"/>
-    <w:rsid w:val="00F56BB9"/>
-  </w:style>
-  <w:style w:type="paragraph" w:customStyle="1" w:styleId="1A20C593B69E4E42A3621331EF5D6DDD">
-    <w:name w:val="1A20C593B69E4E42A3621331EF5D6DDD"/>
-    <w:rsid w:val="00F56BB9"/>
-  </w:style>
-  <w:style w:type="paragraph" w:customStyle="1" w:styleId="B392961B9C964DF3A8B9EBAB04DDA4E5">
-    <w:name w:val="B392961B9C964DF3A8B9EBAB04DDA4E5"/>
-    <w:rsid w:val="00F56BB9"/>
-  </w:style>
-  <w:style w:type="paragraph" w:customStyle="1" w:styleId="9FFC69E1394F4EFDB9F4A4C013F763ED">
-    <w:name w:val="9FFC69E1394F4EFDB9F4A4C013F763ED"/>
-    <w:rsid w:val="00F56BB9"/>
-  </w:style>
-  <w:style w:type="paragraph" w:customStyle="1" w:styleId="8DB400AF581A443FAAD1C39665478895">
-    <w:name w:val="8DB400AF581A443FAAD1C39665478895"/>
-    <w:rsid w:val="00F56BB9"/>
-  </w:style>
-  <w:style w:type="paragraph" w:customStyle="1" w:styleId="9E33629A6E3047999ADD1B70D4979578">
-    <w:name w:val="9E33629A6E3047999ADD1B70D4979578"/>
-    <w:rsid w:val="00F56BB9"/>
-  </w:style>
-</w:styles>
-</file>
-
-<file path=word/glossary/stylesWithEffects.xml><?xml version="1.0" encoding="utf-8"?>
-<w:styles xmlns:wpc="http://schemas.microsoft.com/office/word/2010/wordprocessingCanvas" xmlns:mc="http://schemas.openxmlformats.org/markup-compatibility/2006" xmlns:o="urn:schemas-microsoft-com:office:office" xmlns:r="http://schemas.openxmlformats.org/officeDocument/2006/relationships" xmlns:m="http://schemas.openxmlformats.org/officeDocument/2006/math" xmlns:v="urn:schemas-microsoft-com:vml" xmlns:wp14="http://schemas.microsoft.com/office/word/2010/wordprocessingDrawing" xmlns:wp="http://schemas.openxmlformats.org/drawingml/2006/wordprocessingDrawing" xmlns:w10="urn:schemas-microsoft-com:office:word" xmlns:w="http://schemas.openxmlformats.org/wordprocessingml/2006/main" xmlns:w14="http://schemas.microsoft.com/office/word/2010/wordml" xmlns:wpg="http://schemas.microsoft.com/office/word/2010/wordprocessingGroup" xmlns:wpi="http://schemas.microsoft.com/office/word/2010/wordprocessingInk" xmlns:wne="http://schemas.microsoft.com/office/word/2006/wordml" xmlns:wps="http://schemas.microsoft.com/office/word/2010/wordprocessingShape" mc:Ignorable="w14 wp14">
-  <w:docDefaults>
-    <w:rPrDefault>
-      <w:rPr>
-        <w:rFonts w:asciiTheme="minorHAnsi" w:eastAsiaTheme="minorEastAsia" w:hAnsiTheme="minorHAnsi" w:cstheme="minorBidi"/>
-        <w:sz w:val="22"/>
-        <w:szCs w:val="22"/>
-        <w:lang w:val="es-AR" w:eastAsia="es-AR" w:bidi="ar-SA"/>
-      </w:rPr>
-    </w:rPrDefault>
-    <w:pPrDefault>
-      <w:pPr>
-        <w:spacing w:after="200" w:line="276" w:lineRule="auto"/>
-      </w:pPr>
-    </w:pPrDefault>
-  </w:docDefaults>
-  <w:latentStyles w:defLockedState="0" w:defUIPriority="99" w:defSemiHidden="1" w:defUnhideWhenUsed="1" w:defQFormat="0" w:count="267">
-    <w:lsdException w:name="Normal" w:semiHidden="0" w:uiPriority="0" w:unhideWhenUsed="0" w:qFormat="1"/>
-    <w:lsdException w:name="heading 1" w:semiHidden="0" w:uiPriority="9" w:unhideWhenUsed="0" w:qFormat="1"/>
-    <w:lsdException w:name="heading 2" w:uiPriority="9" w:qFormat="1"/>
-    <w:lsdException w:name="heading 3" w:uiPriority="9" w:qFormat="1"/>
-    <w:lsdException w:name="heading 4" w:uiPriority="9" w:qFormat="1"/>
-    <w:lsdException w:name="heading 5" w:uiPriority="9" w:qFormat="1"/>
-    <w:lsdException w:name="heading 6" w:uiPriority="9" w:qFormat="1"/>
-    <w:lsdException w:name="heading 7" w:uiPriority="9" w:qFormat="1"/>
-    <w:lsdException w:name="heading 8" w:uiPriority="9" w:qFormat="1"/>
-    <w:lsdException w:name="heading 9" w:uiPriority="9" w:qFormat="1"/>
-    <w:lsdException w:name="toc 1" w:uiPriority="39"/>
-    <w:lsdException w:name="toc 2" w:uiPriority="39"/>
-    <w:lsdException w:name="toc 3" w:uiPriority="39"/>
-    <w:lsdException w:name="toc 4" w:uiPriority="39"/>
-    <w:lsdException w:name="toc 5" w:uiPriority="39"/>
-    <w:lsdException w:name="toc 6" w:uiPriority="39"/>
-    <w:lsdException w:name="toc 7" w:uiPriority="39"/>
-    <w:lsdException w:name="toc 8" w:uiPriority="39"/>
-    <w:lsdException w:name="toc 9" w:uiPriority="39"/>
-    <w:lsdException w:name="caption" w:uiPriority="35" w:qFormat="1"/>
-    <w:lsdException w:name="Title" w:semiHidden="0" w:uiPriority="10" w:unhideWhenUsed="0" w:qFormat="1"/>
-    <w:lsdException w:name="Default Paragraph Font" w:uiPriority="1"/>
-    <w:lsdException w:name="Subtitle" w:semiHidden="0" w:uiPriority="11" w:unhideWhenUsed="0" w:qFormat="1"/>
-    <w:lsdException w:name="Strong" w:semiHidden="0" w:uiPriority="22" w:unhideWhenUsed="0" w:qFormat="1"/>
-    <w:lsdException w:name="Emphasis" w:semiHidden="0" w:uiPriority="20" w:unhideWhenUsed="0" w:qFormat="1"/>
-    <w:lsdException w:name="Table Grid" w:semiHidden="0" w:uiPriority="59" w:unhideWhenUsed="0"/>
-    <w:lsdException w:name="Placeholder Text" w:unhideWhenUsed="0"/>
-    <w:lsdException w:name="No Spacing" w:semiHidden="0" w:uiPriority="1" w:unhideWhenUsed="0" w:qFormat="1"/>
-    <w:lsdException w:name="Light Shading" w:semiHidden="0" w:uiPriority="60" w:unhideWhenUsed="0"/>
-    <w:lsdException w:name="Light List" w:semiHidden="0" w:uiPriority="61" w:unhideWhenUsed="0"/>
-    <w:lsdException w:name="Light Grid" w:semiHidden="0" w:uiPriority="62" w:unhideWhenUsed="0"/>
-    <w:lsdException w:name="Medium Shading 1" w:semiHidden="0" w:uiPriority="63" w:unhideWhenUsed="0"/>
-    <w:lsdException w:name="Medium Shading 2" w:semiHidden="0" w:uiPriority="64" w:unhideWhenUsed="0"/>
-    <w:lsdException w:name="Medium List 1" w:semiHidden="0" w:uiPriority="65" w:unhideWhenUsed="0"/>
-    <w:lsdException w:name="Medium List 2" w:semiHidden="0" w:uiPriority="66" w:unhideWhenUsed="0"/>
-    <w:lsdException w:name="Medium Grid 1" w:semiHidden="0" w:uiPriority="67" w:unhideWhenUsed="0"/>
-    <w:lsdException w:name="Medium Grid 2" w:semiHidden="0" w:uiPriority="68" w:unhideWhenUsed="0"/>
-    <w:lsdException w:name="Medium Grid 3" w:semiHidden="0" w:uiPriority="69" w:unhideWhenUsed="0"/>
-    <w:lsdException w:name="Dark List" w:semiHidden="0" w:uiPriority="70" w:unhideWhenUsed="0"/>
-    <w:lsdException w:name="Colorful Shading" w:semiHidden="0" w:uiPriority="71" w:unhideWhenUsed="0"/>
-    <w:lsdException w:name="Colorful List" w:semiHidden="0" w:uiPriority="72" w:unhideWhenUsed="0"/>
-    <w:lsdException w:name="Colorful Grid" w:semiHidden="0" w:uiPriority="73" w:unhideWhenUsed="0"/>
-    <w:lsdException w:name="Light Shading Accent 1" w:semiHidden="0" w:uiPriority="60" w:unhideWhenUsed="0"/>
-    <w:lsdException w:name="Light List Accent 1" w:semiHidden="0" w:uiPriority="61" w:unhideWhenUsed="0"/>
-    <w:lsdException w:name="Light Grid Accent 1" w:semiHidden="0" w:uiPriority="62" w:unhideWhenUsed="0"/>
-    <w:lsdException w:name="Medium Shading 1 Accent 1" w:semiHidden="0" w:uiPriority="63" w:unhideWhenUsed="0"/>
-    <w:lsdException w:name="Medium Shading 2 Accent 1" w:semiHidden="0" w:uiPriority="64" w:unhideWhenUsed="0"/>
-    <w:lsdException w:name="Medium List 1 Accent 1" w:semiHidden="0" w:uiPriority="65" w:unhideWhenUsed="0"/>
-    <w:lsdException w:name="Revision" w:unhideWhenUsed="0"/>
-    <w:lsdException w:name="List Paragraph" w:semiHidden="0" w:uiPriority="34" w:unhideWhenUsed="0" w:qFormat="1"/>
-    <w:lsdException w:name="Quote" w:semiHidden="0" w:uiPriority="29" w:unhideWhenUsed="0" w:qFormat="1"/>
-    <w:lsdException w:name="Intense Quote" w:semiHidden="0" w:uiPriority="30" w:unhideWhenUsed="0" w:qFormat="1"/>
-    <w:lsdException w:name="Medium List 2 Accent 1" w:semiHidden="0" w:uiPriority="66" w:unhideWhenUsed="0"/>
-    <w:lsdException w:name="Medium Grid 1 Accent 1" w:semiHidden="0" w:uiPriority="67" w:unhideWhenUsed="0"/>
-    <w:lsdException w:name="Medium Grid 2 Accent 1" w:semiHidden="0" w:uiPriority="68" w:unhideWhenUsed="0"/>
-    <w:lsdException w:name="Medium Grid 3 Accent 1" w:semiHidden="0" w:uiPriority="69" w:unhideWhenUsed="0"/>
-    <w:lsdException w:name="Dark List Accent 1" w:semiHidden="0" w:uiPriority="70" w:unhideWhenUsed="0"/>
-    <w:lsdException w:name="Colorful Shading Accent 1" w:semiHidden="0" w:uiPriority="71" w:unhideWhenUsed="0"/>
-    <w:lsdException w:name="Colorful List Accent 1" w:semiHidden="0" w:uiPriority="72" w:unhideWhenUsed="0"/>
-    <w:lsdException w:name="Colorful Grid Accent 1" w:semiHidden="0" w:uiPriority="73" w:unhideWhenUsed="0"/>
-    <w:lsdException w:name="Light Shading Accent 2" w:semiHidden="0" w:uiPriority="60" w:unhideWhenUsed="0"/>
-    <w:lsdException w:name="Light List Accent 2" w:semiHidden="0" w:uiPriority="61" w:unhideWhenUsed="0"/>
-    <w:lsdException w:name="Light Grid Accent 2" w:semiHidden="0" w:uiPriority="62" w:unhideWhenUsed="0"/>
-    <w:lsdException w:name="Medium Shading 1 Accent 2" w:semiHidden="0" w:uiPriority="63" w:unhideWhenUsed="0"/>
-    <w:lsdException w:name="Medium Shading 2 Accent 2" w:semiHidden="0" w:uiPriority="64" w:unhideWhenUsed="0"/>
-    <w:lsdException w:name="Medium List 1 Accent 2" w:semiHidden="0" w:uiPriority="65" w:unhideWhenUsed="0"/>
-    <w:lsdException w:name="Medium List 2 Accent 2" w:semiHidden="0" w:uiPriority="66" w:unhideWhenUsed="0"/>
-    <w:lsdException w:name="Medium Grid 1 Accent 2" w:semiHidden="0" w:uiPriority="67" w:unhideWhenUsed="0"/>
-    <w:lsdException w:name="Medium Grid 2 Accent 2" w:semiHidden="0" w:uiPriority="68" w:unhideWhenUsed="0"/>
-    <w:lsdException w:name="Medium Grid 3 Accent 2" w:semiHidden="0" w:uiPriority="69" w:unhideWhenUsed="0"/>
-    <w:lsdException w:name="Dark List Accent 2" w:semiHidden="0" w:uiPriority="70" w:unhideWhenUsed="0"/>
-    <w:lsdException w:name="Colorful Shading Accent 2" w:semiHidden="0" w:uiPriority="71" w:unhideWhenUsed="0"/>
-    <w:lsdException w:name="Colorful List Accent 2" w:semiHidden="0" w:uiPriority="72" w:unhideWhenUsed="0"/>
-    <w:lsdException w:name="Colorful Grid Accent 2" w:semiHidden="0" w:uiPriority="73" w:unhideWhenUsed="0"/>
-    <w:lsdException w:name="Light Shading Accent 3" w:semiHidden="0" w:uiPriority="60" w:unhideWhenUsed="0"/>
-    <w:lsdException w:name="Light List Accent 3" w:semiHidden="0" w:uiPriority="61" w:unhideWhenUsed="0"/>
-    <w:lsdException w:name="Light Grid Accent 3" w:semiHidden="0" w:uiPriority="62" w:unhideWhenUsed="0"/>
-    <w:lsdException w:name="Medium Shading 1 Accent 3" w:semiHidden="0" w:uiPriority="63" w:unhideWhenUsed="0"/>
-    <w:lsdException w:name="Medium Shading 2 Accent 3" w:semiHidden="0" w:uiPriority="64" w:unhideWhenUsed="0"/>
-    <w:lsdException w:name="Medium List 1 Accent 3" w:semiHidden="0" w:uiPriority="65" w:unhideWhenUsed="0"/>
-    <w:lsdException w:name="Medium List 2 Accent 3" w:semiHidden="0" w:uiPriority="66" w:unhideWhenUsed="0"/>
-    <w:lsdException w:name="Medium Grid 1 Accent 3" w:semiHidden="0" w:uiPriority="67" w:unhideWhenUsed="0"/>
-    <w:lsdException w:name="Medium Grid 2 Accent 3" w:semiHidden="0" w:uiPriority="68" w:unhideWhenUsed="0"/>
-    <w:lsdException w:name="Medium Grid 3 Accent 3" w:semiHidden="0" w:uiPriority="69" w:unhideWhenUsed="0"/>
-    <w:lsdException w:name="Dark List Accent 3" w:semiHidden="0" w:uiPriority="70" w:unhideWhenUsed="0"/>
-    <w:lsdException w:name="Colorful Shading Accent 3" w:semiHidden="0" w:uiPriority="71" w:unhideWhenUsed="0"/>
-    <w:lsdException w:name="Colorful List Accent 3" w:semiHidden="0" w:uiPriority="72" w:unhideWhenUsed="0"/>
-    <w:lsdException w:name="Colorful Grid Accent 3" w:semiHidden="0" w:uiPriority="73" w:unhideWhenUsed="0"/>
-    <w:lsdException w:name="Light Shading Accent 4" w:semiHidden="0" w:uiPriority="60" w:unhideWhenUsed="0"/>
-    <w:lsdException w:name="Light List Accent 4" w:semiHidden="0" w:uiPriority="61" w:unhideWhenUsed="0"/>
-    <w:lsdException w:name="Light Grid Accent 4" w:semiHidden="0" w:uiPriority="62" w:unhideWhenUsed="0"/>
-    <w:lsdException w:name="Medium Shading 1 Accent 4" w:semiHidden="0" w:uiPriority="63" w:unhideWhenUsed="0"/>
-    <w:lsdException w:name="Medium Shading 2 Accent 4" w:semiHidden="0" w:uiPriority="64" w:unhideWhenUsed="0"/>
-    <w:lsdException w:name="Medium List 1 Accent 4" w:semiHidden="0" w:uiPriority="65" w:unhideWhenUsed="0"/>
-    <w:lsdException w:name="Medium List 2 Accent 4" w:semiHidden="0" w:uiPriority="66" w:unhideWhenUsed="0"/>
-    <w:lsdException w:name="Medium Grid 1 Accent 4" w:semiHidden="0" w:uiPriority="67" w:unhideWhenUsed="0"/>
-    <w:lsdException w:name="Medium Grid 2 Accent 4" w:semiHidden="0" w:uiPriority="68" w:unhideWhenUsed="0"/>
-    <w:lsdException w:name="Medium Grid 3 Accent 4" w:semiHidden="0" w:uiPriority="69" w:unhideWhenUsed="0"/>
-    <w:lsdException w:name="Dark List Accent 4" w:semiHidden="0" w:uiPriority="70" w:unhideWhenUsed="0"/>
-    <w:lsdException w:name="Colorful Shading Accent 4" w:semiHidden="0" w:uiPriority="71" w:unhideWhenUsed="0"/>
-    <w:lsdException w:name="Colorful List Accent 4" w:semiHidden="0" w:uiPriority="72" w:unhideWhenUsed="0"/>
-    <w:lsdException w:name="Colorful Grid Accent 4" w:semiHidden="0" w:uiPriority="73" w:unhideWhenUsed="0"/>
-    <w:lsdException w:name="Light Shading Accent 5" w:semiHidden="0" w:uiPriority="60" w:unhideWhenUsed="0"/>
-    <w:lsdException w:name="Light List Accent 5" w:semiHidden="0" w:uiPriority="61" w:unhideWhenUsed="0"/>
-    <w:lsdException w:name="Light Grid Accent 5" w:semiHidden="0" w:uiPriority="62" w:unhideWhenUsed="0"/>
-    <w:lsdException w:name="Medium Shading 1 Accent 5" w:semiHidden="0" w:uiPriority="63" w:unhideWhenUsed="0"/>
-    <w:lsdException w:name="Medium Shading 2 Accent 5" w:semiHidden="0" w:uiPriority="64" w:unhideWhenUsed="0"/>
-    <w:lsdException w:name="Medium List 1 Accent 5" w:semiHidden="0" w:uiPriority="65" w:unhideWhenUsed="0"/>
-    <w:lsdException w:name="Medium List 2 Accent 5" w:semiHidden="0" w:uiPriority="66" w:unhideWhenUsed="0"/>
-    <w:lsdException w:name="Medium Grid 1 Accent 5" w:semiHidden="0" w:uiPriority="67" w:unhideWhenUsed="0"/>
-    <w:lsdException w:name="Medium Grid 2 Accent 5" w:semiHidden="0" w:uiPriority="68" w:unhideWhenUsed="0"/>
-    <w:lsdException w:name="Medium Grid 3 Accent 5" w:semiHidden="0" w:uiPriority="69" w:unhideWhenUsed="0"/>
-    <w:lsdException w:name="Dark List Accent 5" w:semiHidden="0" w:uiPriority="70" w:unhideWhenUsed="0"/>
-    <w:lsdException w:name="Colorful Shading Accent 5" w:semiHidden="0" w:uiPriority="71" w:unhideWhenUsed="0"/>
-    <w:lsdException w:name="Colorful List Accent 5" w:semiHidden="0" w:uiPriority="72" w:unhideWhenUsed="0"/>
-    <w:lsdException w:name="Colorful Grid Accent 5" w:semiHidden="0" w:uiPriority="73" w:unhideWhenUsed="0"/>
-    <w:lsdException w:name="Light Shading Accent 6" w:semiHidden="0" w:uiPriority="60" w:unhideWhenUsed="0"/>
-    <w:lsdException w:name="Light List Accent 6" w:semiHidden="0" w:uiPriority="61" w:unhideWhenUsed="0"/>
-    <w:lsdException w:name="Light Grid Accent 6" w:semiHidden="0" w:uiPriority="62" w:unhideWhenUsed="0"/>
-    <w:lsdException w:name="Medium Shading 1 Accent 6" w:semiHidden="0" w:uiPriority="63" w:unhideWhenUsed="0"/>
-    <w:lsdException w:name="Medium Shading 2 Accent 6" w:semiHidden="0" w:uiPriority="64" w:unhideWhenUsed="0"/>
-    <w:lsdException w:name="Medium List 1 Accent 6" w:semiHidden="0" w:uiPriority="65" w:unhideWhenUsed="0"/>
-    <w:lsdException w:name="Medium List 2 Accent 6" w:semiHidden="0" w:uiPriority="66" w:unhideWhenUsed="0"/>
-    <w:lsdException w:name="Medium Grid 1 Accent 6" w:semiHidden="0" w:uiPriority="67" w:unhideWhenUsed="0"/>
-    <w:lsdException w:name="Medium Grid 2 Accent 6" w:semiHidden="0" w:uiPriority="68" w:unhideWhenUsed="0"/>
-    <w:lsdException w:name="Medium Grid 3 Accent 6" w:semiHidden="0" w:uiPriority="69" w:unhideWhenUsed="0"/>
-    <w:lsdException w:name="Dark List Accent 6" w:semiHidden="0" w:uiPriority="70" w:unhideWhenUsed="0"/>
-    <w:lsdException w:name="Colorful Shading Accent 6" w:semiHidden="0" w:uiPriority="71" w:unhideWhenUsed="0"/>
-    <w:lsdException w:name="Colorful List Accent 6" w:semiHidden="0" w:uiPriority="72" w:unhideWhenUsed="0"/>
-    <w:lsdException w:name="Colorful Grid Accent 6" w:semiHidden="0" w:uiPriority="73" w:unhideWhenUsed="0"/>
-    <w:lsdException w:name="Subtle Emphasis" w:semiHidden="0" w:uiPriority="19" w:unhideWhenUsed="0" w:qFormat="1"/>
-    <w:lsdException w:name="Intense Emphasis" w:semiHidden="0" w:uiPriority="21" w:unhideWhenUsed="0" w:qFormat="1"/>
-    <w:lsdException w:name="Subtle Reference" w:semiHidden="0" w:uiPriority="31" w:unhideWhenUsed="0" w:qFormat="1"/>
-    <w:lsdException w:name="Intense Reference" w:semiHidden="0" w:uiPriority="32" w:unhideWhenUsed="0" w:qFormat="1"/>
-    <w:lsdException w:name="Book Title" w:semiHidden="0" w:uiPriority="33" w:unhideWhenUsed="0" w:qFormat="1"/>
-    <w:lsdException w:name="Bibliography" w:uiPriority="37"/>
-    <w:lsdException w:name="TOC Heading" w:uiPriority="39" w:qFormat="1"/>
+  <w:latentStyles w:defLockedState="0" w:defUIPriority="99" w:defSemiHidden="0" w:defUnhideWhenUsed="0" w:defQFormat="0" w:count="374">
+    <w:lsdException w:name="Normal" w:uiPriority="0" w:qFormat="1"/>
+    <w:lsdException w:name="heading 1" w:uiPriority="9" w:qFormat="1"/>
+    <w:lsdException w:name="heading 2" w:semiHidden="1" w:uiPriority="9" w:unhideWhenUsed="1" w:qFormat="1"/>
+    <w:lsdException w:name="heading 3" w:semiHidden="1" w:uiPriority="9" w:unhideWhenUsed="1" w:qFormat="1"/>
+    <w:lsdException w:name="heading 4" w:semiHidden="1" w:uiPriority="9" w:unhideWhenUsed="1" w:qFormat="1"/>
+    <w:lsdException w:name="heading 5" w:semiHidden="1" w:uiPriority="9" w:unhideWhenUsed="1" w:qFormat="1"/>
+    <w:lsdException w:name="heading 6" w:semiHidden="1" w:uiPriority="9" w:unhideWhenUsed="1" w:qFormat="1"/>
+    <w:lsdException w:name="heading 7" w:semiHidden="1" w:uiPriority="9" w:unhideWhenUsed="1" w:qFormat="1"/>
+    <w:lsdException w:name="heading 8" w:semiHidden="1" w:uiPriority="9" w:unhideWhenUsed="1" w:qFormat="1"/>
+    <w:lsdException w:name="heading 9" w:semiHidden="1" w:uiPriority="9" w:unhideWhenUsed="1" w:qFormat="1"/>
+    <w:lsdException w:name="index 1" w:semiHidden="1" w:unhideWhenUsed="1"/>
+    <w:lsdException w:name="index 2" w:semiHidden="1" w:unhideWhenUsed="1"/>
+    <w:lsdException w:name="index 3" w:semiHidden="1" w:unhideWhenUsed="1"/>
+    <w:lsdException w:name="index 4" w:semiHidden="1" w:unhideWhenUsed="1"/>
+    <w:lsdException w:name="index 5" w:semiHidden="1" w:unhideWhenUsed="1"/>
+    <w:lsdException w:name="index 6" w:semiHidden="1" w:unhideWhenUsed="1"/>
+    <w:lsdException w:name="index 7" w:semiHidden="1" w:unhideWhenUsed="1"/>
+    <w:lsdException w:name="index 8" w:semiHidden="1" w:unhideWhenUsed="1"/>
+    <w:lsdException w:name="index 9" w:semiHidden="1" w:unhideWhenUsed="1"/>
+    <w:lsdException w:name="toc 1" w:semiHidden="1" w:uiPriority="39" w:unhideWhenUsed="1"/>
+    <w:lsdException w:name="toc 2" w:semiHidden="1" w:uiPriority="39" w:unhideWhenUsed="1"/>
+    <w:lsdException w:name="toc 3" w:semiHidden="1" w:uiPriority="39" w:unhideWhenUsed="1"/>
+    <w:lsdException w:name="toc 4" w:semiHidden="1" w:uiPriority="39" w:unhideWhenUsed="1"/>
+    <w:lsdException w:name="toc 5" w:semiHidden="1" w:uiPriority="39" w:unhideWhenUsed="1"/>
+    <w:lsdException w:name="toc 6" w:semiHidden="1" w:uiPriority="39" w:unhideWhenUsed="1"/>
+    <w:lsdException w:name="toc 7" w:semiHidden="1" w:uiPriority="39" w:unhideWhenUsed="1"/>
+    <w:lsdException w:name="toc 8" w:semiHidden="1" w:uiPriority="39" w:unhideWhenUsed="1"/>
+    <w:lsdException w:name="toc 9" w:semiHidden="1" w:uiPriority="39" w:unhideWhenUsed="1"/>
+    <w:lsdException w:name="Normal Indent" w:semiHidden="1" w:unhideWhenUsed="1"/>
+    <w:lsdException w:name="footnote text" w:semiHidden="1" w:unhideWhenUsed="1"/>
+    <w:lsdException w:name="annotation text" w:semiHidden="1" w:unhideWhenUsed="1"/>
+    <w:lsdException w:name="header" w:semiHidden="1" w:unhideWhenUsed="1"/>
+    <w:lsdException w:name="footer" w:semiHidden="1" w:unhideWhenUsed="1"/>
+    <w:lsdException w:name="index heading" w:semiHidden="1" w:unhideWhenUsed="1"/>
+    <w:lsdException w:name="caption" w:semiHidden="1" w:uiPriority="35" w:unhideWhenUsed="1" w:qFormat="1"/>
+    <w:lsdException w:name="table of figures" w:semiHidden="1" w:unhideWhenUsed="1"/>
+    <w:lsdException w:name="envelope address" w:semiHidden="1" w:unhideWhenUsed="1"/>
+    <w:lsdException w:name="envelope return" w:semiHidden="1" w:unhideWhenUsed="1"/>
+    <w:lsdException w:name="footnote reference" w:semiHidden="1" w:unhideWhenUsed="1"/>
+    <w:lsdException w:name="annotation reference" w:semiHidden="1" w:unhideWhenUsed="1"/>
+    <w:lsdException w:name="line number" w:semiHidden="1" w:unhideWhenUsed="1"/>
+    <w:lsdException w:name="page number" w:semiHidden="1" w:unhideWhenUsed="1"/>
+    <w:lsdException w:name="endnote reference" w:semiHidden="1" w:unhideWhenUsed="1"/>
+    <w:lsdException w:name="endnote text" w:semiHidden="1" w:unhideWhenUsed="1"/>
+    <w:lsdException w:name="table of authorities" w:semiHidden="1" w:unhideWhenUsed="1"/>
+    <w:lsdException w:name="macro" w:semiHidden="1" w:unhideWhenUsed="1"/>
+    <w:lsdException w:name="toa heading" w:semiHidden="1" w:unhideWhenUsed="1"/>
+    <w:lsdException w:name="List" w:semiHidden="1" w:unhideWhenUsed="1"/>
+    <w:lsdException w:name="List Bullet" w:semiHidden="1" w:unhideWhenUsed="1"/>
+    <w:lsdException w:name="List Number" w:semiHidden="1" w:unhideWhenUsed="1"/>
+    <w:lsdException w:name="List 2" w:semiHidden="1" w:unhideWhenUsed="1"/>
+    <w:lsdException w:name="List 3" w:semiHidden="1" w:unhideWhenUsed="1"/>
+    <w:lsdException w:name="List 4" w:semiHidden="1" w:unhideWhenUsed="1"/>
+    <w:lsdException w:name="List 5" w:semiHidden="1" w:unhideWhenUsed="1"/>
+    <w:lsdException w:name="List Bullet 2" w:semiHidden="1" w:unhideWhenUsed="1"/>
+    <w:lsdException w:name="List Bullet 3" w:semiHidden="1" w:unhideWhenUsed="1"/>
+    <w:lsdException w:name="List Bullet 4" w:semiHidden="1" w:unhideWhenUsed="1"/>
+    <w:lsdException w:name="List Bullet 5" w:semiHidden="1" w:unhideWhenUsed="1"/>
+    <w:lsdException w:name="List Number 2" w:semiHidden="1" w:unhideWhenUsed="1"/>
+    <w:lsdException w:name="List Number 3" w:semiHidden="1" w:unhideWhenUsed="1"/>
+    <w:lsdException w:name="List Number 4" w:semiHidden="1" w:unhideWhenUsed="1"/>
+    <w:lsdException w:name="List Number 5" w:semiHidden="1" w:unhideWhenUsed="1"/>
+    <w:lsdException w:name="Title" w:uiPriority="10" w:qFormat="1"/>
+    <w:lsdException w:name="Closing" w:semiHidden="1" w:unhideWhenUsed="1"/>
+    <w:lsdException w:name="Signature" w:semiHidden="1" w:unhideWhenUsed="1"/>
+    <w:lsdException w:name="Default Paragraph Font" w:semiHidden="1" w:uiPriority="1" w:unhideWhenUsed="1"/>
+    <w:lsdException w:name="Body Text" w:semiHidden="1" w:unhideWhenUsed="1"/>
+    <w:lsdException w:name="Body Text Indent" w:semiHidden="1" w:unhideWhenUsed="1"/>
+    <w:lsdException w:name="List Continue" w:semiHidden="1" w:unhideWhenUsed="1"/>
+    <w:lsdException w:name="List Continue 2" w:semiHidden="1" w:unhideWhenUsed="1"/>
+    <w:lsdException w:name="List Continue 3" w:semiHidden="1" w:unhideWhenUsed="1"/>
+    <w:lsdException w:name="List Continue 4" w:semiHidden="1" w:unhideWhenUsed="1"/>
+    <w:lsdException w:name="List Continue 5" w:semiHidden="1" w:unhideWhenUsed="1"/>
+    <w:lsdException w:name="Message Header" w:semiHidden="1" w:unhideWhenUsed="1"/>
+    <w:lsdException w:name="Subtitle" w:uiPriority="11" w:qFormat="1"/>
+    <w:lsdException w:name="Salutation" w:semiHidden="1" w:unhideWhenUsed="1"/>
+    <w:lsdException w:name="Date" w:semiHidden="1" w:unhideWhenUsed="1"/>
+    <w:lsdException w:name="Body Text First Indent" w:semiHidden="1" w:unhideWhenUsed="1"/>
+    <w:lsdException w:name="Body Text First Indent 2" w:semiHidden="1" w:unhideWhenUsed="1"/>
+    <w:lsdException w:name="Note Heading" w:semiHidden="1" w:unhideWhenUsed="1"/>
+    <w:lsdException w:name="Body Text 2" w:semiHidden="1" w:unhideWhenUsed="1"/>
+    <w:lsdException w:name="Body Text 3" w:semiHidden="1" w:unhideWhenUsed="1"/>
+    <w:lsdException w:name="Body Text Indent 2" w:semiHidden="1" w:unhideWhenUsed="1"/>
+    <w:lsdException w:name="Body Text Indent 3" w:semiHidden="1" w:unhideWhenUsed="1"/>
+    <w:lsdException w:name="Block Text" w:semiHidden="1" w:unhideWhenUsed="1"/>
+    <w:lsdException w:name="Hyperlink" w:semiHidden="1" w:unhideWhenUsed="1"/>
+    <w:lsdException w:name="FollowedHyperlink" w:semiHidden="1" w:unhideWhenUsed="1"/>
+    <w:lsdException w:name="Strong" w:uiPriority="22" w:qFormat="1"/>
+    <w:lsdException w:name="Emphasis" w:uiPriority="20" w:qFormat="1"/>
+    <w:lsdException w:name="Document Map" w:semiHidden="1" w:unhideWhenUsed="1"/>
+    <w:lsdException w:name="Plain Text" w:semiHidden="1" w:unhideWhenUsed="1"/>
+    <w:lsdException w:name="E-mail Signature" w:semiHidden="1" w:unhideWhenUsed="1"/>
+    <w:lsdException w:name="HTML Top of Form" w:semiHidden="1" w:unhideWhenUsed="1"/>
+    <w:lsdException w:name="HTML Bottom of Form" w:semiHidden="1" w:unhideWhenUsed="1"/>
+    <w:lsdException w:name="Normal (Web)" w:semiHidden="1" w:unhideWhenUsed="1"/>
+    <w:lsdException w:name="HTML Acronym" w:semiHidden="1" w:unhideWhenUsed="1"/>
+    <w:lsdException w:name="HTML Address" w:semiHidden="1" w:unhideWhenUsed="1"/>
+    <w:lsdException w:name="HTML Cite" w:semiHidden="1" w:unhideWhenUsed="1"/>
+    <w:lsdException w:name="HTML Code" w:semiHidden="1" w:unhideWhenUsed="1"/>
+    <w:lsdException w:name="HTML Definition" w:semiHidden="1" w:unhideWhenUsed="1"/>
+    <w:lsdException w:name="HTML Keyboard" w:semiHidden="1" w:unhideWhenUsed="1"/>
+    <w:lsdException w:name="HTML Preformatted" w:semiHidden="1" w:unhideWhenUsed="1"/>
+    <w:lsdException w:name="HTML Sample" w:semiHidden="1" w:unhideWhenUsed="1"/>
+    <w:lsdException w:name="HTML Typewriter" w:semiHidden="1" w:unhideWhenUsed="1"/>
+    <w:lsdException w:name="HTML Variable" w:semiHidden="1" w:unhideWhenUsed="1"/>
+    <w:lsdException w:name="Normal Table" w:semiHidden="1" w:unhideWhenUsed="1"/>
+    <w:lsdException w:name="annotation subject" w:semiHidden="1" w:unhideWhenUsed="1"/>
+    <w:lsdException w:name="No List" w:semiHidden="1" w:unhideWhenUsed="1"/>
+    <w:lsdException w:name="Outline List 1" w:semiHidden="1" w:unhideWhenUsed="1"/>
+    <w:lsdException w:name="Outline List 2" w:semiHidden="1" w:unhideWhenUsed="1"/>
+    <w:lsdException w:name="Outline List 3" w:semiHidden="1" w:unhideWhenUsed="1"/>
+    <w:lsdException w:name="Table Simple 1" w:semiHidden="1" w:unhideWhenUsed="1"/>
+    <w:lsdException w:name="Table Simple 2" w:semiHidden="1" w:unhideWhenUsed="1"/>
+    <w:lsdException w:name="Table Simple 3" w:semiHidden="1" w:unhideWhenUsed="1"/>
+    <w:lsdException w:name="Table Classic 1" w:semiHidden="1" w:unhideWhenUsed="1"/>
+    <w:lsdException w:name="Table Classic 2" w:semiHidden="1" w:unhideWhenUsed="1"/>
+    <w:lsdException w:name="Table Classic 3" w:semiHidden="1" w:unhideWhenUsed="1"/>
+    <w:lsdException w:name="Table Classic 4" w:semiHidden="1" w:unhideWhenUsed="1"/>
+    <w:lsdException w:name="Table Colorful 1" w:semiHidden="1" w:unhideWhenUsed="1"/>
+    <w:lsdException w:name="Table Colorful 2" w:semiHidden="1" w:unhideWhenUsed="1"/>
+    <w:lsdException w:name="Table Colorful 3" w:semiHidden="1" w:unhideWhenUsed="1"/>
+    <w:lsdException w:name="Table Columns 1" w:semiHidden="1" w:unhideWhenUsed="1"/>
+    <w:lsdException w:name="Table Columns 2" w:semiHidden="1" w:unhideWhenUsed="1"/>
+    <w:lsdException w:name="Table Columns 3" w:semiHidden="1" w:unhideWhenUsed="1"/>
+    <w:lsdException w:name="Table Columns 4" w:semiHidden="1" w:unhideWhenUsed="1"/>
+    <w:lsdException w:name="Table Columns 5" w:semiHidden="1" w:unhideWhenUsed="1"/>
+    <w:lsdException w:name="Table Grid 1" w:semiHidden="1" w:unhideWhenUsed="1"/>
+    <w:lsdException w:name="Table Grid 2" w:semiHidden="1" w:unhideWhenUsed="1"/>
+    <w:lsdException w:name="Table Grid 3" w:semiHidden="1" w:unhideWhenUsed="1"/>
+    <w:lsdException w:name="Table Grid 4" w:semiHidden="1" w:unhideWhenUsed="1"/>
+    <w:lsdException w:name="Table Grid 5" w:semiHidden="1" w:unhideWhenUsed="1"/>
+    <w:lsdException w:name="Table Grid 6" w:semiHidden="1" w:unhideWhenUsed="1"/>
+    <w:lsdException w:name="Table Grid 7" w:semiHidden="1" w:unhideWhenUsed="1"/>
+    <w:lsdException w:name="Table Grid 8" w:semiHidden="1" w:unhideWhenUsed="1"/>
+    <w:lsdException w:name="Table List 1" w:semiHidden="1" w:unhideWhenUsed="1"/>
+    <w:lsdException w:name="Table List 2" w:semiHidden="1" w:unhideWhenUsed="1"/>
+    <w:lsdException w:name="Table List 3" w:semiHidden="1" w:unhideWhenUsed="1"/>
+    <w:lsdException w:name="Table List 4" w:semiHidden="1" w:unhideWhenUsed="1"/>
+    <w:lsdException w:name="Table List 5" w:semiHidden="1" w:unhideWhenUsed="1"/>
+    <w:lsdException w:name="Table List 6" w:semiHidden="1" w:unhideWhenUsed="1"/>
+    <w:lsdException w:name="Table List 7" w:semiHidden="1" w:unhideWhenUsed="1"/>
+    <w:lsdException w:name="Table List 8" w:semiHidden="1" w:unhideWhenUsed="1"/>
+    <w:lsdException w:name="Table 3D effects 1" w:semiHidden="1" w:unhideWhenUsed="1"/>
+    <w:lsdException w:name="Table 3D effects 2" w:semiHidden="1" w:unhideWhenUsed="1"/>
+    <w:lsdException w:name="Table 3D effects 3" w:semiHidden="1" w:unhideWhenUsed="1"/>
+    <w:lsdException w:name="Table Contemporary" w:semiHidden="1" w:unhideWhenUsed="1"/>
+    <w:lsdException w:name="Table Elegant" w:semiHidden="1" w:unhideWhenUsed="1"/>
+    <w:lsdException w:name="Table Professional" w:semiHidden="1" w:unhideWhenUsed="1"/>
+    <w:lsdException w:name="Table Subtle 1" w:semiHidden="1" w:unhideWhenUsed="1"/>
+    <w:lsdException w:name="Table Subtle 2" w:semiHidden="1" w:unhideWhenUsed="1"/>
+    <w:lsdException w:name="Table Web 1" w:semiHidden="1" w:unhideWhenUsed="1"/>
+    <w:lsdException w:name="Table Web 2" w:semiHidden="1" w:unhideWhenUsed="1"/>
+    <w:lsdException w:name="Table Web 3" w:semiHidden="1" w:unhideWhenUsed="1"/>
+    <w:lsdException w:name="Balloon Text" w:semiHidden="1" w:unhideWhenUsed="1"/>
+    <w:lsdException w:name="Table Grid" w:semiHidden="1" w:uiPriority="59" w:unhideWhenUsed="1"/>
+    <w:lsdException w:name="Table Theme" w:semiHidden="1" w:unhideWhenUsed="1"/>
+    <w:lsdException w:name="Placeholder Text" w:semiHidden="1"/>
+    <w:lsdException w:name="No Spacing" w:uiPriority="1" w:qFormat="1"/>
+    <w:lsdException w:name="Light Shading" w:uiPriority="60"/>
+    <w:lsdException w:name="Light List" w:uiPriority="61"/>
+    <w:lsdException w:name="Light Grid" w:uiPriority="62"/>
+    <w:lsdException w:name="Medium Shading 1" w:uiPriority="63"/>
+    <w:lsdException w:name="Medium Shading 2" w:uiPriority="64"/>
+    <w:lsdException w:name="Medium List 1" w:uiPriority="65"/>
+    <w:lsdException w:name="Medium List 2" w:uiPriority="66"/>
+    <w:lsdException w:name="Medium Grid 1" w:uiPriority="67"/>
+    <w:lsdException w:name="Medium Grid 2" w:uiPriority="68"/>
+    <w:lsdException w:name="Medium Grid 3" w:uiPriority="69"/>
+    <w:lsdException w:name="Dark List" w:uiPriority="70"/>
+    <w:lsdException w:name="Colorful Shading" w:uiPriority="71"/>
+    <w:lsdException w:name="Colorful List" w:uiPriority="72"/>
+    <w:lsdException w:name="Colorful Grid" w:uiPriority="73"/>
+    <w:lsdException w:name="Light Shading Accent 1" w:uiPriority="60"/>
+    <w:lsdException w:name="Light List Accent 1" w:uiPriority="61"/>
+    <w:lsdException w:name="Light Grid Accent 1" w:uiPriority="62"/>
+    <w:lsdException w:name="Medium Shading 1 Accent 1" w:uiPriority="63"/>
+    <w:lsdException w:name="Medium Shading 2 Accent 1" w:uiPriority="64"/>
+    <w:lsdException w:name="Medium List 1 Accent 1" w:uiPriority="65"/>
+    <w:lsdException w:name="Revision" w:semiHidden="1"/>
+    <w:lsdException w:name="List Paragraph" w:uiPriority="34" w:qFormat="1"/>
+    <w:lsdException w:name="Quote" w:uiPriority="29" w:qFormat="1"/>
+    <w:lsdException w:name="Intense Quote" w:uiPriority="30" w:qFormat="1"/>
+    <w:lsdException w:name="Medium List 2 Accent 1" w:uiPriority="66"/>
+    <w:lsdException w:name="Medium Grid 1 Accent 1" w:uiPriority="67"/>
+    <w:lsdException w:name="Medium Grid 2 Accent 1" w:uiPriority="68"/>
+    <w:lsdException w:name="Medium Grid 3 Accent 1" w:uiPriority="69"/>
+    <w:lsdException w:name="Dark List Accent 1" w:uiPriority="70"/>
+    <w:lsdException w:name="Colorful Shading Accent 1" w:uiPriority="71"/>
+    <w:lsdException w:name="Colorful List Accent 1" w:uiPriority="72"/>
+    <w:lsdException w:name="Colorful Grid Accent 1" w:uiPriority="73"/>
+    <w:lsdException w:name="Light Shading Accent 2" w:uiPriority="60"/>
+    <w:lsdException w:name="Light List Accent 2" w:uiPriority="61"/>
+    <w:lsdException w:name="Light Grid Accent 2" w:uiPriority="62"/>
+    <w:lsdException w:name="Medium Shading 1 Accent 2" w:uiPriority="63"/>
+    <w:lsdException w:name="Medium Shading 2 Accent 2" w:uiPriority="64"/>
+    <w:lsdException w:name="Medium List 1 Accent 2" w:uiPriority="65"/>
+    <w:lsdException w:name="Medium List 2 Accent 2" w:uiPriority="66"/>
+    <w:lsdException w:name="Medium Grid 1 Accent 2" w:uiPriority="67"/>
+    <w:lsdException w:name="Medium Grid 2 Accent 2" w:uiPriority="68"/>
+    <w:lsdException w:name="Medium Grid 3 Accent 2" w:uiPriority="69"/>
+    <w:lsdException w:name="Dark List Accent 2" w:uiPriority="70"/>
+    <w:lsdException w:name="Colorful Shading Accent 2" w:uiPriority="71"/>
+    <w:lsdException w:name="Colorful List Accent 2" w:uiPriority="72"/>
+    <w:lsdException w:name="Colorful Grid Accent 2" w:uiPriority="73"/>
+    <w:lsdException w:name="Light Shading Accent 3" w:uiPriority="60"/>
+    <w:lsdException w:name="Light List Accent 3" w:uiPriority="61"/>
+    <w:lsdException w:name="Light Grid Accent 3" w:uiPriority="62"/>
+    <w:lsdException w:name="Medium Shading 1 Accent 3" w:uiPriority="63"/>
+    <w:lsdException w:name="Medium Shading 2 Accent 3" w:uiPriority="64"/>
+    <w:lsdException w:name="Medium List 1 Accent 3" w:uiPriority="65"/>
+    <w:lsdException w:name="Medium List 2 Accent 3" w:uiPriority="66"/>
+    <w:lsdException w:name="Medium Grid 1 Accent 3" w:uiPriority="67"/>
+    <w:lsdException w:name="Medium Grid 2 Accent 3" w:uiPriority="68"/>
+    <w:lsdException w:name="Medium Grid 3 Accent 3" w:uiPriority="69"/>
+    <w:lsdException w:name="Dark List Accent 3" w:uiPriority="70"/>
+    <w:lsdException w:name="Colorful Shading Accent 3" w:uiPriority="71"/>
+    <w:lsdException w:name="Colorful List Accent 3" w:uiPriority="72"/>
+    <w:lsdException w:name="Colorful Grid Accent 3" w:uiPriority="73"/>
+    <w:lsdException w:name="Light Shading Accent 4" w:uiPriority="60"/>
+    <w:lsdException w:name="Light List Accent 4" w:uiPriority="61"/>
+    <w:lsdException w:name="Light Grid Accent 4" w:uiPriority="62"/>
+    <w:lsdException w:name="Medium Shading 1 Accent 4" w:uiPriority="63"/>
+    <w:lsdException w:name="Medium Shading 2 Accent 4" w:uiPriority="64"/>
+    <w:lsdException w:name="Medium List 1 Accent 4" w:uiPriority="65"/>
+    <w:lsdException w:name="Medium List 2 Accent 4" w:uiPriority="66"/>
+    <w:lsdException w:name="Medium Grid 1 Accent 4" w:uiPriority="67"/>
+    <w:lsdException w:name="Medium Grid 2 Accent 4" w:uiPriority="68"/>
+    <w:lsdException w:name="Medium Grid 3 Accent 4" w:uiPriority="69"/>
+    <w:lsdException w:name="Dark List Accent 4" w:uiPriority="70"/>
+    <w:lsdException w:name="Colorful Shading Accent 4" w:uiPriority="71"/>
+    <w:lsdException w:name="Colorful List Accent 4" w:uiPriority="72"/>
+    <w:lsdException w:name="Colorful Grid Accent 4" w:uiPriority="73"/>
+    <w:lsdException w:name="Light Shading Accent 5" w:uiPriority="60"/>
+    <w:lsdException w:name="Light List Accent 5" w:uiPriority="61"/>
+    <w:lsdException w:name="Light Grid Accent 5" w:uiPriority="62"/>
+    <w:lsdException w:name="Medium Shading 1 Accent 5" w:uiPriority="63"/>
+    <w:lsdException w:name="Medium Shading 2 Accent 5" w:uiPriority="64"/>
+    <w:lsdException w:name="Medium List 1 Accent 5" w:uiPriority="65"/>
+    <w:lsdException w:name="Medium List 2 Accent 5" w:uiPriority="66"/>
+    <w:lsdException w:name="Medium Grid 1 Accent 5" w:uiPriority="67"/>
+    <w:lsdException w:name="Medium Grid 2 Accent 5" w:uiPriority="68"/>
+    <w:lsdException w:name="Medium Grid 3 Accent 5" w:uiPriority="69"/>
+    <w:lsdException w:name="Dark List Accent 5" w:uiPriority="70"/>
+    <w:lsdException w:name="Colorful Shading Accent 5" w:uiPriority="71"/>
+    <w:lsdException w:name="Colorful List Accent 5" w:uiPriority="72"/>
+    <w:lsdException w:name="Colorful Grid Accent 5" w:uiPriority="73"/>
+    <w:lsdException w:name="Light Shading Accent 6" w:uiPriority="60"/>
+    <w:lsdException w:name="Light List Accent 6" w:uiPriority="61"/>
+    <w:lsdException w:name="Light Grid Accent 6" w:uiPriority="62"/>
+    <w:lsdException w:name="Medium Shading 1 Accent 6" w:uiPriority="63"/>
+    <w:lsdException w:name="Medium Shading 2 Accent 6" w:uiPriority="64"/>
+    <w:lsdException w:name="Medium List 1 Accent 6" w:uiPriority="65"/>
+    <w:lsdException w:name="Medium List 2 Accent 6" w:uiPriority="66"/>
+    <w:lsdException w:name="Medium Grid 1 Accent 6" w:uiPriority="67"/>
+    <w:lsdException w:name="Medium Grid 2 Accent 6" w:uiPriority="68"/>
+    <w:lsdException w:name="Medium Grid 3 Accent 6" w:uiPriority="69"/>
+    <w:lsdException w:name="Dark List Accent 6" w:uiPriority="70"/>
+    <w:lsdException w:name="Colorful Shading Accent 6" w:uiPriority="71"/>
+    <w:lsdException w:name="Colorful List Accent 6" w:uiPriority="72"/>
+    <w:lsdException w:name="Colorful Grid Accent 6" w:uiPriority="73"/>
+    <w:lsdException w:name="Subtle Emphasis" w:uiPriority="19" w:qFormat="1"/>
+    <w:lsdException w:name="Intense Emphasis" w:uiPriority="21" w:qFormat="1"/>
+    <w:lsdException w:name="Subtle Reference" w:uiPriority="31" w:qFormat="1"/>
+    <w:lsdException w:name="Intense Reference" w:uiPriority="32" w:qFormat="1"/>
+    <w:lsdException w:name="Book Title" w:uiPriority="33" w:qFormat="1"/>
+    <w:lsdException w:name="Bibliography" w:semiHidden="1" w:uiPriority="37" w:unhideWhenUsed="1"/>
+    <w:lsdException w:name="TOC Heading" w:semiHidden="1" w:uiPriority="39" w:unhideWhenUsed="1" w:qFormat="1"/>
+    <w:lsdException w:name="Plain Table 1" w:uiPriority="41"/>
+    <w:lsdException w:name="Plain Table 2" w:uiPriority="42"/>
+    <w:lsdException w:name="Plain Table 3" w:uiPriority="43"/>
+    <w:lsdException w:name="Plain Table 4" w:uiPriority="44"/>
+    <w:lsdException w:name="Plain Table 5" w:uiPriority="45"/>
+    <w:lsdException w:name="Grid Table Light" w:uiPriority="40"/>
+    <w:lsdException w:name="Grid Table 1 Light" w:uiPriority="46"/>
+    <w:lsdException w:name="Grid Table 2" w:uiPriority="47"/>
+    <w:lsdException w:name="Grid Table 3" w:uiPriority="48"/>
+    <w:lsdException w:name="Grid Table 4" w:uiPriority="49"/>
+    <w:lsdException w:name="Grid Table 5 Dark" w:uiPriority="50"/>
+    <w:lsdException w:name="Grid Table 6 Colorful" w:uiPriority="51"/>
+    <w:lsdException w:name="Grid Table 7 Colorful" w:uiPriority="52"/>
+    <w:lsdException w:name="Grid Table 1 Light Accent 1" w:uiPriority="46"/>
+    <w:lsdException w:name="Grid Table 2 Accent 1" w:uiPriority="47"/>
+    <w:lsdException w:name="Grid Table 3 Accent 1" w:uiPriority="48"/>
+    <w:lsdException w:name="Grid Table 4 Accent 1" w:uiPriority="49"/>
+    <w:lsdException w:name="Grid Table 5 Dark Accent 1" w:uiPriority="50"/>
+    <w:lsdException w:name="Grid Table 6 Colorful Accent 1" w:uiPriority="51"/>
+    <w:lsdException w:name="Grid Table 7 Colorful Accent 1" w:uiPriority="52"/>
+    <w:lsdException w:name="Grid Table 1 Light Accent 2" w:uiPriority="46"/>
+    <w:lsdException w:name="Grid Table 2 Accent 2" w:uiPriority="47"/>
+    <w:lsdException w:name="Grid Table 3 Accent 2" w:uiPriority="48"/>
+    <w:lsdException w:name="Grid Table 4 Accent 2" w:uiPriority="49"/>
+    <w:lsdException w:name="Grid Table 5 Dark Accent 2" w:uiPriority="50"/>
+    <w:lsdException w:name="Grid Table 6 Colorful Accent 2" w:uiPriority="51"/>
+    <w:lsdException w:name="Grid Table 7 Colorful Accent 2" w:uiPriority="52"/>
+    <w:lsdException w:name="Grid Table 1 Light Accent 3" w:uiPriority="46"/>
+    <w:lsdException w:name="Grid Table 2 Accent 3" w:uiPriority="47"/>
+    <w:lsdException w:name="Grid Table 3 Accent 3" w:uiPriority="48"/>
+    <w:lsdException w:name="Grid Table 4 Accent 3" w:uiPriority="49"/>
+    <w:lsdException w:name="Grid Table 5 Dark Accent 3" w:uiPriority="50"/>
+    <w:lsdException w:name="Grid Table 6 Colorful Accent 3" w:uiPriority="51"/>
+    <w:lsdException w:name="Grid Table 7 Colorful Accent 3" w:uiPriority="52"/>
+    <w:lsdException w:name="Grid Table 1 Light Accent 4" w:uiPriority="46"/>
+    <w:lsdException w:name="Grid Table 2 Accent 4" w:uiPriority="47"/>
+    <w:lsdException w:name="Grid Table 3 Accent 4" w:uiPriority="48"/>
+    <w:lsdException w:name="Grid Table 4 Accent 4" w:uiPriority="49"/>
+    <w:lsdException w:name="Grid Table 5 Dark Accent 4" w:uiPriority="50"/>
+    <w:lsdException w:name="Grid Table 6 Colorful Accent 4" w:uiPriority="51"/>
+    <w:lsdException w:name="Grid Table 7 Colorful Accent 4" w:uiPriority="52"/>
+    <w:lsdException w:name="Grid Table 1 Light Accent 5" w:uiPriority="46"/>
+    <w:lsdException w:name="Grid Table 2 Accent 5" w:uiPriority="47"/>
+    <w:lsdException w:name="Grid Table 3 Accent 5" w:uiPriority="48"/>
+    <w:lsdException w:name="Grid Table 4 Accent 5" w:uiPriority="49"/>
+    <w:lsdException w:name="Grid Table 5 Dark Accent 5" w:uiPriority="50"/>
+    <w:lsdException w:name="Grid Table 6 Colorful Accent 5" w:uiPriority="51"/>
+    <w:lsdException w:name="Grid Table 7 Colorful Accent 5" w:uiPriority="52"/>
+    <w:lsdException w:name="Grid Table 1 Light Accent 6" w:uiPriority="46"/>
+    <w:lsdException w:name="Grid Table 2 Accent 6" w:uiPriority="47"/>
+    <w:lsdException w:name="Grid Table 3 Accent 6" w:uiPriority="48"/>
+    <w:lsdException w:name="Grid Table 4 Accent 6" w:uiPriority="49"/>
+    <w:lsdException w:name="Grid Table 5 Dark Accent 6" w:uiPriority="50"/>
+    <w:lsdException w:name="Grid Table 6 Colorful Accent 6" w:uiPriority="51"/>
+    <w:lsdException w:name="Grid Table 7 Colorful Accent 6" w:uiPriority="52"/>
+    <w:lsdException w:name="List Table 1 Light" w:uiPriority="46"/>
+    <w:lsdException w:name="List Table 2" w:uiPriority="47"/>
+    <w:lsdException w:name="List Table 3" w:uiPriority="48"/>
+    <w:lsdException w:name="List Table 4" w:uiPriority="49"/>
+    <w:lsdException w:name="List Table 5 Dark" w:uiPriority="50"/>
+    <w:lsdException w:name="List Table 6 Colorful" w:uiPriority="51"/>
+    <w:lsdException w:name="List Table 7 Colorful" w:uiPriority="52"/>
+    <w:lsdException w:name="List Table 1 Light Accent 1" w:uiPriority="46"/>
+    <w:lsdException w:name="List Table 2 Accent 1" w:uiPriority="47"/>
+    <w:lsdException w:name="List Table 3 Accent 1" w:uiPriority="48"/>
+    <w:lsdException w:name="List Table 4 Accent 1" w:uiPriority="49"/>
+    <w:lsdException w:name="List Table 5 Dark Accent 1" w:uiPriority="50"/>
+    <w:lsdException w:name="List Table 6 Colorful Accent 1" w:uiPriority="51"/>
+    <w:lsdException w:name="List Table 7 Colorful Accent 1" w:uiPriority="52"/>
+    <w:lsdException w:name="List Table 1 Light Accent 2" w:uiPriority="46"/>
+    <w:lsdException w:name="List Table 2 Accent 2" w:uiPriority="47"/>
+    <w:lsdException w:name="List Table 3 Accent 2" w:uiPriority="48"/>
+    <w:lsdException w:name="List Table 4 Accent 2" w:uiPriority="49"/>
+    <w:lsdException w:name="List Table 5 Dark Accent 2" w:uiPriority="50"/>
+    <w:lsdException w:name="List Table 6 Colorful Accent 2" w:uiPriority="51"/>
+    <w:lsdException w:name="List Table 7 Colorful Accent 2" w:uiPriority="52"/>
+    <w:lsdException w:name="List Table 1 Light Accent 3" w:uiPriority="46"/>
+    <w:lsdException w:name="List Table 2 Accent 3" w:uiPriority="47"/>
+    <w:lsdException w:name="List Table 3 Accent 3" w:uiPriority="48"/>
+    <w:lsdException w:name="List Table 4 Accent 3" w:uiPriority="49"/>
+    <w:lsdException w:name="List Table 5 Dark Accent 3" w:uiPriority="50"/>
+    <w:lsdException w:name="List Table 6 Colorful Accent 3" w:uiPriority="51"/>
+    <w:lsdException w:name="List Table 7 Colorful Accent 3" w:uiPriority="52"/>
+    <w:lsdException w:name="List Table 1 Light Accent 4" w:uiPriority="46"/>
+    <w:lsdException w:name="List Table 2 Accent 4" w:uiPriority="47"/>
+    <w:lsdException w:name="List Table 3 Accent 4" w:uiPriority="48"/>
+    <w:lsdException w:name="List Table 4 Accent 4" w:uiPriority="49"/>
+    <w:lsdException w:name="List Table 5 Dark Accent 4" w:uiPriority="50"/>
+    <w:lsdException w:name="List Table 6 Colorful Accent 4" w:uiPriority="51"/>
+    <w:lsdException w:name="List Table 7 Colorful Accent 4" w:uiPriority="52"/>
+    <w:lsdException w:name="List Table 1 Light Accent 5" w:uiPriority="46"/>
+    <w:lsdException w:name="List Table 2 Accent 5" w:uiPriority="47"/>
+    <w:lsdException w:name="List Table 3 Accent 5" w:uiPriority="48"/>
+    <w:lsdException w:name="List Table 4 Accent 5" w:uiPriority="49"/>
+    <w:lsdException w:name="List Table 5 Dark Accent 5" w:uiPriority="50"/>
+    <w:lsdException w:name="List Table 6 Colorful Accent 5" w:uiPriority="51"/>
+    <w:lsdException w:name="List Table 7 Colorful Accent 5" w:uiPriority="52"/>
+    <w:lsdException w:name="List Table 1 Light Accent 6" w:uiPriority="46"/>
+    <w:lsdException w:name="List Table 2 Accent 6" w:uiPriority="47"/>
+    <w:lsdException w:name="List Table 3 Accent 6" w:uiPriority="48"/>
+    <w:lsdException w:name="List Table 4 Accent 6" w:uiPriority="49"/>
+    <w:lsdException w:name="List Table 5 Dark Accent 6" w:uiPriority="50"/>
+    <w:lsdException w:name="List Table 6 Colorful Accent 6" w:uiPriority="51"/>
+    <w:lsdException w:name="List Table 7 Colorful Accent 6" w:uiPriority="52"/>
+    <w:lsdException w:name="Mention" w:semiHidden="1" w:unhideWhenUsed="1"/>
+    <w:lsdException w:name="Smart Hyperlink" w:semiHidden="1" w:unhideWhenUsed="1"/>
+    <w:lsdException w:name="Hashtag" w:semiHidden="1" w:unhideWhenUsed="1"/>
   </w:latentStyles>
   <w:style w:type="paragraph" w:default="1" w:styleId="Normal">
     <w:name w:val="Normal"/>
@@ -5526,7 +5157,7 @@
 </file>
 
 <file path=word/glossary/webSettings.xml><?xml version="1.0" encoding="utf-8"?>
-<w:webSettings xmlns:mc="http://schemas.openxmlformats.org/markup-compatibility/2006" xmlns:r="http://schemas.openxmlformats.org/officeDocument/2006/relationships" xmlns:w="http://schemas.openxmlformats.org/wordprocessingml/2006/main" xmlns:w14="http://schemas.microsoft.com/office/word/2010/wordml" mc:Ignorable="w14">
+<w:webSettings xmlns:mc="http://schemas.openxmlformats.org/markup-compatibility/2006" xmlns:r="http://schemas.openxmlformats.org/officeDocument/2006/relationships" xmlns:w="http://schemas.openxmlformats.org/wordprocessingml/2006/main" xmlns:w14="http://schemas.microsoft.com/office/word/2010/wordml" xmlns:w15="http://schemas.microsoft.com/office/word/2012/wordml" xmlns:w16se="http://schemas.microsoft.com/office/word/2015/wordml/symex" mc:Ignorable="w14 w15 w16se">
   <w:optimizeForBrowser/>
   <w:allowPNG/>
 </w:webSettings>
@@ -5841,7 +5472,7 @@
 </file>
 
 <file path=customXml/itemProps2.xml><?xml version="1.0" encoding="utf-8"?>
-<ds:datastoreItem xmlns:ds="http://schemas.openxmlformats.org/officeDocument/2006/customXml" ds:itemID="{67F36BDC-9E12-4648-83E0-526B893B0170}">
+<ds:datastoreItem xmlns:ds="http://schemas.openxmlformats.org/officeDocument/2006/customXml" ds:itemID="{2A82E297-DC2A-4455-94E7-91632F6EA061}">
   <ds:schemaRefs>
     <ds:schemaRef ds:uri="http://schemas.openxmlformats.org/officeDocument/2006/bibliography"/>
   </ds:schemaRefs>

</xml_diff>

<commit_message>
Ultimas actualizaciones Y DOCUMENTO REQUERIMIENTOS
esto abarca las ultimas modificaciones que hice antes de enviar el proyecto de LCC.
Creé una nueva carpeta en donde mantendremos y actualizaremos los diagramas de Requerimientos para la segunda entrega, asi no dependemos de Drive
</commit_message>
<xml_diff>
--- a/Manual de Usuario/Documento Lógica PR1.docx
+++ b/Manual de Usuario/Documento Lógica PR1.docx
@@ -1,6 +1,6 @@
 
 <file path=word/document.xml><?xml version="1.0" encoding="utf-8"?>
-<w:document xmlns:wpc="http://schemas.microsoft.com/office/word/2010/wordprocessingCanvas" xmlns:cx="http://schemas.microsoft.com/office/drawing/2014/chartex" xmlns:cx1="http://schemas.microsoft.com/office/drawing/2015/9/8/chartex" xmlns:cx2="http://schemas.microsoft.com/office/drawing/2015/10/21/chartex" xmlns:cx3="http://schemas.microsoft.com/office/drawing/2016/5/9/chartex" xmlns:cx4="http://schemas.microsoft.com/office/drawing/2016/5/10/chartex" xmlns:cx5="http://schemas.microsoft.com/office/drawing/2016/5/11/chartex" xmlns:cx6="http://schemas.microsoft.com/office/drawing/2016/5/12/chartex" xmlns:cx7="http://schemas.microsoft.com/office/drawing/2016/5/13/chartex" xmlns:cx8="http://schemas.microsoft.com/office/drawing/2016/5/14/chartex" xmlns:mc="http://schemas.openxmlformats.org/markup-compatibility/2006" xmlns:o="urn:schemas-microsoft-com:office:office" xmlns:r="http://schemas.openxmlformats.org/officeDocument/2006/relationships" xmlns:m="http://schemas.openxmlformats.org/officeDocument/2006/math" xmlns:v="urn:schemas-microsoft-com:vml" xmlns:wp14="http://schemas.microsoft.com/office/word/2010/wordprocessingDrawing" xmlns:wp="http://schemas.openxmlformats.org/drawingml/2006/wordprocessingDrawing" xmlns:w10="urn:schemas-microsoft-com:office:word" xmlns:w="http://schemas.openxmlformats.org/wordprocessingml/2006/main" xmlns:w14="http://schemas.microsoft.com/office/word/2010/wordml" xmlns:w15="http://schemas.microsoft.com/office/word/2012/wordml" xmlns:w16se="http://schemas.microsoft.com/office/word/2015/wordml/symex" xmlns:wpg="http://schemas.microsoft.com/office/word/2010/wordprocessingGroup" xmlns:wpi="http://schemas.microsoft.com/office/word/2010/wordprocessingInk" xmlns:wne="http://schemas.microsoft.com/office/word/2006/wordml" xmlns:wps="http://schemas.microsoft.com/office/word/2010/wordprocessingShape" mc:Ignorable="w14 w15 w16se wp14">
+<w:document xmlns:wpc="http://schemas.microsoft.com/office/word/2010/wordprocessingCanvas" xmlns:mc="http://schemas.openxmlformats.org/markup-compatibility/2006" xmlns:o="urn:schemas-microsoft-com:office:office" xmlns:r="http://schemas.openxmlformats.org/officeDocument/2006/relationships" xmlns:m="http://schemas.openxmlformats.org/officeDocument/2006/math" xmlns:v="urn:schemas-microsoft-com:vml" xmlns:wp14="http://schemas.microsoft.com/office/word/2010/wordprocessingDrawing" xmlns:wp="http://schemas.openxmlformats.org/drawingml/2006/wordprocessingDrawing" xmlns:w10="urn:schemas-microsoft-com:office:word" xmlns:w="http://schemas.openxmlformats.org/wordprocessingml/2006/main" xmlns:w14="http://schemas.microsoft.com/office/word/2010/wordml" xmlns:wpg="http://schemas.microsoft.com/office/word/2010/wordprocessingGroup" xmlns:wpi="http://schemas.microsoft.com/office/word/2010/wordprocessingInk" xmlns:wne="http://schemas.microsoft.com/office/word/2006/wordml" xmlns:wps="http://schemas.microsoft.com/office/word/2010/wordprocessingShape" mc:Ignorable="w14 wp14">
   <w:body>
     <w:bookmarkStart w:id="0" w:name="_Hlk514414859" w:displacedByCustomXml="next"/>
     <w:bookmarkEnd w:id="0" w:displacedByCustomXml="next"/>
@@ -303,7 +303,7 @@
       <w:sdtContent>
         <w:p>
           <w:pPr>
-            <w:pStyle w:val="TtuloTDC"/>
+            <w:pStyle w:val="TtulodeTDC"/>
           </w:pPr>
           <w:r>
             <w:rPr>
@@ -323,7 +323,7 @@
               <w:noProof/>
               <w:sz w:val="22"/>
               <w:szCs w:val="22"/>
-              <w:lang w:val="es-AR" w:eastAsia="ja-JP"/>
+              <w:lang w:val="es-AR"/>
             </w:rPr>
           </w:pPr>
           <w:r>
@@ -335,7 +335,7 @@
           <w:r>
             <w:fldChar w:fldCharType="separate"/>
           </w:r>
-          <w:hyperlink w:anchor="_Toc514427135" w:history="1">
+          <w:hyperlink w:anchor="_Toc514437995" w:history="1">
             <w:r>
               <w:rPr>
                 <w:rStyle w:val="Hipervnculo"/>
@@ -362,7 +362,7 @@
                 <w:noProof/>
                 <w:webHidden/>
               </w:rPr>
-              <w:instrText xml:space="preserve"> PAGEREF _Toc514427135 \h </w:instrText>
+              <w:instrText xml:space="preserve"> PAGEREF _Toc514437995 \h </w:instrText>
             </w:r>
             <w:r>
               <w:rPr>
@@ -404,13 +404,14 @@
               <w:noProof/>
               <w:sz w:val="22"/>
               <w:szCs w:val="22"/>
-              <w:lang w:val="es-AR" w:eastAsia="ja-JP"/>
+              <w:lang w:val="es-AR"/>
             </w:rPr>
           </w:pPr>
-          <w:hyperlink w:anchor="_Toc514427136" w:history="1">
+          <w:hyperlink w:anchor="_Toc514437996" w:history="1">
             <w:r>
               <w:rPr>
                 <w:rStyle w:val="Hipervnculo"/>
+                <w:b/>
                 <w:noProof/>
               </w:rPr>
               <w:t>COMO JUGAR</w:t>
@@ -434,7 +435,7 @@
                 <w:noProof/>
                 <w:webHidden/>
               </w:rPr>
-              <w:instrText xml:space="preserve"> PAGEREF _Toc514427136 \h </w:instrText>
+              <w:instrText xml:space="preserve"> PAGEREF _Toc514437996 \h </w:instrText>
             </w:r>
             <w:r>
               <w:rPr>
@@ -476,10 +477,10 @@
               <w:noProof/>
               <w:sz w:val="22"/>
               <w:szCs w:val="22"/>
-              <w:lang w:val="es-AR" w:eastAsia="ja-JP"/>
+              <w:lang w:val="es-AR"/>
             </w:rPr>
           </w:pPr>
-          <w:hyperlink w:anchor="_Toc514427137" w:history="1">
+          <w:hyperlink w:anchor="_Toc514437997" w:history="1">
             <w:r>
               <w:rPr>
                 <w:rStyle w:val="Hipervnculo"/>
@@ -507,7 +508,7 @@
                 <w:noProof/>
                 <w:webHidden/>
               </w:rPr>
-              <w:instrText xml:space="preserve"> PAGEREF _Toc514427137 \h </w:instrText>
+              <w:instrText xml:space="preserve"> PAGEREF _Toc514437997 \h </w:instrText>
             </w:r>
             <w:r>
               <w:rPr>
@@ -549,10 +550,10 @@
               <w:noProof/>
               <w:sz w:val="22"/>
               <w:szCs w:val="22"/>
-              <w:lang w:val="es-AR" w:eastAsia="ja-JP"/>
+              <w:lang w:val="es-AR"/>
             </w:rPr>
           </w:pPr>
-          <w:hyperlink w:anchor="_Toc514427138" w:history="1">
+          <w:hyperlink w:anchor="_Toc514437998" w:history="1">
             <w:r>
               <w:rPr>
                 <w:rStyle w:val="Hipervnculo"/>
@@ -580,7 +581,7 @@
                 <w:noProof/>
                 <w:webHidden/>
               </w:rPr>
-              <w:instrText xml:space="preserve"> PAGEREF _Toc514427138 \h </w:instrText>
+              <w:instrText xml:space="preserve"> PAGEREF _Toc514437998 \h </w:instrText>
             </w:r>
             <w:r>
               <w:rPr>
@@ -622,13 +623,14 @@
               <w:noProof/>
               <w:sz w:val="22"/>
               <w:szCs w:val="22"/>
-              <w:lang w:val="es-AR" w:eastAsia="ja-JP"/>
+              <w:lang w:val="es-AR"/>
             </w:rPr>
           </w:pPr>
-          <w:hyperlink w:anchor="_Toc514427139" w:history="1">
+          <w:hyperlink w:anchor="_Toc514437999" w:history="1">
             <w:r>
               <w:rPr>
                 <w:rStyle w:val="Hipervnculo"/>
+                <w:b/>
                 <w:noProof/>
               </w:rPr>
               <w:t>RESOLUCIÓN GENERAL DEL PROYECTO</w:t>
@@ -652,7 +654,7 @@
                 <w:noProof/>
                 <w:webHidden/>
               </w:rPr>
-              <w:instrText xml:space="preserve"> PAGEREF _Toc514427139 \h </w:instrText>
+              <w:instrText xml:space="preserve"> PAGEREF _Toc514437999 \h </w:instrText>
             </w:r>
             <w:r>
               <w:rPr>
@@ -694,10 +696,10 @@
               <w:noProof/>
               <w:sz w:val="22"/>
               <w:szCs w:val="22"/>
-              <w:lang w:val="es-AR" w:eastAsia="ja-JP"/>
+              <w:lang w:val="es-AR"/>
             </w:rPr>
           </w:pPr>
-          <w:hyperlink w:anchor="_Toc514427140" w:history="1">
+          <w:hyperlink w:anchor="_Toc514438000" w:history="1">
             <w:r>
               <w:rPr>
                 <w:rStyle w:val="Hipervnculo"/>
@@ -724,7 +726,7 @@
                 <w:noProof/>
                 <w:webHidden/>
               </w:rPr>
-              <w:instrText xml:space="preserve"> PAGEREF _Toc514427140 \h </w:instrText>
+              <w:instrText xml:space="preserve"> PAGEREF _Toc514438000 \h </w:instrText>
             </w:r>
             <w:r>
               <w:rPr>
@@ -766,14 +768,15 @@
               <w:noProof/>
               <w:sz w:val="22"/>
               <w:szCs w:val="22"/>
-              <w:lang w:val="es-AR" w:eastAsia="ja-JP"/>
+              <w:lang w:val="es-AR"/>
             </w:rPr>
           </w:pPr>
-          <w:hyperlink w:anchor="_Toc514427141" w:history="1">
+          <w:hyperlink w:anchor="_Toc514438001" w:history="1">
             <w:r>
               <w:rPr>
                 <w:rStyle w:val="Hipervnculo"/>
                 <w:rFonts w:cs="Arial"/>
+                <w:b/>
                 <w:noProof/>
                 <w:lang w:eastAsia="en-US"/>
               </w:rPr>
@@ -798,7 +801,7 @@
                 <w:noProof/>
                 <w:webHidden/>
               </w:rPr>
-              <w:instrText xml:space="preserve"> PAGEREF _Toc514427141 \h </w:instrText>
+              <w:instrText xml:space="preserve"> PAGEREF _Toc514438001 \h </w:instrText>
             </w:r>
             <w:r>
               <w:rPr>
@@ -840,10 +843,10 @@
               <w:noProof/>
               <w:sz w:val="22"/>
               <w:szCs w:val="22"/>
-              <w:lang w:val="es-AR" w:eastAsia="ja-JP"/>
+              <w:lang w:val="es-AR"/>
             </w:rPr>
           </w:pPr>
-          <w:hyperlink w:anchor="_Toc514427142" w:history="1">
+          <w:hyperlink w:anchor="_Toc514438002" w:history="1">
             <w:r>
               <w:rPr>
                 <w:rStyle w:val="Hipervnculo"/>
@@ -872,7 +875,7 @@
                 <w:noProof/>
                 <w:webHidden/>
               </w:rPr>
-              <w:instrText xml:space="preserve"> PAGEREF _Toc514427142 \h </w:instrText>
+              <w:instrText xml:space="preserve"> PAGEREF _Toc514438002 \h </w:instrText>
             </w:r>
             <w:r>
               <w:rPr>
@@ -914,10 +917,10 @@
               <w:noProof/>
               <w:sz w:val="22"/>
               <w:szCs w:val="22"/>
-              <w:lang w:val="es-AR" w:eastAsia="ja-JP"/>
+              <w:lang w:val="es-AR"/>
             </w:rPr>
           </w:pPr>
-          <w:hyperlink w:anchor="_Toc514427143" w:history="1">
+          <w:hyperlink w:anchor="_Toc514438003" w:history="1">
             <w:r>
               <w:rPr>
                 <w:rStyle w:val="Hipervnculo"/>
@@ -946,7 +949,7 @@
                 <w:noProof/>
                 <w:webHidden/>
               </w:rPr>
-              <w:instrText xml:space="preserve"> PAGEREF _Toc514427143 \h </w:instrText>
+              <w:instrText xml:space="preserve"> PAGEREF _Toc514438003 \h </w:instrText>
             </w:r>
             <w:r>
               <w:rPr>
@@ -988,13 +991,14 @@
               <w:noProof/>
               <w:sz w:val="22"/>
               <w:szCs w:val="22"/>
-              <w:lang w:val="es-AR" w:eastAsia="ja-JP"/>
+              <w:lang w:val="es-AR"/>
             </w:rPr>
           </w:pPr>
-          <w:hyperlink w:anchor="_Toc514427144" w:history="1">
+          <w:hyperlink w:anchor="_Toc514438004" w:history="1">
             <w:r>
               <w:rPr>
                 <w:rStyle w:val="Hipervnculo"/>
+                <w:b/>
                 <w:noProof/>
                 <w:lang w:eastAsia="en-US"/>
               </w:rPr>
@@ -1019,7 +1023,7 @@
                 <w:noProof/>
                 <w:webHidden/>
               </w:rPr>
-              <w:instrText xml:space="preserve"> PAGEREF _Toc514427144 \h </w:instrText>
+              <w:instrText xml:space="preserve"> PAGEREF _Toc514438004 \h </w:instrText>
             </w:r>
             <w:r>
               <w:rPr>
@@ -1061,10 +1065,10 @@
               <w:noProof/>
               <w:sz w:val="22"/>
               <w:szCs w:val="22"/>
-              <w:lang w:val="es-AR" w:eastAsia="ja-JP"/>
+              <w:lang w:val="es-AR"/>
             </w:rPr>
           </w:pPr>
-          <w:hyperlink w:anchor="_Toc514427145" w:history="1">
+          <w:hyperlink w:anchor="_Toc514438005" w:history="1">
             <w:r>
               <w:rPr>
                 <w:rStyle w:val="Hipervnculo"/>
@@ -1092,7 +1096,7 @@
                 <w:noProof/>
                 <w:webHidden/>
               </w:rPr>
-              <w:instrText xml:space="preserve"> PAGEREF _Toc514427145 \h </w:instrText>
+              <w:instrText xml:space="preserve"> PAGEREF _Toc514438005 \h </w:instrText>
             </w:r>
             <w:r>
               <w:rPr>
@@ -1134,10 +1138,10 @@
               <w:noProof/>
               <w:sz w:val="22"/>
               <w:szCs w:val="22"/>
-              <w:lang w:val="es-AR" w:eastAsia="ja-JP"/>
+              <w:lang w:val="es-AR"/>
             </w:rPr>
           </w:pPr>
-          <w:hyperlink w:anchor="_Toc514427146" w:history="1">
+          <w:hyperlink w:anchor="_Toc514438006" w:history="1">
             <w:r>
               <w:rPr>
                 <w:rStyle w:val="Hipervnculo"/>
@@ -1165,7 +1169,7 @@
                 <w:noProof/>
                 <w:webHidden/>
               </w:rPr>
-              <w:instrText xml:space="preserve"> PAGEREF _Toc514427146 \h </w:instrText>
+              <w:instrText xml:space="preserve"> PAGEREF _Toc514438006 \h </w:instrText>
             </w:r>
             <w:r>
               <w:rPr>
@@ -1207,10 +1211,10 @@
               <w:noProof/>
               <w:sz w:val="22"/>
               <w:szCs w:val="22"/>
-              <w:lang w:val="es-AR" w:eastAsia="ja-JP"/>
+              <w:lang w:val="es-AR"/>
             </w:rPr>
           </w:pPr>
-          <w:hyperlink w:anchor="_Toc514427147" w:history="1">
+          <w:hyperlink w:anchor="_Toc514438007" w:history="1">
             <w:r>
               <w:rPr>
                 <w:rStyle w:val="Hipervnculo"/>
@@ -1238,7 +1242,7 @@
                 <w:noProof/>
                 <w:webHidden/>
               </w:rPr>
-              <w:instrText xml:space="preserve"> PAGEREF _Toc514427147 \h </w:instrText>
+              <w:instrText xml:space="preserve"> PAGEREF _Toc514438007 \h </w:instrText>
             </w:r>
             <w:r>
               <w:rPr>
@@ -1280,10 +1284,10 @@
               <w:noProof/>
               <w:sz w:val="22"/>
               <w:szCs w:val="22"/>
-              <w:lang w:val="es-AR" w:eastAsia="ja-JP"/>
+              <w:lang w:val="es-AR"/>
             </w:rPr>
           </w:pPr>
-          <w:hyperlink w:anchor="_Toc514427148" w:history="1">
+          <w:hyperlink w:anchor="_Toc514438008" w:history="1">
             <w:r>
               <w:rPr>
                 <w:rStyle w:val="Hipervnculo"/>
@@ -1310,7 +1314,7 @@
                 <w:noProof/>
                 <w:webHidden/>
               </w:rPr>
-              <w:instrText xml:space="preserve"> PAGEREF _Toc514427148 \h </w:instrText>
+              <w:instrText xml:space="preserve"> PAGEREF _Toc514438008 \h </w:instrText>
             </w:r>
             <w:r>
               <w:rPr>
@@ -1354,22 +1358,23 @@
       </w:sdtContent>
     </w:sdt>
     <w:p/>
-    <w:p/>
-    <w:p>
-      <w:pPr>
-        <w:spacing w:after="200" w:line="276" w:lineRule="auto"/>
-      </w:pPr>
-      <w:r>
-        <w:br w:type="page"/>
-      </w:r>
+    <w:p>
       <w:bookmarkStart w:id="1" w:name="_GoBack"/>
       <w:bookmarkEnd w:id="1"/>
     </w:p>
     <w:p>
       <w:pPr>
+        <w:spacing w:after="200" w:line="276" w:lineRule="auto"/>
+      </w:pPr>
+      <w:r>
+        <w:br w:type="page"/>
+      </w:r>
+    </w:p>
+    <w:p>
+      <w:pPr>
         <w:pStyle w:val="Ttulo1"/>
       </w:pPr>
-      <w:bookmarkStart w:id="2" w:name="_Toc514427135"/>
+      <w:bookmarkStart w:id="2" w:name="_Toc514437995"/>
       <w:r>
         <w:lastRenderedPageBreak/>
         <w:t>ASPECTOS</w:t>
@@ -1388,9 +1393,17 @@
       <w:pPr>
         <w:pStyle w:val="Ttulo2"/>
         <w:ind w:firstLine="708"/>
-      </w:pPr>
-      <w:bookmarkStart w:id="3" w:name="_Toc514427136"/>
-      <w:r>
+        <w:rPr>
+          <w:b/>
+          <w:u w:val="single"/>
+        </w:rPr>
+      </w:pPr>
+      <w:bookmarkStart w:id="3" w:name="_Toc514437996"/>
+      <w:r>
+        <w:rPr>
+          <w:b/>
+          <w:u w:val="single"/>
+        </w:rPr>
         <w:t>COMO JUGAR</w:t>
       </w:r>
       <w:bookmarkEnd w:id="3"/>
@@ -1433,7 +1446,7 @@
         </w:rPr>
         <w:tab/>
       </w:r>
-      <w:bookmarkStart w:id="4" w:name="_Toc514427137"/>
+      <w:bookmarkStart w:id="4" w:name="_Toc514437997"/>
       <w:r>
         <w:rPr>
           <w:lang w:val="es-ES" w:eastAsia="en-US"/>
@@ -1451,12 +1464,12 @@
         <w:rPr>
           <w:noProof/>
           <w:w w:val="66"/>
-          <w:lang w:val="es-AR" w:eastAsia="ja-JP"/>
+          <w:lang w:val="es-AR"/>
         </w:rPr>
         <mc:AlternateContent>
           <mc:Choice Requires="wps">
             <w:drawing>
-              <wp:anchor distT="0" distB="0" distL="114300" distR="114300" simplePos="0" relativeHeight="251667456" behindDoc="0" locked="0" layoutInCell="1" allowOverlap="1" wp14:anchorId="5E16DDB5" wp14:editId="2E4441C5">
+              <wp:anchor distT="0" distB="0" distL="114300" distR="114300" simplePos="0" relativeHeight="251667456" behindDoc="0" locked="0" layoutInCell="1" allowOverlap="1" wp14:anchorId="30EDAF6A" wp14:editId="296F4AA1">
                 <wp:simplePos x="0" y="0"/>
                 <wp:positionH relativeFrom="column">
                   <wp:posOffset>1312164</wp:posOffset>
@@ -1537,7 +1550,7 @@
               </wp:anchor>
             </w:drawing>
           </mc:Choice>
-          <mc:Fallback>
+          <mc:Fallback xmlns:w16se="http://schemas.microsoft.com/office/word/2015/wordml/symex" xmlns:w15="http://schemas.microsoft.com/office/word/2012/wordml" xmlns:cx8="http://schemas.microsoft.com/office/drawing/2016/5/14/chartex" xmlns:cx7="http://schemas.microsoft.com/office/drawing/2016/5/13/chartex" xmlns:cx6="http://schemas.microsoft.com/office/drawing/2016/5/12/chartex" xmlns:cx5="http://schemas.microsoft.com/office/drawing/2016/5/11/chartex" xmlns:cx4="http://schemas.microsoft.com/office/drawing/2016/5/10/chartex" xmlns:cx3="http://schemas.microsoft.com/office/drawing/2016/5/9/chartex" xmlns:cx2="http://schemas.microsoft.com/office/drawing/2015/10/21/chartex" xmlns:cx1="http://schemas.microsoft.com/office/drawing/2015/9/8/chartex" xmlns:cx="http://schemas.microsoft.com/office/drawing/2014/chartex">
             <w:pict>
               <v:shapetype w14:anchorId="5E16DDB5" id="_x0000_t202" coordsize="21600,21600" o:spt="202" path="m,l,21600r21600,l21600,xe">
                 <v:stroke joinstyle="miter"/>
@@ -1570,12 +1583,12 @@
         <w:rPr>
           <w:noProof/>
           <w:w w:val="66"/>
-          <w:lang w:val="es-AR" w:eastAsia="ja-JP"/>
+          <w:lang w:val="es-AR"/>
         </w:rPr>
         <mc:AlternateContent>
           <mc:Choice Requires="wps">
             <w:drawing>
-              <wp:anchor distT="0" distB="0" distL="114300" distR="114300" simplePos="0" relativeHeight="251655168" behindDoc="0" locked="0" layoutInCell="1" allowOverlap="1" wp14:anchorId="7089D656" wp14:editId="72F093CE">
+              <wp:anchor distT="0" distB="0" distL="114300" distR="114300" simplePos="0" relativeHeight="251655168" behindDoc="0" locked="0" layoutInCell="1" allowOverlap="1" wp14:anchorId="2D8EC327" wp14:editId="58E17FA4">
                 <wp:simplePos x="0" y="0"/>
                 <wp:positionH relativeFrom="column">
                   <wp:posOffset>1700758</wp:posOffset>
@@ -1656,7 +1669,7 @@
               </wp:anchor>
             </w:drawing>
           </mc:Choice>
-          <mc:Fallback>
+          <mc:Fallback xmlns:w16se="http://schemas.microsoft.com/office/word/2015/wordml/symex" xmlns:w15="http://schemas.microsoft.com/office/word/2012/wordml" xmlns:cx8="http://schemas.microsoft.com/office/drawing/2016/5/14/chartex" xmlns:cx7="http://schemas.microsoft.com/office/drawing/2016/5/13/chartex" xmlns:cx6="http://schemas.microsoft.com/office/drawing/2016/5/12/chartex" xmlns:cx5="http://schemas.microsoft.com/office/drawing/2016/5/11/chartex" xmlns:cx4="http://schemas.microsoft.com/office/drawing/2016/5/10/chartex" xmlns:cx3="http://schemas.microsoft.com/office/drawing/2016/5/9/chartex" xmlns:cx2="http://schemas.microsoft.com/office/drawing/2015/10/21/chartex" xmlns:cx1="http://schemas.microsoft.com/office/drawing/2015/9/8/chartex" xmlns:cx="http://schemas.microsoft.com/office/drawing/2014/chartex">
             <w:pict>
               <v:shape w14:anchorId="7089D656" id="5 Cuadro de texto" o:spid="_x0000_s1027" type="#_x0000_t202" style="position:absolute;left:0;text-align:left;margin-left:133.9pt;margin-top:148.8pt;width:1in;height:24.25pt;z-index:251655168;visibility:visible;mso-wrap-style:none;mso-height-percent:0;mso-wrap-distance-left:9pt;mso-wrap-distance-top:0;mso-wrap-distance-right:9pt;mso-wrap-distance-bottom:0;mso-position-horizontal:absolute;mso-position-horizontal-relative:text;mso-position-vertical:absolute;mso-position-vertical-relative:text;mso-height-percent:0;mso-height-relative:margin;v-text-anchor:top" o:gfxdata="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" fillcolor="white [3201]" strokeweight=".5pt">
                 <v:textbox>
@@ -1685,12 +1698,12 @@
         <w:rPr>
           <w:noProof/>
           <w:w w:val="66"/>
-          <w:lang w:val="es-AR" w:eastAsia="ja-JP"/>
+          <w:lang w:val="es-AR"/>
         </w:rPr>
         <mc:AlternateContent>
           <mc:Choice Requires="wps">
             <w:drawing>
-              <wp:anchor distT="0" distB="0" distL="114300" distR="114300" simplePos="0" relativeHeight="251659264" behindDoc="0" locked="0" layoutInCell="1" allowOverlap="1" wp14:anchorId="0B9BF451" wp14:editId="78F8816B">
+              <wp:anchor distT="0" distB="0" distL="114300" distR="114300" simplePos="0" relativeHeight="251659264" behindDoc="0" locked="0" layoutInCell="1" allowOverlap="1" wp14:anchorId="5DEA9390" wp14:editId="0B2BE51D">
                 <wp:simplePos x="0" y="0"/>
                 <wp:positionH relativeFrom="column">
                   <wp:posOffset>1239012</wp:posOffset>
@@ -1771,7 +1784,7 @@
               </wp:anchor>
             </w:drawing>
           </mc:Choice>
-          <mc:Fallback>
+          <mc:Fallback xmlns:w16se="http://schemas.microsoft.com/office/word/2015/wordml/symex" xmlns:w15="http://schemas.microsoft.com/office/word/2012/wordml" xmlns:cx8="http://schemas.microsoft.com/office/drawing/2016/5/14/chartex" xmlns:cx7="http://schemas.microsoft.com/office/drawing/2016/5/13/chartex" xmlns:cx6="http://schemas.microsoft.com/office/drawing/2016/5/12/chartex" xmlns:cx5="http://schemas.microsoft.com/office/drawing/2016/5/11/chartex" xmlns:cx4="http://schemas.microsoft.com/office/drawing/2016/5/10/chartex" xmlns:cx3="http://schemas.microsoft.com/office/drawing/2016/5/9/chartex" xmlns:cx2="http://schemas.microsoft.com/office/drawing/2015/10/21/chartex" xmlns:cx1="http://schemas.microsoft.com/office/drawing/2015/9/8/chartex" xmlns:cx="http://schemas.microsoft.com/office/drawing/2014/chartex">
             <w:pict>
               <v:shape w14:anchorId="0B9BF451" id="6 Cuadro de texto" o:spid="_x0000_s1028" type="#_x0000_t202" style="position:absolute;left:0;text-align:left;margin-left:97.55pt;margin-top:242.15pt;width:1in;height:19.4pt;z-index:251659264;visibility:visible;mso-wrap-style:none;mso-height-percent:0;mso-wrap-distance-left:9pt;mso-wrap-distance-top:0;mso-wrap-distance-right:9pt;mso-wrap-distance-bottom:0;mso-position-horizontal:absolute;mso-position-horizontal-relative:text;mso-position-vertical:absolute;mso-position-vertical-relative:text;mso-height-percent:0;mso-height-relative:margin;v-text-anchor:top" o:gfxdata="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" fillcolor="white [3201]" strokeweight=".5pt">
                 <v:textbox>
@@ -1800,12 +1813,12 @@
         <w:rPr>
           <w:noProof/>
           <w:w w:val="66"/>
-          <w:lang w:val="es-AR" w:eastAsia="ja-JP"/>
+          <w:lang w:val="es-AR"/>
         </w:rPr>
         <mc:AlternateContent>
           <mc:Choice Requires="wps">
             <w:drawing>
-              <wp:anchor distT="0" distB="0" distL="114300" distR="114300" simplePos="0" relativeHeight="251646976" behindDoc="0" locked="0" layoutInCell="1" allowOverlap="1" wp14:anchorId="12633BB4" wp14:editId="03F6113B">
+              <wp:anchor distT="0" distB="0" distL="114300" distR="114300" simplePos="0" relativeHeight="251646976" behindDoc="0" locked="0" layoutInCell="1" allowOverlap="1" wp14:anchorId="2E014F4B" wp14:editId="034BCE36">
                 <wp:simplePos x="0" y="0"/>
                 <wp:positionH relativeFrom="column">
                   <wp:posOffset>5830570</wp:posOffset>
@@ -1886,7 +1899,7 @@
               </wp:anchor>
             </w:drawing>
           </mc:Choice>
-          <mc:Fallback>
+          <mc:Fallback xmlns:w16se="http://schemas.microsoft.com/office/word/2015/wordml/symex" xmlns:w15="http://schemas.microsoft.com/office/word/2012/wordml" xmlns:cx8="http://schemas.microsoft.com/office/drawing/2016/5/14/chartex" xmlns:cx7="http://schemas.microsoft.com/office/drawing/2016/5/13/chartex" xmlns:cx6="http://schemas.microsoft.com/office/drawing/2016/5/12/chartex" xmlns:cx5="http://schemas.microsoft.com/office/drawing/2016/5/11/chartex" xmlns:cx4="http://schemas.microsoft.com/office/drawing/2016/5/10/chartex" xmlns:cx3="http://schemas.microsoft.com/office/drawing/2016/5/9/chartex" xmlns:cx2="http://schemas.microsoft.com/office/drawing/2015/10/21/chartex" xmlns:cx1="http://schemas.microsoft.com/office/drawing/2015/9/8/chartex" xmlns:cx="http://schemas.microsoft.com/office/drawing/2014/chartex">
             <w:pict>
               <v:shape w14:anchorId="12633BB4" id="4 Cuadro de texto" o:spid="_x0000_s1029" type="#_x0000_t202" style="position:absolute;left:0;text-align:left;margin-left:459.1pt;margin-top:8.5pt;width:1in;height:21pt;z-index:251646976;visibility:visible;mso-wrap-style:none;mso-height-percent:0;mso-wrap-distance-left:9pt;mso-wrap-distance-top:0;mso-wrap-distance-right:9pt;mso-wrap-distance-bottom:0;mso-position-horizontal:absolute;mso-position-horizontal-relative:text;mso-position-vertical:absolute;mso-position-vertical-relative:text;mso-height-percent:0;mso-height-relative:margin;v-text-anchor:top" o:gfxdata="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" fillcolor="white [3201]" strokeweight=".5pt">
                 <v:textbox>
@@ -1915,12 +1928,12 @@
         <w:rPr>
           <w:noProof/>
           <w:w w:val="66"/>
-          <w:lang w:val="es-AR" w:eastAsia="ja-JP"/>
+          <w:lang w:val="es-AR"/>
         </w:rPr>
         <mc:AlternateContent>
           <mc:Choice Requires="wps">
             <w:drawing>
-              <wp:anchor distT="0" distB="0" distL="114300" distR="114300" simplePos="0" relativeHeight="251642880" behindDoc="0" locked="0" layoutInCell="1" allowOverlap="1" wp14:anchorId="57DEDBC7" wp14:editId="1BA2531D">
+              <wp:anchor distT="0" distB="0" distL="114300" distR="114300" simplePos="0" relativeHeight="251642880" behindDoc="0" locked="0" layoutInCell="1" allowOverlap="1" wp14:anchorId="0E32988E" wp14:editId="46133623">
                 <wp:simplePos x="0" y="0"/>
                 <wp:positionH relativeFrom="column">
                   <wp:posOffset>245231</wp:posOffset>
@@ -2001,7 +2014,7 @@
               </wp:anchor>
             </w:drawing>
           </mc:Choice>
-          <mc:Fallback>
+          <mc:Fallback xmlns:w16se="http://schemas.microsoft.com/office/word/2015/wordml/symex" xmlns:w15="http://schemas.microsoft.com/office/word/2012/wordml" xmlns:cx8="http://schemas.microsoft.com/office/drawing/2016/5/14/chartex" xmlns:cx7="http://schemas.microsoft.com/office/drawing/2016/5/13/chartex" xmlns:cx6="http://schemas.microsoft.com/office/drawing/2016/5/12/chartex" xmlns:cx5="http://schemas.microsoft.com/office/drawing/2016/5/11/chartex" xmlns:cx4="http://schemas.microsoft.com/office/drawing/2016/5/10/chartex" xmlns:cx3="http://schemas.microsoft.com/office/drawing/2016/5/9/chartex" xmlns:cx2="http://schemas.microsoft.com/office/drawing/2015/10/21/chartex" xmlns:cx1="http://schemas.microsoft.com/office/drawing/2015/9/8/chartex" xmlns:cx="http://schemas.microsoft.com/office/drawing/2014/chartex">
             <w:pict>
               <v:shape w14:anchorId="57DEDBC7" id="3 Cuadro de texto" o:spid="_x0000_s1030" type="#_x0000_t202" style="position:absolute;left:0;text-align:left;margin-left:19.3pt;margin-top:8.8pt;width:1in;height:22.65pt;z-index:251642880;visibility:visible;mso-wrap-style:none;mso-height-percent:0;mso-wrap-distance-left:9pt;mso-wrap-distance-top:0;mso-wrap-distance-right:9pt;mso-wrap-distance-bottom:0;mso-position-horizontal:absolute;mso-position-horizontal-relative:text;mso-position-vertical:absolute;mso-position-vertical-relative:text;mso-height-percent:0;mso-height-relative:margin;v-text-anchor:top" o:gfxdata="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" fillcolor="white [3201]" strokeweight=".5pt">
                 <v:textbox>
@@ -2029,10 +2042,10 @@
       <w:r>
         <w:rPr>
           <w:noProof/>
-          <w:lang w:val="es-AR" w:eastAsia="ja-JP"/>
+          <w:lang w:val="es-AR"/>
         </w:rPr>
         <w:drawing>
-          <wp:inline distT="0" distB="0" distL="0" distR="0" wp14:anchorId="481DCC38" wp14:editId="33BB64E2">
+          <wp:inline distT="0" distB="0" distL="0" distR="0" wp14:anchorId="6A10B02F" wp14:editId="1D43E241">
             <wp:extent cx="5829788" cy="3708806"/>
             <wp:effectExtent l="0" t="0" r="0" b="6350"/>
             <wp:docPr id="1" name="Imagen 1"/>
@@ -2047,7 +2060,7 @@
                     <pic:cNvPicPr/>
                   </pic:nvPicPr>
                   <pic:blipFill rotWithShape="1">
-                    <a:blip r:embed="rId9"/>
+                    <a:blip r:embed="rId10"/>
                     <a:srcRect l="26276" t="11805" r="26450" b="34729"/>
                     <a:stretch/>
                   </pic:blipFill>
@@ -2077,7 +2090,7 @@
     </w:p>
     <w:p>
       <w:pPr>
-        <w:pStyle w:val="Descripcin"/>
+        <w:pStyle w:val="Epgrafe"/>
         <w:jc w:val="center"/>
         <w:rPr>
           <w:lang w:val="es-ES"/>
@@ -2087,14 +2100,27 @@
       <w:r>
         <w:t xml:space="preserve">Ilustración </w:t>
       </w:r>
-      <w:fldSimple w:instr=" SEQ Ilustración \* ARABIC ">
-        <w:r>
-          <w:rPr>
-            <w:noProof/>
-          </w:rPr>
-          <w:t>1</w:t>
-        </w:r>
-      </w:fldSimple>
+      <w:r>
+        <w:fldChar w:fldCharType="begin"/>
+      </w:r>
+      <w:r>
+        <w:instrText xml:space="preserve"> SEQ Ilustración \* ARABIC </w:instrText>
+      </w:r>
+      <w:r>
+        <w:fldChar w:fldCharType="separate"/>
+      </w:r>
+      <w:r>
+        <w:rPr>
+          <w:noProof/>
+        </w:rPr>
+        <w:t>1</w:t>
+      </w:r>
+      <w:r>
+        <w:rPr>
+          <w:noProof/>
+        </w:rPr>
+        <w:fldChar w:fldCharType="end"/>
+      </w:r>
       <w:bookmarkEnd w:id="5"/>
       <w:r>
         <w:t>: Interfaz del Juego</w:t>
@@ -2388,7 +2414,7 @@
           <w:lang w:val="es-ES" w:eastAsia="en-US"/>
         </w:rPr>
       </w:pPr>
-      <w:bookmarkStart w:id="6" w:name="_Toc514427138"/>
+      <w:bookmarkStart w:id="6" w:name="_Toc514437998"/>
       <w:r>
         <w:rPr>
           <w:lang w:val="es-ES" w:eastAsia="en-US"/>
@@ -2530,7 +2556,19 @@
           <w:lang w:val="es-AR" w:eastAsia="en-US"/>
         </w:rPr>
         <w:tab/>
-        <w:t>Si el jugador todavía no ha empezado a jugar, puede optar por cambiar el tablero de juego actual, haciendo uso del Botón de Cambio de Grilla, esto hará que se cargue otro tablero del repertorio de tableros disponibles del juego</w:t>
+        <w:t>Si el jugador todavía no ha empezado a jugar, puede optar por cambiar el tablero de juego actual, haciendo uso del Botón de Cambio de Grilla, esto hará que se ca</w:t>
+      </w:r>
+      <w:r>
+        <w:rPr>
+          <w:lang w:val="es-AR" w:eastAsia="en-US"/>
+        </w:rPr>
+        <w:t>r</w:t>
+      </w:r>
+      <w:r>
+        <w:rPr>
+          <w:lang w:val="es-AR" w:eastAsia="en-US"/>
+        </w:rPr>
+        <w:t>gue otro tablero del repertorio de tableros disponibles del juego</w:t>
       </w:r>
     </w:p>
     <w:p>
@@ -2651,7 +2689,7 @@
         </w:rPr>
         <w:tab/>
       </w:r>
-      <w:bookmarkStart w:id="7" w:name="_Toc514427139"/>
+      <w:bookmarkStart w:id="7" w:name="_Toc514437999"/>
       <w:r>
         <w:rPr>
           <w:b/>
@@ -2684,7 +2722,19 @@
           <w:lang w:val="es-AR" w:eastAsia="en-US"/>
         </w:rPr>
         <w:tab/>
-        <w:t xml:space="preserve">Siendo un proyecto comprendido por distintas partes de diferente envergadura, asignar prioridades al proyecto fue crucial para resolverlo satisfactoriamente, siendo que resolver los problemas requeridos desde el lado del Lenguaje </w:t>
+        <w:t>Siendo un proyecto comprendido por distintas partes de diferente envergadura, asignar prioridades al proyecto fue crucial para resolverlo satisfactoriamente, siendo que reso</w:t>
+      </w:r>
+      <w:r>
+        <w:rPr>
+          <w:lang w:val="es-AR" w:eastAsia="en-US"/>
+        </w:rPr>
+        <w:t>l</w:t>
+      </w:r>
+      <w:r>
+        <w:rPr>
+          <w:lang w:val="es-AR" w:eastAsia="en-US"/>
+        </w:rPr>
+        <w:t xml:space="preserve">ver los problemas requeridos desde el lado del Lenguaje </w:t>
       </w:r>
       <w:proofErr w:type="spellStart"/>
       <w:r>
@@ -2712,12 +2762,24 @@
         <w:rPr>
           <w:lang w:val="es-AR" w:eastAsia="en-US"/>
         </w:rPr>
-        <w:t xml:space="preserve"> modifique el estado interno del tablero de juego correctamente, siendo que si se podía asegurar el correcto funcionamiento de un algoritmo que recorra el tablero y modifique el mismo, los demás requerimientos podían ser satisfechos fácilmente con mínimas modificaciones sobre el mismo algoritmo.</w:t>
+        <w:t xml:space="preserve"> modifique el estado interno del tablero de juego correctamente, siendo que si se podía asegurar el correcto funcionamiento de un algoritmo que recorra el tablero y modifique el mismo, los demás requerimientos podían ser satisfechos fáci</w:t>
       </w:r>
       <w:r>
         <w:rPr>
           <w:lang w:val="es-AR" w:eastAsia="en-US"/>
         </w:rPr>
+        <w:t>l</w:t>
+      </w:r>
+      <w:r>
+        <w:rPr>
+          <w:lang w:val="es-AR" w:eastAsia="en-US"/>
+        </w:rPr>
+        <w:t>mente con mínimas modificaciones sobre el mismo algoritmo.</w:t>
+      </w:r>
+      <w:r>
+        <w:rPr>
+          <w:lang w:val="es-AR" w:eastAsia="en-US"/>
+        </w:rPr>
         <w:br/>
       </w:r>
     </w:p>
@@ -2738,7 +2800,31 @@
           <w:lang w:val="es-AR" w:eastAsia="en-US"/>
         </w:rPr>
         <w:tab/>
-        <w:t>Luego, determinamos como segunda prioridad la implementación de los componentes JavaScript necesarias para albergar la lógica de las ayudas y del cambio de tablero de juego, fue necesario recurrir a fuentes de información adicionales, ya que nuestro conocimiento sobre el Lenguaje era limitado</w:t>
+        <w:t>Luego, determinamos como segunda prioridad la implementación de los co</w:t>
+      </w:r>
+      <w:r>
+        <w:rPr>
+          <w:lang w:val="es-AR" w:eastAsia="en-US"/>
+        </w:rPr>
+        <w:t>m</w:t>
+      </w:r>
+      <w:r>
+        <w:rPr>
+          <w:lang w:val="es-AR" w:eastAsia="en-US"/>
+        </w:rPr>
+        <w:t>ponentes JavaScript necesarias para albergar la lógica de las ayudas y del cambio de tablero de juego, fue necesario recurrir a fuentes de información adicionales, ya que nuestro conoc</w:t>
+      </w:r>
+      <w:r>
+        <w:rPr>
+          <w:lang w:val="es-AR" w:eastAsia="en-US"/>
+        </w:rPr>
+        <w:t>i</w:t>
+      </w:r>
+      <w:r>
+        <w:rPr>
+          <w:lang w:val="es-AR" w:eastAsia="en-US"/>
+        </w:rPr>
+        <w:t>miento sobre el Lenguaje era limitado</w:t>
       </w:r>
     </w:p>
     <w:p>
@@ -2807,7 +2893,7 @@
           <w:rFonts w:ascii="Arial" w:hAnsi="Arial" w:cs="Arial"/>
         </w:rPr>
       </w:pPr>
-      <w:bookmarkStart w:id="8" w:name="_Toc514427140"/>
+      <w:bookmarkStart w:id="8" w:name="_Toc514438000"/>
       <w:r>
         <w:lastRenderedPageBreak/>
         <w:t>ESTRATEGIAS DE RESOLUCIÓN</w:t>
@@ -2841,7 +2927,7 @@
         </w:rPr>
         <w:t xml:space="preserve">  </w:t>
       </w:r>
-      <w:bookmarkStart w:id="9" w:name="_Toc514427141"/>
+      <w:bookmarkStart w:id="9" w:name="_Toc514438001"/>
       <w:r>
         <w:rPr>
           <w:rFonts w:cs="Arial"/>
@@ -2885,7 +2971,7 @@
         </w:rPr>
         <w:tab/>
       </w:r>
-      <w:bookmarkStart w:id="10" w:name="_Toc514427142"/>
+      <w:bookmarkStart w:id="10" w:name="_Toc514438002"/>
       <w:r>
         <w:rPr>
           <w:rFonts w:cs="Arial"/>
@@ -3059,7 +3145,43 @@
           <w:szCs w:val="20"/>
           <w:lang w:val="es-ES"/>
         </w:rPr>
-        <w:t>, buscando la coincidencia de colores en celdas adyacentes a partir del color ubicado en la celda de arriba a la izquierda (coordenada 0,0</w:t>
+        <w:t>, buscando la coincidencia de col</w:t>
+      </w:r>
+      <w:r>
+        <w:rPr>
+          <w:rFonts w:ascii="Arial" w:hAnsi="Arial" w:cs="Arial"/>
+          <w:sz w:val="20"/>
+          <w:szCs w:val="20"/>
+          <w:lang w:val="es-ES"/>
+        </w:rPr>
+        <w:t>o</w:t>
+      </w:r>
+      <w:r>
+        <w:rPr>
+          <w:rFonts w:ascii="Arial" w:hAnsi="Arial" w:cs="Arial"/>
+          <w:sz w:val="20"/>
+          <w:szCs w:val="20"/>
+          <w:lang w:val="es-ES"/>
+        </w:rPr>
+        <w:t>res en celdas adyacentes a partir del color ubicado en la celda de arriba a la izquierda (coord</w:t>
+      </w:r>
+      <w:r>
+        <w:rPr>
+          <w:rFonts w:ascii="Arial" w:hAnsi="Arial" w:cs="Arial"/>
+          <w:sz w:val="20"/>
+          <w:szCs w:val="20"/>
+          <w:lang w:val="es-ES"/>
+        </w:rPr>
+        <w:t>e</w:t>
+      </w:r>
+      <w:r>
+        <w:rPr>
+          <w:rFonts w:ascii="Arial" w:hAnsi="Arial" w:cs="Arial"/>
+          <w:sz w:val="20"/>
+          <w:szCs w:val="20"/>
+          <w:lang w:val="es-ES"/>
+        </w:rPr>
+        <w:t>nada 0,0</w:t>
       </w:r>
       <w:r>
         <w:rPr>
@@ -3162,12 +3284,11 @@
         <w:rPr>
           <w:noProof/>
           <w:w w:val="66"/>
-          <w:lang w:eastAsia="ja-JP"/>
         </w:rPr>
         <mc:AlternateContent>
           <mc:Choice Requires="wps">
             <w:drawing>
-              <wp:anchor distT="0" distB="0" distL="114300" distR="114300" simplePos="0" relativeHeight="251671552" behindDoc="0" locked="0" layoutInCell="1" allowOverlap="1">
+              <wp:anchor distT="0" distB="0" distL="114300" distR="114300" simplePos="0" relativeHeight="251671552" behindDoc="0" locked="0" layoutInCell="1" allowOverlap="1" wp14:anchorId="504B8FA9" wp14:editId="7DD31B23">
                 <wp:simplePos x="0" y="0"/>
                 <wp:positionH relativeFrom="column">
                   <wp:posOffset>1252855</wp:posOffset>
@@ -3236,7 +3357,7 @@
               </wp:anchor>
             </w:drawing>
           </mc:Choice>
-          <mc:Fallback>
+          <mc:Fallback xmlns:w16se="http://schemas.microsoft.com/office/word/2015/wordml/symex" xmlns:w15="http://schemas.microsoft.com/office/word/2012/wordml" xmlns:cx8="http://schemas.microsoft.com/office/drawing/2016/5/14/chartex" xmlns:cx7="http://schemas.microsoft.com/office/drawing/2016/5/13/chartex" xmlns:cx6="http://schemas.microsoft.com/office/drawing/2016/5/12/chartex" xmlns:cx5="http://schemas.microsoft.com/office/drawing/2016/5/11/chartex" xmlns:cx4="http://schemas.microsoft.com/office/drawing/2016/5/10/chartex" xmlns:cx3="http://schemas.microsoft.com/office/drawing/2016/5/9/chartex" xmlns:cx2="http://schemas.microsoft.com/office/drawing/2015/10/21/chartex" xmlns:cx1="http://schemas.microsoft.com/office/drawing/2015/9/8/chartex" xmlns:cx="http://schemas.microsoft.com/office/drawing/2014/chartex">
             <w:pict>
               <v:shape id="Cuadro de texto 10" o:spid="_x0000_s1031" type="#_x0000_t202" style="position:absolute;left:0;text-align:left;margin-left:98.65pt;margin-top:14.85pt;width:119.2pt;height:20.7pt;z-index:251671552;visibility:visible;mso-wrap-style:square;mso-width-percent:0;mso-height-percent:0;mso-wrap-distance-left:9pt;mso-wrap-distance-top:0;mso-wrap-distance-right:9pt;mso-wrap-distance-bottom:0;mso-position-horizontal:absolute;mso-position-horizontal-relative:text;mso-position-vertical:absolute;mso-position-vertical-relative:text;mso-width-percent:0;mso-height-percent:0;mso-width-relative:margin;mso-height-relative:margin;v-text-anchor:top" o:gfxdata="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" fillcolor="#4f81bd [3204]" strokecolor="#4f81bd [3204]" strokeweight=".5pt">
                 <v:textbox>
@@ -3265,12 +3386,11 @@
         <w:rPr>
           <w:noProof/>
           <w:w w:val="66"/>
-          <w:lang w:eastAsia="ja-JP"/>
         </w:rPr>
         <mc:AlternateContent>
           <mc:Choice Requires="wps">
             <w:drawing>
-              <wp:anchor distT="0" distB="0" distL="114300" distR="114300" simplePos="0" relativeHeight="251651072" behindDoc="0" locked="0" layoutInCell="1" allowOverlap="1">
+              <wp:anchor distT="0" distB="0" distL="114300" distR="114300" simplePos="0" relativeHeight="251651072" behindDoc="0" locked="0" layoutInCell="1" allowOverlap="1" wp14:anchorId="26C4F844" wp14:editId="6D750791">
                 <wp:simplePos x="0" y="0"/>
                 <wp:positionH relativeFrom="column">
                   <wp:posOffset>1070534</wp:posOffset>
@@ -3327,7 +3447,7 @@
               </wp:anchor>
             </w:drawing>
           </mc:Choice>
-          <mc:Fallback>
+          <mc:Fallback xmlns:w16se="http://schemas.microsoft.com/office/word/2015/wordml/symex" xmlns:w15="http://schemas.microsoft.com/office/word/2012/wordml" xmlns:cx8="http://schemas.microsoft.com/office/drawing/2016/5/14/chartex" xmlns:cx7="http://schemas.microsoft.com/office/drawing/2016/5/13/chartex" xmlns:cx6="http://schemas.microsoft.com/office/drawing/2016/5/12/chartex" xmlns:cx5="http://schemas.microsoft.com/office/drawing/2016/5/11/chartex" xmlns:cx4="http://schemas.microsoft.com/office/drawing/2016/5/10/chartex" xmlns:cx3="http://schemas.microsoft.com/office/drawing/2016/5/9/chartex" xmlns:cx2="http://schemas.microsoft.com/office/drawing/2015/10/21/chartex" xmlns:cx1="http://schemas.microsoft.com/office/drawing/2015/9/8/chartex" xmlns:cx="http://schemas.microsoft.com/office/drawing/2014/chartex">
             <w:pict>
               <v:shapetype w14:anchorId="570878D6" id="_x0000_t13" coordsize="21600,21600" o:spt="13" adj="16200,5400" path="m@0,l@0@1,0@1,0@2@0@2@0,21600,21600,10800xe">
                 <v:stroke joinstyle="miter"/>
@@ -3354,12 +3474,11 @@
         <w:rPr>
           <w:noProof/>
           <w:w w:val="66"/>
-          <w:lang w:eastAsia="ja-JP"/>
         </w:rPr>
         <mc:AlternateContent>
           <mc:Choice Requires="wps">
             <w:drawing>
-              <wp:anchor distT="0" distB="0" distL="114300" distR="114300" simplePos="0" relativeHeight="251663360" behindDoc="0" locked="0" layoutInCell="1" allowOverlap="1">
+              <wp:anchor distT="0" distB="0" distL="114300" distR="114300" simplePos="0" relativeHeight="251663360" behindDoc="0" locked="0" layoutInCell="1" allowOverlap="1" wp14:anchorId="3DB02EBA" wp14:editId="2AFD6286">
                 <wp:simplePos x="0" y="0"/>
                 <wp:positionH relativeFrom="column">
                   <wp:posOffset>902284</wp:posOffset>
@@ -3416,7 +3535,7 @@
               </wp:anchor>
             </w:drawing>
           </mc:Choice>
-          <mc:Fallback>
+          <mc:Fallback xmlns:w16se="http://schemas.microsoft.com/office/word/2015/wordml/symex" xmlns:w15="http://schemas.microsoft.com/office/word/2012/wordml" xmlns:cx8="http://schemas.microsoft.com/office/drawing/2016/5/14/chartex" xmlns:cx7="http://schemas.microsoft.com/office/drawing/2016/5/13/chartex" xmlns:cx6="http://schemas.microsoft.com/office/drawing/2016/5/12/chartex" xmlns:cx5="http://schemas.microsoft.com/office/drawing/2016/5/11/chartex" xmlns:cx4="http://schemas.microsoft.com/office/drawing/2016/5/10/chartex" xmlns:cx3="http://schemas.microsoft.com/office/drawing/2016/5/9/chartex" xmlns:cx2="http://schemas.microsoft.com/office/drawing/2015/10/21/chartex" xmlns:cx1="http://schemas.microsoft.com/office/drawing/2015/9/8/chartex" xmlns:cx="http://schemas.microsoft.com/office/drawing/2014/chartex">
             <w:pict>
               <v:shapetype w14:anchorId="065B084C" id="_x0000_t67" coordsize="21600,21600" o:spt="67" adj="16200,5400" path="m0@0l@1@0@1,0@2,0@2@0,21600@0,10800,21600xe">
                 <v:stroke joinstyle="miter"/>
@@ -3443,12 +3562,11 @@
         <w:rPr>
           <w:noProof/>
           <w:w w:val="66"/>
-          <w:lang w:eastAsia="ja-JP"/>
         </w:rPr>
         <mc:AlternateContent>
           <mc:Choice Requires="wps">
             <w:drawing>
-              <wp:anchor distT="0" distB="0" distL="114300" distR="114300" simplePos="0" relativeHeight="251675648" behindDoc="0" locked="0" layoutInCell="1" allowOverlap="1" wp14:anchorId="2661B5E0" wp14:editId="0D8B1597">
+              <wp:anchor distT="0" distB="0" distL="114300" distR="114300" simplePos="0" relativeHeight="251675648" behindDoc="0" locked="0" layoutInCell="1" allowOverlap="1" wp14:anchorId="55B9770F" wp14:editId="4719661F">
                 <wp:simplePos x="0" y="0"/>
                 <wp:positionH relativeFrom="column">
                   <wp:posOffset>504622</wp:posOffset>
@@ -3517,7 +3635,7 @@
               </wp:anchor>
             </w:drawing>
           </mc:Choice>
-          <mc:Fallback>
+          <mc:Fallback xmlns:w16se="http://schemas.microsoft.com/office/word/2015/wordml/symex" xmlns:w15="http://schemas.microsoft.com/office/word/2012/wordml" xmlns:cx8="http://schemas.microsoft.com/office/drawing/2016/5/14/chartex" xmlns:cx7="http://schemas.microsoft.com/office/drawing/2016/5/13/chartex" xmlns:cx6="http://schemas.microsoft.com/office/drawing/2016/5/12/chartex" xmlns:cx5="http://schemas.microsoft.com/office/drawing/2016/5/11/chartex" xmlns:cx4="http://schemas.microsoft.com/office/drawing/2016/5/10/chartex" xmlns:cx3="http://schemas.microsoft.com/office/drawing/2016/5/9/chartex" xmlns:cx2="http://schemas.microsoft.com/office/drawing/2015/10/21/chartex" xmlns:cx1="http://schemas.microsoft.com/office/drawing/2015/9/8/chartex" xmlns:cx="http://schemas.microsoft.com/office/drawing/2014/chartex">
             <w:pict>
               <v:shape w14:anchorId="2661B5E0" id="Cuadro de texto 11" o:spid="_x0000_s1032" type="#_x0000_t202" style="position:absolute;left:0;text-align:left;margin-left:39.75pt;margin-top:82.3pt;width:115.8pt;height:20.15pt;rotation:90;z-index:251675648;visibility:visible;mso-wrap-style:square;mso-width-percent:0;mso-height-percent:0;mso-wrap-distance-left:9pt;mso-wrap-distance-top:0;mso-wrap-distance-right:9pt;mso-wrap-distance-bottom:0;mso-position-horizontal:absolute;mso-position-horizontal-relative:text;mso-position-vertical:absolute;mso-position-vertical-relative:text;mso-width-percent:0;mso-height-percent:0;mso-width-relative:margin;mso-height-relative:margin;v-text-anchor:top" o:gfxdata="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" fillcolor="#4f81bd [3204]" strokecolor="#4f81bd [3204]" strokeweight=".5pt">
                 <v:textbox>
@@ -3545,10 +3663,9 @@
       <w:r>
         <w:rPr>
           <w:noProof/>
-          <w:lang w:eastAsia="ja-JP"/>
         </w:rPr>
         <w:drawing>
-          <wp:inline distT="0" distB="0" distL="0" distR="0" wp14:anchorId="18AD7C3F" wp14:editId="52843049">
+          <wp:inline distT="0" distB="0" distL="0" distR="0" wp14:anchorId="346F8DC7" wp14:editId="369ECEF4">
             <wp:extent cx="3259455" cy="3218180"/>
             <wp:effectExtent l="0" t="0" r="0" b="1270"/>
             <wp:docPr id="2" name="Imagen 2"/>
@@ -3563,7 +3680,7 @@
                     <pic:cNvPicPr/>
                   </pic:nvPicPr>
                   <pic:blipFill rotWithShape="1">
-                    <a:blip r:embed="rId10"/>
+                    <a:blip r:embed="rId11"/>
                     <a:srcRect l="41333" t="18429" r="17471" b="9226"/>
                     <a:stretch/>
                   </pic:blipFill>
@@ -3593,7 +3710,7 @@
     </w:p>
     <w:p>
       <w:pPr>
-        <w:pStyle w:val="Descripcin"/>
+        <w:pStyle w:val="Epgrafe"/>
         <w:jc w:val="center"/>
         <w:rPr>
           <w:rFonts w:cs="Arial"/>
@@ -3605,14 +3722,27 @@
       <w:r>
         <w:t xml:space="preserve">Ilustración </w:t>
       </w:r>
-      <w:fldSimple w:instr=" SEQ Ilustración \* ARABIC ">
-        <w:r>
-          <w:rPr>
-            <w:noProof/>
-          </w:rPr>
-          <w:t>2</w:t>
-        </w:r>
-      </w:fldSimple>
+      <w:r>
+        <w:fldChar w:fldCharType="begin"/>
+      </w:r>
+      <w:r>
+        <w:instrText xml:space="preserve"> SEQ Ilustración \* ARABIC </w:instrText>
+      </w:r>
+      <w:r>
+        <w:fldChar w:fldCharType="separate"/>
+      </w:r>
+      <w:r>
+        <w:rPr>
+          <w:noProof/>
+        </w:rPr>
+        <w:t>2</w:t>
+      </w:r>
+      <w:r>
+        <w:rPr>
+          <w:noProof/>
+        </w:rPr>
+        <w:fldChar w:fldCharType="end"/>
+      </w:r>
       <w:bookmarkEnd w:id="11"/>
       <w:r>
         <w:t>:Ejes coordenados</w:t>
@@ -3842,16 +3972,7 @@
           <w:szCs w:val="20"/>
           <w:lang w:val="es-ES"/>
         </w:rPr>
-        <w:t xml:space="preserve">a la posición indicada, dependiendo de si el predicado usado fue </w:t>
-      </w:r>
-      <w:r>
-        <w:rPr>
-          <w:rFonts w:ascii="Arial" w:hAnsi="Arial" w:cs="Arial"/>
-          <w:sz w:val="20"/>
-          <w:szCs w:val="20"/>
-          <w:lang w:val="es-ES"/>
-        </w:rPr>
-        <w:t>“</w:t>
+        <w:t>a la posición indicada, dependiendo de si el predicado usado fue “</w:t>
       </w:r>
       <w:proofErr w:type="spellStart"/>
       <w:r>
@@ -3891,16 +4012,7 @@
           <w:szCs w:val="20"/>
           <w:lang w:val="es-ES"/>
         </w:rPr>
-        <w:t>”</w:t>
-      </w:r>
-      <w:r>
-        <w:rPr>
-          <w:rFonts w:ascii="Arial" w:hAnsi="Arial" w:cs="Arial"/>
-          <w:sz w:val="20"/>
-          <w:szCs w:val="20"/>
-          <w:lang w:val="es-ES"/>
-        </w:rPr>
-        <w:t>,</w:t>
+        <w:t>”,</w:t>
       </w:r>
       <w:r>
         <w:rPr>
@@ -4238,7 +4350,25 @@
           <w:szCs w:val="20"/>
           <w:lang w:val="es-ES"/>
         </w:rPr>
-        <w:t xml:space="preserve">: Recorren la grilla primero por filas y después por columnas restando </w:t>
+        <w:t>: Recorren la grilla primero por filas y de</w:t>
+      </w:r>
+      <w:r>
+        <w:rPr>
+          <w:rFonts w:ascii="Arial" w:hAnsi="Arial" w:cs="Arial"/>
+          <w:sz w:val="20"/>
+          <w:szCs w:val="20"/>
+          <w:lang w:val="es-ES"/>
+        </w:rPr>
+        <w:t>s</w:t>
+      </w:r>
+      <w:r>
+        <w:rPr>
+          <w:rFonts w:ascii="Arial" w:hAnsi="Arial" w:cs="Arial"/>
+          <w:sz w:val="20"/>
+          <w:szCs w:val="20"/>
+          <w:lang w:val="es-ES"/>
+        </w:rPr>
+        <w:t xml:space="preserve">pués por columnas restando </w:t>
       </w:r>
       <w:r>
         <w:rPr>
@@ -4600,7 +4730,7 @@
         </w:rPr>
         <w:tab/>
       </w:r>
-      <w:bookmarkStart w:id="12" w:name="_Toc514427143"/>
+      <w:bookmarkStart w:id="12" w:name="_Toc514438003"/>
       <w:r>
         <w:rPr>
           <w:rFonts w:cs="Arial"/>
@@ -4727,7 +4857,25 @@
           <w:szCs w:val="20"/>
           <w:lang w:val="es-ES"/>
         </w:rPr>
-        <w:t xml:space="preserve"> 6 veces (1 vez para cada color) y retornar los resultados de cada uno.</w:t>
+        <w:t xml:space="preserve"> 6 veces (1 vez para cada color) y r</w:t>
+      </w:r>
+      <w:r>
+        <w:rPr>
+          <w:rFonts w:ascii="Arial" w:hAnsi="Arial" w:cs="Arial"/>
+          <w:sz w:val="20"/>
+          <w:szCs w:val="20"/>
+          <w:lang w:val="es-ES"/>
+        </w:rPr>
+        <w:t>e</w:t>
+      </w:r>
+      <w:r>
+        <w:rPr>
+          <w:rFonts w:ascii="Arial" w:hAnsi="Arial" w:cs="Arial"/>
+          <w:sz w:val="20"/>
+          <w:szCs w:val="20"/>
+          <w:lang w:val="es-ES"/>
+        </w:rPr>
+        <w:t>tornar los resultados de cada uno.</w:t>
       </w:r>
     </w:p>
     <w:p>
@@ -4824,7 +4972,25 @@
           <w:szCs w:val="20"/>
           <w:lang w:val="es-ES"/>
         </w:rPr>
-        <w:t xml:space="preserve"> dos veces, la primera para pintar la grilla del color con el cual se pidió la ayuda, y la segunda para insertar 'n' en cada celda (esto no afecta a la grilla en pantalla). El propósito de 'n' es para mantener cuales son las celdas que se podrán pintar al presionar cierto color.</w:t>
+        <w:t xml:space="preserve"> dos veces, la primera para pintar la grilla del color con el cual se pidió la ayuda, y la segunda para insertar 'n' en cada ce</w:t>
+      </w:r>
+      <w:r>
+        <w:rPr>
+          <w:rFonts w:ascii="Arial" w:hAnsi="Arial" w:cs="Arial"/>
+          <w:sz w:val="20"/>
+          <w:szCs w:val="20"/>
+          <w:lang w:val="es-ES"/>
+        </w:rPr>
+        <w:t>l</w:t>
+      </w:r>
+      <w:r>
+        <w:rPr>
+          <w:rFonts w:ascii="Arial" w:hAnsi="Arial" w:cs="Arial"/>
+          <w:sz w:val="20"/>
+          <w:szCs w:val="20"/>
+          <w:lang w:val="es-ES"/>
+        </w:rPr>
+        <w:t>da (esto no afecta a la grilla en pantalla). El propósito de 'n' es para mantener cuales son las celdas que se podrán pintar al presionar cierto color.</w:t>
       </w:r>
     </w:p>
     <w:p>
@@ -4890,7 +5056,25 @@
           <w:szCs w:val="20"/>
           <w:lang w:val="es-ES"/>
         </w:rPr>
-        <w:t xml:space="preserve">Hecho esto, se calcula cual es el color ubicado actualmente en la posición 0,0 de la grilla y se llama a </w:t>
+        <w:t>Hecho esto, se calcula cual es el color ubicado actualmente en la pos</w:t>
+      </w:r>
+      <w:r>
+        <w:rPr>
+          <w:rFonts w:ascii="Arial" w:hAnsi="Arial" w:cs="Arial"/>
+          <w:sz w:val="20"/>
+          <w:szCs w:val="20"/>
+          <w:lang w:val="es-ES"/>
+        </w:rPr>
+        <w:t>i</w:t>
+      </w:r>
+      <w:r>
+        <w:rPr>
+          <w:rFonts w:ascii="Arial" w:hAnsi="Arial" w:cs="Arial"/>
+          <w:sz w:val="20"/>
+          <w:szCs w:val="20"/>
+          <w:lang w:val="es-ES"/>
+        </w:rPr>
+        <w:t xml:space="preserve">ción 0,0 de la grilla y se llama a </w:t>
       </w:r>
       <w:r>
         <w:rPr>
@@ -4946,7 +5130,25 @@
           <w:szCs w:val="20"/>
           <w:lang w:val="es-ES"/>
         </w:rPr>
-        <w:t xml:space="preserve"> se restará a cada uno de los valores obtenidos previamente. Estos resultados serán los que se mostrarán en los marcos del panel de ayuda (al menos uno de esos valores será siempre 0). Estos valores representan cuantas celdas nuevas se agregarán después de la próxima pintada de la grilla.</w:t>
+        <w:t xml:space="preserve"> se restará a cada uno de los valores obtenidos previamente. Estos resultados serán los que se mostrarán en los marcos del panel de ayuda (al menos uno de esos valores será siempre 0). Estos valores r</w:t>
+      </w:r>
+      <w:r>
+        <w:rPr>
+          <w:rFonts w:ascii="Arial" w:hAnsi="Arial" w:cs="Arial"/>
+          <w:sz w:val="20"/>
+          <w:szCs w:val="20"/>
+          <w:lang w:val="es-ES"/>
+        </w:rPr>
+        <w:t>e</w:t>
+      </w:r>
+      <w:r>
+        <w:rPr>
+          <w:rFonts w:ascii="Arial" w:hAnsi="Arial" w:cs="Arial"/>
+          <w:sz w:val="20"/>
+          <w:szCs w:val="20"/>
+          <w:lang w:val="es-ES"/>
+        </w:rPr>
+        <w:t>presentan cuantas celdas nuevas se agregarán después de la próxima pintada de la grilla.</w:t>
       </w:r>
     </w:p>
     <w:p>
@@ -5251,7 +5453,25 @@
           <w:szCs w:val="20"/>
           <w:lang w:val="es-ES"/>
         </w:rPr>
-        <w:t xml:space="preserve"> 6 veces para obtener 6 resultados, luego lo llama otra vez con el color actual, y con ese resultado se lo resto a cada uno de los 6 valores obtenidos para obtener el cuantas celdas NUEVAS tendré luego de presionar cada uno de los botones para pintar la grilla. Retorna 6 valores enteros.</w:t>
+        <w:t xml:space="preserve"> 6 veces para obtener 6 resultados, luego lo llama otra vez con el color actual, y con ese resultado se lo resto a cada uno de los 6 valores obtenidos para obtener el cuantas celdas NUEVAS te</w:t>
+      </w:r>
+      <w:r>
+        <w:rPr>
+          <w:rFonts w:ascii="Arial" w:hAnsi="Arial" w:cs="Arial"/>
+          <w:sz w:val="20"/>
+          <w:szCs w:val="20"/>
+          <w:lang w:val="es-ES"/>
+        </w:rPr>
+        <w:t>n</w:t>
+      </w:r>
+      <w:r>
+        <w:rPr>
+          <w:rFonts w:ascii="Arial" w:hAnsi="Arial" w:cs="Arial"/>
+          <w:sz w:val="20"/>
+          <w:szCs w:val="20"/>
+          <w:lang w:val="es-ES"/>
+        </w:rPr>
+        <w:t>dré luego de presionar cada uno de los botones para pintar la grilla. Retorna 6 valores enteros.</w:t>
       </w:r>
     </w:p>
     <w:p>
@@ -5413,7 +5633,27 @@
           <w:szCs w:val="20"/>
           <w:lang w:val="es-ES"/>
         </w:rPr>
-        <w:t xml:space="preserve"> Calcula cual de todos los 6 colores es igual a </w:t>
+        <w:t xml:space="preserve"> Calcula </w:t>
+      </w:r>
+      <w:proofErr w:type="spellStart"/>
+      <w:r>
+        <w:rPr>
+          <w:rFonts w:ascii="Arial" w:hAnsi="Arial" w:cs="Arial"/>
+          <w:sz w:val="20"/>
+          <w:szCs w:val="20"/>
+          <w:lang w:val="es-ES"/>
+        </w:rPr>
+        <w:t>cual</w:t>
+      </w:r>
+      <w:proofErr w:type="spellEnd"/>
+      <w:r>
+        <w:rPr>
+          <w:rFonts w:ascii="Arial" w:hAnsi="Arial" w:cs="Arial"/>
+          <w:sz w:val="20"/>
+          <w:szCs w:val="20"/>
+          <w:lang w:val="es-ES"/>
+        </w:rPr>
+        <w:t xml:space="preserve"> de todos los 6 colores es igual a </w:t>
       </w:r>
       <w:r>
         <w:rPr>
@@ -5450,7 +5690,16 @@
           <w:szCs w:val="20"/>
           <w:lang w:val="es-ES"/>
         </w:rPr>
-        <w:t>icial</w:t>
+        <w:t>i</w:t>
+      </w:r>
+      <w:r>
+        <w:rPr>
+          <w:rFonts w:ascii="Arial" w:hAnsi="Arial" w:cs="Arial"/>
+          <w:sz w:val="20"/>
+          <w:szCs w:val="20"/>
+          <w:lang w:val="es-ES"/>
+        </w:rPr>
+        <w:t>cial</w:t>
       </w:r>
       <w:proofErr w:type="spellEnd"/>
       <w:r>
@@ -5483,6 +5732,7 @@
           <w:lang w:val="es-ES"/>
         </w:rPr>
       </w:pPr>
+      <w:proofErr w:type="spellStart"/>
       <w:r>
         <w:rPr>
           <w:rFonts w:ascii="Arial" w:hAnsi="Arial" w:cs="Arial"/>
@@ -5491,7 +5741,18 @@
           <w:u w:val="single"/>
           <w:lang w:val="es-ES"/>
         </w:rPr>
-        <w:t>contarCeldas(+</w:t>
+        <w:t>contarCeldas</w:t>
+      </w:r>
+      <w:proofErr w:type="spellEnd"/>
+      <w:r>
+        <w:rPr>
+          <w:rFonts w:ascii="Arial" w:hAnsi="Arial" w:cs="Arial"/>
+          <w:sz w:val="20"/>
+          <w:szCs w:val="20"/>
+          <w:u w:val="single"/>
+          <w:lang w:val="es-ES"/>
+        </w:rPr>
+        <w:t>(+</w:t>
       </w:r>
       <w:proofErr w:type="spellStart"/>
       <w:r>
@@ -5666,7 +5927,25 @@
           <w:szCs w:val="20"/>
           <w:lang w:val="es-ES"/>
         </w:rPr>
-        <w:t>ayudaExtendida</w:t>
+        <w:t>ay</w:t>
+      </w:r>
+      <w:r>
+        <w:rPr>
+          <w:rFonts w:ascii="Arial" w:hAnsi="Arial" w:cs="Arial"/>
+          <w:sz w:val="20"/>
+          <w:szCs w:val="20"/>
+          <w:lang w:val="es-ES"/>
+        </w:rPr>
+        <w:t>u</w:t>
+      </w:r>
+      <w:r>
+        <w:rPr>
+          <w:rFonts w:ascii="Arial" w:hAnsi="Arial" w:cs="Arial"/>
+          <w:sz w:val="20"/>
+          <w:szCs w:val="20"/>
+          <w:lang w:val="es-ES"/>
+        </w:rPr>
+        <w:t>daExtendida</w:t>
       </w:r>
       <w:proofErr w:type="spellEnd"/>
       <w:r>
@@ -5754,7 +6033,25 @@
           <w:szCs w:val="20"/>
           <w:lang w:val="es-ES"/>
         </w:rPr>
-        <w:t>ayudaBasicaShell</w:t>
+        <w:t>ayudaBas</w:t>
+      </w:r>
+      <w:r>
+        <w:rPr>
+          <w:rFonts w:ascii="Arial" w:hAnsi="Arial" w:cs="Arial"/>
+          <w:sz w:val="20"/>
+          <w:szCs w:val="20"/>
+          <w:lang w:val="es-ES"/>
+        </w:rPr>
+        <w:t>i</w:t>
+      </w:r>
+      <w:r>
+        <w:rPr>
+          <w:rFonts w:ascii="Arial" w:hAnsi="Arial" w:cs="Arial"/>
+          <w:sz w:val="20"/>
+          <w:szCs w:val="20"/>
+          <w:lang w:val="es-ES"/>
+        </w:rPr>
+        <w:t>caShell</w:t>
       </w:r>
       <w:proofErr w:type="spellEnd"/>
       <w:r>
@@ -6038,7 +6335,25 @@
           <w:szCs w:val="20"/>
           <w:lang w:val="es-ES"/>
         </w:rPr>
-        <w:t>ayudaExtendida</w:t>
+        <w:t>ayudaExtend</w:t>
+      </w:r>
+      <w:r>
+        <w:rPr>
+          <w:rFonts w:ascii="Arial" w:hAnsi="Arial" w:cs="Arial"/>
+          <w:sz w:val="20"/>
+          <w:szCs w:val="20"/>
+          <w:lang w:val="es-ES"/>
+        </w:rPr>
+        <w:t>i</w:t>
+      </w:r>
+      <w:r>
+        <w:rPr>
+          <w:rFonts w:ascii="Arial" w:hAnsi="Arial" w:cs="Arial"/>
+          <w:sz w:val="20"/>
+          <w:szCs w:val="20"/>
+          <w:lang w:val="es-ES"/>
+        </w:rPr>
+        <w:t>da</w:t>
       </w:r>
       <w:proofErr w:type="spellEnd"/>
       <w:r>
@@ -6159,7 +6474,25 @@
           <w:szCs w:val="20"/>
           <w:lang w:val="es-ES"/>
         </w:rPr>
-        <w:t>Color</w:t>
+        <w:t>C</w:t>
+      </w:r>
+      <w:r>
+        <w:rPr>
+          <w:rFonts w:ascii="Arial" w:hAnsi="Arial" w:cs="Arial"/>
+          <w:sz w:val="20"/>
+          <w:szCs w:val="20"/>
+          <w:lang w:val="es-ES"/>
+        </w:rPr>
+        <w:t>o</w:t>
+      </w:r>
+      <w:r>
+        <w:rPr>
+          <w:rFonts w:ascii="Arial" w:hAnsi="Arial" w:cs="Arial"/>
+          <w:sz w:val="20"/>
+          <w:szCs w:val="20"/>
+          <w:lang w:val="es-ES"/>
+        </w:rPr>
+        <w:t>lor</w:t>
       </w:r>
       <w:r>
         <w:rPr>
@@ -6529,7 +6862,25 @@
           <w:szCs w:val="20"/>
           <w:lang w:val="es-ES"/>
         </w:rPr>
-        <w:t xml:space="preserve"> y después de la primera simulación de la grilla pintada, se</w:t>
+        <w:t xml:space="preserve"> y después de la primera sim</w:t>
+      </w:r>
+      <w:r>
+        <w:rPr>
+          <w:rFonts w:ascii="Arial" w:hAnsi="Arial" w:cs="Arial"/>
+          <w:sz w:val="20"/>
+          <w:szCs w:val="20"/>
+          <w:lang w:val="es-ES"/>
+        </w:rPr>
+        <w:t>u</w:t>
+      </w:r>
+      <w:r>
+        <w:rPr>
+          <w:rFonts w:ascii="Arial" w:hAnsi="Arial" w:cs="Arial"/>
+          <w:sz w:val="20"/>
+          <w:szCs w:val="20"/>
+          <w:lang w:val="es-ES"/>
+        </w:rPr>
+        <w:t>lación de la grilla pintada, se</w:t>
       </w:r>
       <w:r>
         <w:rPr>
@@ -6803,7 +7154,7 @@
           <w:lang w:eastAsia="en-US"/>
         </w:rPr>
       </w:pPr>
-      <w:bookmarkStart w:id="13" w:name="_Toc514427144"/>
+      <w:bookmarkStart w:id="13" w:name="_Toc514438004"/>
       <w:r>
         <w:rPr>
           <w:b/>
@@ -6841,7 +7192,7 @@
         </w:rPr>
         <w:tab/>
       </w:r>
-      <w:bookmarkStart w:id="14" w:name="_Toc514427145"/>
+      <w:bookmarkStart w:id="14" w:name="_Toc514438005"/>
       <w:r>
         <w:rPr>
           <w:lang w:val="es-ES" w:eastAsia="en-US"/>
@@ -6904,7 +7255,19 @@
         <w:rPr>
           <w:lang w:val="es-ES" w:eastAsia="en-US"/>
         </w:rPr>
-        <w:t>problemática de</w:t>
+        <w:t>problem</w:t>
+      </w:r>
+      <w:r>
+        <w:rPr>
+          <w:lang w:val="es-ES" w:eastAsia="en-US"/>
+        </w:rPr>
+        <w:t>á</w:t>
+      </w:r>
+      <w:r>
+        <w:rPr>
+          <w:lang w:val="es-ES" w:eastAsia="en-US"/>
+        </w:rPr>
+        <w:t>tica de</w:t>
       </w:r>
       <w:r>
         <w:rPr>
@@ -6962,7 +7325,19 @@
           <w:lang w:val="es-ES" w:eastAsia="en-US"/>
         </w:rPr>
         <w:tab/>
-        <w:t>La parte del Código CSS del proyecto solo fue modificada para proveer a las componentes agr</w:t>
+        <w:t>La parte del Código CSS del proyecto solo fue modificada para proveer a las comp</w:t>
+      </w:r>
+      <w:r>
+        <w:rPr>
+          <w:lang w:val="es-ES" w:eastAsia="en-US"/>
+        </w:rPr>
+        <w:t>o</w:t>
+      </w:r>
+      <w:r>
+        <w:rPr>
+          <w:lang w:val="es-ES" w:eastAsia="en-US"/>
+        </w:rPr>
+        <w:t>nentes agr</w:t>
       </w:r>
       <w:r>
         <w:rPr>
@@ -6990,7 +7365,7 @@
         </w:rPr>
         <w:tab/>
       </w:r>
-      <w:bookmarkStart w:id="15" w:name="_Toc514427146"/>
+      <w:bookmarkStart w:id="15" w:name="_Toc514438006"/>
       <w:r>
         <w:rPr>
           <w:lang w:val="es-ES" w:eastAsia="en-US"/>
@@ -7023,7 +7398,19 @@
           <w:lang w:val="es-ES" w:eastAsia="en-US"/>
         </w:rPr>
         <w:tab/>
-        <w:t>El código JavaScript hace uso de una librería provista por la cátedra denominada “</w:t>
+        <w:t>El código JavaScript hace uso de una librería provista por la cátedra denom</w:t>
+      </w:r>
+      <w:r>
+        <w:rPr>
+          <w:lang w:val="es-ES" w:eastAsia="en-US"/>
+        </w:rPr>
+        <w:t>i</w:t>
+      </w:r>
+      <w:r>
+        <w:rPr>
+          <w:lang w:val="es-ES" w:eastAsia="en-US"/>
+        </w:rPr>
+        <w:t>nada “</w:t>
       </w:r>
       <w:proofErr w:type="spellStart"/>
       <w:r>
@@ -7142,7 +7529,19 @@
         <w:rPr>
           <w:lang w:val="es-ES" w:eastAsia="en-US"/>
         </w:rPr>
-        <w:t>El cerebro lógico detrás del juego, este predicado se encarga de, dada la Grilla y un color seleccionado desde el lado del servidor, modificar la grilla de acuerdo a los requerimientos especificados en el proyecto y devolver una nueva grilla, que será levantada por el servidor para modificar el tablero gráfico del juego</w:t>
+        <w:t>El cerebro lógico detrás del juego, este predicado se encarga de, dada la Grilla y un color seleccionado desde el lado del servidor, modificar la grilla de acuerdo a los requerimientos especificados en el proyecto y devolver una nueva grilla, que será levantada por el servidor para m</w:t>
+      </w:r>
+      <w:r>
+        <w:rPr>
+          <w:lang w:val="es-ES" w:eastAsia="en-US"/>
+        </w:rPr>
+        <w:t>o</w:t>
+      </w:r>
+      <w:r>
+        <w:rPr>
+          <w:lang w:val="es-ES" w:eastAsia="en-US"/>
+        </w:rPr>
+        <w:t>dificar el tablero gráfico del juego</w:t>
       </w:r>
     </w:p>
     <w:p>
@@ -7284,7 +7683,19 @@
         <w:rPr>
           <w:lang w:val="es-ES" w:eastAsia="en-US"/>
         </w:rPr>
-        <w:t>Se encarga de, dada la grilla, calcular para cada color cuantas celdas serán pintadas luego de dos turnos, calculando la máxima cantidad de celdas pintadas posibles para todas las combinaciones posibles de colores elegidos como segundo color</w:t>
+        <w:t>Se encarga de, dada la grilla, calcular para cada color cuantas celdas serán pintadas luego de dos turnos, calculando la máxima cantidad de celdas pintadas posibles para todas las combinaciones posibles de c</w:t>
+      </w:r>
+      <w:r>
+        <w:rPr>
+          <w:lang w:val="es-ES" w:eastAsia="en-US"/>
+        </w:rPr>
+        <w:t>o</w:t>
+      </w:r>
+      <w:r>
+        <w:rPr>
+          <w:lang w:val="es-ES" w:eastAsia="en-US"/>
+        </w:rPr>
+        <w:t>lores elegidos como segundo color</w:t>
       </w:r>
     </w:p>
     <w:p>
@@ -7294,7 +7705,7 @@
           <w:lang w:val="es-ES" w:eastAsia="en-US"/>
         </w:rPr>
       </w:pPr>
-      <w:bookmarkStart w:id="16" w:name="_Toc514427147"/>
+      <w:bookmarkStart w:id="16" w:name="_Toc514438007"/>
       <w:r>
         <w:rPr>
           <w:lang w:val="es-ES" w:eastAsia="en-US"/>
@@ -7399,7 +7810,25 @@
           <w:szCs w:val="20"/>
           <w:lang w:val="es-ES"/>
         </w:rPr>
-        <w:t xml:space="preserve"> (el cual se activa al presionar el botón de cambio de grilla), es posible hacer ciclar la grilla por una de las 4 posibles. Simplemente se pide a través de </w:t>
+        <w:t xml:space="preserve"> (el cual se activa al presionar el b</w:t>
+      </w:r>
+      <w:r>
+        <w:rPr>
+          <w:rFonts w:ascii="Arial" w:hAnsi="Arial" w:cs="Arial"/>
+          <w:sz w:val="20"/>
+          <w:szCs w:val="20"/>
+          <w:lang w:val="es-ES"/>
+        </w:rPr>
+        <w:t>o</w:t>
+      </w:r>
+      <w:r>
+        <w:rPr>
+          <w:rFonts w:ascii="Arial" w:hAnsi="Arial" w:cs="Arial"/>
+          <w:sz w:val="20"/>
+          <w:szCs w:val="20"/>
+          <w:lang w:val="es-ES"/>
+        </w:rPr>
+        <w:t xml:space="preserve">tón de cambio de grilla), es posible hacer ciclar la grilla por una de las 4 posibles. Simplemente se pide a través de </w:t>
       </w:r>
       <w:proofErr w:type="spellStart"/>
       <w:r>
@@ -7484,7 +7913,7 @@
       <w:pPr>
         <w:pStyle w:val="Ttulo1"/>
       </w:pPr>
-      <w:bookmarkStart w:id="17" w:name="_Toc514427148"/>
+      <w:bookmarkStart w:id="17" w:name="_Toc514438008"/>
       <w:r>
         <w:lastRenderedPageBreak/>
         <w:t>CONCLUSIONES Y OBSERVACIONES GENERALES</w:t>
@@ -7555,7 +7984,43 @@
           <w:szCs w:val="20"/>
           <w:lang w:val="es-ES"/>
         </w:rPr>
-        <w:t>El proyecto llevado a cabo resultó ser una experiencia altamente positiva debido a la experiencia obtenida en cuanto a implementación Web, un aspecto en el cual no contábamos con experiencia previa, adicionalmente, sirvió para afianzar los conocimientos sobre el Lenguaje de Programación en Lógica ya obtenidos durante el transcurso actual de la materia y aplicarlos en un entorno de desarrollo completamente nuevo para nosotros</w:t>
+        <w:t>El proyecto llevado a cabo resultó ser una experiencia altamente positiva deb</w:t>
+      </w:r>
+      <w:r>
+        <w:rPr>
+          <w:rFonts w:ascii="Arial" w:hAnsi="Arial" w:cs="Arial"/>
+          <w:sz w:val="20"/>
+          <w:szCs w:val="20"/>
+          <w:lang w:val="es-ES"/>
+        </w:rPr>
+        <w:t>i</w:t>
+      </w:r>
+      <w:r>
+        <w:rPr>
+          <w:rFonts w:ascii="Arial" w:hAnsi="Arial" w:cs="Arial"/>
+          <w:sz w:val="20"/>
+          <w:szCs w:val="20"/>
+          <w:lang w:val="es-ES"/>
+        </w:rPr>
+        <w:t>do a la experiencia obtenida en cuanto a implementación Web, un aspecto en el cual no cont</w:t>
+      </w:r>
+      <w:r>
+        <w:rPr>
+          <w:rFonts w:ascii="Arial" w:hAnsi="Arial" w:cs="Arial"/>
+          <w:sz w:val="20"/>
+          <w:szCs w:val="20"/>
+          <w:lang w:val="es-ES"/>
+        </w:rPr>
+        <w:t>á</w:t>
+      </w:r>
+      <w:r>
+        <w:rPr>
+          <w:rFonts w:ascii="Arial" w:hAnsi="Arial" w:cs="Arial"/>
+          <w:sz w:val="20"/>
+          <w:szCs w:val="20"/>
+          <w:lang w:val="es-ES"/>
+        </w:rPr>
+        <w:t>bamos con experiencia previa, adicionalmente, sirvió para afianzar los conocimientos sobre el Lenguaje de Programación en Lógica ya obtenidos durante el transcurso actual de la materia y aplicarlos en un entorno de desarrollo completamente nuevo para nosotros</w:t>
       </w:r>
     </w:p>
     <w:p>
@@ -7641,7 +8106,25 @@
           <w:szCs w:val="20"/>
           <w:lang w:val="es-ES"/>
         </w:rPr>
-        <w:t>, tal que el predicado de cáscara llama al predicado normal 6 veces, una por color. Esto se realizó debido a que no logramos hacer funcionar las ayudas con un único predicado llamado 6 veces desde</w:t>
+        <w:t>, tal que el predicado de cáscara llama al predicado no</w:t>
+      </w:r>
+      <w:r>
+        <w:rPr>
+          <w:rFonts w:ascii="Arial" w:hAnsi="Arial" w:cs="Arial"/>
+          <w:sz w:val="20"/>
+          <w:szCs w:val="20"/>
+          <w:lang w:val="es-ES"/>
+        </w:rPr>
+        <w:t>r</w:t>
+      </w:r>
+      <w:r>
+        <w:rPr>
+          <w:rFonts w:ascii="Arial" w:hAnsi="Arial" w:cs="Arial"/>
+          <w:sz w:val="20"/>
+          <w:szCs w:val="20"/>
+          <w:lang w:val="es-ES"/>
+        </w:rPr>
+        <w:t>mal 6 veces, una por color. Esto se realizó debido a que no logramos hacer funcionar las ayudas con un único predicado llamado 6 veces desde</w:t>
       </w:r>
       <w:r>
         <w:rPr>
@@ -7659,7 +8142,25 @@
           <w:szCs w:val="20"/>
           <w:lang w:val="es-ES"/>
         </w:rPr>
-        <w:t>cript a través de un ciclo</w:t>
+        <w:t>cript a tr</w:t>
+      </w:r>
+      <w:r>
+        <w:rPr>
+          <w:rFonts w:ascii="Arial" w:hAnsi="Arial" w:cs="Arial"/>
+          <w:sz w:val="20"/>
+          <w:szCs w:val="20"/>
+          <w:lang w:val="es-ES"/>
+        </w:rPr>
+        <w:t>a</w:t>
+      </w:r>
+      <w:r>
+        <w:rPr>
+          <w:rFonts w:ascii="Arial" w:hAnsi="Arial" w:cs="Arial"/>
+          <w:sz w:val="20"/>
+          <w:szCs w:val="20"/>
+          <w:lang w:val="es-ES"/>
+        </w:rPr>
+        <w:t>vés de un ciclo</w:t>
       </w:r>
       <w:r>
         <w:rPr>
@@ -7733,7 +8234,25 @@
           <w:szCs w:val="20"/>
           <w:lang w:val="es-ES"/>
         </w:rPr>
-        <w:t xml:space="preserve"> que logramos hacerlo funcionar.</w:t>
+        <w:t xml:space="preserve"> que logramos h</w:t>
+      </w:r>
+      <w:r>
+        <w:rPr>
+          <w:rFonts w:ascii="Arial" w:hAnsi="Arial" w:cs="Arial"/>
+          <w:sz w:val="20"/>
+          <w:szCs w:val="20"/>
+          <w:lang w:val="es-ES"/>
+        </w:rPr>
+        <w:t>a</w:t>
+      </w:r>
+      <w:r>
+        <w:rPr>
+          <w:rFonts w:ascii="Arial" w:hAnsi="Arial" w:cs="Arial"/>
+          <w:sz w:val="20"/>
+          <w:szCs w:val="20"/>
+          <w:lang w:val="es-ES"/>
+        </w:rPr>
+        <w:t>cerlo funcionar.</w:t>
       </w:r>
     </w:p>
     <w:p>
@@ -7877,7 +8396,7 @@
       </w:r>
     </w:p>
     <w:sectPr>
-      <w:footerReference w:type="default" r:id="rId11"/>
+      <w:footerReference w:type="default" r:id="rId12"/>
       <w:pgSz w:w="11907" w:h="16839" w:code="9"/>
       <w:pgMar w:top="1417" w:right="1701" w:bottom="1417" w:left="1701" w:header="708" w:footer="708" w:gutter="0"/>
       <w:pgNumType w:start="0"/>
@@ -7890,7 +8409,7 @@
 </file>
 
 <file path=word/endnotes.xml><?xml version="1.0" encoding="utf-8"?>
-<w:endnotes xmlns:wpc="http://schemas.microsoft.com/office/word/2010/wordprocessingCanvas" xmlns:cx="http://schemas.microsoft.com/office/drawing/2014/chartex" xmlns:cx1="http://schemas.microsoft.com/office/drawing/2015/9/8/chartex" xmlns:cx2="http://schemas.microsoft.com/office/drawing/2015/10/21/chartex" xmlns:cx3="http://schemas.microsoft.com/office/drawing/2016/5/9/chartex" xmlns:cx4="http://schemas.microsoft.com/office/drawing/2016/5/10/chartex" xmlns:cx5="http://schemas.microsoft.com/office/drawing/2016/5/11/chartex" xmlns:cx6="http://schemas.microsoft.com/office/drawing/2016/5/12/chartex" xmlns:cx7="http://schemas.microsoft.com/office/drawing/2016/5/13/chartex" xmlns:cx8="http://schemas.microsoft.com/office/drawing/2016/5/14/chartex" xmlns:mc="http://schemas.openxmlformats.org/markup-compatibility/2006" xmlns:o="urn:schemas-microsoft-com:office:office" xmlns:r="http://schemas.openxmlformats.org/officeDocument/2006/relationships" xmlns:m="http://schemas.openxmlformats.org/officeDocument/2006/math" xmlns:v="urn:schemas-microsoft-com:vml" xmlns:wp14="http://schemas.microsoft.com/office/word/2010/wordprocessingDrawing" xmlns:wp="http://schemas.openxmlformats.org/drawingml/2006/wordprocessingDrawing" xmlns:w10="urn:schemas-microsoft-com:office:word" xmlns:w="http://schemas.openxmlformats.org/wordprocessingml/2006/main" xmlns:w14="http://schemas.microsoft.com/office/word/2010/wordml" xmlns:w15="http://schemas.microsoft.com/office/word/2012/wordml" xmlns:w16se="http://schemas.microsoft.com/office/word/2015/wordml/symex" xmlns:wpg="http://schemas.microsoft.com/office/word/2010/wordprocessingGroup" xmlns:wpi="http://schemas.microsoft.com/office/word/2010/wordprocessingInk" xmlns:wne="http://schemas.microsoft.com/office/word/2006/wordml" xmlns:wps="http://schemas.microsoft.com/office/word/2010/wordprocessingShape" mc:Ignorable="w14 w15 w16se wp14">
+<w:endnotes xmlns:wpc="http://schemas.microsoft.com/office/word/2010/wordprocessingCanvas" xmlns:mc="http://schemas.openxmlformats.org/markup-compatibility/2006" xmlns:o="urn:schemas-microsoft-com:office:office" xmlns:r="http://schemas.openxmlformats.org/officeDocument/2006/relationships" xmlns:m="http://schemas.openxmlformats.org/officeDocument/2006/math" xmlns:v="urn:schemas-microsoft-com:vml" xmlns:wp14="http://schemas.microsoft.com/office/word/2010/wordprocessingDrawing" xmlns:wp="http://schemas.openxmlformats.org/drawingml/2006/wordprocessingDrawing" xmlns:w10="urn:schemas-microsoft-com:office:word" xmlns:w="http://schemas.openxmlformats.org/wordprocessingml/2006/main" xmlns:w14="http://schemas.microsoft.com/office/word/2010/wordml" xmlns:wpg="http://schemas.microsoft.com/office/word/2010/wordprocessingGroup" xmlns:wpi="http://schemas.microsoft.com/office/word/2010/wordprocessingInk" xmlns:wne="http://schemas.microsoft.com/office/word/2006/wordml" xmlns:wps="http://schemas.microsoft.com/office/word/2010/wordprocessingShape" mc:Ignorable="w14 wp14">
   <w:endnote w:type="separator" w:id="-1">
     <w:p>
       <w:r>
@@ -7909,7 +8428,7 @@
 </file>
 
 <file path=word/footer1.xml><?xml version="1.0" encoding="utf-8"?>
-<w:ftr xmlns:wpc="http://schemas.microsoft.com/office/word/2010/wordprocessingCanvas" xmlns:cx="http://schemas.microsoft.com/office/drawing/2014/chartex" xmlns:cx1="http://schemas.microsoft.com/office/drawing/2015/9/8/chartex" xmlns:cx2="http://schemas.microsoft.com/office/drawing/2015/10/21/chartex" xmlns:cx3="http://schemas.microsoft.com/office/drawing/2016/5/9/chartex" xmlns:cx4="http://schemas.microsoft.com/office/drawing/2016/5/10/chartex" xmlns:cx5="http://schemas.microsoft.com/office/drawing/2016/5/11/chartex" xmlns:cx6="http://schemas.microsoft.com/office/drawing/2016/5/12/chartex" xmlns:cx7="http://schemas.microsoft.com/office/drawing/2016/5/13/chartex" xmlns:cx8="http://schemas.microsoft.com/office/drawing/2016/5/14/chartex" xmlns:mc="http://schemas.openxmlformats.org/markup-compatibility/2006" xmlns:o="urn:schemas-microsoft-com:office:office" xmlns:r="http://schemas.openxmlformats.org/officeDocument/2006/relationships" xmlns:m="http://schemas.openxmlformats.org/officeDocument/2006/math" xmlns:v="urn:schemas-microsoft-com:vml" xmlns:wp14="http://schemas.microsoft.com/office/word/2010/wordprocessingDrawing" xmlns:wp="http://schemas.openxmlformats.org/drawingml/2006/wordprocessingDrawing" xmlns:w10="urn:schemas-microsoft-com:office:word" xmlns:w="http://schemas.openxmlformats.org/wordprocessingml/2006/main" xmlns:w14="http://schemas.microsoft.com/office/word/2010/wordml" xmlns:w15="http://schemas.microsoft.com/office/word/2012/wordml" xmlns:w16se="http://schemas.microsoft.com/office/word/2015/wordml/symex" xmlns:wpg="http://schemas.microsoft.com/office/word/2010/wordprocessingGroup" xmlns:wpi="http://schemas.microsoft.com/office/word/2010/wordprocessingInk" xmlns:wne="http://schemas.microsoft.com/office/word/2006/wordml" xmlns:wps="http://schemas.microsoft.com/office/word/2010/wordprocessingShape" mc:Ignorable="w14 w15 w16se wp14">
+<w:ftr xmlns:wpc="http://schemas.microsoft.com/office/word/2010/wordprocessingCanvas" xmlns:mc="http://schemas.openxmlformats.org/markup-compatibility/2006" xmlns:o="urn:schemas-microsoft-com:office:office" xmlns:r="http://schemas.openxmlformats.org/officeDocument/2006/relationships" xmlns:m="http://schemas.openxmlformats.org/officeDocument/2006/math" xmlns:v="urn:schemas-microsoft-com:vml" xmlns:wp14="http://schemas.microsoft.com/office/word/2010/wordprocessingDrawing" xmlns:wp="http://schemas.openxmlformats.org/drawingml/2006/wordprocessingDrawing" xmlns:w10="urn:schemas-microsoft-com:office:word" xmlns:w="http://schemas.openxmlformats.org/wordprocessingml/2006/main" xmlns:w14="http://schemas.microsoft.com/office/word/2010/wordml" xmlns:wpg="http://schemas.microsoft.com/office/word/2010/wordprocessingGroup" xmlns:wpi="http://schemas.microsoft.com/office/word/2010/wordprocessingInk" xmlns:wne="http://schemas.microsoft.com/office/word/2006/wordml" xmlns:wps="http://schemas.microsoft.com/office/word/2010/wordprocessingShape" mc:Ignorable="w14 wp14">
   <w:p>
     <w:pPr>
       <w:pStyle w:val="Piedepgina"/>
@@ -7960,7 +8479,7 @@
         <w:noProof/>
         <w:lang w:val="es-ES"/>
       </w:rPr>
-      <w:t>8</w:t>
+      <w:t>1</w:t>
     </w:r>
     <w:r>
       <w:rPr>
@@ -7978,7 +8497,7 @@
 </file>
 
 <file path=word/footnotes.xml><?xml version="1.0" encoding="utf-8"?>
-<w:footnotes xmlns:wpc="http://schemas.microsoft.com/office/word/2010/wordprocessingCanvas" xmlns:cx="http://schemas.microsoft.com/office/drawing/2014/chartex" xmlns:cx1="http://schemas.microsoft.com/office/drawing/2015/9/8/chartex" xmlns:cx2="http://schemas.microsoft.com/office/drawing/2015/10/21/chartex" xmlns:cx3="http://schemas.microsoft.com/office/drawing/2016/5/9/chartex" xmlns:cx4="http://schemas.microsoft.com/office/drawing/2016/5/10/chartex" xmlns:cx5="http://schemas.microsoft.com/office/drawing/2016/5/11/chartex" xmlns:cx6="http://schemas.microsoft.com/office/drawing/2016/5/12/chartex" xmlns:cx7="http://schemas.microsoft.com/office/drawing/2016/5/13/chartex" xmlns:cx8="http://schemas.microsoft.com/office/drawing/2016/5/14/chartex" xmlns:mc="http://schemas.openxmlformats.org/markup-compatibility/2006" xmlns:o="urn:schemas-microsoft-com:office:office" xmlns:r="http://schemas.openxmlformats.org/officeDocument/2006/relationships" xmlns:m="http://schemas.openxmlformats.org/officeDocument/2006/math" xmlns:v="urn:schemas-microsoft-com:vml" xmlns:wp14="http://schemas.microsoft.com/office/word/2010/wordprocessingDrawing" xmlns:wp="http://schemas.openxmlformats.org/drawingml/2006/wordprocessingDrawing" xmlns:w10="urn:schemas-microsoft-com:office:word" xmlns:w="http://schemas.openxmlformats.org/wordprocessingml/2006/main" xmlns:w14="http://schemas.microsoft.com/office/word/2010/wordml" xmlns:w15="http://schemas.microsoft.com/office/word/2012/wordml" xmlns:w16se="http://schemas.microsoft.com/office/word/2015/wordml/symex" xmlns:wpg="http://schemas.microsoft.com/office/word/2010/wordprocessingGroup" xmlns:wpi="http://schemas.microsoft.com/office/word/2010/wordprocessingInk" xmlns:wne="http://schemas.microsoft.com/office/word/2006/wordml" xmlns:wps="http://schemas.microsoft.com/office/word/2010/wordprocessingShape" mc:Ignorable="w14 w15 w16se wp14">
+<w:footnotes xmlns:wpc="http://schemas.microsoft.com/office/word/2010/wordprocessingCanvas" xmlns:mc="http://schemas.openxmlformats.org/markup-compatibility/2006" xmlns:o="urn:schemas-microsoft-com:office:office" xmlns:r="http://schemas.openxmlformats.org/officeDocument/2006/relationships" xmlns:m="http://schemas.openxmlformats.org/officeDocument/2006/math" xmlns:v="urn:schemas-microsoft-com:vml" xmlns:wp14="http://schemas.microsoft.com/office/word/2010/wordprocessingDrawing" xmlns:wp="http://schemas.openxmlformats.org/drawingml/2006/wordprocessingDrawing" xmlns:w10="urn:schemas-microsoft-com:office:word" xmlns:w="http://schemas.openxmlformats.org/wordprocessingml/2006/main" xmlns:w14="http://schemas.microsoft.com/office/word/2010/wordml" xmlns:wpg="http://schemas.microsoft.com/office/word/2010/wordprocessingGroup" xmlns:wpi="http://schemas.microsoft.com/office/word/2010/wordprocessingInk" xmlns:wne="http://schemas.microsoft.com/office/word/2006/wordml" xmlns:wps="http://schemas.microsoft.com/office/word/2010/wordprocessingShape" mc:Ignorable="w14 wp14">
   <w:footnote w:type="separator" w:id="-1">
     <w:p>
       <w:r>
@@ -7997,8 +8516,8 @@
 </file>
 
 <file path=word/numbering.xml><?xml version="1.0" encoding="utf-8"?>
-<w:numbering xmlns:wpc="http://schemas.microsoft.com/office/word/2010/wordprocessingCanvas" xmlns:cx="http://schemas.microsoft.com/office/drawing/2014/chartex" xmlns:cx1="http://schemas.microsoft.com/office/drawing/2015/9/8/chartex" xmlns:cx2="http://schemas.microsoft.com/office/drawing/2015/10/21/chartex" xmlns:cx3="http://schemas.microsoft.com/office/drawing/2016/5/9/chartex" xmlns:cx4="http://schemas.microsoft.com/office/drawing/2016/5/10/chartex" xmlns:cx5="http://schemas.microsoft.com/office/drawing/2016/5/11/chartex" xmlns:cx6="http://schemas.microsoft.com/office/drawing/2016/5/12/chartex" xmlns:cx7="http://schemas.microsoft.com/office/drawing/2016/5/13/chartex" xmlns:cx8="http://schemas.microsoft.com/office/drawing/2016/5/14/chartex" xmlns:mc="http://schemas.openxmlformats.org/markup-compatibility/2006" xmlns:o="urn:schemas-microsoft-com:office:office" xmlns:r="http://schemas.openxmlformats.org/officeDocument/2006/relationships" xmlns:m="http://schemas.openxmlformats.org/officeDocument/2006/math" xmlns:v="urn:schemas-microsoft-com:vml" xmlns:wp14="http://schemas.microsoft.com/office/word/2010/wordprocessingDrawing" xmlns:wp="http://schemas.openxmlformats.org/drawingml/2006/wordprocessingDrawing" xmlns:w10="urn:schemas-microsoft-com:office:word" xmlns:w="http://schemas.openxmlformats.org/wordprocessingml/2006/main" xmlns:w14="http://schemas.microsoft.com/office/word/2010/wordml" xmlns:w15="http://schemas.microsoft.com/office/word/2012/wordml" xmlns:w16se="http://schemas.microsoft.com/office/word/2015/wordml/symex" xmlns:wpg="http://schemas.microsoft.com/office/word/2010/wordprocessingGroup" xmlns:wpi="http://schemas.microsoft.com/office/word/2010/wordprocessingInk" xmlns:wne="http://schemas.microsoft.com/office/word/2006/wordml" xmlns:wps="http://schemas.microsoft.com/office/word/2010/wordprocessingShape" mc:Ignorable="w14 w15 w16se wp14">
-  <w:abstractNum w:abstractNumId="0" w15:restartNumberingAfterBreak="0">
+<w:numbering xmlns:wpc="http://schemas.microsoft.com/office/word/2010/wordprocessingCanvas" xmlns:mc="http://schemas.openxmlformats.org/markup-compatibility/2006" xmlns:o="urn:schemas-microsoft-com:office:office" xmlns:r="http://schemas.openxmlformats.org/officeDocument/2006/relationships" xmlns:m="http://schemas.openxmlformats.org/officeDocument/2006/math" xmlns:v="urn:schemas-microsoft-com:vml" xmlns:wp14="http://schemas.microsoft.com/office/word/2010/wordprocessingDrawing" xmlns:wp="http://schemas.openxmlformats.org/drawingml/2006/wordprocessingDrawing" xmlns:w10="urn:schemas-microsoft-com:office:word" xmlns:w="http://schemas.openxmlformats.org/wordprocessingml/2006/main" xmlns:w14="http://schemas.microsoft.com/office/word/2010/wordml" xmlns:wpg="http://schemas.microsoft.com/office/word/2010/wordprocessingGroup" xmlns:wpi="http://schemas.microsoft.com/office/word/2010/wordprocessingInk" xmlns:wne="http://schemas.microsoft.com/office/word/2006/wordml" xmlns:wps="http://schemas.microsoft.com/office/word/2010/wordprocessingShape" mc:Ignorable="w14 wp14">
+  <w:abstractNum w:abstractNumId="0">
     <w:nsid w:val="33BE2D4B"/>
     <w:multiLevelType w:val="hybridMultilevel"/>
     <w:tmpl w:val="963AC7AE"/>
@@ -8111,7 +8630,7 @@
       </w:rPr>
     </w:lvl>
   </w:abstractNum>
-  <w:abstractNum w:abstractNumId="1" w15:restartNumberingAfterBreak="0">
+  <w:abstractNum w:abstractNumId="1">
     <w:nsid w:val="51865356"/>
     <w:multiLevelType w:val="hybridMultilevel"/>
     <w:tmpl w:val="B7769798"/>
@@ -8224,7 +8743,7 @@
       </w:rPr>
     </w:lvl>
   </w:abstractNum>
-  <w:abstractNum w:abstractNumId="2" w15:restartNumberingAfterBreak="0">
+  <w:abstractNum w:abstractNumId="2">
     <w:nsid w:val="6D6B0007"/>
     <w:multiLevelType w:val="hybridMultilevel"/>
     <w:tmpl w:val="6BAAC66A"/>
@@ -8350,7 +8869,7 @@
 </file>
 
 <file path=word/styles.xml><?xml version="1.0" encoding="utf-8"?>
-<w:styles xmlns:mc="http://schemas.openxmlformats.org/markup-compatibility/2006" xmlns:r="http://schemas.openxmlformats.org/officeDocument/2006/relationships" xmlns:w="http://schemas.openxmlformats.org/wordprocessingml/2006/main" xmlns:w14="http://schemas.microsoft.com/office/word/2010/wordml" xmlns:w15="http://schemas.microsoft.com/office/word/2012/wordml" xmlns:w16se="http://schemas.microsoft.com/office/word/2015/wordml/symex" mc:Ignorable="w14 w15 w16se">
+<w:styles xmlns:mc="http://schemas.openxmlformats.org/markup-compatibility/2006" xmlns:r="http://schemas.openxmlformats.org/officeDocument/2006/relationships" xmlns:w="http://schemas.openxmlformats.org/wordprocessingml/2006/main" xmlns:w14="http://schemas.microsoft.com/office/word/2010/wordml" mc:Ignorable="w14">
   <w:docDefaults>
     <w:rPrDefault>
       <w:rPr>
@@ -8368,381 +8887,144 @@
       </w:pPr>
     </w:pPrDefault>
   </w:docDefaults>
-  <w:latentStyles w:defLockedState="0" w:defUIPriority="99" w:defSemiHidden="0" w:defUnhideWhenUsed="0" w:defQFormat="0" w:count="374">
-    <w:lsdException w:name="Normal" w:uiPriority="0" w:qFormat="1"/>
-    <w:lsdException w:name="heading 1" w:uiPriority="9" w:qFormat="1"/>
-    <w:lsdException w:name="heading 2" w:semiHidden="1" w:uiPriority="0" w:unhideWhenUsed="1" w:qFormat="1"/>
-    <w:lsdException w:name="heading 3" w:semiHidden="1" w:uiPriority="9" w:unhideWhenUsed="1" w:qFormat="1"/>
-    <w:lsdException w:name="heading 4" w:semiHidden="1" w:uiPriority="9" w:unhideWhenUsed="1" w:qFormat="1"/>
-    <w:lsdException w:name="heading 5" w:semiHidden="1" w:uiPriority="9" w:unhideWhenUsed="1" w:qFormat="1"/>
-    <w:lsdException w:name="heading 6" w:semiHidden="1" w:uiPriority="9" w:unhideWhenUsed="1" w:qFormat="1"/>
-    <w:lsdException w:name="heading 7" w:semiHidden="1" w:uiPriority="9" w:unhideWhenUsed="1" w:qFormat="1"/>
-    <w:lsdException w:name="heading 8" w:semiHidden="1" w:uiPriority="9" w:unhideWhenUsed="1" w:qFormat="1"/>
-    <w:lsdException w:name="heading 9" w:semiHidden="1" w:uiPriority="9" w:unhideWhenUsed="1" w:qFormat="1"/>
-    <w:lsdException w:name="index 1" w:semiHidden="1" w:unhideWhenUsed="1"/>
-    <w:lsdException w:name="index 2" w:semiHidden="1" w:unhideWhenUsed="1"/>
-    <w:lsdException w:name="index 3" w:semiHidden="1" w:unhideWhenUsed="1"/>
-    <w:lsdException w:name="index 4" w:semiHidden="1" w:unhideWhenUsed="1"/>
-    <w:lsdException w:name="index 5" w:semiHidden="1" w:unhideWhenUsed="1"/>
-    <w:lsdException w:name="index 6" w:semiHidden="1" w:unhideWhenUsed="1"/>
-    <w:lsdException w:name="index 7" w:semiHidden="1" w:unhideWhenUsed="1"/>
-    <w:lsdException w:name="index 8" w:semiHidden="1" w:unhideWhenUsed="1"/>
-    <w:lsdException w:name="index 9" w:semiHidden="1" w:unhideWhenUsed="1"/>
-    <w:lsdException w:name="toc 1" w:semiHidden="1" w:uiPriority="39" w:unhideWhenUsed="1"/>
-    <w:lsdException w:name="toc 2" w:semiHidden="1" w:uiPriority="39" w:unhideWhenUsed="1"/>
-    <w:lsdException w:name="toc 3" w:semiHidden="1" w:uiPriority="39" w:unhideWhenUsed="1"/>
-    <w:lsdException w:name="toc 4" w:semiHidden="1" w:uiPriority="39" w:unhideWhenUsed="1"/>
-    <w:lsdException w:name="toc 5" w:semiHidden="1" w:uiPriority="39" w:unhideWhenUsed="1"/>
-    <w:lsdException w:name="toc 6" w:semiHidden="1" w:uiPriority="39" w:unhideWhenUsed="1"/>
-    <w:lsdException w:name="toc 7" w:semiHidden="1" w:uiPriority="39" w:unhideWhenUsed="1"/>
-    <w:lsdException w:name="toc 8" w:semiHidden="1" w:uiPriority="39" w:unhideWhenUsed="1"/>
-    <w:lsdException w:name="toc 9" w:semiHidden="1" w:uiPriority="39" w:unhideWhenUsed="1"/>
-    <w:lsdException w:name="Normal Indent" w:semiHidden="1" w:unhideWhenUsed="1"/>
-    <w:lsdException w:name="footnote text" w:semiHidden="1" w:unhideWhenUsed="1"/>
-    <w:lsdException w:name="annotation text" w:semiHidden="1" w:unhideWhenUsed="1"/>
-    <w:lsdException w:name="header" w:semiHidden="1" w:unhideWhenUsed="1"/>
-    <w:lsdException w:name="footer" w:semiHidden="1" w:unhideWhenUsed="1"/>
-    <w:lsdException w:name="index heading" w:semiHidden="1" w:unhideWhenUsed="1"/>
-    <w:lsdException w:name="caption" w:semiHidden="1" w:uiPriority="35" w:unhideWhenUsed="1" w:qFormat="1"/>
-    <w:lsdException w:name="table of figures" w:semiHidden="1" w:unhideWhenUsed="1"/>
-    <w:lsdException w:name="envelope address" w:semiHidden="1" w:unhideWhenUsed="1"/>
-    <w:lsdException w:name="envelope return" w:semiHidden="1" w:unhideWhenUsed="1"/>
-    <w:lsdException w:name="footnote reference" w:semiHidden="1" w:unhideWhenUsed="1"/>
-    <w:lsdException w:name="annotation reference" w:semiHidden="1" w:unhideWhenUsed="1"/>
-    <w:lsdException w:name="line number" w:semiHidden="1" w:unhideWhenUsed="1"/>
-    <w:lsdException w:name="page number" w:semiHidden="1" w:unhideWhenUsed="1"/>
-    <w:lsdException w:name="endnote reference" w:semiHidden="1" w:unhideWhenUsed="1"/>
-    <w:lsdException w:name="endnote text" w:semiHidden="1" w:unhideWhenUsed="1"/>
-    <w:lsdException w:name="table of authorities" w:semiHidden="1" w:unhideWhenUsed="1"/>
-    <w:lsdException w:name="macro" w:semiHidden="1" w:unhideWhenUsed="1"/>
-    <w:lsdException w:name="toa heading" w:semiHidden="1" w:unhideWhenUsed="1"/>
-    <w:lsdException w:name="List" w:semiHidden="1" w:unhideWhenUsed="1"/>
-    <w:lsdException w:name="List Bullet" w:semiHidden="1" w:unhideWhenUsed="1"/>
-    <w:lsdException w:name="List Number" w:semiHidden="1" w:unhideWhenUsed="1"/>
-    <w:lsdException w:name="List 2" w:semiHidden="1" w:unhideWhenUsed="1"/>
-    <w:lsdException w:name="List 3" w:semiHidden="1" w:unhideWhenUsed="1"/>
-    <w:lsdException w:name="List 4" w:semiHidden="1" w:unhideWhenUsed="1"/>
-    <w:lsdException w:name="List 5" w:semiHidden="1" w:unhideWhenUsed="1"/>
-    <w:lsdException w:name="List Bullet 2" w:semiHidden="1" w:unhideWhenUsed="1"/>
-    <w:lsdException w:name="List Bullet 3" w:semiHidden="1" w:unhideWhenUsed="1"/>
-    <w:lsdException w:name="List Bullet 4" w:semiHidden="1" w:unhideWhenUsed="1"/>
-    <w:lsdException w:name="List Bullet 5" w:semiHidden="1" w:unhideWhenUsed="1"/>
-    <w:lsdException w:name="List Number 2" w:semiHidden="1" w:unhideWhenUsed="1"/>
-    <w:lsdException w:name="List Number 3" w:semiHidden="1" w:unhideWhenUsed="1"/>
-    <w:lsdException w:name="List Number 4" w:semiHidden="1" w:unhideWhenUsed="1"/>
-    <w:lsdException w:name="List Number 5" w:semiHidden="1" w:unhideWhenUsed="1"/>
-    <w:lsdException w:name="Title" w:uiPriority="10" w:qFormat="1"/>
-    <w:lsdException w:name="Closing" w:semiHidden="1" w:unhideWhenUsed="1"/>
-    <w:lsdException w:name="Signature" w:semiHidden="1" w:unhideWhenUsed="1"/>
-    <w:lsdException w:name="Default Paragraph Font" w:semiHidden="1" w:uiPriority="1" w:unhideWhenUsed="1"/>
-    <w:lsdException w:name="Body Text" w:semiHidden="1" w:unhideWhenUsed="1"/>
-    <w:lsdException w:name="Body Text Indent" w:semiHidden="1" w:unhideWhenUsed="1"/>
-    <w:lsdException w:name="List Continue" w:semiHidden="1" w:unhideWhenUsed="1"/>
-    <w:lsdException w:name="List Continue 2" w:semiHidden="1" w:unhideWhenUsed="1"/>
-    <w:lsdException w:name="List Continue 3" w:semiHidden="1" w:unhideWhenUsed="1"/>
-    <w:lsdException w:name="List Continue 4" w:semiHidden="1" w:unhideWhenUsed="1"/>
-    <w:lsdException w:name="List Continue 5" w:semiHidden="1" w:unhideWhenUsed="1"/>
-    <w:lsdException w:name="Message Header" w:semiHidden="1" w:unhideWhenUsed="1"/>
-    <w:lsdException w:name="Subtitle" w:uiPriority="11" w:qFormat="1"/>
-    <w:lsdException w:name="Salutation" w:semiHidden="1" w:unhideWhenUsed="1"/>
-    <w:lsdException w:name="Date" w:semiHidden="1" w:unhideWhenUsed="1"/>
-    <w:lsdException w:name="Body Text First Indent" w:semiHidden="1" w:unhideWhenUsed="1"/>
-    <w:lsdException w:name="Body Text First Indent 2" w:semiHidden="1" w:unhideWhenUsed="1"/>
-    <w:lsdException w:name="Note Heading" w:semiHidden="1" w:unhideWhenUsed="1"/>
-    <w:lsdException w:name="Body Text 2" w:semiHidden="1" w:unhideWhenUsed="1"/>
-    <w:lsdException w:name="Body Text 3" w:semiHidden="1" w:unhideWhenUsed="1"/>
-    <w:lsdException w:name="Body Text Indent 2" w:semiHidden="1" w:unhideWhenUsed="1"/>
-    <w:lsdException w:name="Body Text Indent 3" w:semiHidden="1" w:unhideWhenUsed="1"/>
-    <w:lsdException w:name="Block Text" w:semiHidden="1" w:unhideWhenUsed="1"/>
-    <w:lsdException w:name="Hyperlink" w:semiHidden="1" w:unhideWhenUsed="1"/>
-    <w:lsdException w:name="FollowedHyperlink" w:semiHidden="1" w:unhideWhenUsed="1"/>
-    <w:lsdException w:name="Strong" w:uiPriority="22" w:qFormat="1"/>
-    <w:lsdException w:name="Emphasis" w:uiPriority="20" w:qFormat="1"/>
-    <w:lsdException w:name="Document Map" w:semiHidden="1" w:unhideWhenUsed="1"/>
-    <w:lsdException w:name="Plain Text" w:semiHidden="1" w:unhideWhenUsed="1"/>
-    <w:lsdException w:name="E-mail Signature" w:semiHidden="1" w:unhideWhenUsed="1"/>
-    <w:lsdException w:name="HTML Top of Form" w:semiHidden="1" w:unhideWhenUsed="1"/>
-    <w:lsdException w:name="HTML Bottom of Form" w:semiHidden="1" w:unhideWhenUsed="1"/>
-    <w:lsdException w:name="Normal (Web)" w:semiHidden="1" w:unhideWhenUsed="1"/>
-    <w:lsdException w:name="HTML Acronym" w:semiHidden="1" w:unhideWhenUsed="1"/>
-    <w:lsdException w:name="HTML Address" w:semiHidden="1" w:unhideWhenUsed="1"/>
-    <w:lsdException w:name="HTML Cite" w:semiHidden="1" w:unhideWhenUsed="1"/>
-    <w:lsdException w:name="HTML Code" w:semiHidden="1" w:unhideWhenUsed="1"/>
-    <w:lsdException w:name="HTML Definition" w:semiHidden="1" w:unhideWhenUsed="1"/>
-    <w:lsdException w:name="HTML Keyboard" w:semiHidden="1" w:unhideWhenUsed="1"/>
-    <w:lsdException w:name="HTML Preformatted" w:semiHidden="1" w:unhideWhenUsed="1"/>
-    <w:lsdException w:name="HTML Sample" w:semiHidden="1" w:unhideWhenUsed="1"/>
-    <w:lsdException w:name="HTML Typewriter" w:semiHidden="1" w:unhideWhenUsed="1"/>
-    <w:lsdException w:name="HTML Variable" w:semiHidden="1" w:unhideWhenUsed="1"/>
-    <w:lsdException w:name="Normal Table" w:semiHidden="1" w:unhideWhenUsed="1"/>
-    <w:lsdException w:name="annotation subject" w:semiHidden="1" w:unhideWhenUsed="1"/>
-    <w:lsdException w:name="No List" w:semiHidden="1" w:unhideWhenUsed="1"/>
-    <w:lsdException w:name="Outline List 1" w:semiHidden="1" w:unhideWhenUsed="1"/>
-    <w:lsdException w:name="Outline List 2" w:semiHidden="1" w:unhideWhenUsed="1"/>
-    <w:lsdException w:name="Outline List 3" w:semiHidden="1" w:unhideWhenUsed="1"/>
-    <w:lsdException w:name="Table Simple 1" w:semiHidden="1" w:unhideWhenUsed="1"/>
-    <w:lsdException w:name="Table Simple 2" w:semiHidden="1" w:unhideWhenUsed="1"/>
-    <w:lsdException w:name="Table Simple 3" w:semiHidden="1" w:unhideWhenUsed="1"/>
-    <w:lsdException w:name="Table Classic 1" w:semiHidden="1" w:unhideWhenUsed="1"/>
-    <w:lsdException w:name="Table Classic 2" w:semiHidden="1" w:unhideWhenUsed="1"/>
-    <w:lsdException w:name="Table Classic 3" w:semiHidden="1" w:unhideWhenUsed="1"/>
-    <w:lsdException w:name="Table Classic 4" w:semiHidden="1" w:unhideWhenUsed="1"/>
-    <w:lsdException w:name="Table Colorful 1" w:semiHidden="1" w:unhideWhenUsed="1"/>
-    <w:lsdException w:name="Table Colorful 2" w:semiHidden="1" w:unhideWhenUsed="1"/>
-    <w:lsdException w:name="Table Colorful 3" w:semiHidden="1" w:unhideWhenUsed="1"/>
-    <w:lsdException w:name="Table Columns 1" w:semiHidden="1" w:unhideWhenUsed="1"/>
-    <w:lsdException w:name="Table Columns 2" w:semiHidden="1" w:unhideWhenUsed="1"/>
-    <w:lsdException w:name="Table Columns 3" w:semiHidden="1" w:unhideWhenUsed="1"/>
-    <w:lsdException w:name="Table Columns 4" w:semiHidden="1" w:unhideWhenUsed="1"/>
-    <w:lsdException w:name="Table Columns 5" w:semiHidden="1" w:unhideWhenUsed="1"/>
-    <w:lsdException w:name="Table Grid 1" w:semiHidden="1" w:unhideWhenUsed="1"/>
-    <w:lsdException w:name="Table Grid 2" w:semiHidden="1" w:unhideWhenUsed="1"/>
-    <w:lsdException w:name="Table Grid 3" w:semiHidden="1" w:unhideWhenUsed="1"/>
-    <w:lsdException w:name="Table Grid 4" w:semiHidden="1" w:unhideWhenUsed="1"/>
-    <w:lsdException w:name="Table Grid 5" w:semiHidden="1" w:unhideWhenUsed="1"/>
-    <w:lsdException w:name="Table Grid 6" w:semiHidden="1" w:unhideWhenUsed="1"/>
-    <w:lsdException w:name="Table Grid 7" w:semiHidden="1" w:unhideWhenUsed="1"/>
-    <w:lsdException w:name="Table Grid 8" w:semiHidden="1" w:unhideWhenUsed="1"/>
-    <w:lsdException w:name="Table List 1" w:semiHidden="1" w:unhideWhenUsed="1"/>
-    <w:lsdException w:name="Table List 2" w:semiHidden="1" w:unhideWhenUsed="1"/>
-    <w:lsdException w:name="Table List 3" w:semiHidden="1" w:unhideWhenUsed="1"/>
-    <w:lsdException w:name="Table List 4" w:semiHidden="1" w:unhideWhenUsed="1"/>
-    <w:lsdException w:name="Table List 5" w:semiHidden="1" w:unhideWhenUsed="1"/>
-    <w:lsdException w:name="Table List 6" w:semiHidden="1" w:unhideWhenUsed="1"/>
-    <w:lsdException w:name="Table List 7" w:semiHidden="1" w:unhideWhenUsed="1"/>
-    <w:lsdException w:name="Table List 8" w:semiHidden="1" w:unhideWhenUsed="1"/>
-    <w:lsdException w:name="Table 3D effects 1" w:semiHidden="1" w:unhideWhenUsed="1"/>
-    <w:lsdException w:name="Table 3D effects 2" w:semiHidden="1" w:unhideWhenUsed="1"/>
-    <w:lsdException w:name="Table 3D effects 3" w:semiHidden="1" w:unhideWhenUsed="1"/>
-    <w:lsdException w:name="Table Contemporary" w:semiHidden="1" w:unhideWhenUsed="1"/>
-    <w:lsdException w:name="Table Elegant" w:semiHidden="1" w:unhideWhenUsed="1"/>
-    <w:lsdException w:name="Table Professional" w:semiHidden="1" w:unhideWhenUsed="1"/>
-    <w:lsdException w:name="Table Subtle 1" w:semiHidden="1" w:unhideWhenUsed="1"/>
-    <w:lsdException w:name="Table Subtle 2" w:semiHidden="1" w:unhideWhenUsed="1"/>
-    <w:lsdException w:name="Table Web 1" w:semiHidden="1" w:unhideWhenUsed="1"/>
-    <w:lsdException w:name="Table Web 2" w:semiHidden="1" w:unhideWhenUsed="1"/>
-    <w:lsdException w:name="Table Web 3" w:semiHidden="1" w:unhideWhenUsed="1"/>
-    <w:lsdException w:name="Balloon Text" w:semiHidden="1" w:unhideWhenUsed="1"/>
-    <w:lsdException w:name="Table Grid" w:uiPriority="59"/>
-    <w:lsdException w:name="Table Theme" w:semiHidden="1" w:unhideWhenUsed="1"/>
-    <w:lsdException w:name="Placeholder Text" w:semiHidden="1"/>
-    <w:lsdException w:name="No Spacing" w:uiPriority="1" w:qFormat="1"/>
-    <w:lsdException w:name="Light Shading" w:uiPriority="60"/>
-    <w:lsdException w:name="Light List" w:uiPriority="61"/>
-    <w:lsdException w:name="Light Grid" w:uiPriority="62"/>
-    <w:lsdException w:name="Medium Shading 1" w:uiPriority="63"/>
-    <w:lsdException w:name="Medium Shading 2" w:uiPriority="64"/>
-    <w:lsdException w:name="Medium List 1" w:uiPriority="65"/>
-    <w:lsdException w:name="Medium List 2" w:uiPriority="66"/>
-    <w:lsdException w:name="Medium Grid 1" w:uiPriority="67"/>
-    <w:lsdException w:name="Medium Grid 2" w:uiPriority="68"/>
-    <w:lsdException w:name="Medium Grid 3" w:uiPriority="69"/>
-    <w:lsdException w:name="Dark List" w:uiPriority="70"/>
-    <w:lsdException w:name="Colorful Shading" w:uiPriority="71"/>
-    <w:lsdException w:name="Colorful List" w:uiPriority="72"/>
-    <w:lsdException w:name="Colorful Grid" w:uiPriority="73"/>
-    <w:lsdException w:name="Light Shading Accent 1" w:uiPriority="60"/>
-    <w:lsdException w:name="Light List Accent 1" w:uiPriority="61"/>
-    <w:lsdException w:name="Light Grid Accent 1" w:uiPriority="62"/>
-    <w:lsdException w:name="Medium Shading 1 Accent 1" w:uiPriority="63"/>
-    <w:lsdException w:name="Medium Shading 2 Accent 1" w:uiPriority="64"/>
-    <w:lsdException w:name="Medium List 1 Accent 1" w:uiPriority="65"/>
-    <w:lsdException w:name="Revision" w:semiHidden="1"/>
-    <w:lsdException w:name="List Paragraph" w:uiPriority="34" w:qFormat="1"/>
-    <w:lsdException w:name="Quote" w:uiPriority="29" w:qFormat="1"/>
-    <w:lsdException w:name="Intense Quote" w:uiPriority="30" w:qFormat="1"/>
-    <w:lsdException w:name="Medium List 2 Accent 1" w:uiPriority="66"/>
-    <w:lsdException w:name="Medium Grid 1 Accent 1" w:uiPriority="67"/>
-    <w:lsdException w:name="Medium Grid 2 Accent 1" w:uiPriority="68"/>
-    <w:lsdException w:name="Medium Grid 3 Accent 1" w:uiPriority="69"/>
-    <w:lsdException w:name="Dark List Accent 1" w:uiPriority="70"/>
-    <w:lsdException w:name="Colorful Shading Accent 1" w:uiPriority="71"/>
-    <w:lsdException w:name="Colorful List Accent 1" w:uiPriority="72"/>
-    <w:lsdException w:name="Colorful Grid Accent 1" w:uiPriority="73"/>
-    <w:lsdException w:name="Light Shading Accent 2" w:uiPriority="60"/>
-    <w:lsdException w:name="Light List Accent 2" w:uiPriority="61"/>
-    <w:lsdException w:name="Light Grid Accent 2" w:uiPriority="62"/>
-    <w:lsdException w:name="Medium Shading 1 Accent 2" w:uiPriority="63"/>
-    <w:lsdException w:name="Medium Shading 2 Accent 2" w:uiPriority="64"/>
-    <w:lsdException w:name="Medium List 1 Accent 2" w:uiPriority="65"/>
-    <w:lsdException w:name="Medium List 2 Accent 2" w:uiPriority="66"/>
-    <w:lsdException w:name="Medium Grid 1 Accent 2" w:uiPriority="67"/>
-    <w:lsdException w:name="Medium Grid 2 Accent 2" w:uiPriority="68"/>
-    <w:lsdException w:name="Medium Grid 3 Accent 2" w:uiPriority="69"/>
-    <w:lsdException w:name="Dark List Accent 2" w:uiPriority="70"/>
-    <w:lsdException w:name="Colorful Shading Accent 2" w:uiPriority="71"/>
-    <w:lsdException w:name="Colorful List Accent 2" w:uiPriority="72"/>
-    <w:lsdException w:name="Colorful Grid Accent 2" w:uiPriority="73"/>
-    <w:lsdException w:name="Light Shading Accent 3" w:uiPriority="60"/>
-    <w:lsdException w:name="Light List Accent 3" w:uiPriority="61"/>
-    <w:lsdException w:name="Light Grid Accent 3" w:uiPriority="62"/>
-    <w:lsdException w:name="Medium Shading 1 Accent 3" w:uiPriority="63"/>
-    <w:lsdException w:name="Medium Shading 2 Accent 3" w:uiPriority="64"/>
-    <w:lsdException w:name="Medium List 1 Accent 3" w:uiPriority="65"/>
-    <w:lsdException w:name="Medium List 2 Accent 3" w:uiPriority="66"/>
-    <w:lsdException w:name="Medium Grid 1 Accent 3" w:uiPriority="67"/>
-    <w:lsdException w:name="Medium Grid 2 Accent 3" w:uiPriority="68"/>
-    <w:lsdException w:name="Medium Grid 3 Accent 3" w:uiPriority="69"/>
-    <w:lsdException w:name="Dark List Accent 3" w:uiPriority="70"/>
-    <w:lsdException w:name="Colorful Shading Accent 3" w:uiPriority="71"/>
-    <w:lsdException w:name="Colorful List Accent 3" w:uiPriority="72"/>
-    <w:lsdException w:name="Colorful Grid Accent 3" w:uiPriority="73"/>
-    <w:lsdException w:name="Light Shading Accent 4" w:uiPriority="60"/>
-    <w:lsdException w:name="Light List Accent 4" w:uiPriority="61"/>
-    <w:lsdException w:name="Light Grid Accent 4" w:uiPriority="62"/>
-    <w:lsdException w:name="Medium Shading 1 Accent 4" w:uiPriority="63"/>
-    <w:lsdException w:name="Medium Shading 2 Accent 4" w:uiPriority="64"/>
-    <w:lsdException w:name="Medium List 1 Accent 4" w:uiPriority="65"/>
-    <w:lsdException w:name="Medium List 2 Accent 4" w:uiPriority="66"/>
-    <w:lsdException w:name="Medium Grid 1 Accent 4" w:uiPriority="67"/>
-    <w:lsdException w:name="Medium Grid 2 Accent 4" w:uiPriority="68"/>
-    <w:lsdException w:name="Medium Grid 3 Accent 4" w:uiPriority="69"/>
-    <w:lsdException w:name="Dark List Accent 4" w:uiPriority="70"/>
-    <w:lsdException w:name="Colorful Shading Accent 4" w:uiPriority="71"/>
-    <w:lsdException w:name="Colorful List Accent 4" w:uiPriority="72"/>
-    <w:lsdException w:name="Colorful Grid Accent 4" w:uiPriority="73"/>
-    <w:lsdException w:name="Light Shading Accent 5" w:uiPriority="60"/>
-    <w:lsdException w:name="Light List Accent 5" w:uiPriority="61"/>
-    <w:lsdException w:name="Light Grid Accent 5" w:uiPriority="62"/>
-    <w:lsdException w:name="Medium Shading 1 Accent 5" w:uiPriority="63"/>
-    <w:lsdException w:name="Medium Shading 2 Accent 5" w:uiPriority="64"/>
-    <w:lsdException w:name="Medium List 1 Accent 5" w:uiPriority="65"/>
-    <w:lsdException w:name="Medium List 2 Accent 5" w:uiPriority="66"/>
-    <w:lsdException w:name="Medium Grid 1 Accent 5" w:uiPriority="67"/>
-    <w:lsdException w:name="Medium Grid 2 Accent 5" w:uiPriority="68"/>
-    <w:lsdException w:name="Medium Grid 3 Accent 5" w:uiPriority="69"/>
-    <w:lsdException w:name="Dark List Accent 5" w:uiPriority="70"/>
-    <w:lsdException w:name="Colorful Shading Accent 5" w:uiPriority="71"/>
-    <w:lsdException w:name="Colorful List Accent 5" w:uiPriority="72"/>
-    <w:lsdException w:name="Colorful Grid Accent 5" w:uiPriority="73"/>
-    <w:lsdException w:name="Light Shading Accent 6" w:uiPriority="60"/>
-    <w:lsdException w:name="Light List Accent 6" w:uiPriority="61"/>
-    <w:lsdException w:name="Light Grid Accent 6" w:uiPriority="62"/>
-    <w:lsdException w:name="Medium Shading 1 Accent 6" w:uiPriority="63"/>
-    <w:lsdException w:name="Medium Shading 2 Accent 6" w:uiPriority="64"/>
-    <w:lsdException w:name="Medium List 1 Accent 6" w:uiPriority="65"/>
-    <w:lsdException w:name="Medium List 2 Accent 6" w:uiPriority="66"/>
-    <w:lsdException w:name="Medium Grid 1 Accent 6" w:uiPriority="67"/>
-    <w:lsdException w:name="Medium Grid 2 Accent 6" w:uiPriority="68"/>
-    <w:lsdException w:name="Medium Grid 3 Accent 6" w:uiPriority="69"/>
-    <w:lsdException w:name="Dark List Accent 6" w:uiPriority="70"/>
-    <w:lsdException w:name="Colorful Shading Accent 6" w:uiPriority="71"/>
-    <w:lsdException w:name="Colorful List Accent 6" w:uiPriority="72"/>
-    <w:lsdException w:name="Colorful Grid Accent 6" w:uiPriority="73"/>
-    <w:lsdException w:name="Subtle Emphasis" w:uiPriority="19" w:qFormat="1"/>
-    <w:lsdException w:name="Intense Emphasis" w:uiPriority="21" w:qFormat="1"/>
-    <w:lsdException w:name="Subtle Reference" w:uiPriority="31" w:qFormat="1"/>
-    <w:lsdException w:name="Intense Reference" w:uiPriority="32" w:qFormat="1"/>
-    <w:lsdException w:name="Book Title" w:uiPriority="33" w:qFormat="1"/>
-    <w:lsdException w:name="Bibliography" w:semiHidden="1" w:uiPriority="37" w:unhideWhenUsed="1"/>
-    <w:lsdException w:name="TOC Heading" w:semiHidden="1" w:uiPriority="39" w:unhideWhenUsed="1" w:qFormat="1"/>
-    <w:lsdException w:name="Plain Table 1" w:uiPriority="41"/>
-    <w:lsdException w:name="Plain Table 2" w:uiPriority="42"/>
-    <w:lsdException w:name="Plain Table 3" w:uiPriority="43"/>
-    <w:lsdException w:name="Plain Table 4" w:uiPriority="44"/>
-    <w:lsdException w:name="Plain Table 5" w:uiPriority="45"/>
-    <w:lsdException w:name="Grid Table Light" w:uiPriority="40"/>
-    <w:lsdException w:name="Grid Table 1 Light" w:uiPriority="46"/>
-    <w:lsdException w:name="Grid Table 2" w:uiPriority="47"/>
-    <w:lsdException w:name="Grid Table 3" w:uiPriority="48"/>
-    <w:lsdException w:name="Grid Table 4" w:uiPriority="49"/>
-    <w:lsdException w:name="Grid Table 5 Dark" w:uiPriority="50"/>
-    <w:lsdException w:name="Grid Table 6 Colorful" w:uiPriority="51"/>
-    <w:lsdException w:name="Grid Table 7 Colorful" w:uiPriority="52"/>
-    <w:lsdException w:name="Grid Table 1 Light Accent 1" w:uiPriority="46"/>
-    <w:lsdException w:name="Grid Table 2 Accent 1" w:uiPriority="47"/>
-    <w:lsdException w:name="Grid Table 3 Accent 1" w:uiPriority="48"/>
-    <w:lsdException w:name="Grid Table 4 Accent 1" w:uiPriority="49"/>
-    <w:lsdException w:name="Grid Table 5 Dark Accent 1" w:uiPriority="50"/>
-    <w:lsdException w:name="Grid Table 6 Colorful Accent 1" w:uiPriority="51"/>
-    <w:lsdException w:name="Grid Table 7 Colorful Accent 1" w:uiPriority="52"/>
-    <w:lsdException w:name="Grid Table 1 Light Accent 2" w:uiPriority="46"/>
-    <w:lsdException w:name="Grid Table 2 Accent 2" w:uiPriority="47"/>
-    <w:lsdException w:name="Grid Table 3 Accent 2" w:uiPriority="48"/>
-    <w:lsdException w:name="Grid Table 4 Accent 2" w:uiPriority="49"/>
-    <w:lsdException w:name="Grid Table 5 Dark Accent 2" w:uiPriority="50"/>
-    <w:lsdException w:name="Grid Table 6 Colorful Accent 2" w:uiPriority="51"/>
-    <w:lsdException w:name="Grid Table 7 Colorful Accent 2" w:uiPriority="52"/>
-    <w:lsdException w:name="Grid Table 1 Light Accent 3" w:uiPriority="46"/>
-    <w:lsdException w:name="Grid Table 2 Accent 3" w:uiPriority="47"/>
-    <w:lsdException w:name="Grid Table 3 Accent 3" w:uiPriority="48"/>
-    <w:lsdException w:name="Grid Table 4 Accent 3" w:uiPriority="49"/>
-    <w:lsdException w:name="Grid Table 5 Dark Accent 3" w:uiPriority="50"/>
-    <w:lsdException w:name="Grid Table 6 Colorful Accent 3" w:uiPriority="51"/>
-    <w:lsdException w:name="Grid Table 7 Colorful Accent 3" w:uiPriority="52"/>
-    <w:lsdException w:name="Grid Table 1 Light Accent 4" w:uiPriority="46"/>
-    <w:lsdException w:name="Grid Table 2 Accent 4" w:uiPriority="47"/>
-    <w:lsdException w:name="Grid Table 3 Accent 4" w:uiPriority="48"/>
-    <w:lsdException w:name="Grid Table 4 Accent 4" w:uiPriority="49"/>
-    <w:lsdException w:name="Grid Table 5 Dark Accent 4" w:uiPriority="50"/>
-    <w:lsdException w:name="Grid Table 6 Colorful Accent 4" w:uiPriority="51"/>
-    <w:lsdException w:name="Grid Table 7 Colorful Accent 4" w:uiPriority="52"/>
-    <w:lsdException w:name="Grid Table 1 Light Accent 5" w:uiPriority="46"/>
-    <w:lsdException w:name="Grid Table 2 Accent 5" w:uiPriority="47"/>
-    <w:lsdException w:name="Grid Table 3 Accent 5" w:uiPriority="48"/>
-    <w:lsdException w:name="Grid Table 4 Accent 5" w:uiPriority="49"/>
-    <w:lsdException w:name="Grid Table 5 Dark Accent 5" w:uiPriority="50"/>
-    <w:lsdException w:name="Grid Table 6 Colorful Accent 5" w:uiPriority="51"/>
-    <w:lsdException w:name="Grid Table 7 Colorful Accent 5" w:uiPriority="52"/>
-    <w:lsdException w:name="Grid Table 1 Light Accent 6" w:uiPriority="46"/>
-    <w:lsdException w:name="Grid Table 2 Accent 6" w:uiPriority="47"/>
-    <w:lsdException w:name="Grid Table 3 Accent 6" w:uiPriority="48"/>
-    <w:lsdException w:name="Grid Table 4 Accent 6" w:uiPriority="49"/>
-    <w:lsdException w:name="Grid Table 5 Dark Accent 6" w:uiPriority="50"/>
-    <w:lsdException w:name="Grid Table 6 Colorful Accent 6" w:uiPriority="51"/>
-    <w:lsdException w:name="Grid Table 7 Colorful Accent 6" w:uiPriority="52"/>
-    <w:lsdException w:name="List Table 1 Light" w:uiPriority="46"/>
-    <w:lsdException w:name="List Table 2" w:uiPriority="47"/>
-    <w:lsdException w:name="List Table 3" w:uiPriority="48"/>
-    <w:lsdException w:name="List Table 4" w:uiPriority="49"/>
-    <w:lsdException w:name="List Table 5 Dark" w:uiPriority="50"/>
-    <w:lsdException w:name="List Table 6 Colorful" w:uiPriority="51"/>
-    <w:lsdException w:name="List Table 7 Colorful" w:uiPriority="52"/>
-    <w:lsdException w:name="List Table 1 Light Accent 1" w:uiPriority="46"/>
-    <w:lsdException w:name="List Table 2 Accent 1" w:uiPriority="47"/>
-    <w:lsdException w:name="List Table 3 Accent 1" w:uiPriority="48"/>
-    <w:lsdException w:name="List Table 4 Accent 1" w:uiPriority="49"/>
-    <w:lsdException w:name="List Table 5 Dark Accent 1" w:uiPriority="50"/>
-    <w:lsdException w:name="List Table 6 Colorful Accent 1" w:uiPriority="51"/>
-    <w:lsdException w:name="List Table 7 Colorful Accent 1" w:uiPriority="52"/>
-    <w:lsdException w:name="List Table 1 Light Accent 2" w:uiPriority="46"/>
-    <w:lsdException w:name="List Table 2 Accent 2" w:uiPriority="47"/>
-    <w:lsdException w:name="List Table 3 Accent 2" w:uiPriority="48"/>
-    <w:lsdException w:name="List Table 4 Accent 2" w:uiPriority="49"/>
-    <w:lsdException w:name="List Table 5 Dark Accent 2" w:uiPriority="50"/>
-    <w:lsdException w:name="List Table 6 Colorful Accent 2" w:uiPriority="51"/>
-    <w:lsdException w:name="List Table 7 Colorful Accent 2" w:uiPriority="52"/>
-    <w:lsdException w:name="List Table 1 Light Accent 3" w:uiPriority="46"/>
-    <w:lsdException w:name="List Table 2 Accent 3" w:uiPriority="47"/>
-    <w:lsdException w:name="List Table 3 Accent 3" w:uiPriority="48"/>
-    <w:lsdException w:name="List Table 4 Accent 3" w:uiPriority="49"/>
-    <w:lsdException w:name="List Table 5 Dark Accent 3" w:uiPriority="50"/>
-    <w:lsdException w:name="List Table 6 Colorful Accent 3" w:uiPriority="51"/>
-    <w:lsdException w:name="List Table 7 Colorful Accent 3" w:uiPriority="52"/>
-    <w:lsdException w:name="List Table 1 Light Accent 4" w:uiPriority="46"/>
-    <w:lsdException w:name="List Table 2 Accent 4" w:uiPriority="47"/>
-    <w:lsdException w:name="List Table 3 Accent 4" w:uiPriority="48"/>
-    <w:lsdException w:name="List Table 4 Accent 4" w:uiPriority="49"/>
-    <w:lsdException w:name="List Table 5 Dark Accent 4" w:uiPriority="50"/>
-    <w:lsdException w:name="List Table 6 Colorful Accent 4" w:uiPriority="51"/>
-    <w:lsdException w:name="List Table 7 Colorful Accent 4" w:uiPriority="52"/>
-    <w:lsdException w:name="List Table 1 Light Accent 5" w:uiPriority="46"/>
-    <w:lsdException w:name="List Table 2 Accent 5" w:uiPriority="47"/>
-    <w:lsdException w:name="List Table 3 Accent 5" w:uiPriority="48"/>
-    <w:lsdException w:name="List Table 4 Accent 5" w:uiPriority="49"/>
-    <w:lsdException w:name="List Table 5 Dark Accent 5" w:uiPriority="50"/>
-    <w:lsdException w:name="List Table 6 Colorful Accent 5" w:uiPriority="51"/>
-    <w:lsdException w:name="List Table 7 Colorful Accent 5" w:uiPriority="52"/>
-    <w:lsdException w:name="List Table 1 Light Accent 6" w:uiPriority="46"/>
-    <w:lsdException w:name="List Table 2 Accent 6" w:uiPriority="47"/>
-    <w:lsdException w:name="List Table 3 Accent 6" w:uiPriority="48"/>
-    <w:lsdException w:name="List Table 4 Accent 6" w:uiPriority="49"/>
-    <w:lsdException w:name="List Table 5 Dark Accent 6" w:uiPriority="50"/>
-    <w:lsdException w:name="List Table 6 Colorful Accent 6" w:uiPriority="51"/>
-    <w:lsdException w:name="List Table 7 Colorful Accent 6" w:uiPriority="52"/>
-    <w:lsdException w:name="Mention" w:semiHidden="1" w:unhideWhenUsed="1"/>
-    <w:lsdException w:name="Smart Hyperlink" w:semiHidden="1" w:unhideWhenUsed="1"/>
-    <w:lsdException w:name="Hashtag" w:semiHidden="1" w:unhideWhenUsed="1"/>
+  <w:latentStyles w:defLockedState="0" w:defUIPriority="99" w:defSemiHidden="1" w:defUnhideWhenUsed="1" w:defQFormat="0" w:count="267">
+    <w:lsdException w:name="Normal" w:semiHidden="0" w:uiPriority="0" w:unhideWhenUsed="0" w:qFormat="1"/>
+    <w:lsdException w:name="heading 1" w:semiHidden="0" w:uiPriority="9" w:unhideWhenUsed="0" w:qFormat="1"/>
+    <w:lsdException w:name="heading 2" w:uiPriority="0" w:qFormat="1"/>
+    <w:lsdException w:name="heading 3" w:uiPriority="9" w:qFormat="1"/>
+    <w:lsdException w:name="heading 4" w:uiPriority="9" w:qFormat="1"/>
+    <w:lsdException w:name="heading 5" w:uiPriority="9" w:qFormat="1"/>
+    <w:lsdException w:name="heading 6" w:uiPriority="9" w:qFormat="1"/>
+    <w:lsdException w:name="heading 7" w:uiPriority="9" w:qFormat="1"/>
+    <w:lsdException w:name="heading 8" w:uiPriority="9" w:qFormat="1"/>
+    <w:lsdException w:name="heading 9" w:uiPriority="9" w:qFormat="1"/>
+    <w:lsdException w:name="toc 1" w:uiPriority="39"/>
+    <w:lsdException w:name="toc 2" w:uiPriority="39"/>
+    <w:lsdException w:name="toc 3" w:uiPriority="39"/>
+    <w:lsdException w:name="toc 4" w:uiPriority="39"/>
+    <w:lsdException w:name="toc 5" w:uiPriority="39"/>
+    <w:lsdException w:name="toc 6" w:uiPriority="39"/>
+    <w:lsdException w:name="toc 7" w:uiPriority="39"/>
+    <w:lsdException w:name="toc 8" w:uiPriority="39"/>
+    <w:lsdException w:name="toc 9" w:uiPriority="39"/>
+    <w:lsdException w:name="caption" w:uiPriority="35" w:qFormat="1"/>
+    <w:lsdException w:name="Title" w:semiHidden="0" w:uiPriority="10" w:unhideWhenUsed="0" w:qFormat="1"/>
+    <w:lsdException w:name="Default Paragraph Font" w:uiPriority="1"/>
+    <w:lsdException w:name="Subtitle" w:semiHidden="0" w:uiPriority="11" w:unhideWhenUsed="0" w:qFormat="1"/>
+    <w:lsdException w:name="Strong" w:semiHidden="0" w:uiPriority="22" w:unhideWhenUsed="0" w:qFormat="1"/>
+    <w:lsdException w:name="Emphasis" w:semiHidden="0" w:uiPriority="20" w:unhideWhenUsed="0" w:qFormat="1"/>
+    <w:lsdException w:name="Table Grid" w:semiHidden="0" w:uiPriority="59" w:unhideWhenUsed="0"/>
+    <w:lsdException w:name="Placeholder Text" w:unhideWhenUsed="0"/>
+    <w:lsdException w:name="No Spacing" w:semiHidden="0" w:uiPriority="1" w:unhideWhenUsed="0" w:qFormat="1"/>
+    <w:lsdException w:name="Light Shading" w:semiHidden="0" w:uiPriority="60" w:unhideWhenUsed="0"/>
+    <w:lsdException w:name="Light List" w:semiHidden="0" w:uiPriority="61" w:unhideWhenUsed="0"/>
+    <w:lsdException w:name="Light Grid" w:semiHidden="0" w:uiPriority="62" w:unhideWhenUsed="0"/>
+    <w:lsdException w:name="Medium Shading 1" w:semiHidden="0" w:uiPriority="63" w:unhideWhenUsed="0"/>
+    <w:lsdException w:name="Medium Shading 2" w:semiHidden="0" w:uiPriority="64" w:unhideWhenUsed="0"/>
+    <w:lsdException w:name="Medium List 1" w:semiHidden="0" w:uiPriority="65" w:unhideWhenUsed="0"/>
+    <w:lsdException w:name="Medium List 2" w:semiHidden="0" w:uiPriority="66" w:unhideWhenUsed="0"/>
+    <w:lsdException w:name="Medium Grid 1" w:semiHidden="0" w:uiPriority="67" w:unhideWhenUsed="0"/>
+    <w:lsdException w:name="Medium Grid 2" w:semiHidden="0" w:uiPriority="68" w:unhideWhenUsed="0"/>
+    <w:lsdException w:name="Medium Grid 3" w:semiHidden="0" w:uiPriority="69" w:unhideWhenUsed="0"/>
+    <w:lsdException w:name="Dark List" w:semiHidden="0" w:uiPriority="70" w:unhideWhenUsed="0"/>
+    <w:lsdException w:name="Colorful Shading" w:semiHidden="0" w:uiPriority="71" w:unhideWhenUsed="0"/>
+    <w:lsdException w:name="Colorful List" w:semiHidden="0" w:uiPriority="72" w:unhideWhenUsed="0"/>
+    <w:lsdException w:name="Colorful Grid" w:semiHidden="0" w:uiPriority="73" w:unhideWhenUsed="0"/>
+    <w:lsdException w:name="Light Shading Accent 1" w:semiHidden="0" w:uiPriority="60" w:unhideWhenUsed="0"/>
+    <w:lsdException w:name="Light List Accent 1" w:semiHidden="0" w:uiPriority="61" w:unhideWhenUsed="0"/>
+    <w:lsdException w:name="Light Grid Accent 1" w:semiHidden="0" w:uiPriority="62" w:unhideWhenUsed="0"/>
+    <w:lsdException w:name="Medium Shading 1 Accent 1" w:semiHidden="0" w:uiPriority="63" w:unhideWhenUsed="0"/>
+    <w:lsdException w:name="Medium Shading 2 Accent 1" w:semiHidden="0" w:uiPriority="64" w:unhideWhenUsed="0"/>
+    <w:lsdException w:name="Medium List 1 Accent 1" w:semiHidden="0" w:uiPriority="65" w:unhideWhenUsed="0"/>
+    <w:lsdException w:name="Revision" w:unhideWhenUsed="0"/>
+    <w:lsdException w:name="List Paragraph" w:semiHidden="0" w:uiPriority="34" w:unhideWhenUsed="0" w:qFormat="1"/>
+    <w:lsdException w:name="Quote" w:semiHidden="0" w:uiPriority="29" w:unhideWhenUsed="0" w:qFormat="1"/>
+    <w:lsdException w:name="Intense Quote" w:semiHidden="0" w:uiPriority="30" w:unhideWhenUsed="0" w:qFormat="1"/>
+    <w:lsdException w:name="Medium List 2 Accent 1" w:semiHidden="0" w:uiPriority="66" w:unhideWhenUsed="0"/>
+    <w:lsdException w:name="Medium Grid 1 Accent 1" w:semiHidden="0" w:uiPriority="67" w:unhideWhenUsed="0"/>
+    <w:lsdException w:name="Medium Grid 2 Accent 1" w:semiHidden="0" w:uiPriority="68" w:unhideWhenUsed="0"/>
+    <w:lsdException w:name="Medium Grid 3 Accent 1" w:semiHidden="0" w:uiPriority="69" w:unhideWhenUsed="0"/>
+    <w:lsdException w:name="Dark List Accent 1" w:semiHidden="0" w:uiPriority="70" w:unhideWhenUsed="0"/>
+    <w:lsdException w:name="Colorful Shading Accent 1" w:semiHidden="0" w:uiPriority="71" w:unhideWhenUsed="0"/>
+    <w:lsdException w:name="Colorful List Accent 1" w:semiHidden="0" w:uiPriority="72" w:unhideWhenUsed="0"/>
+    <w:lsdException w:name="Colorful Grid Accent 1" w:semiHidden="0" w:uiPriority="73" w:unhideWhenUsed="0"/>
+    <w:lsdException w:name="Light Shading Accent 2" w:semiHidden="0" w:uiPriority="60" w:unhideWhenUsed="0"/>
+    <w:lsdException w:name="Light List Accent 2" w:semiHidden="0" w:uiPriority="61" w:unhideWhenUsed="0"/>
+    <w:lsdException w:name="Light Grid Accent 2" w:semiHidden="0" w:uiPriority="62" w:unhideWhenUsed="0"/>
+    <w:lsdException w:name="Medium Shading 1 Accent 2" w:semiHidden="0" w:uiPriority="63" w:unhideWhenUsed="0"/>
+    <w:lsdException w:name="Medium Shading 2 Accent 2" w:semiHidden="0" w:uiPriority="64" w:unhideWhenUsed="0"/>
+    <w:lsdException w:name="Medium List 1 Accent 2" w:semiHidden="0" w:uiPriority="65" w:unhideWhenUsed="0"/>
+    <w:lsdException w:name="Medium List 2 Accent 2" w:semiHidden="0" w:uiPriority="66" w:unhideWhenUsed="0"/>
+    <w:lsdException w:name="Medium Grid 1 Accent 2" w:semiHidden="0" w:uiPriority="67" w:unhideWhenUsed="0"/>
+    <w:lsdException w:name="Medium Grid 2 Accent 2" w:semiHidden="0" w:uiPriority="68" w:unhideWhenUsed="0"/>
+    <w:lsdException w:name="Medium Grid 3 Accent 2" w:semiHidden="0" w:uiPriority="69" w:unhideWhenUsed="0"/>
+    <w:lsdException w:name="Dark List Accent 2" w:semiHidden="0" w:uiPriority="70" w:unhideWhenUsed="0"/>
+    <w:lsdException w:name="Colorful Shading Accent 2" w:semiHidden="0" w:uiPriority="71" w:unhideWhenUsed="0"/>
+    <w:lsdException w:name="Colorful List Accent 2" w:semiHidden="0" w:uiPriority="72" w:unhideWhenUsed="0"/>
+    <w:lsdException w:name="Colorful Grid Accent 2" w:semiHidden="0" w:uiPriority="73" w:unhideWhenUsed="0"/>
+    <w:lsdException w:name="Light Shading Accent 3" w:semiHidden="0" w:uiPriority="60" w:unhideWhenUsed="0"/>
+    <w:lsdException w:name="Light List Accent 3" w:semiHidden="0" w:uiPriority="61" w:unhideWhenUsed="0"/>
+    <w:lsdException w:name="Light Grid Accent 3" w:semiHidden="0" w:uiPriority="62" w:unhideWhenUsed="0"/>
+    <w:lsdException w:name="Medium Shading 1 Accent 3" w:semiHidden="0" w:uiPriority="63" w:unhideWhenUsed="0"/>
+    <w:lsdException w:name="Medium Shading 2 Accent 3" w:semiHidden="0" w:uiPriority="64" w:unhideWhenUsed="0"/>
+    <w:lsdException w:name="Medium List 1 Accent 3" w:semiHidden="0" w:uiPriority="65" w:unhideWhenUsed="0"/>
+    <w:lsdException w:name="Medium List 2 Accent 3" w:semiHidden="0" w:uiPriority="66" w:unhideWhenUsed="0"/>
+    <w:lsdException w:name="Medium Grid 1 Accent 3" w:semiHidden="0" w:uiPriority="67" w:unhideWhenUsed="0"/>
+    <w:lsdException w:name="Medium Grid 2 Accent 3" w:semiHidden="0" w:uiPriority="68" w:unhideWhenUsed="0"/>
+    <w:lsdException w:name="Medium Grid 3 Accent 3" w:semiHidden="0" w:uiPriority="69" w:unhideWhenUsed="0"/>
+    <w:lsdException w:name="Dark List Accent 3" w:semiHidden="0" w:uiPriority="70" w:unhideWhenUsed="0"/>
+    <w:lsdException w:name="Colorful Shading Accent 3" w:semiHidden="0" w:uiPriority="71" w:unhideWhenUsed="0"/>
+    <w:lsdException w:name="Colorful List Accent 3" w:semiHidden="0" w:uiPriority="72" w:unhideWhenUsed="0"/>
+    <w:lsdException w:name="Colorful Grid Accent 3" w:semiHidden="0" w:uiPriority="73" w:unhideWhenUsed="0"/>
+    <w:lsdException w:name="Light Shading Accent 4" w:semiHidden="0" w:uiPriority="60" w:unhideWhenUsed="0"/>
+    <w:lsdException w:name="Light List Accent 4" w:semiHidden="0" w:uiPriority="61" w:unhideWhenUsed="0"/>
+    <w:lsdException w:name="Light Grid Accent 4" w:semiHidden="0" w:uiPriority="62" w:unhideWhenUsed="0"/>
+    <w:lsdException w:name="Medium Shading 1 Accent 4" w:semiHidden="0" w:uiPriority="63" w:unhideWhenUsed="0"/>
+    <w:lsdException w:name="Medium Shading 2 Accent 4" w:semiHidden="0" w:uiPriority="64" w:unhideWhenUsed="0"/>
+    <w:lsdException w:name="Medium List 1 Accent 4" w:semiHidden="0" w:uiPriority="65" w:unhideWhenUsed="0"/>
+    <w:lsdException w:name="Medium List 2 Accent 4" w:semiHidden="0" w:uiPriority="66" w:unhideWhenUsed="0"/>
+    <w:lsdException w:name="Medium Grid 1 Accent 4" w:semiHidden="0" w:uiPriority="67" w:unhideWhenUsed="0"/>
+    <w:lsdException w:name="Medium Grid 2 Accent 4" w:semiHidden="0" w:uiPriority="68" w:unhideWhenUsed="0"/>
+    <w:lsdException w:name="Medium Grid 3 Accent 4" w:semiHidden="0" w:uiPriority="69" w:unhideWhenUsed="0"/>
+    <w:lsdException w:name="Dark List Accent 4" w:semiHidden="0" w:uiPriority="70" w:unhideWhenUsed="0"/>
+    <w:lsdException w:name="Colorful Shading Accent 4" w:semiHidden="0" w:uiPriority="71" w:unhideWhenUsed="0"/>
+    <w:lsdException w:name="Colorful List Accent 4" w:semiHidden="0" w:uiPriority="72" w:unhideWhenUsed="0"/>
+    <w:lsdException w:name="Colorful Grid Accent 4" w:semiHidden="0" w:uiPriority="73" w:unhideWhenUsed="0"/>
+    <w:lsdException w:name="Light Shading Accent 5" w:semiHidden="0" w:uiPriority="60" w:unhideWhenUsed="0"/>
+    <w:lsdException w:name="Light List Accent 5" w:semiHidden="0" w:uiPriority="61" w:unhideWhenUsed="0"/>
+    <w:lsdException w:name="Light Grid Accent 5" w:semiHidden="0" w:uiPriority="62" w:unhideWhenUsed="0"/>
+    <w:lsdException w:name="Medium Shading 1 Accent 5" w:semiHidden="0" w:uiPriority="63" w:unhideWhenUsed="0"/>
+    <w:lsdException w:name="Medium Shading 2 Accent 5" w:semiHidden="0" w:uiPriority="64" w:unhideWhenUsed="0"/>
+    <w:lsdException w:name="Medium List 1 Accent 5" w:semiHidden="0" w:uiPriority="65" w:unhideWhenUsed="0"/>
+    <w:lsdException w:name="Medium List 2 Accent 5" w:semiHidden="0" w:uiPriority="66" w:unhideWhenUsed="0"/>
+    <w:lsdException w:name="Medium Grid 1 Accent 5" w:semiHidden="0" w:uiPriority="67" w:unhideWhenUsed="0"/>
+    <w:lsdException w:name="Medium Grid 2 Accent 5" w:semiHidden="0" w:uiPriority="68" w:unhideWhenUsed="0"/>
+    <w:lsdException w:name="Medium Grid 3 Accent 5" w:semiHidden="0" w:uiPriority="69" w:unhideWhenUsed="0"/>
+    <w:lsdException w:name="Dark List Accent 5" w:semiHidden="0" w:uiPriority="70" w:unhideWhenUsed="0"/>
+    <w:lsdException w:name="Colorful Shading Accent 5" w:semiHidden="0" w:uiPriority="71" w:unhideWhenUsed="0"/>
+    <w:lsdException w:name="Colorful List Accent 5" w:semiHidden="0" w:uiPriority="72" w:unhideWhenUsed="0"/>
+    <w:lsdException w:name="Colorful Grid Accent 5" w:semiHidden="0" w:uiPriority="73" w:unhideWhenUsed="0"/>
+    <w:lsdException w:name="Light Shading Accent 6" w:semiHidden="0" w:uiPriority="60" w:unhideWhenUsed="0"/>
+    <w:lsdException w:name="Light List Accent 6" w:semiHidden="0" w:uiPriority="61" w:unhideWhenUsed="0"/>
+    <w:lsdException w:name="Light Grid Accent 6" w:semiHidden="0" w:uiPriority="62" w:unhideWhenUsed="0"/>
+    <w:lsdException w:name="Medium Shading 1 Accent 6" w:semiHidden="0" w:uiPriority="63" w:unhideWhenUsed="0"/>
+    <w:lsdException w:name="Medium Shading 2 Accent 6" w:semiHidden="0" w:uiPriority="64" w:unhideWhenUsed="0"/>
+    <w:lsdException w:name="Medium List 1 Accent 6" w:semiHidden="0" w:uiPriority="65" w:unhideWhenUsed="0"/>
+    <w:lsdException w:name="Medium List 2 Accent 6" w:semiHidden="0" w:uiPriority="66" w:unhideWhenUsed="0"/>
+    <w:lsdException w:name="Medium Grid 1 Accent 6" w:semiHidden="0" w:uiPriority="67" w:unhideWhenUsed="0"/>
+    <w:lsdException w:name="Medium Grid 2 Accent 6" w:semiHidden="0" w:uiPriority="68" w:unhideWhenUsed="0"/>
+    <w:lsdException w:name="Medium Grid 3 Accent 6" w:semiHidden="0" w:uiPriority="69" w:unhideWhenUsed="0"/>
+    <w:lsdException w:name="Dark List Accent 6" w:semiHidden="0" w:uiPriority="70" w:unhideWhenUsed="0"/>
+    <w:lsdException w:name="Colorful Shading Accent 6" w:semiHidden="0" w:uiPriority="71" w:unhideWhenUsed="0"/>
+    <w:lsdException w:name="Colorful List Accent 6" w:semiHidden="0" w:uiPriority="72" w:unhideWhenUsed="0"/>
+    <w:lsdException w:name="Colorful Grid Accent 6" w:semiHidden="0" w:uiPriority="73" w:unhideWhenUsed="0"/>
+    <w:lsdException w:name="Subtle Emphasis" w:semiHidden="0" w:uiPriority="19" w:unhideWhenUsed="0" w:qFormat="1"/>
+    <w:lsdException w:name="Intense Emphasis" w:semiHidden="0" w:uiPriority="21" w:unhideWhenUsed="0" w:qFormat="1"/>
+    <w:lsdException w:name="Subtle Reference" w:semiHidden="0" w:uiPriority="31" w:unhideWhenUsed="0" w:qFormat="1"/>
+    <w:lsdException w:name="Intense Reference" w:semiHidden="0" w:uiPriority="32" w:unhideWhenUsed="0" w:qFormat="1"/>
+    <w:lsdException w:name="Book Title" w:semiHidden="0" w:uiPriority="33" w:unhideWhenUsed="0" w:qFormat="1"/>
+    <w:lsdException w:name="Bibliography" w:uiPriority="37"/>
+    <w:lsdException w:name="TOC Heading" w:uiPriority="39" w:qFormat="1"/>
   </w:latentStyles>
   <w:style w:type="paragraph" w:default="1" w:styleId="Normal">
     <w:name w:val="Normal"/>
@@ -8851,11 +9133,11 @@
     <w:semiHidden/>
     <w:unhideWhenUsed/>
   </w:style>
-  <w:style w:type="paragraph" w:styleId="Descripcin">
+  <w:style w:type="paragraph" w:styleId="Epgrafe">
     <w:name w:val="caption"/>
     <w:basedOn w:val="Normal"/>
     <w:next w:val="Normal"/>
-    <w:link w:val="DescripcinCar"/>
+    <w:link w:val="EpgrafeCar"/>
     <w:autoRedefine/>
     <w:uiPriority w:val="35"/>
     <w:unhideWhenUsed/>
@@ -8870,9 +9152,9 @@
       <w:lang w:val="es-AR" w:eastAsia="en-US"/>
     </w:rPr>
   </w:style>
-  <w:style w:type="character" w:customStyle="1" w:styleId="DescripcinCar">
-    <w:name w:val="Descripción Car"/>
-    <w:link w:val="Descripcin"/>
+  <w:style w:type="character" w:customStyle="1" w:styleId="EpgrafeCar">
+    <w:name w:val="Epígrafe Car"/>
+    <w:link w:val="Epgrafe"/>
     <w:uiPriority w:val="35"/>
     <w:locked/>
     <w:rsid w:val="00420FC4"/>
@@ -9034,7 +9316,7 @@
       <w:lang w:val="es" w:eastAsia="es-AR"/>
     </w:rPr>
   </w:style>
-  <w:style w:type="paragraph" w:styleId="TtuloTDC">
+  <w:style w:type="paragraph" w:styleId="TtulodeTDC">
     <w:name w:val="TOC Heading"/>
     <w:basedOn w:val="Ttulo1"/>
     <w:next w:val="Normal"/>
@@ -9128,6 +9410,7 @@
       <w:spacing w:after="0" w:line="240" w:lineRule="auto"/>
     </w:pPr>
     <w:tblPr>
+      <w:tblInd w:w="0" w:type="dxa"/>
       <w:tblBorders>
         <w:top w:val="single" w:sz="4" w:space="0" w:color="auto"/>
         <w:left w:val="single" w:sz="4" w:space="0" w:color="auto"/>
@@ -9136,6 +9419,599 @@
         <w:insideH w:val="single" w:sz="4" w:space="0" w:color="auto"/>
         <w:insideV w:val="single" w:sz="4" w:space="0" w:color="auto"/>
       </w:tblBorders>
+      <w:tblCellMar>
+        <w:top w:w="0" w:type="dxa"/>
+        <w:left w:w="108" w:type="dxa"/>
+        <w:bottom w:w="0" w:type="dxa"/>
+        <w:right w:w="108" w:type="dxa"/>
+      </w:tblCellMar>
+    </w:tblPr>
+  </w:style>
+  <w:style w:type="paragraph" w:styleId="Prrafodelista">
+    <w:name w:val="List Paragraph"/>
+    <w:basedOn w:val="Normal"/>
+    <w:uiPriority w:val="34"/>
+    <w:qFormat/>
+    <w:rsid w:val="00003265"/>
+    <w:pPr>
+      <w:ind w:left="720"/>
+      <w:contextualSpacing/>
+    </w:pPr>
+  </w:style>
+  <w:style w:type="paragraph" w:customStyle="1" w:styleId="western">
+    <w:name w:val="western"/>
+    <w:basedOn w:val="Normal"/>
+    <w:rsid w:val="001D4AC1"/>
+    <w:pPr>
+      <w:spacing w:before="100" w:beforeAutospacing="1" w:after="119"/>
+    </w:pPr>
+    <w:rPr>
+      <w:rFonts w:ascii="Times New Roman" w:eastAsia="Times New Roman" w:hAnsi="Times New Roman" w:cs="Times New Roman"/>
+      <w:color w:val="00000A"/>
+      <w:sz w:val="24"/>
+      <w:lang w:val="es-AR"/>
+    </w:rPr>
+  </w:style>
+</w:styles>
+</file>
+
+<file path=word/stylesWithEffects.xml><?xml version="1.0" encoding="utf-8"?>
+<w:styles xmlns:wpc="http://schemas.microsoft.com/office/word/2010/wordprocessingCanvas" xmlns:mc="http://schemas.openxmlformats.org/markup-compatibility/2006" xmlns:o="urn:schemas-microsoft-com:office:office" xmlns:r="http://schemas.openxmlformats.org/officeDocument/2006/relationships" xmlns:m="http://schemas.openxmlformats.org/officeDocument/2006/math" xmlns:v="urn:schemas-microsoft-com:vml" xmlns:wp14="http://schemas.microsoft.com/office/word/2010/wordprocessingDrawing" xmlns:wp="http://schemas.openxmlformats.org/drawingml/2006/wordprocessingDrawing" xmlns:w10="urn:schemas-microsoft-com:office:word" xmlns:w="http://schemas.openxmlformats.org/wordprocessingml/2006/main" xmlns:w14="http://schemas.microsoft.com/office/word/2010/wordml" xmlns:wpg="http://schemas.microsoft.com/office/word/2010/wordprocessingGroup" xmlns:wpi="http://schemas.microsoft.com/office/word/2010/wordprocessingInk" xmlns:wne="http://schemas.microsoft.com/office/word/2006/wordml" xmlns:wps="http://schemas.microsoft.com/office/word/2010/wordprocessingShape" mc:Ignorable="w14 wp14">
+  <w:docDefaults>
+    <w:rPrDefault>
+      <w:rPr>
+        <w:rFonts w:ascii="Arial" w:eastAsia="Arial Unicode MS" w:hAnsi="Arial" w:cs="Segoe UI"/>
+        <w:b/>
+        <w:color w:val="000000"/>
+        <w:w w:val="66"/>
+        <w:szCs w:val="23"/>
+        <w:lang w:val="es-AR" w:eastAsia="en-US" w:bidi="ar-SA"/>
+      </w:rPr>
+    </w:rPrDefault>
+    <w:pPrDefault>
+      <w:pPr>
+        <w:spacing w:after="200" w:line="276" w:lineRule="auto"/>
+      </w:pPr>
+    </w:pPrDefault>
+  </w:docDefaults>
+  <w:latentStyles w:defLockedState="0" w:defUIPriority="99" w:defSemiHidden="1" w:defUnhideWhenUsed="1" w:defQFormat="0" w:count="267">
+    <w:lsdException w:name="Normal" w:semiHidden="0" w:uiPriority="0" w:unhideWhenUsed="0" w:qFormat="1"/>
+    <w:lsdException w:name="heading 1" w:semiHidden="0" w:uiPriority="9" w:unhideWhenUsed="0" w:qFormat="1"/>
+    <w:lsdException w:name="heading 2" w:uiPriority="0" w:qFormat="1"/>
+    <w:lsdException w:name="heading 3" w:uiPriority="9" w:qFormat="1"/>
+    <w:lsdException w:name="heading 4" w:uiPriority="9" w:qFormat="1"/>
+    <w:lsdException w:name="heading 5" w:uiPriority="9" w:qFormat="1"/>
+    <w:lsdException w:name="heading 6" w:uiPriority="9" w:qFormat="1"/>
+    <w:lsdException w:name="heading 7" w:uiPriority="9" w:qFormat="1"/>
+    <w:lsdException w:name="heading 8" w:uiPriority="9" w:qFormat="1"/>
+    <w:lsdException w:name="heading 9" w:uiPriority="9" w:qFormat="1"/>
+    <w:lsdException w:name="toc 1" w:uiPriority="39"/>
+    <w:lsdException w:name="toc 2" w:uiPriority="39"/>
+    <w:lsdException w:name="toc 3" w:uiPriority="39"/>
+    <w:lsdException w:name="toc 4" w:uiPriority="39"/>
+    <w:lsdException w:name="toc 5" w:uiPriority="39"/>
+    <w:lsdException w:name="toc 6" w:uiPriority="39"/>
+    <w:lsdException w:name="toc 7" w:uiPriority="39"/>
+    <w:lsdException w:name="toc 8" w:uiPriority="39"/>
+    <w:lsdException w:name="toc 9" w:uiPriority="39"/>
+    <w:lsdException w:name="caption" w:uiPriority="35" w:qFormat="1"/>
+    <w:lsdException w:name="Title" w:semiHidden="0" w:uiPriority="10" w:unhideWhenUsed="0" w:qFormat="1"/>
+    <w:lsdException w:name="Default Paragraph Font" w:uiPriority="1"/>
+    <w:lsdException w:name="Subtitle" w:semiHidden="0" w:uiPriority="11" w:unhideWhenUsed="0" w:qFormat="1"/>
+    <w:lsdException w:name="Strong" w:semiHidden="0" w:uiPriority="22" w:unhideWhenUsed="0" w:qFormat="1"/>
+    <w:lsdException w:name="Emphasis" w:semiHidden="0" w:uiPriority="20" w:unhideWhenUsed="0" w:qFormat="1"/>
+    <w:lsdException w:name="Table Grid" w:semiHidden="0" w:uiPriority="59" w:unhideWhenUsed="0"/>
+    <w:lsdException w:name="Placeholder Text" w:unhideWhenUsed="0"/>
+    <w:lsdException w:name="No Spacing" w:semiHidden="0" w:uiPriority="1" w:unhideWhenUsed="0" w:qFormat="1"/>
+    <w:lsdException w:name="Light Shading" w:semiHidden="0" w:uiPriority="60" w:unhideWhenUsed="0"/>
+    <w:lsdException w:name="Light List" w:semiHidden="0" w:uiPriority="61" w:unhideWhenUsed="0"/>
+    <w:lsdException w:name="Light Grid" w:semiHidden="0" w:uiPriority="62" w:unhideWhenUsed="0"/>
+    <w:lsdException w:name="Medium Shading 1" w:semiHidden="0" w:uiPriority="63" w:unhideWhenUsed="0"/>
+    <w:lsdException w:name="Medium Shading 2" w:semiHidden="0" w:uiPriority="64" w:unhideWhenUsed="0"/>
+    <w:lsdException w:name="Medium List 1" w:semiHidden="0" w:uiPriority="65" w:unhideWhenUsed="0"/>
+    <w:lsdException w:name="Medium List 2" w:semiHidden="0" w:uiPriority="66" w:unhideWhenUsed="0"/>
+    <w:lsdException w:name="Medium Grid 1" w:semiHidden="0" w:uiPriority="67" w:unhideWhenUsed="0"/>
+    <w:lsdException w:name="Medium Grid 2" w:semiHidden="0" w:uiPriority="68" w:unhideWhenUsed="0"/>
+    <w:lsdException w:name="Medium Grid 3" w:semiHidden="0" w:uiPriority="69" w:unhideWhenUsed="0"/>
+    <w:lsdException w:name="Dark List" w:semiHidden="0" w:uiPriority="70" w:unhideWhenUsed="0"/>
+    <w:lsdException w:name="Colorful Shading" w:semiHidden="0" w:uiPriority="71" w:unhideWhenUsed="0"/>
+    <w:lsdException w:name="Colorful List" w:semiHidden="0" w:uiPriority="72" w:unhideWhenUsed="0"/>
+    <w:lsdException w:name="Colorful Grid" w:semiHidden="0" w:uiPriority="73" w:unhideWhenUsed="0"/>
+    <w:lsdException w:name="Light Shading Accent 1" w:semiHidden="0" w:uiPriority="60" w:unhideWhenUsed="0"/>
+    <w:lsdException w:name="Light List Accent 1" w:semiHidden="0" w:uiPriority="61" w:unhideWhenUsed="0"/>
+    <w:lsdException w:name="Light Grid Accent 1" w:semiHidden="0" w:uiPriority="62" w:unhideWhenUsed="0"/>
+    <w:lsdException w:name="Medium Shading 1 Accent 1" w:semiHidden="0" w:uiPriority="63" w:unhideWhenUsed="0"/>
+    <w:lsdException w:name="Medium Shading 2 Accent 1" w:semiHidden="0" w:uiPriority="64" w:unhideWhenUsed="0"/>
+    <w:lsdException w:name="Medium List 1 Accent 1" w:semiHidden="0" w:uiPriority="65" w:unhideWhenUsed="0"/>
+    <w:lsdException w:name="Revision" w:unhideWhenUsed="0"/>
+    <w:lsdException w:name="List Paragraph" w:semiHidden="0" w:uiPriority="34" w:unhideWhenUsed="0" w:qFormat="1"/>
+    <w:lsdException w:name="Quote" w:semiHidden="0" w:uiPriority="29" w:unhideWhenUsed="0" w:qFormat="1"/>
+    <w:lsdException w:name="Intense Quote" w:semiHidden="0" w:uiPriority="30" w:unhideWhenUsed="0" w:qFormat="1"/>
+    <w:lsdException w:name="Medium List 2 Accent 1" w:semiHidden="0" w:uiPriority="66" w:unhideWhenUsed="0"/>
+    <w:lsdException w:name="Medium Grid 1 Accent 1" w:semiHidden="0" w:uiPriority="67" w:unhideWhenUsed="0"/>
+    <w:lsdException w:name="Medium Grid 2 Accent 1" w:semiHidden="0" w:uiPriority="68" w:unhideWhenUsed="0"/>
+    <w:lsdException w:name="Medium Grid 3 Accent 1" w:semiHidden="0" w:uiPriority="69" w:unhideWhenUsed="0"/>
+    <w:lsdException w:name="Dark List Accent 1" w:semiHidden="0" w:uiPriority="70" w:unhideWhenUsed="0"/>
+    <w:lsdException w:name="Colorful Shading Accent 1" w:semiHidden="0" w:uiPriority="71" w:unhideWhenUsed="0"/>
+    <w:lsdException w:name="Colorful List Accent 1" w:semiHidden="0" w:uiPriority="72" w:unhideWhenUsed="0"/>
+    <w:lsdException w:name="Colorful Grid Accent 1" w:semiHidden="0" w:uiPriority="73" w:unhideWhenUsed="0"/>
+    <w:lsdException w:name="Light Shading Accent 2" w:semiHidden="0" w:uiPriority="60" w:unhideWhenUsed="0"/>
+    <w:lsdException w:name="Light List Accent 2" w:semiHidden="0" w:uiPriority="61" w:unhideWhenUsed="0"/>
+    <w:lsdException w:name="Light Grid Accent 2" w:semiHidden="0" w:uiPriority="62" w:unhideWhenUsed="0"/>
+    <w:lsdException w:name="Medium Shading 1 Accent 2" w:semiHidden="0" w:uiPriority="63" w:unhideWhenUsed="0"/>
+    <w:lsdException w:name="Medium Shading 2 Accent 2" w:semiHidden="0" w:uiPriority="64" w:unhideWhenUsed="0"/>
+    <w:lsdException w:name="Medium List 1 Accent 2" w:semiHidden="0" w:uiPriority="65" w:unhideWhenUsed="0"/>
+    <w:lsdException w:name="Medium List 2 Accent 2" w:semiHidden="0" w:uiPriority="66" w:unhideWhenUsed="0"/>
+    <w:lsdException w:name="Medium Grid 1 Accent 2" w:semiHidden="0" w:uiPriority="67" w:unhideWhenUsed="0"/>
+    <w:lsdException w:name="Medium Grid 2 Accent 2" w:semiHidden="0" w:uiPriority="68" w:unhideWhenUsed="0"/>
+    <w:lsdException w:name="Medium Grid 3 Accent 2" w:semiHidden="0" w:uiPriority="69" w:unhideWhenUsed="0"/>
+    <w:lsdException w:name="Dark List Accent 2" w:semiHidden="0" w:uiPriority="70" w:unhideWhenUsed="0"/>
+    <w:lsdException w:name="Colorful Shading Accent 2" w:semiHidden="0" w:uiPriority="71" w:unhideWhenUsed="0"/>
+    <w:lsdException w:name="Colorful List Accent 2" w:semiHidden="0" w:uiPriority="72" w:unhideWhenUsed="0"/>
+    <w:lsdException w:name="Colorful Grid Accent 2" w:semiHidden="0" w:uiPriority="73" w:unhideWhenUsed="0"/>
+    <w:lsdException w:name="Light Shading Accent 3" w:semiHidden="0" w:uiPriority="60" w:unhideWhenUsed="0"/>
+    <w:lsdException w:name="Light List Accent 3" w:semiHidden="0" w:uiPriority="61" w:unhideWhenUsed="0"/>
+    <w:lsdException w:name="Light Grid Accent 3" w:semiHidden="0" w:uiPriority="62" w:unhideWhenUsed="0"/>
+    <w:lsdException w:name="Medium Shading 1 Accent 3" w:semiHidden="0" w:uiPriority="63" w:unhideWhenUsed="0"/>
+    <w:lsdException w:name="Medium Shading 2 Accent 3" w:semiHidden="0" w:uiPriority="64" w:unhideWhenUsed="0"/>
+    <w:lsdException w:name="Medium List 1 Accent 3" w:semiHidden="0" w:uiPriority="65" w:unhideWhenUsed="0"/>
+    <w:lsdException w:name="Medium List 2 Accent 3" w:semiHidden="0" w:uiPriority="66" w:unhideWhenUsed="0"/>
+    <w:lsdException w:name="Medium Grid 1 Accent 3" w:semiHidden="0" w:uiPriority="67" w:unhideWhenUsed="0"/>
+    <w:lsdException w:name="Medium Grid 2 Accent 3" w:semiHidden="0" w:uiPriority="68" w:unhideWhenUsed="0"/>
+    <w:lsdException w:name="Medium Grid 3 Accent 3" w:semiHidden="0" w:uiPriority="69" w:unhideWhenUsed="0"/>
+    <w:lsdException w:name="Dark List Accent 3" w:semiHidden="0" w:uiPriority="70" w:unhideWhenUsed="0"/>
+    <w:lsdException w:name="Colorful Shading Accent 3" w:semiHidden="0" w:uiPriority="71" w:unhideWhenUsed="0"/>
+    <w:lsdException w:name="Colorful List Accent 3" w:semiHidden="0" w:uiPriority="72" w:unhideWhenUsed="0"/>
+    <w:lsdException w:name="Colorful Grid Accent 3" w:semiHidden="0" w:uiPriority="73" w:unhideWhenUsed="0"/>
+    <w:lsdException w:name="Light Shading Accent 4" w:semiHidden="0" w:uiPriority="60" w:unhideWhenUsed="0"/>
+    <w:lsdException w:name="Light List Accent 4" w:semiHidden="0" w:uiPriority="61" w:unhideWhenUsed="0"/>
+    <w:lsdException w:name="Light Grid Accent 4" w:semiHidden="0" w:uiPriority="62" w:unhideWhenUsed="0"/>
+    <w:lsdException w:name="Medium Shading 1 Accent 4" w:semiHidden="0" w:uiPriority="63" w:unhideWhenUsed="0"/>
+    <w:lsdException w:name="Medium Shading 2 Accent 4" w:semiHidden="0" w:uiPriority="64" w:unhideWhenUsed="0"/>
+    <w:lsdException w:name="Medium List 1 Accent 4" w:semiHidden="0" w:uiPriority="65" w:unhideWhenUsed="0"/>
+    <w:lsdException w:name="Medium List 2 Accent 4" w:semiHidden="0" w:uiPriority="66" w:unhideWhenUsed="0"/>
+    <w:lsdException w:name="Medium Grid 1 Accent 4" w:semiHidden="0" w:uiPriority="67" w:unhideWhenUsed="0"/>
+    <w:lsdException w:name="Medium Grid 2 Accent 4" w:semiHidden="0" w:uiPriority="68" w:unhideWhenUsed="0"/>
+    <w:lsdException w:name="Medium Grid 3 Accent 4" w:semiHidden="0" w:uiPriority="69" w:unhideWhenUsed="0"/>
+    <w:lsdException w:name="Dark List Accent 4" w:semiHidden="0" w:uiPriority="70" w:unhideWhenUsed="0"/>
+    <w:lsdException w:name="Colorful Shading Accent 4" w:semiHidden="0" w:uiPriority="71" w:unhideWhenUsed="0"/>
+    <w:lsdException w:name="Colorful List Accent 4" w:semiHidden="0" w:uiPriority="72" w:unhideWhenUsed="0"/>
+    <w:lsdException w:name="Colorful Grid Accent 4" w:semiHidden="0" w:uiPriority="73" w:unhideWhenUsed="0"/>
+    <w:lsdException w:name="Light Shading Accent 5" w:semiHidden="0" w:uiPriority="60" w:unhideWhenUsed="0"/>
+    <w:lsdException w:name="Light List Accent 5" w:semiHidden="0" w:uiPriority="61" w:unhideWhenUsed="0"/>
+    <w:lsdException w:name="Light Grid Accent 5" w:semiHidden="0" w:uiPriority="62" w:unhideWhenUsed="0"/>
+    <w:lsdException w:name="Medium Shading 1 Accent 5" w:semiHidden="0" w:uiPriority="63" w:unhideWhenUsed="0"/>
+    <w:lsdException w:name="Medium Shading 2 Accent 5" w:semiHidden="0" w:uiPriority="64" w:unhideWhenUsed="0"/>
+    <w:lsdException w:name="Medium List 1 Accent 5" w:semiHidden="0" w:uiPriority="65" w:unhideWhenUsed="0"/>
+    <w:lsdException w:name="Medium List 2 Accent 5" w:semiHidden="0" w:uiPriority="66" w:unhideWhenUsed="0"/>
+    <w:lsdException w:name="Medium Grid 1 Accent 5" w:semiHidden="0" w:uiPriority="67" w:unhideWhenUsed="0"/>
+    <w:lsdException w:name="Medium Grid 2 Accent 5" w:semiHidden="0" w:uiPriority="68" w:unhideWhenUsed="0"/>
+    <w:lsdException w:name="Medium Grid 3 Accent 5" w:semiHidden="0" w:uiPriority="69" w:unhideWhenUsed="0"/>
+    <w:lsdException w:name="Dark List Accent 5" w:semiHidden="0" w:uiPriority="70" w:unhideWhenUsed="0"/>
+    <w:lsdException w:name="Colorful Shading Accent 5" w:semiHidden="0" w:uiPriority="71" w:unhideWhenUsed="0"/>
+    <w:lsdException w:name="Colorful List Accent 5" w:semiHidden="0" w:uiPriority="72" w:unhideWhenUsed="0"/>
+    <w:lsdException w:name="Colorful Grid Accent 5" w:semiHidden="0" w:uiPriority="73" w:unhideWhenUsed="0"/>
+    <w:lsdException w:name="Light Shading Accent 6" w:semiHidden="0" w:uiPriority="60" w:unhideWhenUsed="0"/>
+    <w:lsdException w:name="Light List Accent 6" w:semiHidden="0" w:uiPriority="61" w:unhideWhenUsed="0"/>
+    <w:lsdException w:name="Light Grid Accent 6" w:semiHidden="0" w:uiPriority="62" w:unhideWhenUsed="0"/>
+    <w:lsdException w:name="Medium Shading 1 Accent 6" w:semiHidden="0" w:uiPriority="63" w:unhideWhenUsed="0"/>
+    <w:lsdException w:name="Medium Shading 2 Accent 6" w:semiHidden="0" w:uiPriority="64" w:unhideWhenUsed="0"/>
+    <w:lsdException w:name="Medium List 1 Accent 6" w:semiHidden="0" w:uiPriority="65" w:unhideWhenUsed="0"/>
+    <w:lsdException w:name="Medium List 2 Accent 6" w:semiHidden="0" w:uiPriority="66" w:unhideWhenUsed="0"/>
+    <w:lsdException w:name="Medium Grid 1 Accent 6" w:semiHidden="0" w:uiPriority="67" w:unhideWhenUsed="0"/>
+    <w:lsdException w:name="Medium Grid 2 Accent 6" w:semiHidden="0" w:uiPriority="68" w:unhideWhenUsed="0"/>
+    <w:lsdException w:name="Medium Grid 3 Accent 6" w:semiHidden="0" w:uiPriority="69" w:unhideWhenUsed="0"/>
+    <w:lsdException w:name="Dark List Accent 6" w:semiHidden="0" w:uiPriority="70" w:unhideWhenUsed="0"/>
+    <w:lsdException w:name="Colorful Shading Accent 6" w:semiHidden="0" w:uiPriority="71" w:unhideWhenUsed="0"/>
+    <w:lsdException w:name="Colorful List Accent 6" w:semiHidden="0" w:uiPriority="72" w:unhideWhenUsed="0"/>
+    <w:lsdException w:name="Colorful Grid Accent 6" w:semiHidden="0" w:uiPriority="73" w:unhideWhenUsed="0"/>
+    <w:lsdException w:name="Subtle Emphasis" w:semiHidden="0" w:uiPriority="19" w:unhideWhenUsed="0" w:qFormat="1"/>
+    <w:lsdException w:name="Intense Emphasis" w:semiHidden="0" w:uiPriority="21" w:unhideWhenUsed="0" w:qFormat="1"/>
+    <w:lsdException w:name="Subtle Reference" w:semiHidden="0" w:uiPriority="31" w:unhideWhenUsed="0" w:qFormat="1"/>
+    <w:lsdException w:name="Intense Reference" w:semiHidden="0" w:uiPriority="32" w:unhideWhenUsed="0" w:qFormat="1"/>
+    <w:lsdException w:name="Book Title" w:semiHidden="0" w:uiPriority="33" w:unhideWhenUsed="0" w:qFormat="1"/>
+    <w:lsdException w:name="Bibliography" w:uiPriority="37"/>
+    <w:lsdException w:name="TOC Heading" w:uiPriority="39" w:qFormat="1"/>
+  </w:latentStyles>
+  <w:style w:type="paragraph" w:default="1" w:styleId="Normal">
+    <w:name w:val="Normal"/>
+    <w:qFormat/>
+    <w:rsid w:val="001E3D6A"/>
+    <w:pPr>
+      <w:spacing w:after="0" w:line="240" w:lineRule="auto"/>
+    </w:pPr>
+    <w:rPr>
+      <w:rFonts w:cs="Arial Unicode MS"/>
+      <w:b w:val="0"/>
+      <w:color w:val="auto"/>
+      <w:w w:val="100"/>
+      <w:szCs w:val="24"/>
+      <w:lang w:val="es" w:eastAsia="es-AR"/>
+    </w:rPr>
+  </w:style>
+  <w:style w:type="paragraph" w:styleId="Ttulo1">
+    <w:name w:val="heading 1"/>
+    <w:basedOn w:val="Normal"/>
+    <w:next w:val="Normal"/>
+    <w:link w:val="Ttulo1Car"/>
+    <w:uiPriority w:val="9"/>
+    <w:qFormat/>
+    <w:rsid w:val="00AE6903"/>
+    <w:pPr>
+      <w:keepNext/>
+      <w:keepLines/>
+      <w:spacing w:before="480" w:line="276" w:lineRule="auto"/>
+      <w:jc w:val="both"/>
+      <w:outlineLvl w:val="0"/>
+    </w:pPr>
+    <w:rPr>
+      <w:rFonts w:ascii="Tahoma" w:eastAsiaTheme="majorEastAsia" w:hAnsi="Tahoma" w:cstheme="majorBidi"/>
+      <w:b/>
+      <w:bCs/>
+      <w:color w:val="000000" w:themeColor="text1"/>
+      <w:w w:val="66"/>
+      <w:sz w:val="24"/>
+      <w:szCs w:val="28"/>
+      <w:lang w:val="es-AR" w:eastAsia="en-US"/>
+    </w:rPr>
+  </w:style>
+  <w:style w:type="paragraph" w:styleId="Ttulo2">
+    <w:name w:val="heading 2"/>
+    <w:basedOn w:val="Normal"/>
+    <w:next w:val="Normal"/>
+    <w:link w:val="Ttulo2Car"/>
+    <w:qFormat/>
+    <w:rsid w:val="00DE339D"/>
+    <w:pPr>
+      <w:keepNext/>
+      <w:outlineLvl w:val="1"/>
+    </w:pPr>
+    <w:rPr>
+      <w:rFonts w:eastAsia="Times New Roman" w:cs="Times New Roman"/>
+      <w:szCs w:val="20"/>
+      <w:lang w:val="es-ES"/>
+    </w:rPr>
+  </w:style>
+  <w:style w:type="paragraph" w:styleId="Ttulo3">
+    <w:name w:val="heading 3"/>
+    <w:basedOn w:val="Normal"/>
+    <w:next w:val="Normal"/>
+    <w:link w:val="Ttulo3Car"/>
+    <w:uiPriority w:val="9"/>
+    <w:unhideWhenUsed/>
+    <w:qFormat/>
+    <w:rsid w:val="00FA104D"/>
+    <w:pPr>
+      <w:keepNext/>
+      <w:keepLines/>
+      <w:spacing w:before="200"/>
+      <w:outlineLvl w:val="2"/>
+    </w:pPr>
+    <w:rPr>
+      <w:rFonts w:eastAsiaTheme="majorEastAsia" w:cstheme="majorBidi"/>
+      <w:b/>
+      <w:bCs/>
+    </w:rPr>
+  </w:style>
+  <w:style w:type="character" w:default="1" w:styleId="Fuentedeprrafopredeter">
+    <w:name w:val="Default Paragraph Font"/>
+    <w:uiPriority w:val="1"/>
+    <w:semiHidden/>
+    <w:unhideWhenUsed/>
+  </w:style>
+  <w:style w:type="table" w:default="1" w:styleId="Tablanormal">
+    <w:name w:val="Normal Table"/>
+    <w:uiPriority w:val="99"/>
+    <w:semiHidden/>
+    <w:unhideWhenUsed/>
+    <w:tblPr>
+      <w:tblInd w:w="0" w:type="dxa"/>
+      <w:tblCellMar>
+        <w:top w:w="0" w:type="dxa"/>
+        <w:left w:w="108" w:type="dxa"/>
+        <w:bottom w:w="0" w:type="dxa"/>
+        <w:right w:w="108" w:type="dxa"/>
+      </w:tblCellMar>
+    </w:tblPr>
+  </w:style>
+  <w:style w:type="numbering" w:default="1" w:styleId="Sinlista">
+    <w:name w:val="No List"/>
+    <w:uiPriority w:val="99"/>
+    <w:semiHidden/>
+    <w:unhideWhenUsed/>
+  </w:style>
+  <w:style w:type="paragraph" w:styleId="Epgrafe">
+    <w:name w:val="caption"/>
+    <w:basedOn w:val="Normal"/>
+    <w:next w:val="Normal"/>
+    <w:link w:val="EpgrafeCar"/>
+    <w:autoRedefine/>
+    <w:uiPriority w:val="35"/>
+    <w:unhideWhenUsed/>
+    <w:qFormat/>
+    <w:rsid w:val="00420FC4"/>
+    <w:rPr>
+      <w:rFonts w:eastAsiaTheme="minorHAnsi" w:cstheme="minorBidi"/>
+      <w:b/>
+      <w:bCs/>
+      <w:color w:val="000000" w:themeColor="text1"/>
+      <w:szCs w:val="18"/>
+      <w:lang w:val="es-AR" w:eastAsia="en-US"/>
+    </w:rPr>
+  </w:style>
+  <w:style w:type="character" w:customStyle="1" w:styleId="EpgrafeCar">
+    <w:name w:val="Epígrafe Car"/>
+    <w:link w:val="Epgrafe"/>
+    <w:uiPriority w:val="35"/>
+    <w:locked/>
+    <w:rsid w:val="00420FC4"/>
+    <w:rPr>
+      <w:rFonts w:eastAsiaTheme="minorHAnsi" w:cstheme="minorBidi"/>
+      <w:bCs/>
+      <w:color w:val="000000" w:themeColor="text1"/>
+      <w:w w:val="100"/>
+      <w:szCs w:val="18"/>
+    </w:rPr>
+  </w:style>
+  <w:style w:type="character" w:customStyle="1" w:styleId="Ttulo2Car">
+    <w:name w:val="Título 2 Car"/>
+    <w:basedOn w:val="Fuentedeprrafopredeter"/>
+    <w:link w:val="Ttulo2"/>
+    <w:rsid w:val="00DE339D"/>
+    <w:rPr>
+      <w:rFonts w:ascii="Arial" w:eastAsia="Times New Roman" w:hAnsi="Arial" w:cs="Times New Roman"/>
+      <w:sz w:val="20"/>
+      <w:szCs w:val="20"/>
+      <w:lang w:val="es-ES" w:eastAsia="es-AR"/>
+    </w:rPr>
+  </w:style>
+  <w:style w:type="character" w:customStyle="1" w:styleId="Ttulo1Car">
+    <w:name w:val="Título 1 Car"/>
+    <w:basedOn w:val="Fuentedeprrafopredeter"/>
+    <w:link w:val="Ttulo1"/>
+    <w:uiPriority w:val="9"/>
+    <w:rsid w:val="00AE6903"/>
+    <w:rPr>
+      <w:rFonts w:ascii="Tahoma" w:eastAsiaTheme="majorEastAsia" w:hAnsi="Tahoma" w:cstheme="majorBidi"/>
+      <w:bCs/>
+      <w:color w:val="000000" w:themeColor="text1"/>
+      <w:sz w:val="24"/>
+      <w:szCs w:val="28"/>
+    </w:rPr>
+  </w:style>
+  <w:style w:type="paragraph" w:styleId="Sinespaciado">
+    <w:name w:val="No Spacing"/>
+    <w:link w:val="SinespaciadoCar"/>
+    <w:uiPriority w:val="1"/>
+    <w:qFormat/>
+    <w:rsid w:val="00BB0638"/>
+    <w:pPr>
+      <w:spacing w:after="0" w:line="240" w:lineRule="auto"/>
+    </w:pPr>
+    <w:rPr>
+      <w:rFonts w:asciiTheme="minorHAnsi" w:eastAsiaTheme="minorEastAsia" w:hAnsiTheme="minorHAnsi" w:cstheme="minorBidi"/>
+      <w:b w:val="0"/>
+      <w:color w:val="auto"/>
+      <w:w w:val="100"/>
+      <w:sz w:val="22"/>
+      <w:szCs w:val="22"/>
+      <w:lang w:eastAsia="es-AR"/>
+    </w:rPr>
+  </w:style>
+  <w:style w:type="character" w:customStyle="1" w:styleId="SinespaciadoCar">
+    <w:name w:val="Sin espaciado Car"/>
+    <w:basedOn w:val="Fuentedeprrafopredeter"/>
+    <w:link w:val="Sinespaciado"/>
+    <w:uiPriority w:val="1"/>
+    <w:rsid w:val="00BB0638"/>
+    <w:rPr>
+      <w:rFonts w:asciiTheme="minorHAnsi" w:eastAsiaTheme="minorEastAsia" w:hAnsiTheme="minorHAnsi" w:cstheme="minorBidi"/>
+      <w:b w:val="0"/>
+      <w:color w:val="auto"/>
+      <w:w w:val="100"/>
+      <w:sz w:val="22"/>
+      <w:szCs w:val="22"/>
+      <w:lang w:eastAsia="es-AR"/>
+    </w:rPr>
+  </w:style>
+  <w:style w:type="paragraph" w:styleId="Textodeglobo">
+    <w:name w:val="Balloon Text"/>
+    <w:basedOn w:val="Normal"/>
+    <w:link w:val="TextodegloboCar"/>
+    <w:uiPriority w:val="99"/>
+    <w:semiHidden/>
+    <w:unhideWhenUsed/>
+    <w:rsid w:val="00BB0638"/>
+    <w:rPr>
+      <w:rFonts w:ascii="Tahoma" w:hAnsi="Tahoma" w:cs="Tahoma"/>
+      <w:sz w:val="16"/>
+      <w:szCs w:val="16"/>
+    </w:rPr>
+  </w:style>
+  <w:style w:type="character" w:customStyle="1" w:styleId="TextodegloboCar">
+    <w:name w:val="Texto de globo Car"/>
+    <w:basedOn w:val="Fuentedeprrafopredeter"/>
+    <w:link w:val="Textodeglobo"/>
+    <w:uiPriority w:val="99"/>
+    <w:semiHidden/>
+    <w:rsid w:val="00BB0638"/>
+    <w:rPr>
+      <w:rFonts w:ascii="Tahoma" w:hAnsi="Tahoma" w:cs="Tahoma"/>
+      <w:b w:val="0"/>
+      <w:color w:val="auto"/>
+      <w:w w:val="100"/>
+      <w:sz w:val="16"/>
+      <w:szCs w:val="16"/>
+      <w:lang w:val="es" w:eastAsia="es-AR"/>
+    </w:rPr>
+  </w:style>
+  <w:style w:type="paragraph" w:styleId="Encabezado">
+    <w:name w:val="header"/>
+    <w:basedOn w:val="Normal"/>
+    <w:link w:val="EncabezadoCar"/>
+    <w:uiPriority w:val="99"/>
+    <w:unhideWhenUsed/>
+    <w:rsid w:val="00BB0638"/>
+    <w:pPr>
+      <w:tabs>
+        <w:tab w:val="center" w:pos="4419"/>
+        <w:tab w:val="right" w:pos="8838"/>
+      </w:tabs>
+    </w:pPr>
+  </w:style>
+  <w:style w:type="character" w:customStyle="1" w:styleId="EncabezadoCar">
+    <w:name w:val="Encabezado Car"/>
+    <w:basedOn w:val="Fuentedeprrafopredeter"/>
+    <w:link w:val="Encabezado"/>
+    <w:uiPriority w:val="99"/>
+    <w:rsid w:val="00BB0638"/>
+    <w:rPr>
+      <w:rFonts w:cs="Arial Unicode MS"/>
+      <w:b w:val="0"/>
+      <w:color w:val="auto"/>
+      <w:w w:val="100"/>
+      <w:szCs w:val="24"/>
+      <w:lang w:val="es" w:eastAsia="es-AR"/>
+    </w:rPr>
+  </w:style>
+  <w:style w:type="paragraph" w:styleId="Piedepgina">
+    <w:name w:val="footer"/>
+    <w:basedOn w:val="Normal"/>
+    <w:link w:val="PiedepginaCar"/>
+    <w:uiPriority w:val="99"/>
+    <w:unhideWhenUsed/>
+    <w:rsid w:val="00BB0638"/>
+    <w:pPr>
+      <w:tabs>
+        <w:tab w:val="center" w:pos="4419"/>
+        <w:tab w:val="right" w:pos="8838"/>
+      </w:tabs>
+    </w:pPr>
+  </w:style>
+  <w:style w:type="character" w:customStyle="1" w:styleId="PiedepginaCar">
+    <w:name w:val="Pie de página Car"/>
+    <w:basedOn w:val="Fuentedeprrafopredeter"/>
+    <w:link w:val="Piedepgina"/>
+    <w:uiPriority w:val="99"/>
+    <w:rsid w:val="00BB0638"/>
+    <w:rPr>
+      <w:rFonts w:cs="Arial Unicode MS"/>
+      <w:b w:val="0"/>
+      <w:color w:val="auto"/>
+      <w:w w:val="100"/>
+      <w:szCs w:val="24"/>
+      <w:lang w:val="es" w:eastAsia="es-AR"/>
+    </w:rPr>
+  </w:style>
+  <w:style w:type="paragraph" w:styleId="TtulodeTDC">
+    <w:name w:val="TOC Heading"/>
+    <w:basedOn w:val="Ttulo1"/>
+    <w:next w:val="Normal"/>
+    <w:uiPriority w:val="39"/>
+    <w:semiHidden/>
+    <w:unhideWhenUsed/>
+    <w:qFormat/>
+    <w:rsid w:val="002E21DF"/>
+    <w:pPr>
+      <w:outlineLvl w:val="9"/>
+    </w:pPr>
+    <w:rPr>
+      <w:rFonts w:asciiTheme="majorHAnsi" w:hAnsiTheme="majorHAnsi"/>
+      <w:b w:val="0"/>
+      <w:color w:val="365F91" w:themeColor="accent1" w:themeShade="BF"/>
+      <w:w w:val="100"/>
+      <w:sz w:val="28"/>
+      <w:lang w:eastAsia="es-AR"/>
+    </w:rPr>
+  </w:style>
+  <w:style w:type="character" w:customStyle="1" w:styleId="Ttulo3Car">
+    <w:name w:val="Título 3 Car"/>
+    <w:basedOn w:val="Fuentedeprrafopredeter"/>
+    <w:link w:val="Ttulo3"/>
+    <w:uiPriority w:val="9"/>
+    <w:rsid w:val="00FA104D"/>
+    <w:rPr>
+      <w:rFonts w:eastAsiaTheme="majorEastAsia" w:cstheme="majorBidi"/>
+      <w:bCs/>
+      <w:color w:val="auto"/>
+      <w:w w:val="100"/>
+      <w:szCs w:val="24"/>
+      <w:lang w:val="es" w:eastAsia="es-AR"/>
+    </w:rPr>
+  </w:style>
+  <w:style w:type="paragraph" w:styleId="TDC1">
+    <w:name w:val="toc 1"/>
+    <w:basedOn w:val="Normal"/>
+    <w:next w:val="Normal"/>
+    <w:autoRedefine/>
+    <w:uiPriority w:val="39"/>
+    <w:unhideWhenUsed/>
+    <w:rsid w:val="009F69A5"/>
+    <w:pPr>
+      <w:spacing w:after="100"/>
+    </w:pPr>
+  </w:style>
+  <w:style w:type="paragraph" w:styleId="TDC2">
+    <w:name w:val="toc 2"/>
+    <w:basedOn w:val="Normal"/>
+    <w:next w:val="Normal"/>
+    <w:autoRedefine/>
+    <w:uiPriority w:val="39"/>
+    <w:unhideWhenUsed/>
+    <w:rsid w:val="009F69A5"/>
+    <w:pPr>
+      <w:spacing w:after="100"/>
+      <w:ind w:left="200"/>
+    </w:pPr>
+  </w:style>
+  <w:style w:type="paragraph" w:styleId="TDC3">
+    <w:name w:val="toc 3"/>
+    <w:basedOn w:val="Normal"/>
+    <w:next w:val="Normal"/>
+    <w:autoRedefine/>
+    <w:uiPriority w:val="39"/>
+    <w:unhideWhenUsed/>
+    <w:rsid w:val="009F69A5"/>
+    <w:pPr>
+      <w:spacing w:after="100"/>
+      <w:ind w:left="400"/>
+    </w:pPr>
+  </w:style>
+  <w:style w:type="character" w:styleId="Hipervnculo">
+    <w:name w:val="Hyperlink"/>
+    <w:basedOn w:val="Fuentedeprrafopredeter"/>
+    <w:uiPriority w:val="99"/>
+    <w:unhideWhenUsed/>
+    <w:rsid w:val="009F69A5"/>
+    <w:rPr>
+      <w:color w:val="0000FF" w:themeColor="hyperlink"/>
+      <w:u w:val="single"/>
+    </w:rPr>
+  </w:style>
+  <w:style w:type="table" w:styleId="Tablaconcuadrcula">
+    <w:name w:val="Table Grid"/>
+    <w:basedOn w:val="Tablanormal"/>
+    <w:uiPriority w:val="59"/>
+    <w:rsid w:val="00F3047A"/>
+    <w:pPr>
+      <w:spacing w:after="0" w:line="240" w:lineRule="auto"/>
+    </w:pPr>
+    <w:tblPr>
+      <w:tblInd w:w="0" w:type="dxa"/>
+      <w:tblBorders>
+        <w:top w:val="single" w:sz="4" w:space="0" w:color="auto"/>
+        <w:left w:val="single" w:sz="4" w:space="0" w:color="auto"/>
+        <w:bottom w:val="single" w:sz="4" w:space="0" w:color="auto"/>
+        <w:right w:val="single" w:sz="4" w:space="0" w:color="auto"/>
+        <w:insideH w:val="single" w:sz="4" w:space="0" w:color="auto"/>
+        <w:insideV w:val="single" w:sz="4" w:space="0" w:color="auto"/>
+      </w:tblBorders>
+      <w:tblCellMar>
+        <w:top w:w="0" w:type="dxa"/>
+        <w:left w:w="108" w:type="dxa"/>
+        <w:bottom w:w="0" w:type="dxa"/>
+        <w:right w:w="108" w:type="dxa"/>
+      </w:tblCellMar>
     </w:tblPr>
   </w:style>
   <w:style w:type="paragraph" w:styleId="Prrafodelista">
@@ -9475,7 +10351,7 @@
 </file>
 
 <file path=customXml/itemProps2.xml><?xml version="1.0" encoding="utf-8"?>
-<ds:datastoreItem xmlns:ds="http://schemas.openxmlformats.org/officeDocument/2006/customXml" ds:itemID="{57362BF2-F1B1-4BEE-A1F7-34C75DE303C6}">
+<ds:datastoreItem xmlns:ds="http://schemas.openxmlformats.org/officeDocument/2006/customXml" ds:itemID="{B36FDCBE-C237-47E6-81EA-E3244709FF93}">
   <ds:schemaRefs>
     <ds:schemaRef ds:uri="http://schemas.openxmlformats.org/officeDocument/2006/bibliography"/>
   </ds:schemaRefs>

</xml_diff>